<commit_message>
Added a title page to the theoretical part
</commit_message>
<xml_diff>
--- a/Theory.docx
+++ b/Theory.docx
@@ -4,27 +4,970 @@
   <w:body>
     <w:p>
       <w:pPr>
-        <w:spacing w:after="0" w:line="288" w:lineRule="auto"/>
-        <w:ind w:firstLine="709"/>
-        <w:jc w:val="both"/>
-        <w:rPr>
-          <w:rFonts w:ascii="Times New Roman" w:hAnsi="Times New Roman" w:cs="Times New Roman"/>
-          <w:sz w:val="28"/>
-          <w:szCs w:val="28"/>
-        </w:rPr>
-      </w:pPr>
-    </w:p>
-    <w:p>
-      <w:pPr>
-        <w:spacing w:after="0" w:line="288" w:lineRule="auto"/>
-        <w:ind w:firstLine="709"/>
-        <w:jc w:val="both"/>
-        <w:rPr>
-          <w:rFonts w:ascii="Times New Roman" w:hAnsi="Times New Roman" w:cs="Times New Roman"/>
-          <w:sz w:val="28"/>
-          <w:szCs w:val="28"/>
-        </w:rPr>
-      </w:pPr>
+        <w:spacing w:after="0" w:line="240" w:lineRule="auto"/>
+        <w:jc w:val="center"/>
+        <w:rPr>
+          <w:rFonts w:ascii="Times New Roman" w:eastAsia="Calibri" w:hAnsi="Times New Roman" w:cs="Times New Roman"/>
+          <w:sz w:val="28"/>
+          <w:szCs w:val="28"/>
+        </w:rPr>
+      </w:pPr>
+      <w:r>
+        <w:rPr>
+          <w:rFonts w:ascii="Times New Roman" w:eastAsia="Calibri" w:hAnsi="Times New Roman" w:cs="Times New Roman"/>
+          <w:sz w:val="28"/>
+          <w:szCs w:val="28"/>
+        </w:rPr>
+        <w:t>МИНИСТЕРСТВО НАУКИ И ВЫСШЕГО ОБРАЗОВАНИЯ</w:t>
+      </w:r>
+    </w:p>
+    <w:p>
+      <w:pPr>
+        <w:spacing w:after="0" w:line="240" w:lineRule="auto"/>
+        <w:jc w:val="center"/>
+        <w:rPr>
+          <w:rFonts w:ascii="Times New Roman" w:eastAsia="Calibri" w:hAnsi="Times New Roman" w:cs="Times New Roman"/>
+          <w:sz w:val="28"/>
+          <w:szCs w:val="28"/>
+        </w:rPr>
+      </w:pPr>
+      <w:r>
+        <w:rPr>
+          <w:rFonts w:ascii="Times New Roman" w:eastAsia="Calibri" w:hAnsi="Times New Roman" w:cs="Times New Roman"/>
+          <w:sz w:val="28"/>
+          <w:szCs w:val="28"/>
+        </w:rPr>
+        <w:t>РОССИЙСКОЙ ФЕДЕРАЦИИ</w:t>
+      </w:r>
+    </w:p>
+    <w:p>
+      <w:pPr>
+        <w:spacing w:after="0" w:line="240" w:lineRule="auto"/>
+        <w:jc w:val="center"/>
+        <w:rPr>
+          <w:rFonts w:ascii="Times New Roman" w:eastAsia="Calibri" w:hAnsi="Times New Roman" w:cs="Times New Roman"/>
+          <w:sz w:val="28"/>
+          <w:szCs w:val="28"/>
+        </w:rPr>
+      </w:pPr>
+    </w:p>
+    <w:p>
+      <w:pPr>
+        <w:spacing w:after="0" w:line="240" w:lineRule="auto"/>
+        <w:jc w:val="center"/>
+        <w:rPr>
+          <w:rFonts w:ascii="Times New Roman" w:eastAsia="Calibri" w:hAnsi="Times New Roman" w:cs="Times New Roman"/>
+          <w:sz w:val="28"/>
+          <w:szCs w:val="28"/>
+        </w:rPr>
+      </w:pPr>
+      <w:r>
+        <w:rPr>
+          <w:rFonts w:ascii="Times New Roman" w:eastAsia="Calibri" w:hAnsi="Times New Roman" w:cs="Times New Roman"/>
+          <w:sz w:val="28"/>
+          <w:szCs w:val="28"/>
+        </w:rPr>
+        <w:t xml:space="preserve">РОСТОВСКИЙ ГОСУДАРСТВЕННЫЙ ЭКОНОМИЧЕСКИЙ </w:t>
+      </w:r>
+    </w:p>
+    <w:p>
+      <w:pPr>
+        <w:spacing w:after="0" w:line="240" w:lineRule="auto"/>
+        <w:jc w:val="center"/>
+        <w:rPr>
+          <w:rFonts w:ascii="Times New Roman" w:eastAsia="Calibri" w:hAnsi="Times New Roman" w:cs="Times New Roman"/>
+          <w:sz w:val="28"/>
+          <w:szCs w:val="28"/>
+        </w:rPr>
+      </w:pPr>
+      <w:r>
+        <w:rPr>
+          <w:rFonts w:ascii="Times New Roman" w:eastAsia="Calibri" w:hAnsi="Times New Roman" w:cs="Times New Roman"/>
+          <w:sz w:val="28"/>
+          <w:szCs w:val="28"/>
+        </w:rPr>
+        <w:t>УНИВЕРСИТЕТ (РИНХ)</w:t>
+      </w:r>
+    </w:p>
+    <w:p>
+      <w:pPr>
+        <w:spacing w:after="0" w:line="240" w:lineRule="auto"/>
+        <w:jc w:val="center"/>
+        <w:rPr>
+          <w:rFonts w:ascii="Times New Roman" w:eastAsia="Calibri" w:hAnsi="Times New Roman" w:cs="Times New Roman"/>
+          <w:sz w:val="28"/>
+          <w:szCs w:val="28"/>
+        </w:rPr>
+      </w:pPr>
+    </w:p>
+    <w:p>
+      <w:pPr>
+        <w:spacing w:after="0" w:line="240" w:lineRule="auto"/>
+        <w:jc w:val="center"/>
+        <w:rPr>
+          <w:rFonts w:ascii="Times New Roman" w:eastAsia="Calibri" w:hAnsi="Times New Roman" w:cs="Times New Roman"/>
+          <w:b/>
+          <w:sz w:val="28"/>
+          <w:szCs w:val="28"/>
+        </w:rPr>
+      </w:pPr>
+      <w:r>
+        <w:rPr>
+          <w:rFonts w:ascii="Times New Roman" w:eastAsia="Calibri" w:hAnsi="Times New Roman" w:cs="Times New Roman"/>
+          <w:b/>
+          <w:sz w:val="28"/>
+          <w:szCs w:val="28"/>
+        </w:rPr>
+        <w:t>Факультет Компьютерных технологий и информационной безопасности</w:t>
+      </w:r>
+    </w:p>
+    <w:p>
+      <w:pPr>
+        <w:spacing w:after="0" w:line="240" w:lineRule="auto"/>
+        <w:jc w:val="center"/>
+        <w:rPr>
+          <w:rFonts w:ascii="Times New Roman" w:eastAsia="Calibri" w:hAnsi="Times New Roman" w:cs="Times New Roman"/>
+          <w:b/>
+          <w:sz w:val="28"/>
+          <w:szCs w:val="28"/>
+        </w:rPr>
+      </w:pPr>
+    </w:p>
+    <w:p>
+      <w:pPr>
+        <w:spacing w:after="0" w:line="240" w:lineRule="auto"/>
+        <w:jc w:val="center"/>
+        <w:rPr>
+          <w:rFonts w:ascii="Times New Roman" w:eastAsia="Calibri" w:hAnsi="Times New Roman" w:cs="Times New Roman"/>
+          <w:b/>
+          <w:sz w:val="28"/>
+          <w:szCs w:val="28"/>
+        </w:rPr>
+      </w:pPr>
+      <w:r>
+        <w:rPr>
+          <w:rFonts w:ascii="Times New Roman" w:eastAsia="Calibri" w:hAnsi="Times New Roman" w:cs="Times New Roman"/>
+          <w:b/>
+          <w:sz w:val="28"/>
+          <w:szCs w:val="28"/>
+        </w:rPr>
+        <w:t xml:space="preserve">Кафедра Фундаментальной и прикладной математики </w:t>
+      </w:r>
+    </w:p>
+    <w:p>
+      <w:pPr>
+        <w:spacing w:after="0" w:line="240" w:lineRule="auto"/>
+        <w:jc w:val="center"/>
+        <w:rPr>
+          <w:rFonts w:ascii="Calibri" w:eastAsia="Calibri" w:hAnsi="Calibri" w:cs="Times New Roman"/>
+          <w:sz w:val="16"/>
+          <w:szCs w:val="16"/>
+        </w:rPr>
+      </w:pPr>
+    </w:p>
+    <w:p>
+      <w:pPr>
+        <w:spacing w:after="0" w:line="240" w:lineRule="auto"/>
+        <w:jc w:val="center"/>
+        <w:rPr>
+          <w:rFonts w:ascii="Calibri" w:eastAsia="Calibri" w:hAnsi="Calibri" w:cs="Times New Roman"/>
+          <w:sz w:val="16"/>
+          <w:szCs w:val="16"/>
+        </w:rPr>
+      </w:pPr>
+    </w:p>
+    <w:p>
+      <w:pPr>
+        <w:spacing w:after="0" w:line="360" w:lineRule="auto"/>
+        <w:jc w:val="right"/>
+        <w:rPr>
+          <w:rFonts w:ascii="Times New Roman" w:eastAsia="Calibri" w:hAnsi="Times New Roman" w:cs="Times New Roman"/>
+          <w:sz w:val="28"/>
+          <w:szCs w:val="28"/>
+        </w:rPr>
+      </w:pPr>
+      <w:r>
+        <w:rPr>
+          <w:rFonts w:ascii="Times New Roman" w:eastAsia="Calibri" w:hAnsi="Times New Roman" w:cs="Times New Roman"/>
+          <w:sz w:val="28"/>
+          <w:szCs w:val="28"/>
+        </w:rPr>
+        <w:t>ДОПУСТИТЬ К ЗАЩИТЕ</w:t>
+      </w:r>
+    </w:p>
+    <w:p>
+      <w:pPr>
+        <w:spacing w:after="0" w:line="240" w:lineRule="auto"/>
+        <w:jc w:val="right"/>
+        <w:rPr>
+          <w:rFonts w:ascii="Times New Roman" w:eastAsia="Calibri" w:hAnsi="Times New Roman" w:cs="Times New Roman"/>
+          <w:sz w:val="28"/>
+          <w:szCs w:val="28"/>
+        </w:rPr>
+      </w:pPr>
+      <w:proofErr w:type="spellStart"/>
+      <w:r>
+        <w:rPr>
+          <w:rFonts w:ascii="Times New Roman" w:eastAsia="Calibri" w:hAnsi="Times New Roman" w:cs="Times New Roman"/>
+          <w:sz w:val="28"/>
+          <w:szCs w:val="28"/>
+        </w:rPr>
+        <w:t>И.о</w:t>
+      </w:r>
+      <w:proofErr w:type="spellEnd"/>
+      <w:r>
+        <w:rPr>
+          <w:rFonts w:ascii="Times New Roman" w:eastAsia="Calibri" w:hAnsi="Times New Roman" w:cs="Times New Roman"/>
+          <w:sz w:val="28"/>
+          <w:szCs w:val="28"/>
+        </w:rPr>
+        <w:t xml:space="preserve">. зав. кафедрой к.э.н. </w:t>
+      </w:r>
+      <w:proofErr w:type="spellStart"/>
+      <w:r>
+        <w:rPr>
+          <w:rFonts w:ascii="Times New Roman" w:eastAsia="Calibri" w:hAnsi="Times New Roman" w:cs="Times New Roman"/>
+          <w:sz w:val="28"/>
+          <w:szCs w:val="28"/>
+        </w:rPr>
+        <w:t>Рутта</w:t>
+      </w:r>
+      <w:proofErr w:type="spellEnd"/>
+      <w:r>
+        <w:rPr>
+          <w:rFonts w:ascii="Times New Roman" w:eastAsia="Calibri" w:hAnsi="Times New Roman" w:cs="Times New Roman"/>
+          <w:sz w:val="28"/>
+          <w:szCs w:val="28"/>
+        </w:rPr>
+        <w:t xml:space="preserve"> Н.А.</w:t>
+      </w:r>
+    </w:p>
+    <w:p>
+      <w:pPr>
+        <w:spacing w:after="0" w:line="240" w:lineRule="auto"/>
+        <w:jc w:val="right"/>
+        <w:rPr>
+          <w:rFonts w:ascii="Calibri" w:eastAsia="Calibri" w:hAnsi="Calibri" w:cs="Times New Roman"/>
+          <w:i/>
+          <w:color w:val="00B050"/>
+        </w:rPr>
+      </w:pPr>
+      <w:r>
+        <w:rPr>
+          <w:rFonts w:ascii="Calibri" w:eastAsia="Calibri" w:hAnsi="Calibri" w:cs="Times New Roman"/>
+        </w:rPr>
+        <w:t xml:space="preserve"> </w:t>
+      </w:r>
+      <w:r>
+        <w:rPr>
+          <w:rFonts w:ascii="Calibri" w:eastAsia="Calibri" w:hAnsi="Calibri" w:cs="Times New Roman"/>
+        </w:rPr>
+        <w:tab/>
+      </w:r>
+      <w:r>
+        <w:rPr>
+          <w:rFonts w:ascii="Calibri" w:eastAsia="Calibri" w:hAnsi="Calibri" w:cs="Times New Roman"/>
+          <w:i/>
+          <w:color w:val="00B050"/>
+        </w:rPr>
+        <w:t>.</w:t>
+      </w:r>
+    </w:p>
+    <w:p>
+      <w:pPr>
+        <w:spacing w:after="0" w:line="240" w:lineRule="auto"/>
+        <w:jc w:val="right"/>
+        <w:rPr>
+          <w:rFonts w:ascii="Times New Roman" w:eastAsia="Calibri" w:hAnsi="Times New Roman" w:cs="Times New Roman"/>
+          <w:sz w:val="28"/>
+          <w:szCs w:val="28"/>
+        </w:rPr>
+      </w:pPr>
+      <w:r>
+        <w:rPr>
+          <w:rFonts w:ascii="Times New Roman" w:eastAsia="Calibri" w:hAnsi="Times New Roman" w:cs="Times New Roman"/>
+          <w:sz w:val="28"/>
+          <w:szCs w:val="28"/>
+        </w:rPr>
+        <w:t>«_____» ________________ 20__г.</w:t>
+      </w:r>
+    </w:p>
+    <w:p>
+      <w:pPr>
+        <w:spacing w:after="0" w:line="360" w:lineRule="auto"/>
+        <w:jc w:val="center"/>
+        <w:rPr>
+          <w:rFonts w:ascii="Calibri" w:eastAsia="Calibri" w:hAnsi="Calibri" w:cs="Times New Roman"/>
+          <w:sz w:val="16"/>
+          <w:szCs w:val="16"/>
+        </w:rPr>
+      </w:pPr>
+    </w:p>
+    <w:p>
+      <w:pPr>
+        <w:spacing w:after="0" w:line="360" w:lineRule="auto"/>
+        <w:jc w:val="center"/>
+        <w:rPr>
+          <w:rFonts w:ascii="Calibri" w:eastAsia="Calibri" w:hAnsi="Calibri" w:cs="Times New Roman"/>
+          <w:sz w:val="16"/>
+          <w:szCs w:val="16"/>
+        </w:rPr>
+      </w:pPr>
+    </w:p>
+    <w:p>
+      <w:pPr>
+        <w:spacing w:after="0" w:line="360" w:lineRule="auto"/>
+        <w:jc w:val="center"/>
+        <w:rPr>
+          <w:rFonts w:ascii="Times New Roman" w:eastAsia="Calibri" w:hAnsi="Times New Roman" w:cs="Times New Roman"/>
+          <w:sz w:val="16"/>
+          <w:szCs w:val="16"/>
+        </w:rPr>
+      </w:pPr>
+    </w:p>
+    <w:p>
+      <w:pPr>
+        <w:spacing w:after="0" w:line="240" w:lineRule="auto"/>
+        <w:jc w:val="center"/>
+        <w:rPr>
+          <w:rFonts w:ascii="Times New Roman" w:eastAsia="Calibri" w:hAnsi="Times New Roman" w:cs="Times New Roman"/>
+          <w:b/>
+          <w:sz w:val="32"/>
+          <w:szCs w:val="32"/>
+        </w:rPr>
+      </w:pPr>
+      <w:r>
+        <w:rPr>
+          <w:rFonts w:ascii="Times New Roman" w:eastAsia="Calibri" w:hAnsi="Times New Roman" w:cs="Times New Roman"/>
+          <w:b/>
+          <w:sz w:val="32"/>
+          <w:szCs w:val="32"/>
+        </w:rPr>
+        <w:t>ВЫПУСКНАЯ КВАЛИФИКАЦИОННАЯ РАБОТА</w:t>
+      </w:r>
+    </w:p>
+    <w:p>
+      <w:pPr>
+        <w:spacing w:after="0" w:line="240" w:lineRule="auto"/>
+        <w:jc w:val="center"/>
+        <w:rPr>
+          <w:rFonts w:ascii="Times New Roman" w:eastAsia="Calibri" w:hAnsi="Times New Roman" w:cs="Times New Roman"/>
+          <w:b/>
+          <w:sz w:val="28"/>
+          <w:szCs w:val="28"/>
+        </w:rPr>
+      </w:pPr>
+      <w:r>
+        <w:rPr>
+          <w:rFonts w:ascii="Times New Roman" w:eastAsia="Calibri" w:hAnsi="Times New Roman" w:cs="Times New Roman"/>
+          <w:b/>
+          <w:sz w:val="28"/>
+          <w:szCs w:val="28"/>
+        </w:rPr>
+        <w:t>на тему:</w:t>
+      </w:r>
+    </w:p>
+    <w:p>
+      <w:pPr>
+        <w:spacing w:after="0" w:line="240" w:lineRule="auto"/>
+        <w:jc w:val="center"/>
+        <w:rPr>
+          <w:rFonts w:ascii="Times New Roman" w:eastAsia="Calibri" w:hAnsi="Times New Roman" w:cs="Times New Roman"/>
+          <w:b/>
+          <w:color w:val="000000"/>
+          <w:sz w:val="28"/>
+          <w:szCs w:val="28"/>
+        </w:rPr>
+      </w:pPr>
+      <w:r>
+        <w:rPr>
+          <w:rFonts w:ascii="Times New Roman" w:eastAsia="Calibri" w:hAnsi="Times New Roman" w:cs="Times New Roman"/>
+          <w:b/>
+          <w:color w:val="000000"/>
+          <w:sz w:val="28"/>
+          <w:szCs w:val="28"/>
+        </w:rPr>
+        <w:t>«</w:t>
+      </w:r>
+      <w:r>
+        <w:rPr>
+          <w:rFonts w:ascii="Times New Roman" w:eastAsia="Calibri" w:hAnsi="Times New Roman" w:cs="Times New Roman"/>
+          <w:b/>
+          <w:color w:val="000000"/>
+          <w:sz w:val="28"/>
+          <w:szCs w:val="28"/>
+        </w:rPr>
+        <w:t xml:space="preserve">ПРИМЕНЕНИЕ МАТЕМАТИЧЕСКИХ МЕТОДОВ И МОДЕЛЕЙ ДЛЯ ОЦЕНКИ ЭФФЕКТИВНОСТЬ </w:t>
+      </w:r>
+      <w:r>
+        <w:rPr>
+          <w:rFonts w:ascii="Times New Roman" w:eastAsia="Calibri" w:hAnsi="Times New Roman" w:cs="Times New Roman"/>
+          <w:b/>
+          <w:color w:val="000000"/>
+          <w:sz w:val="28"/>
+          <w:szCs w:val="28"/>
+          <w:lang w:val="en-US"/>
+        </w:rPr>
+        <w:t>WEB</w:t>
+      </w:r>
+      <w:r>
+        <w:rPr>
+          <w:rFonts w:ascii="Times New Roman" w:eastAsia="Calibri" w:hAnsi="Times New Roman" w:cs="Times New Roman"/>
+          <w:b/>
+          <w:color w:val="000000"/>
+          <w:sz w:val="28"/>
+          <w:szCs w:val="28"/>
+        </w:rPr>
+        <w:t>-</w:t>
+      </w:r>
+      <w:r>
+        <w:rPr>
+          <w:rFonts w:ascii="Times New Roman" w:eastAsia="Calibri" w:hAnsi="Times New Roman" w:cs="Times New Roman"/>
+          <w:b/>
+          <w:color w:val="000000"/>
+          <w:sz w:val="28"/>
+          <w:szCs w:val="28"/>
+        </w:rPr>
+        <w:t>РЕСУРСОВ</w:t>
+      </w:r>
+      <w:r>
+        <w:rPr>
+          <w:rFonts w:ascii="Times New Roman" w:eastAsia="Calibri" w:hAnsi="Times New Roman" w:cs="Times New Roman"/>
+          <w:b/>
+          <w:color w:val="000000"/>
+          <w:sz w:val="28"/>
+          <w:szCs w:val="28"/>
+        </w:rPr>
+        <w:t>»</w:t>
+      </w:r>
+    </w:p>
+    <w:p>
+      <w:pPr>
+        <w:spacing w:after="0" w:line="240" w:lineRule="auto"/>
+        <w:rPr>
+          <w:rFonts w:ascii="Times New Roman" w:eastAsia="Calibri" w:hAnsi="Times New Roman" w:cs="Times New Roman"/>
+          <w:color w:val="000000"/>
+          <w:sz w:val="28"/>
+          <w:szCs w:val="28"/>
+        </w:rPr>
+      </w:pPr>
+    </w:p>
+    <w:p>
+      <w:pPr>
+        <w:spacing w:after="0" w:line="240" w:lineRule="auto"/>
+        <w:rPr>
+          <w:rFonts w:ascii="Calibri" w:eastAsia="Calibri" w:hAnsi="Calibri" w:cs="Times New Roman"/>
+          <w:b/>
+          <w:szCs w:val="28"/>
+        </w:rPr>
+      </w:pPr>
+    </w:p>
+    <w:p>
+      <w:pPr>
+        <w:spacing w:after="0" w:line="240" w:lineRule="auto"/>
+        <w:rPr>
+          <w:rFonts w:ascii="Calibri" w:eastAsia="Calibri" w:hAnsi="Calibri" w:cs="Times New Roman"/>
+          <w:b/>
+          <w:szCs w:val="28"/>
+        </w:rPr>
+      </w:pPr>
+    </w:p>
+    <w:tbl>
+      <w:tblPr>
+        <w:tblW w:w="0" w:type="auto"/>
+        <w:tblLook w:val="04A0" w:firstRow="1" w:lastRow="0" w:firstColumn="1" w:lastColumn="0" w:noHBand="0" w:noVBand="1"/>
+      </w:tblPr>
+      <w:tblGrid>
+        <w:gridCol w:w="3848"/>
+        <w:gridCol w:w="2375"/>
+        <w:gridCol w:w="3065"/>
+      </w:tblGrid>
+      <w:tr>
+        <w:tc>
+          <w:tcPr>
+            <w:tcW w:w="3936" w:type="dxa"/>
+            <w:shd w:val="clear" w:color="auto" w:fill="auto"/>
+          </w:tcPr>
+          <w:p>
+            <w:pPr>
+              <w:rPr>
+                <w:rFonts w:ascii="Times New Roman" w:eastAsia="Calibri" w:hAnsi="Times New Roman" w:cs="Times New Roman"/>
+                <w:color w:val="000000"/>
+                <w:sz w:val="28"/>
+                <w:szCs w:val="28"/>
+              </w:rPr>
+            </w:pPr>
+            <w:r>
+              <w:rPr>
+                <w:rFonts w:ascii="Times New Roman" w:eastAsia="Calibri" w:hAnsi="Times New Roman" w:cs="Times New Roman"/>
+                <w:color w:val="000000"/>
+                <w:sz w:val="28"/>
+                <w:szCs w:val="28"/>
+              </w:rPr>
+              <w:t>Выполнил</w:t>
+            </w:r>
+          </w:p>
+          <w:p>
+            <w:pPr>
+              <w:rPr>
+                <w:rFonts w:ascii="Times New Roman" w:eastAsia="Calibri" w:hAnsi="Times New Roman" w:cs="Times New Roman"/>
+                <w:color w:val="000000"/>
+                <w:sz w:val="28"/>
+                <w:szCs w:val="28"/>
+                <w:lang w:val="en-US"/>
+              </w:rPr>
+            </w:pPr>
+            <w:r>
+              <w:rPr>
+                <w:rFonts w:ascii="Times New Roman" w:eastAsia="Calibri" w:hAnsi="Times New Roman" w:cs="Times New Roman"/>
+                <w:color w:val="000000"/>
+                <w:sz w:val="28"/>
+                <w:szCs w:val="28"/>
+              </w:rPr>
+              <w:t>студент группы № 351-ПМИ</w:t>
+            </w:r>
+            <w:r>
+              <w:rPr>
+                <w:rFonts w:ascii="Times New Roman" w:eastAsia="Calibri" w:hAnsi="Times New Roman" w:cs="Times New Roman"/>
+                <w:color w:val="000000"/>
+                <w:sz w:val="28"/>
+                <w:szCs w:val="28"/>
+                <w:lang w:val="en-US"/>
+              </w:rPr>
+              <w:t>OZ</w:t>
+            </w:r>
+          </w:p>
+        </w:tc>
+        <w:tc>
+          <w:tcPr>
+            <w:tcW w:w="2444" w:type="dxa"/>
+            <w:shd w:val="clear" w:color="auto" w:fill="auto"/>
+          </w:tcPr>
+          <w:p>
+            <w:pPr>
+              <w:jc w:val="center"/>
+              <w:rPr>
+                <w:rFonts w:ascii="Times New Roman" w:eastAsia="Calibri" w:hAnsi="Times New Roman" w:cs="Times New Roman"/>
+                <w:i/>
+                <w:color w:val="000000"/>
+                <w:sz w:val="28"/>
+                <w:szCs w:val="28"/>
+              </w:rPr>
+            </w:pPr>
+          </w:p>
+          <w:p>
+            <w:pPr>
+              <w:rPr>
+                <w:rFonts w:ascii="Times New Roman" w:eastAsia="Calibri" w:hAnsi="Times New Roman" w:cs="Times New Roman"/>
+                <w:i/>
+                <w:color w:val="000000"/>
+                <w:sz w:val="28"/>
+                <w:szCs w:val="28"/>
+              </w:rPr>
+            </w:pPr>
+            <w:r>
+              <w:rPr>
+                <w:rFonts w:ascii="Times New Roman" w:eastAsia="Calibri" w:hAnsi="Times New Roman" w:cs="Times New Roman"/>
+                <w:i/>
+                <w:color w:val="000000"/>
+                <w:sz w:val="28"/>
+                <w:szCs w:val="28"/>
+              </w:rPr>
+              <w:t>подпись</w:t>
+            </w:r>
+          </w:p>
+        </w:tc>
+        <w:tc>
+          <w:tcPr>
+            <w:tcW w:w="3191" w:type="dxa"/>
+            <w:shd w:val="clear" w:color="auto" w:fill="auto"/>
+          </w:tcPr>
+          <w:p>
+            <w:pPr>
+              <w:jc w:val="center"/>
+              <w:rPr>
+                <w:rFonts w:ascii="Times New Roman" w:eastAsia="Calibri" w:hAnsi="Times New Roman" w:cs="Times New Roman"/>
+                <w:i/>
+                <w:color w:val="000000"/>
+                <w:sz w:val="28"/>
+                <w:szCs w:val="28"/>
+              </w:rPr>
+            </w:pPr>
+          </w:p>
+          <w:p>
+            <w:pPr>
+              <w:jc w:val="center"/>
+              <w:rPr>
+                <w:rFonts w:ascii="Times New Roman" w:eastAsia="Calibri" w:hAnsi="Times New Roman" w:cs="Times New Roman"/>
+                <w:i/>
+                <w:color w:val="000000"/>
+                <w:sz w:val="28"/>
+                <w:szCs w:val="28"/>
+              </w:rPr>
+            </w:pPr>
+            <w:r>
+              <w:rPr>
+                <w:rFonts w:ascii="Times New Roman" w:eastAsia="Calibri" w:hAnsi="Times New Roman" w:cs="Times New Roman"/>
+                <w:i/>
+                <w:color w:val="000000"/>
+                <w:sz w:val="28"/>
+                <w:szCs w:val="28"/>
+              </w:rPr>
+              <w:t>Р</w:t>
+            </w:r>
+            <w:r>
+              <w:rPr>
+                <w:rFonts w:ascii="Times New Roman" w:eastAsia="Calibri" w:hAnsi="Times New Roman" w:cs="Times New Roman"/>
+                <w:i/>
+                <w:color w:val="000000"/>
+                <w:sz w:val="28"/>
+                <w:szCs w:val="28"/>
+              </w:rPr>
+              <w:t>.</w:t>
+            </w:r>
+            <w:r>
+              <w:rPr>
+                <w:rFonts w:ascii="Times New Roman" w:eastAsia="Calibri" w:hAnsi="Times New Roman" w:cs="Times New Roman"/>
+                <w:i/>
+                <w:color w:val="000000"/>
+                <w:sz w:val="28"/>
+                <w:szCs w:val="28"/>
+              </w:rPr>
+              <w:t>И</w:t>
+            </w:r>
+            <w:r>
+              <w:rPr>
+                <w:rFonts w:ascii="Times New Roman" w:eastAsia="Calibri" w:hAnsi="Times New Roman" w:cs="Times New Roman"/>
+                <w:i/>
+                <w:color w:val="000000"/>
+                <w:sz w:val="28"/>
+                <w:szCs w:val="28"/>
+              </w:rPr>
+              <w:t>.</w:t>
+            </w:r>
+            <w:r>
+              <w:rPr>
+                <w:rFonts w:ascii="Times New Roman" w:eastAsia="Calibri" w:hAnsi="Times New Roman" w:cs="Times New Roman"/>
+                <w:i/>
+                <w:color w:val="000000"/>
+                <w:sz w:val="28"/>
+                <w:szCs w:val="28"/>
+              </w:rPr>
+              <w:t xml:space="preserve"> Цупко</w:t>
+            </w:r>
+          </w:p>
+        </w:tc>
+      </w:tr>
+      <w:tr>
+        <w:tc>
+          <w:tcPr>
+            <w:tcW w:w="3936" w:type="dxa"/>
+            <w:shd w:val="clear" w:color="auto" w:fill="auto"/>
+          </w:tcPr>
+          <w:p>
+            <w:pPr>
+              <w:spacing w:before="120"/>
+              <w:rPr>
+                <w:rFonts w:ascii="Times New Roman" w:eastAsia="Calibri" w:hAnsi="Times New Roman" w:cs="Times New Roman"/>
+                <w:sz w:val="28"/>
+                <w:szCs w:val="28"/>
+              </w:rPr>
+            </w:pPr>
+            <w:r>
+              <w:rPr>
+                <w:rFonts w:ascii="Times New Roman" w:eastAsia="Calibri" w:hAnsi="Times New Roman" w:cs="Times New Roman"/>
+                <w:sz w:val="28"/>
+                <w:szCs w:val="28"/>
+              </w:rPr>
+              <w:t>Направление (специальность)</w:t>
+            </w:r>
+          </w:p>
+        </w:tc>
+        <w:tc>
+          <w:tcPr>
+            <w:tcW w:w="5635" w:type="dxa"/>
+            <w:gridSpan w:val="2"/>
+            <w:shd w:val="clear" w:color="auto" w:fill="auto"/>
+          </w:tcPr>
+          <w:p>
+            <w:pPr>
+              <w:spacing w:before="120"/>
+              <w:jc w:val="both"/>
+              <w:rPr>
+                <w:rFonts w:ascii="Times New Roman" w:eastAsia="Calibri" w:hAnsi="Times New Roman" w:cs="Times New Roman"/>
+                <w:i/>
+                <w:sz w:val="28"/>
+                <w:szCs w:val="28"/>
+              </w:rPr>
+            </w:pPr>
+            <w:r>
+              <w:rPr>
+                <w:rFonts w:ascii="Times New Roman" w:eastAsia="Calibri" w:hAnsi="Times New Roman" w:cs="Times New Roman"/>
+                <w:i/>
+                <w:sz w:val="28"/>
+                <w:szCs w:val="28"/>
+              </w:rPr>
+              <w:t>01.03.02 «Прикладная математика и информатика»</w:t>
+            </w:r>
+          </w:p>
+        </w:tc>
+      </w:tr>
+      <w:tr>
+        <w:tc>
+          <w:tcPr>
+            <w:tcW w:w="3936" w:type="dxa"/>
+            <w:shd w:val="clear" w:color="auto" w:fill="auto"/>
+          </w:tcPr>
+          <w:p>
+            <w:pPr>
+              <w:spacing w:before="120"/>
+              <w:rPr>
+                <w:rFonts w:ascii="Times New Roman" w:eastAsia="Calibri" w:hAnsi="Times New Roman" w:cs="Times New Roman"/>
+                <w:sz w:val="28"/>
+                <w:szCs w:val="28"/>
+              </w:rPr>
+            </w:pPr>
+            <w:r>
+              <w:rPr>
+                <w:rFonts w:ascii="Times New Roman" w:eastAsia="Calibri" w:hAnsi="Times New Roman" w:cs="Times New Roman"/>
+                <w:sz w:val="28"/>
+                <w:szCs w:val="28"/>
+              </w:rPr>
+              <w:t>Направленность</w:t>
+            </w:r>
+          </w:p>
+        </w:tc>
+        <w:tc>
+          <w:tcPr>
+            <w:tcW w:w="5635" w:type="dxa"/>
+            <w:gridSpan w:val="2"/>
+            <w:shd w:val="clear" w:color="auto" w:fill="auto"/>
+          </w:tcPr>
+          <w:p>
+            <w:pPr>
+              <w:spacing w:before="120"/>
+              <w:jc w:val="both"/>
+              <w:rPr>
+                <w:rFonts w:ascii="Times New Roman" w:eastAsia="Calibri" w:hAnsi="Times New Roman" w:cs="Times New Roman"/>
+                <w:i/>
+                <w:sz w:val="28"/>
+                <w:szCs w:val="28"/>
+              </w:rPr>
+            </w:pPr>
+            <w:r>
+              <w:rPr>
+                <w:rFonts w:ascii="Times New Roman" w:eastAsia="Calibri" w:hAnsi="Times New Roman" w:cs="Times New Roman"/>
+                <w:i/>
+                <w:sz w:val="28"/>
+                <w:szCs w:val="28"/>
+              </w:rPr>
+              <w:t>01.03.02.01 «Математическое и информационное обеспечение финансово экономической деятельности»</w:t>
+            </w:r>
+          </w:p>
+        </w:tc>
+      </w:tr>
+      <w:tr>
+        <w:tc>
+          <w:tcPr>
+            <w:tcW w:w="3936" w:type="dxa"/>
+            <w:shd w:val="clear" w:color="auto" w:fill="auto"/>
+          </w:tcPr>
+          <w:p>
+            <w:pPr>
+              <w:spacing w:before="120"/>
+              <w:rPr>
+                <w:rFonts w:ascii="Times New Roman" w:eastAsia="Calibri" w:hAnsi="Times New Roman" w:cs="Times New Roman"/>
+                <w:sz w:val="28"/>
+                <w:szCs w:val="28"/>
+              </w:rPr>
+            </w:pPr>
+            <w:r>
+              <w:rPr>
+                <w:rFonts w:ascii="Times New Roman" w:eastAsia="Calibri" w:hAnsi="Times New Roman" w:cs="Times New Roman"/>
+                <w:sz w:val="28"/>
+                <w:szCs w:val="28"/>
+              </w:rPr>
+              <w:t>Руководитель выпускной квалификационной работы</w:t>
+            </w:r>
+          </w:p>
+        </w:tc>
+        <w:tc>
+          <w:tcPr>
+            <w:tcW w:w="2444" w:type="dxa"/>
+            <w:shd w:val="clear" w:color="auto" w:fill="auto"/>
+          </w:tcPr>
+          <w:p>
+            <w:pPr>
+              <w:jc w:val="center"/>
+              <w:rPr>
+                <w:rFonts w:ascii="Calibri" w:eastAsia="Calibri" w:hAnsi="Calibri" w:cs="Times New Roman"/>
+                <w:szCs w:val="28"/>
+              </w:rPr>
+            </w:pPr>
+          </w:p>
+        </w:tc>
+        <w:tc>
+          <w:tcPr>
+            <w:tcW w:w="3191" w:type="dxa"/>
+            <w:shd w:val="clear" w:color="auto" w:fill="auto"/>
+          </w:tcPr>
+          <w:p>
+            <w:pPr>
+              <w:jc w:val="center"/>
+              <w:rPr>
+                <w:rFonts w:ascii="Times New Roman" w:eastAsia="Calibri" w:hAnsi="Times New Roman" w:cs="Times New Roman"/>
+                <w:i/>
+                <w:sz w:val="28"/>
+                <w:szCs w:val="28"/>
+              </w:rPr>
+            </w:pPr>
+            <w:r>
+              <w:rPr>
+                <w:rFonts w:ascii="Times New Roman" w:eastAsia="Calibri" w:hAnsi="Times New Roman" w:cs="Times New Roman"/>
+                <w:i/>
+                <w:sz w:val="28"/>
+                <w:szCs w:val="28"/>
+              </w:rPr>
+              <w:t xml:space="preserve">Н.А. </w:t>
+            </w:r>
+            <w:proofErr w:type="spellStart"/>
+            <w:r>
+              <w:rPr>
+                <w:rFonts w:ascii="Times New Roman" w:eastAsia="Calibri" w:hAnsi="Times New Roman" w:cs="Times New Roman"/>
+                <w:i/>
+                <w:sz w:val="28"/>
+                <w:szCs w:val="28"/>
+              </w:rPr>
+              <w:t>Рутта</w:t>
+            </w:r>
+            <w:proofErr w:type="spellEnd"/>
+          </w:p>
+          <w:p>
+            <w:pPr>
+              <w:jc w:val="center"/>
+              <w:rPr>
+                <w:rFonts w:ascii="Calibri" w:eastAsia="Calibri" w:hAnsi="Calibri" w:cs="Times New Roman"/>
+                <w:szCs w:val="28"/>
+              </w:rPr>
+            </w:pPr>
+            <w:r>
+              <w:rPr>
+                <w:rFonts w:ascii="Times New Roman" w:eastAsia="Calibri" w:hAnsi="Times New Roman" w:cs="Times New Roman"/>
+                <w:i/>
+                <w:sz w:val="28"/>
+                <w:szCs w:val="28"/>
+                <w:highlight w:val="yellow"/>
+              </w:rPr>
+              <w:t xml:space="preserve">К.Ф.-М.Н. </w:t>
+            </w:r>
+            <w:proofErr w:type="spellStart"/>
+            <w:r>
+              <w:rPr>
+                <w:rFonts w:ascii="Times New Roman" w:eastAsia="Calibri" w:hAnsi="Times New Roman" w:cs="Times New Roman"/>
+                <w:i/>
+                <w:sz w:val="28"/>
+                <w:szCs w:val="28"/>
+                <w:highlight w:val="yellow"/>
+              </w:rPr>
+              <w:t>доц</w:t>
+            </w:r>
+            <w:proofErr w:type="spellEnd"/>
+          </w:p>
+        </w:tc>
+      </w:tr>
+      <w:tr>
+        <w:tc>
+          <w:tcPr>
+            <w:tcW w:w="3936" w:type="dxa"/>
+            <w:shd w:val="clear" w:color="auto" w:fill="auto"/>
+          </w:tcPr>
+          <w:p>
+            <w:pPr>
+              <w:rPr>
+                <w:rFonts w:ascii="Times New Roman" w:eastAsia="Calibri" w:hAnsi="Times New Roman" w:cs="Times New Roman"/>
+                <w:i/>
+                <w:sz w:val="28"/>
+                <w:szCs w:val="28"/>
+              </w:rPr>
+            </w:pPr>
+          </w:p>
+        </w:tc>
+        <w:tc>
+          <w:tcPr>
+            <w:tcW w:w="2444" w:type="dxa"/>
+            <w:shd w:val="clear" w:color="auto" w:fill="auto"/>
+          </w:tcPr>
+          <w:p>
+            <w:pPr>
+              <w:jc w:val="center"/>
+              <w:rPr>
+                <w:rFonts w:ascii="Times New Roman" w:eastAsia="Calibri" w:hAnsi="Times New Roman" w:cs="Times New Roman"/>
+                <w:sz w:val="28"/>
+                <w:szCs w:val="28"/>
+              </w:rPr>
+            </w:pPr>
+            <w:r>
+              <w:rPr>
+                <w:rFonts w:ascii="Times New Roman" w:eastAsia="Calibri" w:hAnsi="Times New Roman" w:cs="Times New Roman"/>
+                <w:i/>
+                <w:sz w:val="28"/>
+                <w:szCs w:val="28"/>
+              </w:rPr>
+              <w:t>подпись</w:t>
+            </w:r>
+          </w:p>
+        </w:tc>
+        <w:tc>
+          <w:tcPr>
+            <w:tcW w:w="3191" w:type="dxa"/>
+            <w:shd w:val="clear" w:color="auto" w:fill="auto"/>
+          </w:tcPr>
+          <w:p>
+            <w:pPr>
+              <w:jc w:val="center"/>
+              <w:rPr>
+                <w:rFonts w:ascii="Times New Roman" w:eastAsia="Calibri" w:hAnsi="Times New Roman" w:cs="Times New Roman"/>
+                <w:sz w:val="28"/>
+                <w:szCs w:val="28"/>
+              </w:rPr>
+            </w:pPr>
+          </w:p>
+        </w:tc>
+      </w:tr>
+    </w:tbl>
+    <w:p>
+      <w:pPr>
+        <w:spacing w:after="0" w:line="288" w:lineRule="auto"/>
+        <w:ind w:firstLine="709"/>
+        <w:jc w:val="both"/>
+        <w:rPr>
+          <w:rFonts w:ascii="Times New Roman" w:eastAsia="Calibri" w:hAnsi="Times New Roman" w:cs="Times New Roman"/>
+          <w:color w:val="000000"/>
+          <w:sz w:val="24"/>
+          <w:szCs w:val="24"/>
+        </w:rPr>
+      </w:pPr>
+    </w:p>
+    <w:p>
+      <w:pPr>
+        <w:spacing w:after="0" w:line="288" w:lineRule="auto"/>
+        <w:ind w:firstLine="709"/>
+        <w:jc w:val="center"/>
+        <w:rPr>
+          <w:rFonts w:ascii="Times New Roman" w:hAnsi="Times New Roman" w:cs="Times New Roman"/>
+          <w:sz w:val="28"/>
+          <w:szCs w:val="28"/>
+        </w:rPr>
+      </w:pPr>
+      <w:r>
+        <w:rPr>
+          <w:rFonts w:ascii="Times New Roman" w:eastAsia="Calibri" w:hAnsi="Times New Roman" w:cs="Times New Roman"/>
+          <w:color w:val="000000"/>
+          <w:sz w:val="24"/>
+          <w:szCs w:val="24"/>
+        </w:rPr>
+        <w:t>Ростов-на-Дону, 2023</w:t>
+      </w:r>
     </w:p>
     <w:p>
       <w:pPr>
@@ -3226,25 +4169,7 @@
           <w:sz w:val="28"/>
           <w:szCs w:val="28"/>
         </w:rPr>
-        <w:t xml:space="preserve">Текст составлен, а изменения проанализированы (приложение _). Весы релевантности сайта </w:t>
-      </w:r>
-      <w:proofErr w:type="gramStart"/>
-      <w:r>
-        <w:rPr>
-          <w:rFonts w:ascii="Times New Roman" w:hAnsi="Times New Roman" w:cs="Times New Roman"/>
-          <w:sz w:val="28"/>
-          <w:szCs w:val="28"/>
-        </w:rPr>
-        <w:t>показывают ,</w:t>
-      </w:r>
-      <w:proofErr w:type="gramEnd"/>
-      <w:r>
-        <w:rPr>
-          <w:rFonts w:ascii="Times New Roman" w:hAnsi="Times New Roman" w:cs="Times New Roman"/>
-          <w:sz w:val="28"/>
-          <w:szCs w:val="28"/>
-        </w:rPr>
-        <w:t xml:space="preserve"> но много это или мало? В решении этого вопроса вернёмся к приложению __ и сравним эти значения. </w:t>
+        <w:t xml:space="preserve">Текст составлен, а изменения проанализированы (приложение _). Весы релевантности сайта показывают , но много это или мало? В решении этого вопроса вернёмся к приложению __ и сравним эти значения. </w:t>
       </w:r>
       <w:r>
         <w:rPr>

</xml_diff>

<commit_message>
Updated text in theory part
</commit_message>
<xml_diff>
--- a/Theory.docx
+++ b/Theory.docx
@@ -389,6 +389,7 @@
         </w:rPr>
         <w:t>«</w:t>
       </w:r>
+      <w:bookmarkStart w:id="0" w:name="_Hlk126057221"/>
       <w:r>
         <w:rPr>
           <w:rFonts w:ascii="Times New Roman" w:eastAsia="Calibri" w:hAnsi="Times New Roman" w:cs="Times New Roman"/>
@@ -397,7 +398,7 @@
           <w:sz w:val="28"/>
           <w:szCs w:val="28"/>
         </w:rPr>
-        <w:t xml:space="preserve">ПРИМЕНЕНИЕ МАТЕМАТИЧЕСКИХ МЕТОДОВ И МОДЕЛЕЙ ДЛЯ ОЦЕНКИ ЭФФЕКТИВНОСТЬ </w:t>
+        <w:t>ПРИМЕНЕНИЕ МАТЕМАТИЧЕСКИХ МЕТОДОВ И МОДЕЛЕЙ ДЛЯ ОЦЕНКИ ЭФФЕКТИВНОСТ</w:t>
       </w:r>
       <w:r>
         <w:rPr>
@@ -406,9 +407,8 @@
           <w:color w:val="000000"/>
           <w:sz w:val="28"/>
           <w:szCs w:val="28"/>
-          <w:lang w:val="en-US"/>
-        </w:rPr>
-        <w:t>WEB</w:t>
+        </w:rPr>
+        <w:t>И</w:t>
       </w:r>
       <w:r>
         <w:rPr>
@@ -418,7 +418,7 @@
           <w:sz w:val="28"/>
           <w:szCs w:val="28"/>
         </w:rPr>
-        <w:t>-</w:t>
+        <w:t xml:space="preserve"> </w:t>
       </w:r>
       <w:r>
         <w:rPr>
@@ -427,9 +427,31 @@
           <w:color w:val="000000"/>
           <w:sz w:val="28"/>
           <w:szCs w:val="28"/>
+          <w:lang w:val="en-US"/>
+        </w:rPr>
+        <w:t>WEB</w:t>
+      </w:r>
+      <w:r>
+        <w:rPr>
+          <w:rFonts w:ascii="Times New Roman" w:eastAsia="Calibri" w:hAnsi="Times New Roman" w:cs="Times New Roman"/>
+          <w:b/>
+          <w:color w:val="000000"/>
+          <w:sz w:val="28"/>
+          <w:szCs w:val="28"/>
+        </w:rPr>
+        <w:t>-</w:t>
+      </w:r>
+      <w:r>
+        <w:rPr>
+          <w:rFonts w:ascii="Times New Roman" w:eastAsia="Calibri" w:hAnsi="Times New Roman" w:cs="Times New Roman"/>
+          <w:b/>
+          <w:color w:val="000000"/>
+          <w:sz w:val="28"/>
+          <w:szCs w:val="28"/>
         </w:rPr>
         <w:t>РЕСУРСОВ</w:t>
       </w:r>
+      <w:bookmarkEnd w:id="0"/>
       <w:r>
         <w:rPr>
           <w:rFonts w:ascii="Times New Roman" w:eastAsia="Calibri" w:hAnsi="Times New Roman" w:cs="Times New Roman"/>
@@ -478,9 +500,9 @@
         <w:tblLook w:val="04A0" w:firstRow="1" w:lastRow="0" w:firstColumn="1" w:lastColumn="0" w:noHBand="0" w:noVBand="1"/>
       </w:tblPr>
       <w:tblGrid>
-        <w:gridCol w:w="3848"/>
-        <w:gridCol w:w="2375"/>
-        <w:gridCol w:w="3065"/>
+        <w:gridCol w:w="3847"/>
+        <w:gridCol w:w="2364"/>
+        <w:gridCol w:w="3077"/>
       </w:tblGrid>
       <w:tr>
         <w:tc>
@@ -700,6 +722,7 @@
                 <w:szCs w:val="28"/>
               </w:rPr>
             </w:pPr>
+            <w:bookmarkStart w:id="1" w:name="_Hlk126057307"/>
             <w:r>
               <w:rPr>
                 <w:rFonts w:ascii="Times New Roman" w:eastAsia="Calibri" w:hAnsi="Times New Roman" w:cs="Times New Roman"/>
@@ -709,6 +732,7 @@
               </w:rPr>
               <w:t>01.03.02 «Прикладная математика и информатика»</w:t>
             </w:r>
+            <w:bookmarkEnd w:id="1"/>
           </w:p>
         </w:tc>
       </w:tr>
@@ -850,28 +874,82 @@
                 <w:szCs w:val="28"/>
               </w:rPr>
             </w:pPr>
+            <w:proofErr w:type="gramStart"/>
             <w:r>
               <w:rPr>
                 <w:rFonts w:ascii="Times New Roman" w:eastAsia="Calibri" w:hAnsi="Times New Roman" w:cs="Times New Roman"/>
                 <w:i/>
                 <w:sz w:val="28"/>
                 <w:szCs w:val="28"/>
-                <w:highlight w:val="yellow"/>
-              </w:rPr>
-              <w:t xml:space="preserve">К.Ф.-М.Н. </w:t>
-            </w:r>
-            <w:proofErr w:type="spellStart"/>
+              </w:rPr>
+              <w:t>К.Э.Н.</w:t>
+            </w:r>
             <w:r>
               <w:rPr>
                 <w:rFonts w:ascii="Times New Roman" w:eastAsia="Calibri" w:hAnsi="Times New Roman" w:cs="Times New Roman"/>
                 <w:i/>
                 <w:sz w:val="28"/>
                 <w:szCs w:val="28"/>
-                <w:highlight w:val="yellow"/>
-              </w:rPr>
-              <w:t>доц</w:t>
+              </w:rPr>
+              <w:t>.-</w:t>
+            </w:r>
+            <w:proofErr w:type="gramEnd"/>
+            <w:r>
+              <w:rPr>
+                <w:rFonts w:ascii="Times New Roman" w:eastAsia="Calibri" w:hAnsi="Times New Roman" w:cs="Times New Roman"/>
+                <w:i/>
+                <w:sz w:val="28"/>
+                <w:szCs w:val="28"/>
+              </w:rPr>
+              <w:br/>
+            </w:r>
+            <w:proofErr w:type="spellStart"/>
+            <w:r>
+              <w:rPr>
+                <w:rFonts w:ascii="Times New Roman" w:eastAsia="Calibri" w:hAnsi="Times New Roman" w:cs="Times New Roman"/>
+                <w:i/>
+                <w:sz w:val="28"/>
+                <w:szCs w:val="28"/>
+              </w:rPr>
+              <w:t>И</w:t>
+            </w:r>
+            <w:r>
+              <w:rPr>
+                <w:rFonts w:ascii="Times New Roman" w:eastAsia="Calibri" w:hAnsi="Times New Roman" w:cs="Times New Roman"/>
+                <w:i/>
+                <w:sz w:val="28"/>
+                <w:szCs w:val="28"/>
+              </w:rPr>
+              <w:t>.</w:t>
+            </w:r>
+            <w:r>
+              <w:rPr>
+                <w:rFonts w:ascii="Times New Roman" w:eastAsia="Calibri" w:hAnsi="Times New Roman" w:cs="Times New Roman"/>
+                <w:i/>
+                <w:sz w:val="28"/>
+                <w:szCs w:val="28"/>
+              </w:rPr>
+              <w:t>о</w:t>
             </w:r>
             <w:proofErr w:type="spellEnd"/>
+            <w:r>
+              <w:rPr>
+                <w:rFonts w:ascii="Times New Roman" w:eastAsia="Calibri" w:hAnsi="Times New Roman" w:cs="Times New Roman"/>
+                <w:i/>
+                <w:sz w:val="28"/>
+                <w:szCs w:val="28"/>
+              </w:rPr>
+              <w:t xml:space="preserve">. </w:t>
+            </w:r>
+            <w:r>
+              <w:rPr>
+                <w:rFonts w:ascii="Times New Roman" w:eastAsia="Calibri" w:hAnsi="Times New Roman" w:cs="Times New Roman"/>
+                <w:i/>
+                <w:sz w:val="28"/>
+                <w:szCs w:val="28"/>
+              </w:rPr>
+              <w:t>зав. кафедрой</w:t>
+            </w:r>
           </w:p>
         </w:tc>
       </w:tr>
@@ -968,15 +1046,6 @@
         </w:rPr>
         <w:t>Ростов-на-Дону, 2023</w:t>
       </w:r>
-    </w:p>
-    <w:p>
-      <w:pPr>
-        <w:rPr>
-          <w:rFonts w:ascii="Times New Roman" w:hAnsi="Times New Roman" w:cs="Times New Roman"/>
-          <w:sz w:val="28"/>
-          <w:szCs w:val="28"/>
-        </w:rPr>
-      </w:pPr>
       <w:r>
         <w:rPr>
           <w:rFonts w:ascii="Times New Roman" w:hAnsi="Times New Roman" w:cs="Times New Roman"/>
@@ -996,6 +1065,7 @@
           <w:bCs/>
         </w:rPr>
       </w:pPr>
+      <w:bookmarkStart w:id="2" w:name="_Toc126058743"/>
       <w:r>
         <w:rPr>
           <w:rFonts w:ascii="Times New Roman" w:hAnsi="Times New Roman" w:cs="Times New Roman"/>
@@ -1004,734 +1074,41 @@
           <w:color w:val="000000" w:themeColor="text1"/>
         </w:rPr>
         <w:lastRenderedPageBreak/>
-        <w:t>Введение</w:t>
-      </w:r>
-    </w:p>
-    <w:p>
-      <w:pPr>
-        <w:spacing w:after="0" w:line="288" w:lineRule="auto"/>
-        <w:ind w:firstLine="709"/>
-        <w:jc w:val="both"/>
-        <w:rPr>
-          <w:rFonts w:ascii="Times New Roman" w:hAnsi="Times New Roman" w:cs="Times New Roman"/>
-          <w:sz w:val="28"/>
-          <w:szCs w:val="28"/>
-        </w:rPr>
-      </w:pPr>
-    </w:p>
-    <w:p>
-      <w:pPr>
-        <w:spacing w:after="0" w:line="288" w:lineRule="auto"/>
-        <w:ind w:firstLine="709"/>
-        <w:jc w:val="both"/>
-        <w:rPr>
-          <w:rFonts w:ascii="Times New Roman" w:hAnsi="Times New Roman" w:cs="Times New Roman"/>
-          <w:sz w:val="28"/>
-          <w:szCs w:val="28"/>
-        </w:rPr>
-      </w:pPr>
-      <w:r>
-        <w:rPr>
-          <w:rFonts w:ascii="Times New Roman" w:hAnsi="Times New Roman" w:cs="Times New Roman"/>
-          <w:sz w:val="28"/>
-          <w:szCs w:val="28"/>
-        </w:rPr>
-        <w:t>В настоящее время кажд</w:t>
-      </w:r>
-      <w:r>
-        <w:rPr>
-          <w:rFonts w:ascii="Times New Roman" w:hAnsi="Times New Roman" w:cs="Times New Roman"/>
-          <w:sz w:val="28"/>
-          <w:szCs w:val="28"/>
-        </w:rPr>
-        <w:t>ой</w:t>
-      </w:r>
-      <w:r>
-        <w:rPr>
-          <w:rFonts w:ascii="Times New Roman" w:hAnsi="Times New Roman" w:cs="Times New Roman"/>
-          <w:sz w:val="28"/>
-          <w:szCs w:val="28"/>
-        </w:rPr>
-        <w:t xml:space="preserve"> организаци</w:t>
-      </w:r>
-      <w:r>
-        <w:rPr>
-          <w:rFonts w:ascii="Times New Roman" w:hAnsi="Times New Roman" w:cs="Times New Roman"/>
-          <w:sz w:val="28"/>
-          <w:szCs w:val="28"/>
-        </w:rPr>
-        <w:t>и</w:t>
-      </w:r>
-      <w:r>
-        <w:rPr>
-          <w:rFonts w:ascii="Times New Roman" w:hAnsi="Times New Roman" w:cs="Times New Roman"/>
-          <w:sz w:val="28"/>
-          <w:szCs w:val="28"/>
-        </w:rPr>
-        <w:t xml:space="preserve"> требуется</w:t>
-      </w:r>
-      <w:r>
-        <w:rPr>
-          <w:rFonts w:ascii="Times New Roman" w:hAnsi="Times New Roman" w:cs="Times New Roman"/>
-          <w:sz w:val="28"/>
-          <w:szCs w:val="28"/>
-        </w:rPr>
-        <w:t xml:space="preserve"> собственный</w:t>
-      </w:r>
-      <w:r>
-        <w:rPr>
-          <w:rFonts w:ascii="Times New Roman" w:hAnsi="Times New Roman" w:cs="Times New Roman"/>
-          <w:sz w:val="28"/>
-          <w:szCs w:val="28"/>
-        </w:rPr>
-        <w:t xml:space="preserve"> веб-</w:t>
-      </w:r>
-      <w:r>
-        <w:rPr>
-          <w:rFonts w:ascii="Times New Roman" w:hAnsi="Times New Roman" w:cs="Times New Roman"/>
-          <w:sz w:val="28"/>
-          <w:szCs w:val="28"/>
-        </w:rPr>
-        <w:t>ресурс</w:t>
-      </w:r>
-      <w:r>
-        <w:rPr>
-          <w:rFonts w:ascii="Times New Roman" w:hAnsi="Times New Roman" w:cs="Times New Roman"/>
-          <w:sz w:val="28"/>
-          <w:szCs w:val="28"/>
-        </w:rPr>
-        <w:t xml:space="preserve"> для привлечения новых клиентов</w:t>
-      </w:r>
-      <w:r>
-        <w:rPr>
-          <w:rFonts w:ascii="Times New Roman" w:hAnsi="Times New Roman" w:cs="Times New Roman"/>
-          <w:sz w:val="28"/>
-          <w:szCs w:val="28"/>
-        </w:rPr>
-        <w:t>, продвижения собственного товара</w:t>
-      </w:r>
-      <w:r>
-        <w:rPr>
-          <w:rFonts w:ascii="Times New Roman" w:hAnsi="Times New Roman" w:cs="Times New Roman"/>
-          <w:sz w:val="28"/>
-          <w:szCs w:val="28"/>
-        </w:rPr>
-        <w:t xml:space="preserve"> или предоставле</w:t>
-      </w:r>
-      <w:r>
-        <w:rPr>
-          <w:rFonts w:ascii="Times New Roman" w:hAnsi="Times New Roman" w:cs="Times New Roman"/>
-          <w:sz w:val="28"/>
-          <w:szCs w:val="28"/>
-        </w:rPr>
-        <w:t>ния</w:t>
-      </w:r>
-      <w:r>
-        <w:rPr>
-          <w:rFonts w:ascii="Times New Roman" w:hAnsi="Times New Roman" w:cs="Times New Roman"/>
-          <w:sz w:val="28"/>
-          <w:szCs w:val="28"/>
-        </w:rPr>
-        <w:t xml:space="preserve"> услуг</w:t>
-      </w:r>
-      <w:r>
-        <w:rPr>
-          <w:rFonts w:ascii="Times New Roman" w:hAnsi="Times New Roman" w:cs="Times New Roman"/>
-          <w:sz w:val="28"/>
-          <w:szCs w:val="28"/>
-        </w:rPr>
-        <w:t xml:space="preserve">. </w:t>
-      </w:r>
-      <w:r>
-        <w:rPr>
-          <w:rFonts w:ascii="Times New Roman" w:hAnsi="Times New Roman" w:cs="Times New Roman"/>
-          <w:sz w:val="28"/>
-          <w:szCs w:val="28"/>
-        </w:rPr>
-        <w:t>Несмотря</w:t>
-      </w:r>
-      <w:r>
-        <w:rPr>
-          <w:rFonts w:ascii="Times New Roman" w:hAnsi="Times New Roman" w:cs="Times New Roman"/>
-          <w:sz w:val="28"/>
-          <w:szCs w:val="28"/>
-        </w:rPr>
-        <w:t xml:space="preserve"> на это перед </w:t>
-      </w:r>
-      <w:r>
-        <w:rPr>
-          <w:rFonts w:ascii="Times New Roman" w:hAnsi="Times New Roman" w:cs="Times New Roman"/>
-          <w:sz w:val="28"/>
-          <w:szCs w:val="28"/>
-        </w:rPr>
-        <w:t>всеми</w:t>
-      </w:r>
-      <w:r>
-        <w:rPr>
-          <w:rFonts w:ascii="Times New Roman" w:hAnsi="Times New Roman" w:cs="Times New Roman"/>
-          <w:sz w:val="28"/>
-          <w:szCs w:val="28"/>
-        </w:rPr>
-        <w:t xml:space="preserve"> стоит </w:t>
-      </w:r>
-      <w:r>
-        <w:rPr>
-          <w:rFonts w:ascii="Times New Roman" w:hAnsi="Times New Roman" w:cs="Times New Roman"/>
-          <w:sz w:val="28"/>
-          <w:szCs w:val="28"/>
-        </w:rPr>
-        <w:t xml:space="preserve">задача </w:t>
-      </w:r>
-      <w:r>
-        <w:rPr>
-          <w:rFonts w:ascii="Times New Roman" w:hAnsi="Times New Roman" w:cs="Times New Roman"/>
-          <w:sz w:val="28"/>
-          <w:szCs w:val="28"/>
-        </w:rPr>
-        <w:t xml:space="preserve">продвижения </w:t>
-      </w:r>
-      <w:r>
-        <w:rPr>
-          <w:rFonts w:ascii="Times New Roman" w:hAnsi="Times New Roman" w:cs="Times New Roman"/>
-          <w:sz w:val="28"/>
-          <w:szCs w:val="28"/>
-        </w:rPr>
-        <w:t xml:space="preserve">сайта </w:t>
-      </w:r>
-      <w:r>
-        <w:rPr>
-          <w:rFonts w:ascii="Times New Roman" w:hAnsi="Times New Roman" w:cs="Times New Roman"/>
-          <w:sz w:val="28"/>
-          <w:szCs w:val="28"/>
-        </w:rPr>
-        <w:t>его в списке выдачи поисковых систем (</w:t>
-      </w:r>
-      <w:r>
-        <w:rPr>
-          <w:rFonts w:ascii="Times New Roman" w:hAnsi="Times New Roman" w:cs="Times New Roman"/>
-          <w:sz w:val="28"/>
-          <w:szCs w:val="28"/>
-          <w:lang w:val="en-US"/>
-        </w:rPr>
-        <w:t>Google</w:t>
-      </w:r>
-      <w:r>
-        <w:rPr>
-          <w:rFonts w:ascii="Times New Roman" w:hAnsi="Times New Roman" w:cs="Times New Roman"/>
-          <w:sz w:val="28"/>
-          <w:szCs w:val="28"/>
-        </w:rPr>
-        <w:t xml:space="preserve">, </w:t>
-      </w:r>
-      <w:r>
-        <w:rPr>
-          <w:rFonts w:ascii="Times New Roman" w:hAnsi="Times New Roman" w:cs="Times New Roman"/>
-          <w:sz w:val="28"/>
-          <w:szCs w:val="28"/>
-          <w:lang w:val="en-US"/>
-        </w:rPr>
-        <w:t>Yandex</w:t>
-      </w:r>
-      <w:r>
-        <w:rPr>
-          <w:rFonts w:ascii="Times New Roman" w:hAnsi="Times New Roman" w:cs="Times New Roman"/>
-          <w:sz w:val="28"/>
-          <w:szCs w:val="28"/>
-        </w:rPr>
-        <w:t xml:space="preserve"> </w:t>
-      </w:r>
-      <w:r>
-        <w:rPr>
-          <w:rFonts w:ascii="Times New Roman" w:hAnsi="Times New Roman" w:cs="Times New Roman"/>
-          <w:sz w:val="28"/>
-          <w:szCs w:val="28"/>
-        </w:rPr>
-        <w:t>и пр.)</w:t>
-      </w:r>
-      <w:r>
-        <w:rPr>
-          <w:rFonts w:ascii="Times New Roman" w:hAnsi="Times New Roman" w:cs="Times New Roman"/>
-          <w:sz w:val="28"/>
-          <w:szCs w:val="28"/>
-        </w:rPr>
-        <w:t xml:space="preserve"> для привлечения большего количества пользователей</w:t>
-      </w:r>
-      <w:r>
-        <w:rPr>
-          <w:rFonts w:ascii="Times New Roman" w:hAnsi="Times New Roman" w:cs="Times New Roman"/>
-          <w:sz w:val="28"/>
-          <w:szCs w:val="28"/>
-        </w:rPr>
-        <w:t>.</w:t>
-      </w:r>
-      <w:r>
-        <w:rPr>
-          <w:rFonts w:ascii="Times New Roman" w:hAnsi="Times New Roman" w:cs="Times New Roman"/>
-          <w:sz w:val="28"/>
-          <w:szCs w:val="28"/>
-        </w:rPr>
-        <w:t xml:space="preserve"> Острой проблемой </w:t>
-      </w:r>
-      <w:r>
-        <w:rPr>
-          <w:rFonts w:ascii="Times New Roman" w:hAnsi="Times New Roman" w:cs="Times New Roman"/>
-          <w:sz w:val="28"/>
-          <w:szCs w:val="28"/>
-        </w:rPr>
-        <w:t xml:space="preserve">их </w:t>
-      </w:r>
-      <w:r>
-        <w:rPr>
-          <w:rFonts w:ascii="Times New Roman" w:hAnsi="Times New Roman" w:cs="Times New Roman"/>
-          <w:sz w:val="28"/>
-          <w:szCs w:val="28"/>
-        </w:rPr>
-        <w:t xml:space="preserve">продвижения является отсутствие всего перечня </w:t>
-      </w:r>
-      <w:r>
-        <w:rPr>
-          <w:rFonts w:ascii="Times New Roman" w:hAnsi="Times New Roman" w:cs="Times New Roman"/>
-          <w:sz w:val="28"/>
-          <w:szCs w:val="28"/>
-        </w:rPr>
-        <w:t>параметров, по которым поисковые системы оценивают релевантность</w:t>
-      </w:r>
-      <w:r>
-        <w:rPr>
-          <w:rFonts w:ascii="Times New Roman" w:hAnsi="Times New Roman" w:cs="Times New Roman"/>
-          <w:sz w:val="28"/>
-          <w:szCs w:val="28"/>
-        </w:rPr>
-        <w:t xml:space="preserve">, что затрудняет </w:t>
-      </w:r>
-      <w:r>
-        <w:rPr>
-          <w:rFonts w:ascii="Times New Roman" w:hAnsi="Times New Roman" w:cs="Times New Roman"/>
-          <w:sz w:val="28"/>
-          <w:szCs w:val="28"/>
-        </w:rPr>
-        <w:t xml:space="preserve">этот </w:t>
-      </w:r>
-      <w:r>
-        <w:rPr>
-          <w:rFonts w:ascii="Times New Roman" w:hAnsi="Times New Roman" w:cs="Times New Roman"/>
-          <w:sz w:val="28"/>
-          <w:szCs w:val="28"/>
-        </w:rPr>
-        <w:t>процесс</w:t>
-      </w:r>
-      <w:r>
-        <w:rPr>
-          <w:rFonts w:ascii="Times New Roman" w:hAnsi="Times New Roman" w:cs="Times New Roman"/>
-          <w:sz w:val="28"/>
-          <w:szCs w:val="28"/>
-        </w:rPr>
-        <w:t>.</w:t>
-      </w:r>
-    </w:p>
-    <w:p>
-      <w:pPr>
-        <w:spacing w:after="0" w:line="288" w:lineRule="auto"/>
-        <w:ind w:firstLine="709"/>
-        <w:jc w:val="both"/>
-        <w:rPr>
-          <w:rFonts w:ascii="Times New Roman" w:hAnsi="Times New Roman" w:cs="Times New Roman"/>
-          <w:sz w:val="28"/>
-          <w:szCs w:val="28"/>
-        </w:rPr>
-      </w:pPr>
-      <w:r>
-        <w:rPr>
-          <w:rFonts w:ascii="Times New Roman" w:hAnsi="Times New Roman" w:cs="Times New Roman"/>
-          <w:sz w:val="28"/>
-          <w:szCs w:val="28"/>
-        </w:rPr>
-        <w:t xml:space="preserve">В данной работе </w:t>
-      </w:r>
-      <w:r>
-        <w:rPr>
-          <w:rFonts w:ascii="Times New Roman" w:hAnsi="Times New Roman" w:cs="Times New Roman"/>
-          <w:sz w:val="28"/>
-          <w:szCs w:val="28"/>
-        </w:rPr>
-        <w:t>был</w:t>
-      </w:r>
-      <w:r>
-        <w:rPr>
-          <w:rFonts w:ascii="Times New Roman" w:hAnsi="Times New Roman" w:cs="Times New Roman"/>
-          <w:sz w:val="28"/>
-          <w:szCs w:val="28"/>
-        </w:rPr>
-        <w:t>а</w:t>
-      </w:r>
-      <w:r>
-        <w:rPr>
-          <w:rFonts w:ascii="Times New Roman" w:hAnsi="Times New Roman" w:cs="Times New Roman"/>
-          <w:sz w:val="28"/>
-          <w:szCs w:val="28"/>
-        </w:rPr>
-        <w:t xml:space="preserve"> </w:t>
-      </w:r>
-      <w:r>
-        <w:rPr>
-          <w:rFonts w:ascii="Times New Roman" w:hAnsi="Times New Roman" w:cs="Times New Roman"/>
-          <w:sz w:val="28"/>
-          <w:szCs w:val="28"/>
-        </w:rPr>
-        <w:t xml:space="preserve">разработана математическая модель, из известных </w:t>
-      </w:r>
-      <w:r>
-        <w:rPr>
-          <w:rFonts w:ascii="Times New Roman" w:hAnsi="Times New Roman" w:cs="Times New Roman"/>
-          <w:sz w:val="28"/>
-          <w:szCs w:val="28"/>
-        </w:rPr>
-        <w:t xml:space="preserve">критериев оценки </w:t>
-      </w:r>
-      <w:r>
-        <w:rPr>
-          <w:rFonts w:ascii="Times New Roman" w:hAnsi="Times New Roman" w:cs="Times New Roman"/>
-          <w:sz w:val="28"/>
-          <w:szCs w:val="28"/>
-        </w:rPr>
-        <w:t>веб-ресурс</w:t>
-      </w:r>
-      <w:r>
-        <w:rPr>
-          <w:rFonts w:ascii="Times New Roman" w:hAnsi="Times New Roman" w:cs="Times New Roman"/>
-          <w:sz w:val="28"/>
-          <w:szCs w:val="28"/>
-        </w:rPr>
-        <w:t xml:space="preserve">ов, </w:t>
-      </w:r>
-      <w:r>
-        <w:rPr>
-          <w:rFonts w:ascii="Times New Roman" w:hAnsi="Times New Roman" w:cs="Times New Roman"/>
-          <w:sz w:val="28"/>
-          <w:szCs w:val="28"/>
-        </w:rPr>
-        <w:t xml:space="preserve">с помощью которой можно иметь представление </w:t>
-      </w:r>
-      <w:r>
-        <w:rPr>
-          <w:rFonts w:ascii="Times New Roman" w:hAnsi="Times New Roman" w:cs="Times New Roman"/>
-          <w:sz w:val="28"/>
-          <w:szCs w:val="28"/>
-        </w:rPr>
-        <w:t>о местах,</w:t>
-      </w:r>
-      <w:r>
-        <w:rPr>
-          <w:rFonts w:ascii="Times New Roman" w:hAnsi="Times New Roman" w:cs="Times New Roman"/>
-          <w:sz w:val="28"/>
-          <w:szCs w:val="28"/>
-        </w:rPr>
-        <w:t xml:space="preserve"> требующих </w:t>
-      </w:r>
-      <w:r>
-        <w:rPr>
-          <w:rFonts w:ascii="Times New Roman" w:hAnsi="Times New Roman" w:cs="Times New Roman"/>
-          <w:sz w:val="28"/>
-          <w:szCs w:val="28"/>
-        </w:rPr>
-        <w:t xml:space="preserve">улучшения с </w:t>
-      </w:r>
-      <w:r>
-        <w:rPr>
-          <w:rFonts w:ascii="Times New Roman" w:hAnsi="Times New Roman" w:cs="Times New Roman"/>
-          <w:sz w:val="28"/>
-          <w:szCs w:val="28"/>
-        </w:rPr>
-        <w:t xml:space="preserve">технической </w:t>
-      </w:r>
-      <w:r>
-        <w:rPr>
-          <w:rFonts w:ascii="Times New Roman" w:hAnsi="Times New Roman" w:cs="Times New Roman"/>
-          <w:sz w:val="28"/>
-          <w:szCs w:val="28"/>
-        </w:rPr>
-        <w:t>точки зрения</w:t>
-      </w:r>
-      <w:r>
-        <w:rPr>
-          <w:rFonts w:ascii="Times New Roman" w:hAnsi="Times New Roman" w:cs="Times New Roman"/>
-          <w:sz w:val="28"/>
-          <w:szCs w:val="28"/>
-        </w:rPr>
-        <w:t>.</w:t>
-      </w:r>
-    </w:p>
-    <w:p>
-      <w:pPr>
-        <w:spacing w:after="0" w:line="288" w:lineRule="auto"/>
-        <w:ind w:firstLine="709"/>
-        <w:jc w:val="both"/>
-        <w:rPr>
-          <w:rFonts w:ascii="Times New Roman" w:hAnsi="Times New Roman" w:cs="Times New Roman"/>
-          <w:sz w:val="28"/>
-          <w:szCs w:val="28"/>
-        </w:rPr>
-      </w:pPr>
-      <w:r>
-        <w:rPr>
-          <w:rFonts w:ascii="Times New Roman" w:hAnsi="Times New Roman" w:cs="Times New Roman"/>
-          <w:sz w:val="28"/>
-          <w:szCs w:val="28"/>
-        </w:rPr>
-        <w:t>Продвижение веб-ресурса в списке выдачи поисковых систем является трудоемкой задачей и затратной, с точки зрения времени. Чтобы достигнуть этой цели необходимо провести анализ, определить вектор движения на основе полученных данных, а затем постепенно вносить корректировки и следить за их результатом.</w:t>
-      </w:r>
-    </w:p>
-    <w:p>
-      <w:pPr>
-        <w:spacing w:after="0" w:line="288" w:lineRule="auto"/>
-        <w:ind w:firstLine="709"/>
-        <w:jc w:val="both"/>
-        <w:rPr>
-          <w:rFonts w:ascii="Times New Roman" w:hAnsi="Times New Roman" w:cs="Times New Roman"/>
-          <w:sz w:val="28"/>
-          <w:szCs w:val="28"/>
-        </w:rPr>
-      </w:pPr>
-      <w:r>
-        <w:rPr>
-          <w:rFonts w:ascii="Times New Roman" w:hAnsi="Times New Roman" w:cs="Times New Roman"/>
-          <w:sz w:val="28"/>
-          <w:szCs w:val="28"/>
-        </w:rPr>
-        <w:t>Данная работа рассматривает внутреннюю оптимизацию веб-страниц на предмет соответствия критериям, которые оценивают роботы поисковых систем, а также внешнюю оптимизацию, основывающуюся на взаимных ссылках между разными веб-ресурсами.</w:t>
-      </w:r>
-    </w:p>
-    <w:p>
-      <w:pPr>
-        <w:spacing w:after="0" w:line="288" w:lineRule="auto"/>
-        <w:ind w:firstLine="709"/>
-        <w:jc w:val="both"/>
-        <w:rPr>
-          <w:rFonts w:ascii="Times New Roman" w:hAnsi="Times New Roman" w:cs="Times New Roman"/>
-          <w:sz w:val="28"/>
-          <w:szCs w:val="28"/>
-        </w:rPr>
-      </w:pPr>
-      <w:r>
-        <w:rPr>
-          <w:rFonts w:ascii="Times New Roman" w:hAnsi="Times New Roman" w:cs="Times New Roman"/>
-          <w:sz w:val="28"/>
-          <w:szCs w:val="28"/>
-        </w:rPr>
-        <w:t>Внутренняя оптимизация подразумевает корректное заполнение мета-тегов, равномерное использование ключевых слов в тексте, а также его уникальность, использование тегов-заголовков (</w:t>
-      </w:r>
-      <w:r>
-        <w:rPr>
-          <w:rFonts w:ascii="Times New Roman" w:hAnsi="Times New Roman" w:cs="Times New Roman"/>
-          <w:sz w:val="28"/>
-          <w:szCs w:val="28"/>
-          <w:lang w:val="en-US"/>
-        </w:rPr>
-        <w:t>h</w:t>
-      </w:r>
-      <w:r>
-        <w:rPr>
-          <w:rFonts w:ascii="Times New Roman" w:hAnsi="Times New Roman" w:cs="Times New Roman"/>
-          <w:sz w:val="28"/>
-          <w:szCs w:val="28"/>
-        </w:rPr>
-        <w:t xml:space="preserve">1, </w:t>
-      </w:r>
-      <w:r>
-        <w:rPr>
-          <w:rFonts w:ascii="Times New Roman" w:hAnsi="Times New Roman" w:cs="Times New Roman"/>
-          <w:sz w:val="28"/>
-          <w:szCs w:val="28"/>
-          <w:lang w:val="en-US"/>
-        </w:rPr>
-        <w:t>h</w:t>
-      </w:r>
-      <w:r>
-        <w:rPr>
-          <w:rFonts w:ascii="Times New Roman" w:hAnsi="Times New Roman" w:cs="Times New Roman"/>
-          <w:sz w:val="28"/>
-          <w:szCs w:val="28"/>
-        </w:rPr>
-        <w:t xml:space="preserve">2 и </w:t>
-      </w:r>
-      <w:r>
-        <w:rPr>
-          <w:rFonts w:ascii="Times New Roman" w:hAnsi="Times New Roman" w:cs="Times New Roman"/>
-          <w:sz w:val="28"/>
-          <w:szCs w:val="28"/>
-          <w:lang w:val="en-US"/>
-        </w:rPr>
-        <w:t>h</w:t>
-      </w:r>
-      <w:r>
-        <w:rPr>
-          <w:rFonts w:ascii="Times New Roman" w:hAnsi="Times New Roman" w:cs="Times New Roman"/>
-          <w:sz w:val="28"/>
-          <w:szCs w:val="28"/>
-        </w:rPr>
-        <w:t xml:space="preserve">3), описывающих содержимое блока текста под ним. </w:t>
-      </w:r>
-    </w:p>
-    <w:p>
-      <w:pPr>
-        <w:spacing w:after="0" w:line="288" w:lineRule="auto"/>
-        <w:ind w:firstLine="709"/>
-        <w:jc w:val="both"/>
-        <w:rPr>
-          <w:rFonts w:ascii="Times New Roman" w:hAnsi="Times New Roman" w:cs="Times New Roman"/>
-          <w:sz w:val="28"/>
-          <w:szCs w:val="28"/>
-        </w:rPr>
-      </w:pPr>
-      <w:r>
-        <w:rPr>
-          <w:rFonts w:ascii="Times New Roman" w:hAnsi="Times New Roman" w:cs="Times New Roman"/>
-          <w:sz w:val="28"/>
-          <w:szCs w:val="28"/>
-        </w:rPr>
-        <w:t>Внешняя оптимизация представляет анализ ссылок на внешние веб-ресурсы. Если два веб-ресурса ссылаются друг на друга, это положительно отражается на их рейтинг в списке выдачи поисковых систем и увеличивает шансы на привлечение новых потенциальных клиентов со сторонних ресурсов.</w:t>
-      </w:r>
-    </w:p>
-    <w:p>
-      <w:pPr>
-        <w:spacing w:after="0" w:line="288" w:lineRule="auto"/>
-        <w:ind w:firstLine="709"/>
-        <w:jc w:val="both"/>
-        <w:rPr>
-          <w:rFonts w:ascii="Times New Roman" w:hAnsi="Times New Roman" w:cs="Times New Roman"/>
-          <w:sz w:val="28"/>
-          <w:szCs w:val="28"/>
-        </w:rPr>
-      </w:pPr>
-      <w:r>
-        <w:rPr>
-          <w:rFonts w:ascii="Times New Roman" w:hAnsi="Times New Roman" w:cs="Times New Roman"/>
-          <w:sz w:val="28"/>
-          <w:szCs w:val="28"/>
-        </w:rPr>
-        <w:t xml:space="preserve">Внутренняя оптимизация веб-страниц делится на </w:t>
-      </w:r>
-      <w:r>
-        <w:rPr>
-          <w:rFonts w:ascii="Times New Roman" w:hAnsi="Times New Roman" w:cs="Times New Roman"/>
-          <w:sz w:val="28"/>
-          <w:szCs w:val="28"/>
-        </w:rPr>
-        <w:t>три вида</w:t>
-      </w:r>
-      <w:r>
-        <w:rPr>
-          <w:rFonts w:ascii="Times New Roman" w:hAnsi="Times New Roman" w:cs="Times New Roman"/>
-          <w:sz w:val="28"/>
-          <w:szCs w:val="28"/>
-        </w:rPr>
-        <w:t>:</w:t>
-      </w:r>
-    </w:p>
-    <w:p>
-      <w:pPr>
-        <w:spacing w:after="0" w:line="288" w:lineRule="auto"/>
-        <w:ind w:firstLine="709"/>
-        <w:jc w:val="both"/>
-        <w:rPr>
-          <w:rFonts w:ascii="Times New Roman" w:hAnsi="Times New Roman" w:cs="Times New Roman"/>
-          <w:sz w:val="28"/>
-          <w:szCs w:val="28"/>
-        </w:rPr>
-      </w:pPr>
-      <w:r>
-        <w:rPr>
-          <w:rFonts w:ascii="Times New Roman" w:hAnsi="Times New Roman" w:cs="Times New Roman"/>
-          <w:sz w:val="28"/>
-          <w:szCs w:val="28"/>
-        </w:rPr>
-        <w:t>- белая оптимизация;</w:t>
-      </w:r>
-    </w:p>
-    <w:p>
-      <w:pPr>
-        <w:spacing w:after="0" w:line="288" w:lineRule="auto"/>
-        <w:ind w:firstLine="709"/>
-        <w:jc w:val="both"/>
-        <w:rPr>
-          <w:rFonts w:ascii="Times New Roman" w:hAnsi="Times New Roman" w:cs="Times New Roman"/>
-          <w:sz w:val="28"/>
-          <w:szCs w:val="28"/>
-        </w:rPr>
-      </w:pPr>
-      <w:r>
-        <w:rPr>
-          <w:rFonts w:ascii="Times New Roman" w:hAnsi="Times New Roman" w:cs="Times New Roman"/>
-          <w:sz w:val="28"/>
-          <w:szCs w:val="28"/>
-        </w:rPr>
-        <w:t>- серая оптимизация;</w:t>
-      </w:r>
-    </w:p>
-    <w:p>
-      <w:pPr>
-        <w:spacing w:after="0" w:line="288" w:lineRule="auto"/>
-        <w:ind w:firstLine="709"/>
-        <w:jc w:val="both"/>
-        <w:rPr>
-          <w:rFonts w:ascii="Times New Roman" w:hAnsi="Times New Roman" w:cs="Times New Roman"/>
-          <w:sz w:val="28"/>
-          <w:szCs w:val="28"/>
-        </w:rPr>
-      </w:pPr>
-      <w:r>
-        <w:rPr>
-          <w:rFonts w:ascii="Times New Roman" w:hAnsi="Times New Roman" w:cs="Times New Roman"/>
-          <w:sz w:val="28"/>
-          <w:szCs w:val="28"/>
-        </w:rPr>
-        <w:t>- чёрная оптимизация.</w:t>
-      </w:r>
-    </w:p>
-    <w:p>
-      <w:pPr>
-        <w:spacing w:after="0" w:line="288" w:lineRule="auto"/>
-        <w:ind w:firstLine="709"/>
-        <w:jc w:val="both"/>
-        <w:rPr>
-          <w:rFonts w:ascii="Times New Roman" w:hAnsi="Times New Roman" w:cs="Times New Roman"/>
-          <w:sz w:val="28"/>
-          <w:szCs w:val="28"/>
-        </w:rPr>
-      </w:pPr>
-    </w:p>
-    <w:p>
-      <w:pPr>
-        <w:spacing w:after="0" w:line="288" w:lineRule="auto"/>
-        <w:ind w:firstLine="709"/>
-        <w:jc w:val="both"/>
-        <w:rPr>
-          <w:rFonts w:ascii="Times New Roman" w:hAnsi="Times New Roman" w:cs="Times New Roman"/>
-          <w:sz w:val="28"/>
-          <w:szCs w:val="28"/>
-        </w:rPr>
-      </w:pPr>
-      <w:r>
-        <w:rPr>
-          <w:rFonts w:ascii="Times New Roman" w:hAnsi="Times New Roman" w:cs="Times New Roman"/>
-          <w:sz w:val="28"/>
-          <w:szCs w:val="28"/>
-        </w:rPr>
-        <w:lastRenderedPageBreak/>
-        <w:t>Белая оптимизация включает в себя равномерное распределение ключевых слов в тексте, его уникальность, достаточность и полноту информации, а также _.</w:t>
-      </w:r>
-    </w:p>
-    <w:p>
-      <w:pPr>
-        <w:spacing w:after="0" w:line="288" w:lineRule="auto"/>
-        <w:ind w:firstLine="709"/>
-        <w:jc w:val="both"/>
-        <w:rPr>
-          <w:rFonts w:ascii="Times New Roman" w:hAnsi="Times New Roman" w:cs="Times New Roman"/>
-          <w:sz w:val="28"/>
-          <w:szCs w:val="28"/>
-        </w:rPr>
-      </w:pPr>
+        <w:t>Аннотация</w:t>
+      </w:r>
+      <w:bookmarkEnd w:id="2"/>
+    </w:p>
+    <w:p>
+      <w:pPr>
+        <w:spacing w:after="0" w:line="288" w:lineRule="auto"/>
+        <w:ind w:firstLine="709"/>
+        <w:jc w:val="both"/>
+        <w:rPr>
+          <w:rFonts w:ascii="Times New Roman" w:hAnsi="Times New Roman" w:cs="Times New Roman"/>
+          <w:sz w:val="28"/>
+          <w:szCs w:val="28"/>
+        </w:rPr>
+      </w:pPr>
+    </w:p>
+    <w:p>
+      <w:pPr>
+        <w:spacing w:after="0" w:line="288" w:lineRule="auto"/>
+        <w:ind w:firstLine="709"/>
+        <w:jc w:val="both"/>
+        <w:rPr>
+          <w:rFonts w:ascii="Times New Roman" w:hAnsi="Times New Roman" w:cs="Times New Roman"/>
+          <w:sz w:val="28"/>
+          <w:szCs w:val="28"/>
+        </w:rPr>
+      </w:pPr>
+      <w:r>
+        <w:rPr>
+          <w:rFonts w:ascii="Times New Roman" w:hAnsi="Times New Roman" w:cs="Times New Roman"/>
+          <w:sz w:val="28"/>
+          <w:szCs w:val="28"/>
+        </w:rPr>
+        <w:t xml:space="preserve">Цупко Р.И. </w:t>
+      </w:r>
       <w:r>
         <w:rPr>
           <w:rFonts w:ascii="Times New Roman" w:hAnsi="Times New Roman" w:cs="Times New Roman"/>
@@ -1740,6 +1117,1462 @@
           <w:sz w:val="28"/>
           <w:szCs w:val="28"/>
         </w:rPr>
+        <w:t xml:space="preserve">Применение математических методов и моделей для оценки эффективности </w:t>
+      </w:r>
+      <w:r>
+        <w:rPr>
+          <w:rFonts w:ascii="Times New Roman" w:hAnsi="Times New Roman" w:cs="Times New Roman"/>
+          <w:b/>
+          <w:bCs/>
+          <w:sz w:val="28"/>
+          <w:szCs w:val="28"/>
+          <w:lang w:val="en-US"/>
+        </w:rPr>
+        <w:t>web</w:t>
+      </w:r>
+      <w:r>
+        <w:rPr>
+          <w:rFonts w:ascii="Times New Roman" w:hAnsi="Times New Roman" w:cs="Times New Roman"/>
+          <w:b/>
+          <w:bCs/>
+          <w:sz w:val="28"/>
+          <w:szCs w:val="28"/>
+        </w:rPr>
+        <w:t>-ресурсов</w:t>
+      </w:r>
+      <w:r>
+        <w:rPr>
+          <w:rFonts w:ascii="Times New Roman" w:hAnsi="Times New Roman" w:cs="Times New Roman"/>
+          <w:sz w:val="28"/>
+          <w:szCs w:val="28"/>
+        </w:rPr>
+        <w:t>: выпускная квалификационная работа по направлению подготовки</w:t>
+      </w:r>
+      <w:r>
+        <w:rPr>
+          <w:rFonts w:ascii="Times New Roman" w:hAnsi="Times New Roman" w:cs="Times New Roman"/>
+          <w:sz w:val="28"/>
+          <w:szCs w:val="28"/>
+        </w:rPr>
+        <w:t xml:space="preserve"> </w:t>
+      </w:r>
+      <w:r>
+        <w:rPr>
+          <w:rFonts w:ascii="Times New Roman" w:hAnsi="Times New Roman" w:cs="Times New Roman"/>
+          <w:sz w:val="28"/>
+          <w:szCs w:val="28"/>
+        </w:rPr>
+        <w:t>01.03.02 «Прикладная математика и информатика»</w:t>
+      </w:r>
+      <w:r>
+        <w:rPr>
+          <w:rFonts w:ascii="Times New Roman" w:hAnsi="Times New Roman" w:cs="Times New Roman"/>
+          <w:sz w:val="28"/>
+          <w:szCs w:val="28"/>
+        </w:rPr>
+        <w:t xml:space="preserve"> / Цупко Р.И. – Ростов-на-Дону: </w:t>
+      </w:r>
+      <w:r>
+        <w:rPr>
+          <w:rFonts w:ascii="Times New Roman" w:hAnsi="Times New Roman" w:cs="Times New Roman"/>
+          <w:sz w:val="28"/>
+          <w:szCs w:val="28"/>
+        </w:rPr>
+        <w:t xml:space="preserve">ФГБОУ ВО </w:t>
+      </w:r>
+      <w:r>
+        <w:rPr>
+          <w:rFonts w:ascii="Times New Roman" w:hAnsi="Times New Roman" w:cs="Times New Roman"/>
+          <w:sz w:val="28"/>
+          <w:szCs w:val="28"/>
+        </w:rPr>
+        <w:t>«</w:t>
+      </w:r>
+      <w:r>
+        <w:rPr>
+          <w:rFonts w:ascii="Times New Roman" w:hAnsi="Times New Roman" w:cs="Times New Roman"/>
+          <w:sz w:val="28"/>
+          <w:szCs w:val="28"/>
+        </w:rPr>
+        <w:t>РГЭУ (РИНХ)</w:t>
+      </w:r>
+      <w:r>
+        <w:rPr>
+          <w:rFonts w:ascii="Times New Roman" w:hAnsi="Times New Roman" w:cs="Times New Roman"/>
+          <w:sz w:val="28"/>
+          <w:szCs w:val="28"/>
+        </w:rPr>
+        <w:t xml:space="preserve">», 2023 - </w:t>
+      </w:r>
+      <w:r>
+        <w:rPr>
+          <w:rFonts w:ascii="Times New Roman" w:hAnsi="Times New Roman" w:cs="Times New Roman"/>
+          <w:sz w:val="28"/>
+          <w:szCs w:val="28"/>
+          <w:highlight w:val="red"/>
+        </w:rPr>
+        <w:t>___</w:t>
+      </w:r>
+      <w:r>
+        <w:rPr>
+          <w:rFonts w:ascii="Times New Roman" w:hAnsi="Times New Roman" w:cs="Times New Roman"/>
+          <w:sz w:val="28"/>
+          <w:szCs w:val="28"/>
+        </w:rPr>
+        <w:t xml:space="preserve"> с.</w:t>
+      </w:r>
+    </w:p>
+    <w:p>
+      <w:pPr>
+        <w:spacing w:after="0" w:line="288" w:lineRule="auto"/>
+        <w:ind w:firstLine="709"/>
+        <w:jc w:val="both"/>
+        <w:rPr>
+          <w:rFonts w:ascii="Times New Roman" w:hAnsi="Times New Roman" w:cs="Times New Roman"/>
+          <w:sz w:val="28"/>
+          <w:szCs w:val="28"/>
+          <w:lang w:val="en-US"/>
+        </w:rPr>
+      </w:pPr>
+      <w:r>
+        <w:rPr>
+          <w:rFonts w:ascii="Times New Roman" w:hAnsi="Times New Roman" w:cs="Times New Roman"/>
+          <w:sz w:val="28"/>
+          <w:szCs w:val="28"/>
+        </w:rPr>
+        <w:t>Работа посвящена оценке эффективности веб-ресурсов средствами математических методов и моделей</w:t>
+      </w:r>
+      <w:r>
+        <w:rPr>
+          <w:rFonts w:ascii="Times New Roman" w:hAnsi="Times New Roman" w:cs="Times New Roman"/>
+          <w:sz w:val="28"/>
+          <w:szCs w:val="28"/>
+        </w:rPr>
+        <w:t xml:space="preserve">. Оценка </w:t>
+      </w:r>
+      <w:r>
+        <w:rPr>
+          <w:rFonts w:ascii="Times New Roman" w:hAnsi="Times New Roman" w:cs="Times New Roman"/>
+          <w:sz w:val="28"/>
+          <w:szCs w:val="28"/>
+        </w:rPr>
+        <w:t>выполнена</w:t>
+      </w:r>
+      <w:r>
+        <w:rPr>
+          <w:rFonts w:ascii="Times New Roman" w:hAnsi="Times New Roman" w:cs="Times New Roman"/>
+          <w:sz w:val="28"/>
+          <w:szCs w:val="28"/>
+        </w:rPr>
+        <w:t xml:space="preserve"> на основе </w:t>
+      </w:r>
+      <w:r>
+        <w:rPr>
+          <w:rFonts w:ascii="Times New Roman" w:hAnsi="Times New Roman" w:cs="Times New Roman"/>
+          <w:sz w:val="28"/>
+          <w:szCs w:val="28"/>
+        </w:rPr>
+        <w:t xml:space="preserve">известных параметров оценки релевантности </w:t>
+      </w:r>
+      <w:r>
+        <w:rPr>
+          <w:rFonts w:ascii="Times New Roman" w:hAnsi="Times New Roman" w:cs="Times New Roman"/>
+          <w:sz w:val="28"/>
+          <w:szCs w:val="28"/>
+        </w:rPr>
+        <w:t>веб-страниц</w:t>
+      </w:r>
+      <w:r>
+        <w:rPr>
+          <w:rFonts w:ascii="Times New Roman" w:hAnsi="Times New Roman" w:cs="Times New Roman"/>
+          <w:sz w:val="28"/>
+          <w:szCs w:val="28"/>
+        </w:rPr>
+        <w:t>, используемыми</w:t>
+      </w:r>
+      <w:r>
+        <w:rPr>
+          <w:rFonts w:ascii="Times New Roman" w:hAnsi="Times New Roman" w:cs="Times New Roman"/>
+          <w:sz w:val="28"/>
+          <w:szCs w:val="28"/>
+        </w:rPr>
+        <w:t xml:space="preserve"> поисковыми роботами</w:t>
+      </w:r>
+      <w:r>
+        <w:rPr>
+          <w:rFonts w:ascii="Times New Roman" w:hAnsi="Times New Roman" w:cs="Times New Roman"/>
+          <w:sz w:val="28"/>
+          <w:szCs w:val="28"/>
+        </w:rPr>
+        <w:t xml:space="preserve">, реализованная на языке программирования </w:t>
+      </w:r>
+      <w:r>
+        <w:rPr>
+          <w:rFonts w:ascii="Times New Roman" w:hAnsi="Times New Roman" w:cs="Times New Roman"/>
+          <w:sz w:val="28"/>
+          <w:szCs w:val="28"/>
+          <w:lang w:val="en-US"/>
+        </w:rPr>
+        <w:t>Python</w:t>
+      </w:r>
+      <w:r>
+        <w:rPr>
+          <w:rFonts w:ascii="Times New Roman" w:hAnsi="Times New Roman" w:cs="Times New Roman"/>
+          <w:sz w:val="28"/>
+          <w:szCs w:val="28"/>
+        </w:rPr>
+        <w:t>.</w:t>
+      </w:r>
+    </w:p>
+    <w:p>
+      <w:pPr>
+        <w:spacing w:after="0" w:line="288" w:lineRule="auto"/>
+        <w:ind w:firstLine="709"/>
+        <w:jc w:val="both"/>
+        <w:rPr>
+          <w:rFonts w:ascii="Times New Roman" w:hAnsi="Times New Roman" w:cs="Times New Roman"/>
+          <w:sz w:val="28"/>
+          <w:szCs w:val="28"/>
+        </w:rPr>
+      </w:pPr>
+      <w:r>
+        <w:rPr>
+          <w:rFonts w:ascii="Times New Roman" w:hAnsi="Times New Roman" w:cs="Times New Roman"/>
+          <w:sz w:val="28"/>
+          <w:szCs w:val="28"/>
+        </w:rPr>
+        <w:t xml:space="preserve">Ключевые слова: </w:t>
+      </w:r>
+      <w:r>
+        <w:rPr>
+          <w:rFonts w:ascii="Times New Roman" w:hAnsi="Times New Roman" w:cs="Times New Roman"/>
+          <w:sz w:val="28"/>
+          <w:szCs w:val="28"/>
+        </w:rPr>
+        <w:t>оценка эффективности</w:t>
+      </w:r>
+      <w:r>
+        <w:rPr>
+          <w:rFonts w:ascii="Times New Roman" w:hAnsi="Times New Roman" w:cs="Times New Roman"/>
+          <w:sz w:val="28"/>
+          <w:szCs w:val="28"/>
+        </w:rPr>
+        <w:t xml:space="preserve"> веб-ресурсов, математическая модель.</w:t>
+      </w:r>
+    </w:p>
+    <w:p>
+      <w:pPr>
+        <w:spacing w:after="0" w:line="288" w:lineRule="auto"/>
+        <w:ind w:firstLine="709"/>
+        <w:jc w:val="both"/>
+        <w:rPr>
+          <w:rFonts w:ascii="Times New Roman" w:hAnsi="Times New Roman" w:cs="Times New Roman"/>
+          <w:sz w:val="28"/>
+          <w:szCs w:val="28"/>
+        </w:rPr>
+      </w:pPr>
+      <w:r>
+        <w:rPr>
+          <w:rFonts w:ascii="Times New Roman" w:hAnsi="Times New Roman" w:cs="Times New Roman"/>
+          <w:sz w:val="28"/>
+          <w:szCs w:val="28"/>
+        </w:rPr>
+        <w:t>Страниц – ___, таблиц – ___, иллюстраций – ___, приложений – ___, библиографических источников – ___.</w:t>
+      </w:r>
+    </w:p>
+    <w:p>
+      <w:pPr>
+        <w:rPr>
+          <w:rFonts w:ascii="Times New Roman" w:hAnsi="Times New Roman" w:cs="Times New Roman"/>
+          <w:sz w:val="28"/>
+          <w:szCs w:val="28"/>
+        </w:rPr>
+      </w:pPr>
+      <w:r>
+        <w:rPr>
+          <w:rFonts w:ascii="Times New Roman" w:hAnsi="Times New Roman" w:cs="Times New Roman"/>
+          <w:sz w:val="28"/>
+          <w:szCs w:val="28"/>
+        </w:rPr>
+        <w:br w:type="page"/>
+      </w:r>
+    </w:p>
+    <w:sdt>
+      <w:sdtPr>
+        <w:id w:val="-160323399"/>
+        <w:docPartObj>
+          <w:docPartGallery w:val="Table of Contents"/>
+          <w:docPartUnique/>
+        </w:docPartObj>
+      </w:sdtPr>
+      <w:sdtEndPr>
+        <w:rPr>
+          <w:rFonts w:asciiTheme="minorHAnsi" w:eastAsiaTheme="minorHAnsi" w:hAnsiTheme="minorHAnsi" w:cstheme="minorBidi"/>
+          <w:b/>
+          <w:bCs/>
+          <w:color w:val="auto"/>
+          <w:sz w:val="22"/>
+          <w:szCs w:val="22"/>
+          <w:lang w:eastAsia="en-US"/>
+        </w:rPr>
+      </w:sdtEndPr>
+      <w:sdtContent>
+        <w:p>
+          <w:pPr>
+            <w:pStyle w:val="aa"/>
+          </w:pPr>
+          <w:r>
+            <w:t>Оглавление</w:t>
+          </w:r>
+        </w:p>
+        <w:p>
+          <w:pPr>
+            <w:pStyle w:val="11"/>
+            <w:tabs>
+              <w:tab w:val="right" w:leader="dot" w:pos="9062"/>
+            </w:tabs>
+            <w:rPr>
+              <w:rFonts w:eastAsiaTheme="minorEastAsia"/>
+              <w:noProof/>
+              <w:lang w:eastAsia="ru-RU"/>
+            </w:rPr>
+          </w:pPr>
+          <w:r>
+            <w:fldChar w:fldCharType="begin"/>
+          </w:r>
+          <w:r>
+            <w:instrText xml:space="preserve"> TOC \o "1-3" \h \z \u </w:instrText>
+          </w:r>
+          <w:r>
+            <w:fldChar w:fldCharType="separate"/>
+          </w:r>
+          <w:hyperlink w:anchor="_Toc126058743" w:history="1">
+            <w:r>
+              <w:rPr>
+                <w:rStyle w:val="a8"/>
+                <w:rFonts w:ascii="Times New Roman" w:hAnsi="Times New Roman" w:cs="Times New Roman"/>
+                <w:b/>
+                <w:bCs/>
+                <w:noProof/>
+              </w:rPr>
+              <w:t>Аннотация</w:t>
+            </w:r>
+            <w:r>
+              <w:rPr>
+                <w:noProof/>
+                <w:webHidden/>
+              </w:rPr>
+              <w:tab/>
+            </w:r>
+            <w:r>
+              <w:rPr>
+                <w:noProof/>
+                <w:webHidden/>
+              </w:rPr>
+              <w:fldChar w:fldCharType="begin"/>
+            </w:r>
+            <w:r>
+              <w:rPr>
+                <w:noProof/>
+                <w:webHidden/>
+              </w:rPr>
+              <w:instrText xml:space="preserve"> PAGEREF _Toc126058743 \h </w:instrText>
+            </w:r>
+            <w:r>
+              <w:rPr>
+                <w:noProof/>
+                <w:webHidden/>
+              </w:rPr>
+            </w:r>
+            <w:r>
+              <w:rPr>
+                <w:noProof/>
+                <w:webHidden/>
+              </w:rPr>
+              <w:fldChar w:fldCharType="separate"/>
+            </w:r>
+            <w:r>
+              <w:rPr>
+                <w:noProof/>
+                <w:webHidden/>
+              </w:rPr>
+              <w:t>2</w:t>
+            </w:r>
+            <w:r>
+              <w:rPr>
+                <w:noProof/>
+                <w:webHidden/>
+              </w:rPr>
+              <w:fldChar w:fldCharType="end"/>
+            </w:r>
+          </w:hyperlink>
+        </w:p>
+        <w:p>
+          <w:pPr>
+            <w:pStyle w:val="11"/>
+            <w:tabs>
+              <w:tab w:val="right" w:leader="dot" w:pos="9062"/>
+            </w:tabs>
+            <w:rPr>
+              <w:rFonts w:eastAsiaTheme="minorEastAsia"/>
+              <w:noProof/>
+              <w:lang w:eastAsia="ru-RU"/>
+            </w:rPr>
+          </w:pPr>
+          <w:hyperlink w:anchor="_Toc126058744" w:history="1">
+            <w:r>
+              <w:rPr>
+                <w:rStyle w:val="a8"/>
+                <w:rFonts w:ascii="Times New Roman" w:hAnsi="Times New Roman" w:cs="Times New Roman"/>
+                <w:b/>
+                <w:bCs/>
+                <w:noProof/>
+              </w:rPr>
+              <w:t>Введение</w:t>
+            </w:r>
+            <w:r>
+              <w:rPr>
+                <w:noProof/>
+                <w:webHidden/>
+              </w:rPr>
+              <w:tab/>
+            </w:r>
+            <w:r>
+              <w:rPr>
+                <w:noProof/>
+                <w:webHidden/>
+              </w:rPr>
+              <w:fldChar w:fldCharType="begin"/>
+            </w:r>
+            <w:r>
+              <w:rPr>
+                <w:noProof/>
+                <w:webHidden/>
+              </w:rPr>
+              <w:instrText xml:space="preserve"> PAGEREF _Toc126058744 \h </w:instrText>
+            </w:r>
+            <w:r>
+              <w:rPr>
+                <w:noProof/>
+                <w:webHidden/>
+              </w:rPr>
+            </w:r>
+            <w:r>
+              <w:rPr>
+                <w:noProof/>
+                <w:webHidden/>
+              </w:rPr>
+              <w:fldChar w:fldCharType="separate"/>
+            </w:r>
+            <w:r>
+              <w:rPr>
+                <w:noProof/>
+                <w:webHidden/>
+              </w:rPr>
+              <w:t>4</w:t>
+            </w:r>
+            <w:r>
+              <w:rPr>
+                <w:noProof/>
+                <w:webHidden/>
+              </w:rPr>
+              <w:fldChar w:fldCharType="end"/>
+            </w:r>
+          </w:hyperlink>
+        </w:p>
+        <w:p>
+          <w:pPr>
+            <w:pStyle w:val="11"/>
+            <w:tabs>
+              <w:tab w:val="right" w:leader="dot" w:pos="9062"/>
+            </w:tabs>
+            <w:rPr>
+              <w:rFonts w:eastAsiaTheme="minorEastAsia"/>
+              <w:noProof/>
+              <w:lang w:eastAsia="ru-RU"/>
+            </w:rPr>
+          </w:pPr>
+          <w:hyperlink w:anchor="_Toc126058745" w:history="1">
+            <w:r>
+              <w:rPr>
+                <w:rStyle w:val="a8"/>
+                <w:rFonts w:ascii="Times New Roman" w:hAnsi="Times New Roman" w:cs="Times New Roman"/>
+                <w:b/>
+                <w:bCs/>
+                <w:noProof/>
+              </w:rPr>
+              <w:t>1. Основная часть</w:t>
+            </w:r>
+            <w:r>
+              <w:rPr>
+                <w:noProof/>
+                <w:webHidden/>
+              </w:rPr>
+              <w:tab/>
+            </w:r>
+            <w:r>
+              <w:rPr>
+                <w:noProof/>
+                <w:webHidden/>
+              </w:rPr>
+              <w:fldChar w:fldCharType="begin"/>
+            </w:r>
+            <w:r>
+              <w:rPr>
+                <w:noProof/>
+                <w:webHidden/>
+              </w:rPr>
+              <w:instrText xml:space="preserve"> PAGEREF _Toc126058745 \h </w:instrText>
+            </w:r>
+            <w:r>
+              <w:rPr>
+                <w:noProof/>
+                <w:webHidden/>
+              </w:rPr>
+            </w:r>
+            <w:r>
+              <w:rPr>
+                <w:noProof/>
+                <w:webHidden/>
+              </w:rPr>
+              <w:fldChar w:fldCharType="separate"/>
+            </w:r>
+            <w:r>
+              <w:rPr>
+                <w:noProof/>
+                <w:webHidden/>
+              </w:rPr>
+              <w:t>5</w:t>
+            </w:r>
+            <w:r>
+              <w:rPr>
+                <w:noProof/>
+                <w:webHidden/>
+              </w:rPr>
+              <w:fldChar w:fldCharType="end"/>
+            </w:r>
+          </w:hyperlink>
+        </w:p>
+        <w:p>
+          <w:pPr>
+            <w:pStyle w:val="11"/>
+            <w:tabs>
+              <w:tab w:val="right" w:leader="dot" w:pos="9062"/>
+            </w:tabs>
+            <w:rPr>
+              <w:rFonts w:eastAsiaTheme="minorEastAsia"/>
+              <w:noProof/>
+              <w:lang w:eastAsia="ru-RU"/>
+            </w:rPr>
+          </w:pPr>
+          <w:hyperlink w:anchor="_Toc126058746" w:history="1">
+            <w:r>
+              <w:rPr>
+                <w:rStyle w:val="a8"/>
+                <w:rFonts w:ascii="Times New Roman" w:hAnsi="Times New Roman" w:cs="Times New Roman"/>
+                <w:b/>
+                <w:noProof/>
+              </w:rPr>
+              <w:t>2. Аналитическая часть</w:t>
+            </w:r>
+            <w:r>
+              <w:rPr>
+                <w:noProof/>
+                <w:webHidden/>
+              </w:rPr>
+              <w:tab/>
+            </w:r>
+            <w:r>
+              <w:rPr>
+                <w:noProof/>
+                <w:webHidden/>
+              </w:rPr>
+              <w:fldChar w:fldCharType="begin"/>
+            </w:r>
+            <w:r>
+              <w:rPr>
+                <w:noProof/>
+                <w:webHidden/>
+              </w:rPr>
+              <w:instrText xml:space="preserve"> PAGEREF _Toc126058746 \h </w:instrText>
+            </w:r>
+            <w:r>
+              <w:rPr>
+                <w:noProof/>
+                <w:webHidden/>
+              </w:rPr>
+            </w:r>
+            <w:r>
+              <w:rPr>
+                <w:noProof/>
+                <w:webHidden/>
+              </w:rPr>
+              <w:fldChar w:fldCharType="separate"/>
+            </w:r>
+            <w:r>
+              <w:rPr>
+                <w:noProof/>
+                <w:webHidden/>
+              </w:rPr>
+              <w:t>9</w:t>
+            </w:r>
+            <w:r>
+              <w:rPr>
+                <w:noProof/>
+                <w:webHidden/>
+              </w:rPr>
+              <w:fldChar w:fldCharType="end"/>
+            </w:r>
+          </w:hyperlink>
+        </w:p>
+        <w:p>
+          <w:pPr>
+            <w:pStyle w:val="11"/>
+            <w:tabs>
+              <w:tab w:val="right" w:leader="dot" w:pos="9062"/>
+            </w:tabs>
+            <w:rPr>
+              <w:rFonts w:eastAsiaTheme="minorEastAsia"/>
+              <w:noProof/>
+              <w:lang w:eastAsia="ru-RU"/>
+            </w:rPr>
+          </w:pPr>
+          <w:hyperlink w:anchor="_Toc126058747" w:history="1">
+            <w:r>
+              <w:rPr>
+                <w:rStyle w:val="a8"/>
+                <w:rFonts w:ascii="Times New Roman" w:hAnsi="Times New Roman" w:cs="Times New Roman"/>
+                <w:b/>
+                <w:bCs/>
+                <w:noProof/>
+              </w:rPr>
+              <w:t>3. Практическая часть</w:t>
+            </w:r>
+            <w:r>
+              <w:rPr>
+                <w:noProof/>
+                <w:webHidden/>
+              </w:rPr>
+              <w:tab/>
+            </w:r>
+            <w:r>
+              <w:rPr>
+                <w:noProof/>
+                <w:webHidden/>
+              </w:rPr>
+              <w:fldChar w:fldCharType="begin"/>
+            </w:r>
+            <w:r>
+              <w:rPr>
+                <w:noProof/>
+                <w:webHidden/>
+              </w:rPr>
+              <w:instrText xml:space="preserve"> PAGEREF _Toc126058747 \h </w:instrText>
+            </w:r>
+            <w:r>
+              <w:rPr>
+                <w:noProof/>
+                <w:webHidden/>
+              </w:rPr>
+            </w:r>
+            <w:r>
+              <w:rPr>
+                <w:noProof/>
+                <w:webHidden/>
+              </w:rPr>
+              <w:fldChar w:fldCharType="separate"/>
+            </w:r>
+            <w:r>
+              <w:rPr>
+                <w:noProof/>
+                <w:webHidden/>
+              </w:rPr>
+              <w:t>11</w:t>
+            </w:r>
+            <w:r>
+              <w:rPr>
+                <w:noProof/>
+                <w:webHidden/>
+              </w:rPr>
+              <w:fldChar w:fldCharType="end"/>
+            </w:r>
+          </w:hyperlink>
+        </w:p>
+        <w:p>
+          <w:pPr>
+            <w:pStyle w:val="11"/>
+            <w:tabs>
+              <w:tab w:val="right" w:leader="dot" w:pos="9062"/>
+            </w:tabs>
+            <w:rPr>
+              <w:rFonts w:eastAsiaTheme="minorEastAsia"/>
+              <w:noProof/>
+              <w:lang w:eastAsia="ru-RU"/>
+            </w:rPr>
+          </w:pPr>
+          <w:hyperlink w:anchor="_Toc126058748" w:history="1">
+            <w:r>
+              <w:rPr>
+                <w:rStyle w:val="a8"/>
+                <w:rFonts w:ascii="Times New Roman" w:hAnsi="Times New Roman" w:cs="Times New Roman"/>
+                <w:b/>
+                <w:bCs/>
+                <w:noProof/>
+              </w:rPr>
+              <w:t>Список литературы</w:t>
+            </w:r>
+            <w:r>
+              <w:rPr>
+                <w:noProof/>
+                <w:webHidden/>
+              </w:rPr>
+              <w:tab/>
+            </w:r>
+            <w:r>
+              <w:rPr>
+                <w:noProof/>
+                <w:webHidden/>
+              </w:rPr>
+              <w:fldChar w:fldCharType="begin"/>
+            </w:r>
+            <w:r>
+              <w:rPr>
+                <w:noProof/>
+                <w:webHidden/>
+              </w:rPr>
+              <w:instrText xml:space="preserve"> PAGEREF _Toc126058748 \h </w:instrText>
+            </w:r>
+            <w:r>
+              <w:rPr>
+                <w:noProof/>
+                <w:webHidden/>
+              </w:rPr>
+            </w:r>
+            <w:r>
+              <w:rPr>
+                <w:noProof/>
+                <w:webHidden/>
+              </w:rPr>
+              <w:fldChar w:fldCharType="separate"/>
+            </w:r>
+            <w:r>
+              <w:rPr>
+                <w:noProof/>
+                <w:webHidden/>
+              </w:rPr>
+              <w:t>12</w:t>
+            </w:r>
+            <w:r>
+              <w:rPr>
+                <w:noProof/>
+                <w:webHidden/>
+              </w:rPr>
+              <w:fldChar w:fldCharType="end"/>
+            </w:r>
+          </w:hyperlink>
+        </w:p>
+        <w:p>
+          <w:r>
+            <w:rPr>
+              <w:b/>
+              <w:bCs/>
+            </w:rPr>
+            <w:fldChar w:fldCharType="end"/>
+          </w:r>
+        </w:p>
+      </w:sdtContent>
+    </w:sdt>
+    <w:p>
+      <w:pPr>
+        <w:rPr>
+          <w:rFonts w:ascii="Times New Roman" w:hAnsi="Times New Roman" w:cs="Times New Roman"/>
+          <w:sz w:val="28"/>
+          <w:szCs w:val="28"/>
+        </w:rPr>
+      </w:pPr>
+    </w:p>
+    <w:p>
+      <w:pPr>
+        <w:rPr>
+          <w:rFonts w:ascii="Times New Roman" w:hAnsi="Times New Roman" w:cs="Times New Roman"/>
+          <w:sz w:val="28"/>
+          <w:szCs w:val="28"/>
+        </w:rPr>
+      </w:pPr>
+    </w:p>
+    <w:p>
+      <w:pPr>
+        <w:rPr>
+          <w:rFonts w:ascii="Times New Roman" w:hAnsi="Times New Roman" w:cs="Times New Roman"/>
+          <w:sz w:val="28"/>
+          <w:szCs w:val="28"/>
+        </w:rPr>
+      </w:pPr>
+    </w:p>
+    <w:p>
+      <w:pPr>
+        <w:rPr>
+          <w:rFonts w:ascii="Times New Roman" w:hAnsi="Times New Roman" w:cs="Times New Roman"/>
+          <w:sz w:val="28"/>
+          <w:szCs w:val="28"/>
+        </w:rPr>
+      </w:pPr>
+    </w:p>
+    <w:p>
+      <w:pPr>
+        <w:rPr>
+          <w:rFonts w:ascii="Times New Roman" w:hAnsi="Times New Roman" w:cs="Times New Roman"/>
+          <w:sz w:val="28"/>
+          <w:szCs w:val="28"/>
+        </w:rPr>
+      </w:pPr>
+      <w:r>
+        <w:rPr>
+          <w:rFonts w:ascii="Times New Roman" w:hAnsi="Times New Roman" w:cs="Times New Roman"/>
+          <w:sz w:val="28"/>
+          <w:szCs w:val="28"/>
+        </w:rPr>
+        <w:br w:type="page"/>
+      </w:r>
+    </w:p>
+    <w:p>
+      <w:pPr>
+        <w:pStyle w:val="1"/>
+        <w:ind w:firstLine="709"/>
+        <w:rPr>
+          <w:rFonts w:ascii="Times New Roman" w:hAnsi="Times New Roman" w:cs="Times New Roman"/>
+          <w:b/>
+          <w:bCs/>
+          <w:color w:val="000000" w:themeColor="text1"/>
+        </w:rPr>
+      </w:pPr>
+      <w:bookmarkStart w:id="3" w:name="_Toc126058744"/>
+      <w:r>
+        <w:rPr>
+          <w:rFonts w:ascii="Times New Roman" w:hAnsi="Times New Roman" w:cs="Times New Roman"/>
+          <w:b/>
+          <w:bCs/>
+          <w:color w:val="000000" w:themeColor="text1"/>
+        </w:rPr>
+        <w:lastRenderedPageBreak/>
+        <w:t>Введение</w:t>
+      </w:r>
+      <w:bookmarkEnd w:id="3"/>
+    </w:p>
+    <w:p>
+      <w:pPr>
+        <w:spacing w:after="0" w:line="288" w:lineRule="auto"/>
+        <w:ind w:firstLine="709"/>
+        <w:jc w:val="both"/>
+        <w:rPr>
+          <w:rFonts w:ascii="Times New Roman" w:hAnsi="Times New Roman" w:cs="Times New Roman"/>
+          <w:sz w:val="28"/>
+          <w:szCs w:val="28"/>
+        </w:rPr>
+      </w:pPr>
+    </w:p>
+    <w:p>
+      <w:pPr>
+        <w:spacing w:after="0" w:line="288" w:lineRule="auto"/>
+        <w:ind w:firstLine="709"/>
+        <w:jc w:val="both"/>
+        <w:rPr>
+          <w:rFonts w:ascii="Times New Roman" w:hAnsi="Times New Roman" w:cs="Times New Roman"/>
+          <w:sz w:val="28"/>
+          <w:szCs w:val="28"/>
+        </w:rPr>
+      </w:pPr>
+      <w:r>
+        <w:rPr>
+          <w:rFonts w:ascii="Times New Roman" w:hAnsi="Times New Roman" w:cs="Times New Roman"/>
+          <w:sz w:val="28"/>
+          <w:szCs w:val="28"/>
+        </w:rPr>
+        <w:t>В настоящее время кажд</w:t>
+      </w:r>
+      <w:r>
+        <w:rPr>
+          <w:rFonts w:ascii="Times New Roman" w:hAnsi="Times New Roman" w:cs="Times New Roman"/>
+          <w:sz w:val="28"/>
+          <w:szCs w:val="28"/>
+        </w:rPr>
+        <w:t>ой</w:t>
+      </w:r>
+      <w:r>
+        <w:rPr>
+          <w:rFonts w:ascii="Times New Roman" w:hAnsi="Times New Roman" w:cs="Times New Roman"/>
+          <w:sz w:val="28"/>
+          <w:szCs w:val="28"/>
+        </w:rPr>
+        <w:t xml:space="preserve"> организаци</w:t>
+      </w:r>
+      <w:r>
+        <w:rPr>
+          <w:rFonts w:ascii="Times New Roman" w:hAnsi="Times New Roman" w:cs="Times New Roman"/>
+          <w:sz w:val="28"/>
+          <w:szCs w:val="28"/>
+        </w:rPr>
+        <w:t>и</w:t>
+      </w:r>
+      <w:r>
+        <w:rPr>
+          <w:rFonts w:ascii="Times New Roman" w:hAnsi="Times New Roman" w:cs="Times New Roman"/>
+          <w:sz w:val="28"/>
+          <w:szCs w:val="28"/>
+        </w:rPr>
+        <w:t xml:space="preserve"> требуется</w:t>
+      </w:r>
+      <w:r>
+        <w:rPr>
+          <w:rFonts w:ascii="Times New Roman" w:hAnsi="Times New Roman" w:cs="Times New Roman"/>
+          <w:sz w:val="28"/>
+          <w:szCs w:val="28"/>
+        </w:rPr>
+        <w:t xml:space="preserve"> собственный</w:t>
+      </w:r>
+      <w:r>
+        <w:rPr>
+          <w:rFonts w:ascii="Times New Roman" w:hAnsi="Times New Roman" w:cs="Times New Roman"/>
+          <w:sz w:val="28"/>
+          <w:szCs w:val="28"/>
+        </w:rPr>
+        <w:t xml:space="preserve"> веб-</w:t>
+      </w:r>
+      <w:r>
+        <w:rPr>
+          <w:rFonts w:ascii="Times New Roman" w:hAnsi="Times New Roman" w:cs="Times New Roman"/>
+          <w:sz w:val="28"/>
+          <w:szCs w:val="28"/>
+        </w:rPr>
+        <w:t>ресурс</w:t>
+      </w:r>
+      <w:r>
+        <w:rPr>
+          <w:rFonts w:ascii="Times New Roman" w:hAnsi="Times New Roman" w:cs="Times New Roman"/>
+          <w:sz w:val="28"/>
+          <w:szCs w:val="28"/>
+        </w:rPr>
+        <w:t xml:space="preserve"> для привлечения новых клиентов</w:t>
+      </w:r>
+      <w:r>
+        <w:rPr>
+          <w:rFonts w:ascii="Times New Roman" w:hAnsi="Times New Roman" w:cs="Times New Roman"/>
+          <w:sz w:val="28"/>
+          <w:szCs w:val="28"/>
+        </w:rPr>
+        <w:t>, продвижения собственного товара</w:t>
+      </w:r>
+      <w:r>
+        <w:rPr>
+          <w:rFonts w:ascii="Times New Roman" w:hAnsi="Times New Roman" w:cs="Times New Roman"/>
+          <w:sz w:val="28"/>
+          <w:szCs w:val="28"/>
+        </w:rPr>
+        <w:t xml:space="preserve"> или предоставле</w:t>
+      </w:r>
+      <w:r>
+        <w:rPr>
+          <w:rFonts w:ascii="Times New Roman" w:hAnsi="Times New Roman" w:cs="Times New Roman"/>
+          <w:sz w:val="28"/>
+          <w:szCs w:val="28"/>
+        </w:rPr>
+        <w:t>ния</w:t>
+      </w:r>
+      <w:r>
+        <w:rPr>
+          <w:rFonts w:ascii="Times New Roman" w:hAnsi="Times New Roman" w:cs="Times New Roman"/>
+          <w:sz w:val="28"/>
+          <w:szCs w:val="28"/>
+        </w:rPr>
+        <w:t xml:space="preserve"> услуг</w:t>
+      </w:r>
+      <w:r>
+        <w:rPr>
+          <w:rFonts w:ascii="Times New Roman" w:hAnsi="Times New Roman" w:cs="Times New Roman"/>
+          <w:sz w:val="28"/>
+          <w:szCs w:val="28"/>
+        </w:rPr>
+        <w:t xml:space="preserve">. </w:t>
+      </w:r>
+      <w:r>
+        <w:rPr>
+          <w:rFonts w:ascii="Times New Roman" w:hAnsi="Times New Roman" w:cs="Times New Roman"/>
+          <w:sz w:val="28"/>
+          <w:szCs w:val="28"/>
+        </w:rPr>
+        <w:t>Несмотря на это перед всеми стоит задача продвижения сайта его в списке выдачи поисковых систем (</w:t>
+      </w:r>
+      <w:r>
+        <w:rPr>
+          <w:rFonts w:ascii="Times New Roman" w:hAnsi="Times New Roman" w:cs="Times New Roman"/>
+          <w:sz w:val="28"/>
+          <w:szCs w:val="28"/>
+          <w:lang w:val="en-US"/>
+        </w:rPr>
+        <w:t>Google</w:t>
+      </w:r>
+      <w:r>
+        <w:rPr>
+          <w:rFonts w:ascii="Times New Roman" w:hAnsi="Times New Roman" w:cs="Times New Roman"/>
+          <w:sz w:val="28"/>
+          <w:szCs w:val="28"/>
+        </w:rPr>
+        <w:t xml:space="preserve">, </w:t>
+      </w:r>
+      <w:r>
+        <w:rPr>
+          <w:rFonts w:ascii="Times New Roman" w:hAnsi="Times New Roman" w:cs="Times New Roman"/>
+          <w:sz w:val="28"/>
+          <w:szCs w:val="28"/>
+          <w:lang w:val="en-US"/>
+        </w:rPr>
+        <w:t>Yandex</w:t>
+      </w:r>
+      <w:r>
+        <w:rPr>
+          <w:rFonts w:ascii="Times New Roman" w:hAnsi="Times New Roman" w:cs="Times New Roman"/>
+          <w:sz w:val="28"/>
+          <w:szCs w:val="28"/>
+        </w:rPr>
+        <w:t xml:space="preserve"> </w:t>
+      </w:r>
+      <w:r>
+        <w:rPr>
+          <w:rFonts w:ascii="Times New Roman" w:hAnsi="Times New Roman" w:cs="Times New Roman"/>
+          <w:sz w:val="28"/>
+          <w:szCs w:val="28"/>
+        </w:rPr>
+        <w:t>и пр.) для привлечения большего количества пользователей. Острой проблемой их продвижения является отсутствие всего перечня параметров, по которым поисковые системы оценивают релевантность, что затрудняет этот процесс.</w:t>
+      </w:r>
+    </w:p>
+    <w:p>
+      <w:pPr>
+        <w:spacing w:after="0" w:line="288" w:lineRule="auto"/>
+        <w:ind w:firstLine="709"/>
+        <w:jc w:val="both"/>
+        <w:rPr>
+          <w:rFonts w:ascii="Times New Roman" w:hAnsi="Times New Roman" w:cs="Times New Roman"/>
+          <w:sz w:val="28"/>
+          <w:szCs w:val="28"/>
+        </w:rPr>
+      </w:pPr>
+      <w:r>
+        <w:rPr>
+          <w:rFonts w:ascii="Times New Roman" w:hAnsi="Times New Roman" w:cs="Times New Roman"/>
+          <w:sz w:val="28"/>
+          <w:szCs w:val="28"/>
+        </w:rPr>
+        <w:t>Продвижение веб-ресурса в списке выдачи поисковых систем является трудоемкой задачей и затратной, с точки зрения времени. Чтобы достигнуть этой цели необходимо провести анализ, определить вектор движения на основе полученных данных, а затем постепенно вносить корректировки и следить за их результатом.</w:t>
+      </w:r>
+    </w:p>
+    <w:p>
+      <w:pPr>
+        <w:spacing w:after="0" w:line="288" w:lineRule="auto"/>
+        <w:ind w:firstLine="709"/>
+        <w:jc w:val="both"/>
+        <w:rPr>
+          <w:rFonts w:ascii="Times New Roman" w:hAnsi="Times New Roman" w:cs="Times New Roman"/>
+          <w:sz w:val="28"/>
+          <w:szCs w:val="28"/>
+        </w:rPr>
+      </w:pPr>
+      <w:r>
+        <w:rPr>
+          <w:rFonts w:ascii="Times New Roman" w:hAnsi="Times New Roman" w:cs="Times New Roman"/>
+          <w:sz w:val="28"/>
+          <w:szCs w:val="28"/>
+        </w:rPr>
+        <w:t>Данная работа рассматривает внутреннюю оптимизацию веб-страниц на предмет соответствия критериям, которые оценивают роботы поисковых систем, а также внешнюю оптимизацию, основывающуюся на взаимных ссылках между разными веб-ресурсами.</w:t>
+      </w:r>
+    </w:p>
+    <w:p>
+      <w:pPr>
+        <w:spacing w:after="0" w:line="288" w:lineRule="auto"/>
+        <w:ind w:firstLine="709"/>
+        <w:jc w:val="both"/>
+        <w:rPr>
+          <w:rFonts w:ascii="Times New Roman" w:hAnsi="Times New Roman" w:cs="Times New Roman"/>
+          <w:sz w:val="28"/>
+          <w:szCs w:val="28"/>
+        </w:rPr>
+      </w:pPr>
+    </w:p>
+    <w:p>
+      <w:pPr>
+        <w:spacing w:after="0" w:line="288" w:lineRule="auto"/>
+        <w:ind w:firstLine="709"/>
+        <w:jc w:val="both"/>
+        <w:rPr>
+          <w:rFonts w:ascii="Times New Roman" w:hAnsi="Times New Roman" w:cs="Times New Roman"/>
+          <w:sz w:val="28"/>
+          <w:szCs w:val="28"/>
+        </w:rPr>
+      </w:pPr>
+    </w:p>
+    <w:p>
+      <w:pPr>
+        <w:spacing w:after="0" w:line="288" w:lineRule="auto"/>
+        <w:ind w:firstLine="709"/>
+        <w:jc w:val="both"/>
+        <w:rPr>
+          <w:rFonts w:ascii="Times New Roman" w:hAnsi="Times New Roman" w:cs="Times New Roman"/>
+          <w:sz w:val="28"/>
+          <w:szCs w:val="28"/>
+        </w:rPr>
+      </w:pPr>
+    </w:p>
+    <w:p>
+      <w:pPr>
+        <w:rPr>
+          <w:rFonts w:ascii="Times New Roman" w:hAnsi="Times New Roman" w:cs="Times New Roman"/>
+          <w:sz w:val="28"/>
+          <w:szCs w:val="28"/>
+        </w:rPr>
+      </w:pPr>
+      <w:r>
+        <w:rPr>
+          <w:rFonts w:ascii="Times New Roman" w:hAnsi="Times New Roman" w:cs="Times New Roman"/>
+          <w:sz w:val="28"/>
+          <w:szCs w:val="28"/>
+        </w:rPr>
+        <w:br w:type="page"/>
+      </w:r>
+    </w:p>
+    <w:p>
+      <w:pPr>
+        <w:pStyle w:val="1"/>
+        <w:ind w:firstLine="709"/>
+        <w:rPr>
+          <w:rFonts w:ascii="Times New Roman" w:hAnsi="Times New Roman" w:cs="Times New Roman"/>
+          <w:b/>
+          <w:bCs/>
+          <w:color w:val="auto"/>
+        </w:rPr>
+      </w:pPr>
+      <w:bookmarkStart w:id="4" w:name="_Toc126058745"/>
+      <w:r>
+        <w:rPr>
+          <w:rFonts w:ascii="Times New Roman" w:hAnsi="Times New Roman" w:cs="Times New Roman"/>
+          <w:b/>
+          <w:bCs/>
+          <w:color w:val="auto"/>
+        </w:rPr>
+        <w:lastRenderedPageBreak/>
+        <w:t>1. Основная часть</w:t>
+      </w:r>
+      <w:bookmarkEnd w:id="4"/>
+    </w:p>
+    <w:p>
+      <w:pPr>
+        <w:spacing w:after="0" w:line="288" w:lineRule="auto"/>
+        <w:ind w:firstLine="709"/>
+        <w:jc w:val="both"/>
+        <w:rPr>
+          <w:rFonts w:ascii="Times New Roman" w:hAnsi="Times New Roman" w:cs="Times New Roman"/>
+          <w:sz w:val="28"/>
+          <w:szCs w:val="28"/>
+        </w:rPr>
+      </w:pPr>
+    </w:p>
+    <w:p>
+      <w:pPr>
+        <w:spacing w:after="0" w:line="288" w:lineRule="auto"/>
+        <w:ind w:firstLine="709"/>
+        <w:jc w:val="both"/>
+        <w:rPr>
+          <w:rFonts w:ascii="Times New Roman" w:hAnsi="Times New Roman" w:cs="Times New Roman"/>
+          <w:sz w:val="28"/>
+          <w:szCs w:val="28"/>
+        </w:rPr>
+      </w:pPr>
+      <w:r>
+        <w:rPr>
+          <w:rFonts w:ascii="Times New Roman" w:hAnsi="Times New Roman" w:cs="Times New Roman"/>
+          <w:sz w:val="28"/>
+          <w:szCs w:val="28"/>
+        </w:rPr>
+        <w:t xml:space="preserve">Целью данной работы является оценка эффективности веб-ресурсов с использованием математических методов и моделей. </w:t>
+      </w:r>
+      <w:r>
+        <w:rPr>
+          <w:rFonts w:ascii="Times New Roman" w:hAnsi="Times New Roman" w:cs="Times New Roman"/>
+          <w:sz w:val="28"/>
+          <w:szCs w:val="28"/>
+        </w:rPr>
+        <w:t>Релевантность веб-ресурса</w:t>
+      </w:r>
+      <w:r>
+        <w:rPr>
+          <w:rFonts w:ascii="Times New Roman" w:hAnsi="Times New Roman" w:cs="Times New Roman"/>
+          <w:sz w:val="28"/>
+          <w:szCs w:val="28"/>
+        </w:rPr>
+        <w:t xml:space="preserve"> </w:t>
+      </w:r>
+      <w:r>
+        <w:rPr>
+          <w:rFonts w:ascii="Times New Roman" w:hAnsi="Times New Roman" w:cs="Times New Roman"/>
+          <w:sz w:val="28"/>
+          <w:szCs w:val="28"/>
+        </w:rPr>
+        <w:t xml:space="preserve">определяется </w:t>
+      </w:r>
+      <w:r>
+        <w:rPr>
+          <w:rFonts w:ascii="Times New Roman" w:hAnsi="Times New Roman" w:cs="Times New Roman"/>
+          <w:sz w:val="28"/>
+          <w:szCs w:val="28"/>
+          <w:lang w:val="en-US"/>
+        </w:rPr>
+        <w:t>SEO</w:t>
+      </w:r>
+      <w:r>
+        <w:rPr>
+          <w:rFonts w:ascii="Times New Roman" w:hAnsi="Times New Roman" w:cs="Times New Roman"/>
+          <w:sz w:val="28"/>
+          <w:szCs w:val="28"/>
+        </w:rPr>
+        <w:t>-оптимизаци</w:t>
+      </w:r>
+      <w:r>
+        <w:rPr>
+          <w:rFonts w:ascii="Times New Roman" w:hAnsi="Times New Roman" w:cs="Times New Roman"/>
+          <w:sz w:val="28"/>
+          <w:szCs w:val="28"/>
+        </w:rPr>
+        <w:t>ей</w:t>
+      </w:r>
+      <w:r>
+        <w:rPr>
+          <w:rFonts w:ascii="Times New Roman" w:hAnsi="Times New Roman" w:cs="Times New Roman"/>
+          <w:sz w:val="28"/>
+          <w:szCs w:val="28"/>
+        </w:rPr>
+        <w:t>, которая в свою очередь делится на внутреннюю и внешнюю оптимизацию.</w:t>
+      </w:r>
+    </w:p>
+    <w:p>
+      <w:pPr>
+        <w:spacing w:after="0" w:line="288" w:lineRule="auto"/>
+        <w:ind w:firstLine="709"/>
+        <w:jc w:val="both"/>
+        <w:rPr>
+          <w:rFonts w:ascii="Times New Roman" w:hAnsi="Times New Roman" w:cs="Times New Roman"/>
+          <w:sz w:val="28"/>
+          <w:szCs w:val="28"/>
+        </w:rPr>
+      </w:pPr>
+      <w:r>
+        <w:rPr>
+          <w:rFonts w:ascii="Times New Roman" w:hAnsi="Times New Roman" w:cs="Times New Roman"/>
+          <w:sz w:val="28"/>
+          <w:szCs w:val="28"/>
+        </w:rPr>
+        <w:t>Внутренняя оптимизация подразумевает корректное заполнение мета-тегов, равномерное использование ключевых слов в тексте, а также его уникальность, использование тегов-заголовков (</w:t>
+      </w:r>
+      <w:r>
+        <w:rPr>
+          <w:rFonts w:ascii="Times New Roman" w:hAnsi="Times New Roman" w:cs="Times New Roman"/>
+          <w:sz w:val="28"/>
+          <w:szCs w:val="28"/>
+          <w:lang w:val="en-US"/>
+        </w:rPr>
+        <w:t>h</w:t>
+      </w:r>
+      <w:r>
+        <w:rPr>
+          <w:rFonts w:ascii="Times New Roman" w:hAnsi="Times New Roman" w:cs="Times New Roman"/>
+          <w:sz w:val="28"/>
+          <w:szCs w:val="28"/>
+        </w:rPr>
+        <w:t xml:space="preserve">1, </w:t>
+      </w:r>
+      <w:r>
+        <w:rPr>
+          <w:rFonts w:ascii="Times New Roman" w:hAnsi="Times New Roman" w:cs="Times New Roman"/>
+          <w:sz w:val="28"/>
+          <w:szCs w:val="28"/>
+          <w:lang w:val="en-US"/>
+        </w:rPr>
+        <w:t>h</w:t>
+      </w:r>
+      <w:r>
+        <w:rPr>
+          <w:rFonts w:ascii="Times New Roman" w:hAnsi="Times New Roman" w:cs="Times New Roman"/>
+          <w:sz w:val="28"/>
+          <w:szCs w:val="28"/>
+        </w:rPr>
+        <w:t xml:space="preserve">2 и </w:t>
+      </w:r>
+      <w:r>
+        <w:rPr>
+          <w:rFonts w:ascii="Times New Roman" w:hAnsi="Times New Roman" w:cs="Times New Roman"/>
+          <w:sz w:val="28"/>
+          <w:szCs w:val="28"/>
+          <w:lang w:val="en-US"/>
+        </w:rPr>
+        <w:t>h</w:t>
+      </w:r>
+      <w:r>
+        <w:rPr>
+          <w:rFonts w:ascii="Times New Roman" w:hAnsi="Times New Roman" w:cs="Times New Roman"/>
+          <w:sz w:val="28"/>
+          <w:szCs w:val="28"/>
+        </w:rPr>
+        <w:t xml:space="preserve">3), описывающих содержимое блока текста под ним. </w:t>
+      </w:r>
+    </w:p>
+    <w:p>
+      <w:pPr>
+        <w:spacing w:after="0" w:line="288" w:lineRule="auto"/>
+        <w:ind w:firstLine="709"/>
+        <w:jc w:val="both"/>
+        <w:rPr>
+          <w:rFonts w:ascii="Times New Roman" w:hAnsi="Times New Roman" w:cs="Times New Roman"/>
+          <w:sz w:val="28"/>
+          <w:szCs w:val="28"/>
+        </w:rPr>
+      </w:pPr>
+      <w:r>
+        <w:rPr>
+          <w:rFonts w:ascii="Times New Roman" w:hAnsi="Times New Roman" w:cs="Times New Roman"/>
+          <w:sz w:val="28"/>
+          <w:szCs w:val="28"/>
+        </w:rPr>
+        <w:t>Внешняя оптимизация представляет анализ ссылок на внешние веб-ресурсы. Если два веб-ресурса ссылаются друг на друга, это положительно отражается на их рейтинг в списке выдачи поисковых систем и увеличивает шансы на привлечение новых потенциальных клиентов со сторонних ресурсов.</w:t>
+      </w:r>
+    </w:p>
+    <w:p>
+      <w:pPr>
+        <w:spacing w:after="0" w:line="288" w:lineRule="auto"/>
+        <w:ind w:firstLine="709"/>
+        <w:jc w:val="both"/>
+        <w:rPr>
+          <w:rFonts w:ascii="Times New Roman" w:hAnsi="Times New Roman" w:cs="Times New Roman"/>
+          <w:sz w:val="28"/>
+          <w:szCs w:val="28"/>
+        </w:rPr>
+      </w:pPr>
+      <w:r>
+        <w:rPr>
+          <w:rFonts w:ascii="Times New Roman" w:hAnsi="Times New Roman" w:cs="Times New Roman"/>
+          <w:sz w:val="28"/>
+          <w:szCs w:val="28"/>
+        </w:rPr>
+        <w:t>Внутренняя оптимизация веб-страниц делится на три вида:</w:t>
+      </w:r>
+    </w:p>
+    <w:p>
+      <w:pPr>
+        <w:spacing w:after="0" w:line="288" w:lineRule="auto"/>
+        <w:ind w:firstLine="709"/>
+        <w:jc w:val="both"/>
+        <w:rPr>
+          <w:rFonts w:ascii="Times New Roman" w:hAnsi="Times New Roman" w:cs="Times New Roman"/>
+          <w:sz w:val="28"/>
+          <w:szCs w:val="28"/>
+        </w:rPr>
+      </w:pPr>
+      <w:r>
+        <w:rPr>
+          <w:rFonts w:ascii="Times New Roman" w:hAnsi="Times New Roman" w:cs="Times New Roman"/>
+          <w:sz w:val="28"/>
+          <w:szCs w:val="28"/>
+        </w:rPr>
+        <w:t>- белая оптимизация;</w:t>
+      </w:r>
+    </w:p>
+    <w:p>
+      <w:pPr>
+        <w:spacing w:after="0" w:line="288" w:lineRule="auto"/>
+        <w:ind w:firstLine="709"/>
+        <w:jc w:val="both"/>
+        <w:rPr>
+          <w:rFonts w:ascii="Times New Roman" w:hAnsi="Times New Roman" w:cs="Times New Roman"/>
+          <w:sz w:val="28"/>
+          <w:szCs w:val="28"/>
+        </w:rPr>
+      </w:pPr>
+      <w:r>
+        <w:rPr>
+          <w:rFonts w:ascii="Times New Roman" w:hAnsi="Times New Roman" w:cs="Times New Roman"/>
+          <w:sz w:val="28"/>
+          <w:szCs w:val="28"/>
+        </w:rPr>
+        <w:t>- серая оптимизация;</w:t>
+      </w:r>
+    </w:p>
+    <w:p>
+      <w:pPr>
+        <w:spacing w:after="0" w:line="288" w:lineRule="auto"/>
+        <w:ind w:firstLine="709"/>
+        <w:jc w:val="both"/>
+        <w:rPr>
+          <w:rFonts w:ascii="Times New Roman" w:hAnsi="Times New Roman" w:cs="Times New Roman"/>
+          <w:sz w:val="28"/>
+          <w:szCs w:val="28"/>
+        </w:rPr>
+      </w:pPr>
+      <w:r>
+        <w:rPr>
+          <w:rFonts w:ascii="Times New Roman" w:hAnsi="Times New Roman" w:cs="Times New Roman"/>
+          <w:sz w:val="28"/>
+          <w:szCs w:val="28"/>
+        </w:rPr>
+        <w:t>- чёрная оптимизация.</w:t>
+      </w:r>
+    </w:p>
+    <w:p>
+      <w:pPr>
+        <w:spacing w:after="0" w:line="288" w:lineRule="auto"/>
+        <w:ind w:firstLine="709"/>
+        <w:jc w:val="both"/>
+        <w:rPr>
+          <w:rFonts w:ascii="Times New Roman" w:hAnsi="Times New Roman" w:cs="Times New Roman"/>
+          <w:sz w:val="28"/>
+          <w:szCs w:val="28"/>
+        </w:rPr>
+      </w:pPr>
+    </w:p>
+    <w:p>
+      <w:pPr>
+        <w:spacing w:after="0" w:line="288" w:lineRule="auto"/>
+        <w:ind w:firstLine="709"/>
+        <w:jc w:val="both"/>
+        <w:rPr>
+          <w:rFonts w:ascii="Times New Roman" w:hAnsi="Times New Roman" w:cs="Times New Roman"/>
+          <w:sz w:val="28"/>
+          <w:szCs w:val="28"/>
+        </w:rPr>
+      </w:pPr>
+      <w:r>
+        <w:rPr>
+          <w:rFonts w:ascii="Times New Roman" w:hAnsi="Times New Roman" w:cs="Times New Roman"/>
+          <w:sz w:val="28"/>
+          <w:szCs w:val="28"/>
+        </w:rPr>
+        <w:t>Белая оптимизация включает в себя равномерное распределение ключевых слов в тексте, его уникальность, достаточность и полноту информации, а также _.</w:t>
+      </w:r>
+    </w:p>
+    <w:p>
+      <w:pPr>
+        <w:spacing w:after="0" w:line="288" w:lineRule="auto"/>
+        <w:ind w:firstLine="709"/>
+        <w:jc w:val="both"/>
+        <w:rPr>
+          <w:rFonts w:ascii="Times New Roman" w:hAnsi="Times New Roman" w:cs="Times New Roman"/>
+          <w:sz w:val="28"/>
+          <w:szCs w:val="28"/>
+        </w:rPr>
+      </w:pPr>
+      <w:r>
+        <w:rPr>
+          <w:rFonts w:ascii="Times New Roman" w:hAnsi="Times New Roman" w:cs="Times New Roman"/>
+          <w:b/>
+          <w:bCs/>
+          <w:sz w:val="28"/>
+          <w:szCs w:val="28"/>
+        </w:rPr>
         <w:t>Белая оптимизация</w:t>
       </w:r>
       <w:r>
@@ -1748,71 +2581,7 @@
           <w:sz w:val="28"/>
           <w:szCs w:val="28"/>
         </w:rPr>
-        <w:t xml:space="preserve"> </w:t>
-      </w:r>
-      <w:r>
-        <w:rPr>
-          <w:rFonts w:ascii="Times New Roman" w:hAnsi="Times New Roman" w:cs="Times New Roman"/>
-          <w:sz w:val="28"/>
-          <w:szCs w:val="28"/>
-        </w:rPr>
-        <w:t xml:space="preserve">подразумевает </w:t>
-      </w:r>
-      <w:r>
-        <w:rPr>
-          <w:rFonts w:ascii="Times New Roman" w:hAnsi="Times New Roman" w:cs="Times New Roman"/>
-          <w:sz w:val="28"/>
-          <w:szCs w:val="28"/>
-        </w:rPr>
-        <w:t xml:space="preserve">анализ действий потребителей (клиентов веб-ресурса) на отдельных веб-страницах для достижения максимальной эффективности – возрастания числа посещений, популярности среди пользователей, а также рейтинга в поисковых системах. Такая оптимизация исключает все методы оптимизации, которые могут привести к блокировке </w:t>
-      </w:r>
-      <w:r>
-        <w:rPr>
-          <w:rFonts w:ascii="Times New Roman" w:hAnsi="Times New Roman" w:cs="Times New Roman"/>
-          <w:sz w:val="28"/>
-          <w:szCs w:val="28"/>
-        </w:rPr>
-        <w:t xml:space="preserve">веб-ресурса, в отличии от черной оптимизации. </w:t>
-      </w:r>
-      <w:r>
-        <w:rPr>
-          <w:rFonts w:ascii="Times New Roman" w:hAnsi="Times New Roman" w:cs="Times New Roman"/>
-          <w:sz w:val="28"/>
-          <w:szCs w:val="28"/>
-        </w:rPr>
-        <w:t>Внутренняя б</w:t>
-      </w:r>
-      <w:r>
-        <w:rPr>
-          <w:rFonts w:ascii="Times New Roman" w:hAnsi="Times New Roman" w:cs="Times New Roman"/>
-          <w:sz w:val="28"/>
-          <w:szCs w:val="28"/>
-        </w:rPr>
-        <w:t xml:space="preserve">елая оптимизация </w:t>
-      </w:r>
-      <w:r>
-        <w:rPr>
-          <w:rFonts w:ascii="Times New Roman" w:hAnsi="Times New Roman" w:cs="Times New Roman"/>
-          <w:sz w:val="28"/>
-          <w:szCs w:val="28"/>
-        </w:rPr>
-        <w:t>включает в себя</w:t>
-      </w:r>
-      <w:r>
-        <w:rPr>
-          <w:rFonts w:ascii="Times New Roman" w:hAnsi="Times New Roman" w:cs="Times New Roman"/>
-          <w:sz w:val="28"/>
-          <w:szCs w:val="28"/>
-        </w:rPr>
-        <w:t xml:space="preserve"> работу над</w:t>
-      </w:r>
-      <w:r>
-        <w:rPr>
-          <w:rFonts w:ascii="Times New Roman" w:hAnsi="Times New Roman" w:cs="Times New Roman"/>
-          <w:sz w:val="28"/>
-          <w:szCs w:val="28"/>
-        </w:rPr>
-        <w:t>:</w:t>
+        <w:t xml:space="preserve"> подразумевает анализ действий потребителей (клиентов веб-ресурса) на отдельных веб-страницах для достижения максимальной эффективности – возрастания числа посещений, популярности среди пользователей, а также рейтинга в поисковых системах. Такая оптимизация исключает все методы оптимизации, которые могут привести к блокировке веб-ресурса, в отличии от черной оптимизации. Внутренняя белая оптимизация включает в себя работу над:</w:t>
       </w:r>
     </w:p>
     <w:p>
@@ -1956,59 +2725,28 @@
           <w:sz w:val="28"/>
           <w:szCs w:val="28"/>
         </w:rPr>
-        <w:t xml:space="preserve">Поиском </w:t>
-      </w:r>
-      <w:r>
-        <w:rPr>
-          <w:rFonts w:ascii="Times New Roman" w:hAnsi="Times New Roman" w:cs="Times New Roman"/>
-          <w:sz w:val="28"/>
-          <w:szCs w:val="28"/>
-        </w:rPr>
-        <w:t>партнерских программ.</w:t>
-      </w:r>
-    </w:p>
-    <w:p>
-      <w:pPr>
-        <w:spacing w:after="0" w:line="288" w:lineRule="auto"/>
-        <w:ind w:firstLine="709"/>
-        <w:jc w:val="both"/>
-        <w:rPr>
-          <w:rFonts w:ascii="Times New Roman" w:hAnsi="Times New Roman" w:cs="Times New Roman"/>
-          <w:sz w:val="28"/>
-          <w:szCs w:val="28"/>
-        </w:rPr>
-      </w:pPr>
-      <w:r>
-        <w:rPr>
-          <w:rFonts w:ascii="Times New Roman" w:hAnsi="Times New Roman" w:cs="Times New Roman"/>
-          <w:sz w:val="28"/>
-          <w:szCs w:val="28"/>
-        </w:rPr>
-        <w:t xml:space="preserve">Немаловажную роль </w:t>
-      </w:r>
-      <w:r>
-        <w:rPr>
-          <w:rFonts w:ascii="Times New Roman" w:hAnsi="Times New Roman" w:cs="Times New Roman"/>
-          <w:sz w:val="28"/>
-          <w:szCs w:val="28"/>
-        </w:rPr>
-        <w:t xml:space="preserve">играет </w:t>
-      </w:r>
-      <w:r>
-        <w:rPr>
-          <w:rFonts w:ascii="Times New Roman" w:hAnsi="Times New Roman" w:cs="Times New Roman"/>
-          <w:sz w:val="28"/>
-          <w:szCs w:val="28"/>
-        </w:rPr>
-        <w:t xml:space="preserve">подбор и </w:t>
-      </w:r>
-      <w:r>
-        <w:rPr>
-          <w:rFonts w:ascii="Times New Roman" w:hAnsi="Times New Roman" w:cs="Times New Roman"/>
-          <w:sz w:val="28"/>
-          <w:szCs w:val="28"/>
-        </w:rPr>
-        <w:t xml:space="preserve">размещение </w:t>
+        <w:t>Поиском партнерских программ.</w:t>
+      </w:r>
+    </w:p>
+    <w:p>
+      <w:pPr>
+        <w:spacing w:after="0" w:line="288" w:lineRule="auto"/>
+        <w:ind w:firstLine="709"/>
+        <w:jc w:val="both"/>
+        <w:rPr>
+          <w:rFonts w:ascii="Times New Roman" w:hAnsi="Times New Roman" w:cs="Times New Roman"/>
+          <w:sz w:val="28"/>
+          <w:szCs w:val="28"/>
+        </w:rPr>
+      </w:pPr>
+      <w:r>
+        <w:rPr>
+          <w:rFonts w:ascii="Times New Roman" w:hAnsi="Times New Roman" w:cs="Times New Roman"/>
+          <w:sz w:val="28"/>
+          <w:szCs w:val="28"/>
+        </w:rPr>
+        <w:lastRenderedPageBreak/>
+        <w:t xml:space="preserve">Немаловажную роль играет подбор и размещение </w:t>
       </w:r>
       <w:r>
         <w:rPr>
@@ -2025,119 +2763,7 @@
           <w:sz w:val="28"/>
           <w:szCs w:val="28"/>
         </w:rPr>
-        <w:t>-</w:t>
-      </w:r>
-      <w:r>
-        <w:rPr>
-          <w:rFonts w:ascii="Times New Roman" w:hAnsi="Times New Roman" w:cs="Times New Roman"/>
-          <w:sz w:val="28"/>
-          <w:szCs w:val="28"/>
-        </w:rPr>
-        <w:t>тегов в коде страницы сайта</w:t>
-      </w:r>
-      <w:r>
-        <w:rPr>
-          <w:rFonts w:ascii="Times New Roman" w:hAnsi="Times New Roman" w:cs="Times New Roman"/>
-          <w:sz w:val="28"/>
-          <w:szCs w:val="28"/>
-        </w:rPr>
-        <w:t xml:space="preserve"> (краткого описания веб-страницы). </w:t>
-      </w:r>
-      <w:r>
-        <w:rPr>
-          <w:rFonts w:ascii="Times New Roman" w:hAnsi="Times New Roman" w:cs="Times New Roman"/>
-          <w:sz w:val="28"/>
-          <w:szCs w:val="28"/>
-        </w:rPr>
-        <w:t>Этот текст будет виден пользователю в списке выдачи поисковых систем</w:t>
-      </w:r>
-      <w:r>
-        <w:rPr>
-          <w:rFonts w:ascii="Times New Roman" w:hAnsi="Times New Roman" w:cs="Times New Roman"/>
-          <w:sz w:val="28"/>
-          <w:szCs w:val="28"/>
-        </w:rPr>
-        <w:t xml:space="preserve"> (Рис. 1)</w:t>
-      </w:r>
-      <w:r>
-        <w:rPr>
-          <w:rFonts w:ascii="Times New Roman" w:hAnsi="Times New Roman" w:cs="Times New Roman"/>
-          <w:sz w:val="28"/>
-          <w:szCs w:val="28"/>
-        </w:rPr>
-        <w:t>, а слова</w:t>
-      </w:r>
-      <w:r>
-        <w:rPr>
-          <w:rFonts w:ascii="Times New Roman" w:hAnsi="Times New Roman" w:cs="Times New Roman"/>
-          <w:sz w:val="28"/>
-          <w:szCs w:val="28"/>
-        </w:rPr>
-        <w:t>,</w:t>
-      </w:r>
-      <w:r>
-        <w:rPr>
-          <w:rFonts w:ascii="Times New Roman" w:hAnsi="Times New Roman" w:cs="Times New Roman"/>
-          <w:sz w:val="28"/>
-          <w:szCs w:val="28"/>
-        </w:rPr>
-        <w:t xml:space="preserve"> или словосочетания</w:t>
-      </w:r>
-      <w:r>
-        <w:rPr>
-          <w:rFonts w:ascii="Times New Roman" w:hAnsi="Times New Roman" w:cs="Times New Roman"/>
-          <w:sz w:val="28"/>
-          <w:szCs w:val="28"/>
-        </w:rPr>
-        <w:t>,</w:t>
-      </w:r>
-      <w:r>
-        <w:rPr>
-          <w:rFonts w:ascii="Times New Roman" w:hAnsi="Times New Roman" w:cs="Times New Roman"/>
-          <w:sz w:val="28"/>
-          <w:szCs w:val="28"/>
-        </w:rPr>
-        <w:t xml:space="preserve"> будут выделены жирным шрифтом</w:t>
-      </w:r>
-      <w:r>
-        <w:rPr>
-          <w:rFonts w:ascii="Times New Roman" w:hAnsi="Times New Roman" w:cs="Times New Roman"/>
-          <w:sz w:val="28"/>
-          <w:szCs w:val="28"/>
-        </w:rPr>
-        <w:t xml:space="preserve"> (</w:t>
-      </w:r>
-      <w:r>
-        <w:rPr>
-          <w:rFonts w:ascii="Times New Roman" w:hAnsi="Times New Roman" w:cs="Times New Roman"/>
-          <w:sz w:val="28"/>
-          <w:szCs w:val="28"/>
-        </w:rPr>
-        <w:t>Р</w:t>
-      </w:r>
-      <w:r>
-        <w:rPr>
-          <w:rFonts w:ascii="Times New Roman" w:hAnsi="Times New Roman" w:cs="Times New Roman"/>
-          <w:sz w:val="28"/>
-          <w:szCs w:val="28"/>
-        </w:rPr>
-        <w:t>ис. 2</w:t>
-      </w:r>
-      <w:r>
-        <w:rPr>
-          <w:rFonts w:ascii="Times New Roman" w:hAnsi="Times New Roman" w:cs="Times New Roman"/>
-          <w:sz w:val="28"/>
-          <w:szCs w:val="28"/>
-        </w:rPr>
-        <w:t>)</w:t>
-      </w:r>
-      <w:r>
-        <w:rPr>
-          <w:rFonts w:ascii="Times New Roman" w:hAnsi="Times New Roman" w:cs="Times New Roman"/>
-          <w:sz w:val="28"/>
-          <w:szCs w:val="28"/>
-        </w:rPr>
-        <w:t>.</w:t>
+        <w:t>-тегов в коде страницы сайта (краткого описания веб-страницы). Этот текст будет виден пользователю в списке выдачи поисковых систем (Рис. 1), а слова, или словосочетания, будут выделены жирным шрифтом (Рис. 2).</w:t>
       </w:r>
     </w:p>
     <w:p>
@@ -2170,7 +2796,7 @@
           <w:szCs w:val="28"/>
         </w:rPr>
         <w:drawing>
-          <wp:inline distT="0" distB="0" distL="0" distR="0" wp14:anchorId="27B31325" wp14:editId="6BD9A4F7">
+          <wp:inline distT="0" distB="0" distL="0" distR="0" wp14:anchorId="05B166FE" wp14:editId="01C8DC51">
             <wp:extent cx="5760720" cy="2668270"/>
             <wp:effectExtent l="0" t="0" r="0" b="0"/>
             <wp:docPr id="4" name="Рисунок 4"/>
@@ -2187,7 +2813,7 @@
                     </pic:cNvPicPr>
                   </pic:nvPicPr>
                   <pic:blipFill>
-                    <a:blip r:embed="rId7">
+                    <a:blip r:embed="rId8">
                       <a:extLst>
                         <a:ext uri="{28A0092B-C50C-407E-A947-70E740481C1C}">
                           <a14:useLocalDpi xmlns:a14="http://schemas.microsoft.com/office/drawing/2010/main" val="0"/>
@@ -2235,31 +2861,7 @@
           <w:sz w:val="28"/>
           <w:szCs w:val="28"/>
         </w:rPr>
-        <w:t>Р</w:t>
-      </w:r>
-      <w:r>
-        <w:rPr>
-          <w:rFonts w:ascii="Times New Roman" w:hAnsi="Times New Roman" w:cs="Times New Roman"/>
-          <w:sz w:val="28"/>
-          <w:szCs w:val="28"/>
-        </w:rPr>
-        <w:t>ис. 1</w:t>
-      </w:r>
-      <w:r>
-        <w:rPr>
-          <w:rFonts w:ascii="Times New Roman" w:hAnsi="Times New Roman" w:cs="Times New Roman"/>
-          <w:sz w:val="28"/>
-          <w:szCs w:val="28"/>
-        </w:rPr>
-        <w:t>.</w:t>
-      </w:r>
-      <w:r>
-        <w:rPr>
-          <w:rFonts w:ascii="Times New Roman" w:hAnsi="Times New Roman" w:cs="Times New Roman"/>
-          <w:sz w:val="28"/>
-          <w:szCs w:val="28"/>
-        </w:rPr>
-        <w:t xml:space="preserve"> </w:t>
+        <w:t xml:space="preserve">Рис. 1. </w:t>
       </w:r>
       <w:r>
         <w:rPr>
@@ -2268,40 +2870,15 @@
           <w:szCs w:val="28"/>
           <w:lang w:val="en-US"/>
         </w:rPr>
-        <w:t>M</w:t>
-      </w:r>
-      <w:r>
-        <w:rPr>
-          <w:rFonts w:ascii="Times New Roman" w:hAnsi="Times New Roman" w:cs="Times New Roman"/>
-          <w:sz w:val="28"/>
-          <w:szCs w:val="28"/>
-          <w:lang w:val="en-US"/>
-        </w:rPr>
-        <w:t>eta</w:t>
-      </w:r>
-      <w:r>
-        <w:rPr>
-          <w:rFonts w:ascii="Times New Roman" w:hAnsi="Times New Roman" w:cs="Times New Roman"/>
-          <w:sz w:val="28"/>
-          <w:szCs w:val="28"/>
-        </w:rPr>
-        <w:t>-</w:t>
-      </w:r>
-      <w:r>
-        <w:rPr>
-          <w:rFonts w:ascii="Times New Roman" w:hAnsi="Times New Roman" w:cs="Times New Roman"/>
-          <w:sz w:val="28"/>
-          <w:szCs w:val="28"/>
-        </w:rPr>
-        <w:t>тег с описанием страницы</w:t>
-      </w:r>
-      <w:r>
-        <w:rPr>
-          <w:rFonts w:ascii="Times New Roman" w:hAnsi="Times New Roman" w:cs="Times New Roman"/>
-          <w:sz w:val="28"/>
-          <w:szCs w:val="28"/>
-        </w:rPr>
-        <w:t>.</w:t>
+        <w:t>Meta</w:t>
+      </w:r>
+      <w:r>
+        <w:rPr>
+          <w:rFonts w:ascii="Times New Roman" w:hAnsi="Times New Roman" w:cs="Times New Roman"/>
+          <w:sz w:val="28"/>
+          <w:szCs w:val="28"/>
+        </w:rPr>
+        <w:t>-тег с описанием страницы.</w:t>
       </w:r>
     </w:p>
     <w:p>
@@ -2332,9 +2909,8 @@
           <w:sz w:val="28"/>
           <w:szCs w:val="28"/>
         </w:rPr>
-        <w:lastRenderedPageBreak/>
         <w:drawing>
-          <wp:inline distT="0" distB="0" distL="0" distR="0" wp14:anchorId="7BA209D6" wp14:editId="12604869">
+          <wp:inline distT="0" distB="0" distL="0" distR="0" wp14:anchorId="11B8D231" wp14:editId="7A644F35">
             <wp:extent cx="4199860" cy="3487383"/>
             <wp:effectExtent l="0" t="0" r="0" b="0"/>
             <wp:docPr id="3" name="Рисунок 3"/>
@@ -2351,7 +2927,7 @@
                     </pic:cNvPicPr>
                   </pic:nvPicPr>
                   <pic:blipFill>
-                    <a:blip r:embed="rId8">
+                    <a:blip r:embed="rId9">
                       <a:extLst>
                         <a:ext uri="{28A0092B-C50C-407E-A947-70E740481C1C}">
                           <a14:useLocalDpi xmlns:a14="http://schemas.microsoft.com/office/drawing/2010/main" val="0"/>
@@ -2399,299 +2975,68 @@
           <w:sz w:val="28"/>
           <w:szCs w:val="28"/>
         </w:rPr>
-        <w:t>Рис. 2</w:t>
-      </w:r>
-      <w:r>
-        <w:rPr>
-          <w:rFonts w:ascii="Times New Roman" w:hAnsi="Times New Roman" w:cs="Times New Roman"/>
-          <w:sz w:val="28"/>
-          <w:szCs w:val="28"/>
-        </w:rPr>
-        <w:t>.</w:t>
-      </w:r>
-      <w:r>
-        <w:rPr>
-          <w:rFonts w:ascii="Times New Roman" w:hAnsi="Times New Roman" w:cs="Times New Roman"/>
-          <w:sz w:val="28"/>
-          <w:szCs w:val="28"/>
-        </w:rPr>
-        <w:t xml:space="preserve"> </w:t>
-      </w:r>
-      <w:r>
-        <w:rPr>
-          <w:rFonts w:ascii="Times New Roman" w:hAnsi="Times New Roman" w:cs="Times New Roman"/>
-          <w:sz w:val="28"/>
-          <w:szCs w:val="28"/>
-        </w:rPr>
-        <w:t>С</w:t>
-      </w:r>
-      <w:r>
-        <w:rPr>
-          <w:rFonts w:ascii="Times New Roman" w:hAnsi="Times New Roman" w:cs="Times New Roman"/>
-          <w:sz w:val="28"/>
-          <w:szCs w:val="28"/>
-        </w:rPr>
-        <w:t>писок выдачи поисковой системы</w:t>
-      </w:r>
-      <w:r>
-        <w:rPr>
-          <w:rFonts w:ascii="Times New Roman" w:hAnsi="Times New Roman" w:cs="Times New Roman"/>
-          <w:sz w:val="28"/>
-          <w:szCs w:val="28"/>
-        </w:rPr>
-        <w:t>.</w:t>
-      </w:r>
-    </w:p>
-    <w:p>
-      <w:pPr>
-        <w:spacing w:after="0" w:line="288" w:lineRule="auto"/>
-        <w:ind w:firstLine="709"/>
-        <w:jc w:val="both"/>
-        <w:rPr>
-          <w:rFonts w:ascii="Times New Roman" w:hAnsi="Times New Roman" w:cs="Times New Roman"/>
-          <w:sz w:val="28"/>
-          <w:szCs w:val="28"/>
-        </w:rPr>
-      </w:pPr>
-    </w:p>
-    <w:p>
-      <w:pPr>
-        <w:spacing w:after="0" w:line="288" w:lineRule="auto"/>
-        <w:ind w:firstLine="709"/>
-        <w:jc w:val="both"/>
-        <w:rPr>
-          <w:rFonts w:ascii="Times New Roman" w:hAnsi="Times New Roman" w:cs="Times New Roman"/>
-          <w:sz w:val="28"/>
-          <w:szCs w:val="28"/>
-        </w:rPr>
-      </w:pPr>
-      <w:r>
-        <w:rPr>
-          <w:rFonts w:ascii="Times New Roman" w:hAnsi="Times New Roman" w:cs="Times New Roman"/>
-          <w:sz w:val="28"/>
-          <w:szCs w:val="28"/>
-        </w:rPr>
-        <w:t>Немаловажн</w:t>
-      </w:r>
-      <w:r>
-        <w:rPr>
-          <w:rFonts w:ascii="Times New Roman" w:hAnsi="Times New Roman" w:cs="Times New Roman"/>
-          <w:sz w:val="28"/>
-          <w:szCs w:val="28"/>
-        </w:rPr>
-        <w:t xml:space="preserve">о </w:t>
-      </w:r>
-      <w:r>
-        <w:rPr>
-          <w:rFonts w:ascii="Times New Roman" w:hAnsi="Times New Roman" w:cs="Times New Roman"/>
-          <w:sz w:val="28"/>
-          <w:szCs w:val="28"/>
-        </w:rPr>
-        <w:t xml:space="preserve">составить текст </w:t>
-      </w:r>
-      <w:r>
-        <w:rPr>
-          <w:rFonts w:ascii="Times New Roman" w:hAnsi="Times New Roman" w:cs="Times New Roman"/>
-          <w:sz w:val="28"/>
-          <w:szCs w:val="28"/>
-        </w:rPr>
-        <w:t>веб-</w:t>
-      </w:r>
-      <w:r>
-        <w:rPr>
-          <w:rFonts w:ascii="Times New Roman" w:hAnsi="Times New Roman" w:cs="Times New Roman"/>
-          <w:sz w:val="28"/>
-          <w:szCs w:val="28"/>
-        </w:rPr>
-        <w:t xml:space="preserve">страницы таким образом, чтобы </w:t>
-      </w:r>
-      <w:r>
-        <w:rPr>
-          <w:rFonts w:ascii="Times New Roman" w:hAnsi="Times New Roman" w:cs="Times New Roman"/>
-          <w:sz w:val="28"/>
-          <w:szCs w:val="28"/>
-        </w:rPr>
-        <w:t>ключевые слова встречались в нем равномерно по все</w:t>
-      </w:r>
-      <w:r>
-        <w:rPr>
-          <w:rFonts w:ascii="Times New Roman" w:hAnsi="Times New Roman" w:cs="Times New Roman"/>
-          <w:sz w:val="28"/>
-          <w:szCs w:val="28"/>
-        </w:rPr>
-        <w:t>му тексту</w:t>
-      </w:r>
-      <w:r>
-        <w:rPr>
-          <w:rFonts w:ascii="Times New Roman" w:hAnsi="Times New Roman" w:cs="Times New Roman"/>
-          <w:sz w:val="28"/>
-          <w:szCs w:val="28"/>
-        </w:rPr>
-        <w:t>.</w:t>
-      </w:r>
-      <w:r>
-        <w:rPr>
-          <w:rFonts w:ascii="Times New Roman" w:hAnsi="Times New Roman" w:cs="Times New Roman"/>
-          <w:sz w:val="28"/>
-          <w:szCs w:val="28"/>
-        </w:rPr>
-        <w:t xml:space="preserve"> Однако стоит отметить, что переизбыток </w:t>
-      </w:r>
-      <w:r>
-        <w:rPr>
-          <w:rFonts w:ascii="Times New Roman" w:hAnsi="Times New Roman" w:cs="Times New Roman"/>
-          <w:sz w:val="28"/>
-          <w:szCs w:val="28"/>
-        </w:rPr>
-        <w:t>таких слов может</w:t>
-      </w:r>
-      <w:r>
-        <w:rPr>
-          <w:rFonts w:ascii="Times New Roman" w:hAnsi="Times New Roman" w:cs="Times New Roman"/>
-          <w:sz w:val="28"/>
-          <w:szCs w:val="28"/>
-        </w:rPr>
-        <w:t xml:space="preserve"> навредить как пользователю</w:t>
-      </w:r>
-      <w:r>
-        <w:rPr>
-          <w:rFonts w:ascii="Times New Roman" w:hAnsi="Times New Roman" w:cs="Times New Roman"/>
-          <w:sz w:val="28"/>
-          <w:szCs w:val="28"/>
-        </w:rPr>
-        <w:t>,</w:t>
-      </w:r>
-      <w:r>
-        <w:rPr>
-          <w:rFonts w:ascii="Times New Roman" w:hAnsi="Times New Roman" w:cs="Times New Roman"/>
-          <w:sz w:val="28"/>
-          <w:szCs w:val="28"/>
-        </w:rPr>
-        <w:t xml:space="preserve"> из-за </w:t>
-      </w:r>
-      <w:r>
-        <w:rPr>
-          <w:rFonts w:ascii="Times New Roman" w:hAnsi="Times New Roman" w:cs="Times New Roman"/>
-          <w:sz w:val="28"/>
-          <w:szCs w:val="28"/>
-        </w:rPr>
-        <w:t>плохой читаемости</w:t>
-      </w:r>
-      <w:r>
-        <w:rPr>
-          <w:rFonts w:ascii="Times New Roman" w:hAnsi="Times New Roman" w:cs="Times New Roman"/>
-          <w:sz w:val="28"/>
-          <w:szCs w:val="28"/>
-        </w:rPr>
-        <w:t xml:space="preserve"> содержимого</w:t>
-      </w:r>
-      <w:r>
-        <w:rPr>
-          <w:rFonts w:ascii="Times New Roman" w:hAnsi="Times New Roman" w:cs="Times New Roman"/>
-          <w:sz w:val="28"/>
-          <w:szCs w:val="28"/>
-        </w:rPr>
-        <w:t xml:space="preserve">, так и самому веб-ресурсу, из-за расценивания поисковыми роботами </w:t>
-      </w:r>
-      <w:r>
-        <w:rPr>
-          <w:rFonts w:ascii="Times New Roman" w:hAnsi="Times New Roman" w:cs="Times New Roman"/>
-          <w:sz w:val="28"/>
-          <w:szCs w:val="28"/>
-        </w:rPr>
-        <w:t>как спам.</w:t>
-      </w:r>
-    </w:p>
-    <w:p>
-      <w:pPr>
-        <w:spacing w:after="0" w:line="288" w:lineRule="auto"/>
-        <w:ind w:firstLine="709"/>
-        <w:jc w:val="both"/>
-        <w:rPr>
-          <w:rFonts w:ascii="Times New Roman" w:hAnsi="Times New Roman" w:cs="Times New Roman"/>
-          <w:sz w:val="28"/>
-          <w:szCs w:val="28"/>
-        </w:rPr>
-      </w:pPr>
-      <w:r>
-        <w:rPr>
-          <w:rFonts w:ascii="Times New Roman" w:hAnsi="Times New Roman" w:cs="Times New Roman"/>
-          <w:sz w:val="28"/>
-          <w:szCs w:val="28"/>
-        </w:rPr>
-        <w:t xml:space="preserve">Внешняя белая оптимизация </w:t>
-      </w:r>
-      <w:r>
-        <w:rPr>
-          <w:rFonts w:ascii="Times New Roman" w:hAnsi="Times New Roman" w:cs="Times New Roman"/>
-          <w:sz w:val="28"/>
-          <w:szCs w:val="28"/>
-        </w:rPr>
-        <w:t>представляет собой добавление веб-ресурса в базы поисковых систем</w:t>
-      </w:r>
-      <w:r>
-        <w:rPr>
-          <w:rFonts w:ascii="Times New Roman" w:hAnsi="Times New Roman" w:cs="Times New Roman"/>
-          <w:sz w:val="28"/>
-          <w:szCs w:val="28"/>
-        </w:rPr>
-        <w:t xml:space="preserve">. </w:t>
-      </w:r>
-      <w:r>
-        <w:rPr>
-          <w:rFonts w:ascii="Times New Roman" w:hAnsi="Times New Roman" w:cs="Times New Roman"/>
-          <w:sz w:val="28"/>
-          <w:szCs w:val="28"/>
-        </w:rPr>
-        <w:t xml:space="preserve">Этот способ </w:t>
-      </w:r>
-      <w:r>
-        <w:rPr>
-          <w:rFonts w:ascii="Times New Roman" w:hAnsi="Times New Roman" w:cs="Times New Roman"/>
-          <w:sz w:val="28"/>
-          <w:szCs w:val="28"/>
-        </w:rPr>
-        <w:t xml:space="preserve">помогает поисковым роботам проверять </w:t>
-      </w:r>
-      <w:r>
-        <w:rPr>
-          <w:rFonts w:ascii="Times New Roman" w:hAnsi="Times New Roman" w:cs="Times New Roman"/>
-          <w:sz w:val="28"/>
-          <w:szCs w:val="28"/>
-        </w:rPr>
-        <w:t xml:space="preserve">данный веб-ресурс </w:t>
-      </w:r>
-      <w:r>
-        <w:rPr>
-          <w:rFonts w:ascii="Times New Roman" w:hAnsi="Times New Roman" w:cs="Times New Roman"/>
-          <w:sz w:val="28"/>
-          <w:szCs w:val="28"/>
-        </w:rPr>
-        <w:t xml:space="preserve">и добавлять </w:t>
-      </w:r>
-      <w:r>
-        <w:rPr>
-          <w:rFonts w:ascii="Times New Roman" w:hAnsi="Times New Roman" w:cs="Times New Roman"/>
-          <w:sz w:val="28"/>
-          <w:szCs w:val="28"/>
-        </w:rPr>
-        <w:t xml:space="preserve">его в </w:t>
-      </w:r>
-      <w:r>
-        <w:rPr>
-          <w:rFonts w:ascii="Times New Roman" w:hAnsi="Times New Roman" w:cs="Times New Roman"/>
-          <w:sz w:val="28"/>
-          <w:szCs w:val="28"/>
-        </w:rPr>
-        <w:t>результаты</w:t>
-      </w:r>
-      <w:r>
-        <w:rPr>
-          <w:rFonts w:ascii="Times New Roman" w:hAnsi="Times New Roman" w:cs="Times New Roman"/>
-          <w:sz w:val="28"/>
-          <w:szCs w:val="28"/>
-        </w:rPr>
-        <w:t xml:space="preserve"> выдачи.</w:t>
+        <w:t>Рис. 2. Список выдачи поисковой системы.</w:t>
+      </w:r>
+    </w:p>
+    <w:p>
+      <w:pPr>
+        <w:spacing w:after="0" w:line="288" w:lineRule="auto"/>
+        <w:ind w:firstLine="709"/>
+        <w:jc w:val="both"/>
+        <w:rPr>
+          <w:rFonts w:ascii="Times New Roman" w:hAnsi="Times New Roman" w:cs="Times New Roman"/>
+          <w:sz w:val="28"/>
+          <w:szCs w:val="28"/>
+        </w:rPr>
+      </w:pPr>
+    </w:p>
+    <w:p>
+      <w:pPr>
+        <w:spacing w:after="0" w:line="288" w:lineRule="auto"/>
+        <w:ind w:firstLine="709"/>
+        <w:jc w:val="both"/>
+        <w:rPr>
+          <w:rFonts w:ascii="Times New Roman" w:hAnsi="Times New Roman" w:cs="Times New Roman"/>
+          <w:sz w:val="28"/>
+          <w:szCs w:val="28"/>
+        </w:rPr>
+      </w:pPr>
+      <w:r>
+        <w:rPr>
+          <w:rFonts w:ascii="Times New Roman" w:hAnsi="Times New Roman" w:cs="Times New Roman"/>
+          <w:sz w:val="28"/>
+          <w:szCs w:val="28"/>
+        </w:rPr>
+        <w:t xml:space="preserve">Немаловажно составить текст веб-страницы таким образом, чтобы ключевые слова встречались в нем равномерно по всему тексту. Однако стоит отметить, что переизбыток таких слов может навредить как </w:t>
+      </w:r>
+      <w:r>
+        <w:rPr>
+          <w:rFonts w:ascii="Times New Roman" w:hAnsi="Times New Roman" w:cs="Times New Roman"/>
+          <w:sz w:val="28"/>
+          <w:szCs w:val="28"/>
+        </w:rPr>
+        <w:lastRenderedPageBreak/>
+        <w:t>пользователю, из-за плохой читаемости содержимого, так и самому веб-ресурсу, из-за расценивания поисковыми роботами как спам.</w:t>
+      </w:r>
+    </w:p>
+    <w:p>
+      <w:pPr>
+        <w:spacing w:after="0" w:line="288" w:lineRule="auto"/>
+        <w:ind w:firstLine="709"/>
+        <w:jc w:val="both"/>
+        <w:rPr>
+          <w:rFonts w:ascii="Times New Roman" w:hAnsi="Times New Roman" w:cs="Times New Roman"/>
+          <w:sz w:val="28"/>
+          <w:szCs w:val="28"/>
+        </w:rPr>
+      </w:pPr>
+      <w:r>
+        <w:rPr>
+          <w:rFonts w:ascii="Times New Roman" w:hAnsi="Times New Roman" w:cs="Times New Roman"/>
+          <w:sz w:val="28"/>
+          <w:szCs w:val="28"/>
+        </w:rPr>
+        <w:t>Внешняя белая оптимизация представляет собой добавление веб-ресурса в базы поисковых систем. Этот способ помогает поисковым роботам проверять данный веб-ресурс и добавлять его в результаты выдачи.</w:t>
       </w:r>
     </w:p>
     <w:p>
@@ -2721,103 +3066,7 @@
           <w:sz w:val="28"/>
           <w:szCs w:val="28"/>
         </w:rPr>
-        <w:t xml:space="preserve"> </w:t>
-      </w:r>
-      <w:r>
-        <w:rPr>
-          <w:rFonts w:ascii="Times New Roman" w:hAnsi="Times New Roman" w:cs="Times New Roman"/>
-          <w:sz w:val="28"/>
-          <w:szCs w:val="28"/>
-        </w:rPr>
-        <w:t xml:space="preserve">– это </w:t>
-      </w:r>
-      <w:r>
-        <w:rPr>
-          <w:rFonts w:ascii="Times New Roman" w:hAnsi="Times New Roman" w:cs="Times New Roman"/>
-          <w:sz w:val="28"/>
-          <w:szCs w:val="28"/>
-        </w:rPr>
-        <w:t>способ оптимизации,</w:t>
-      </w:r>
-      <w:r>
-        <w:rPr>
-          <w:rFonts w:ascii="Times New Roman" w:hAnsi="Times New Roman" w:cs="Times New Roman"/>
-          <w:sz w:val="28"/>
-          <w:szCs w:val="28"/>
-        </w:rPr>
-        <w:t xml:space="preserve"> </w:t>
-      </w:r>
-      <w:r>
-        <w:rPr>
-          <w:rFonts w:ascii="Times New Roman" w:hAnsi="Times New Roman" w:cs="Times New Roman"/>
-          <w:sz w:val="28"/>
-          <w:szCs w:val="28"/>
-        </w:rPr>
-        <w:t>использующий большое количество ключевых слов в тексте</w:t>
-      </w:r>
-      <w:r>
-        <w:rPr>
-          <w:rFonts w:ascii="Times New Roman" w:hAnsi="Times New Roman" w:cs="Times New Roman"/>
-          <w:sz w:val="28"/>
-          <w:szCs w:val="28"/>
-        </w:rPr>
-        <w:t xml:space="preserve"> веб-страницы</w:t>
-      </w:r>
-      <w:r>
-        <w:rPr>
-          <w:rFonts w:ascii="Times New Roman" w:hAnsi="Times New Roman" w:cs="Times New Roman"/>
-          <w:sz w:val="28"/>
-          <w:szCs w:val="28"/>
-        </w:rPr>
-        <w:t>. Такой подход</w:t>
-      </w:r>
-      <w:r>
-        <w:rPr>
-          <w:rFonts w:ascii="Times New Roman" w:hAnsi="Times New Roman" w:cs="Times New Roman"/>
-          <w:sz w:val="28"/>
-          <w:szCs w:val="28"/>
-        </w:rPr>
-        <w:t xml:space="preserve"> может </w:t>
-      </w:r>
-      <w:r>
-        <w:rPr>
-          <w:rFonts w:ascii="Times New Roman" w:hAnsi="Times New Roman" w:cs="Times New Roman"/>
-          <w:sz w:val="28"/>
-          <w:szCs w:val="28"/>
-        </w:rPr>
-        <w:t>негативно сказаться на дальнейшем продвижении</w:t>
-      </w:r>
-      <w:r>
-        <w:rPr>
-          <w:rFonts w:ascii="Times New Roman" w:hAnsi="Times New Roman" w:cs="Times New Roman"/>
-          <w:sz w:val="28"/>
-          <w:szCs w:val="28"/>
-        </w:rPr>
-        <w:t xml:space="preserve"> в связи с </w:t>
-      </w:r>
-      <w:r>
-        <w:rPr>
-          <w:rFonts w:ascii="Times New Roman" w:hAnsi="Times New Roman" w:cs="Times New Roman"/>
-          <w:sz w:val="28"/>
-          <w:szCs w:val="28"/>
-        </w:rPr>
-        <w:t xml:space="preserve">санкциями, которые накладывают </w:t>
-      </w:r>
-      <w:r>
-        <w:rPr>
-          <w:rFonts w:ascii="Times New Roman" w:hAnsi="Times New Roman" w:cs="Times New Roman"/>
-          <w:sz w:val="28"/>
-          <w:szCs w:val="28"/>
-        </w:rPr>
-        <w:t xml:space="preserve">поисковые системы, однако эффективен для </w:t>
-      </w:r>
-      <w:r>
-        <w:rPr>
-          <w:rFonts w:ascii="Times New Roman" w:hAnsi="Times New Roman" w:cs="Times New Roman"/>
-          <w:sz w:val="28"/>
-          <w:szCs w:val="28"/>
-        </w:rPr>
-        <w:t>поискового продвижения.</w:t>
+        <w:t xml:space="preserve"> – это способ оптимизации, использующий большое количество ключевых слов в тексте веб-страницы. Такой подход может негативно сказаться на дальнейшем продвижении в связи с санкциями, которые накладывают поисковые системы, однако эффективен для поискового продвижения.</w:t>
       </w:r>
     </w:p>
     <w:p>
@@ -2847,47 +3096,7 @@
           <w:sz w:val="28"/>
           <w:szCs w:val="28"/>
         </w:rPr>
-        <w:t xml:space="preserve"> </w:t>
-      </w:r>
-      <w:r>
-        <w:rPr>
-          <w:rFonts w:ascii="Times New Roman" w:hAnsi="Times New Roman" w:cs="Times New Roman"/>
-          <w:sz w:val="28"/>
-          <w:szCs w:val="28"/>
-        </w:rPr>
-        <w:t xml:space="preserve">использует способы </w:t>
-      </w:r>
-      <w:r>
-        <w:rPr>
-          <w:rFonts w:ascii="Times New Roman" w:hAnsi="Times New Roman" w:cs="Times New Roman"/>
-          <w:sz w:val="28"/>
-          <w:szCs w:val="28"/>
-        </w:rPr>
-        <w:t xml:space="preserve">манипуляции результатами поиска для </w:t>
-      </w:r>
-      <w:r>
-        <w:rPr>
-          <w:rFonts w:ascii="Times New Roman" w:hAnsi="Times New Roman" w:cs="Times New Roman"/>
-          <w:sz w:val="28"/>
-          <w:szCs w:val="28"/>
-        </w:rPr>
-        <w:t xml:space="preserve">быстрого </w:t>
-      </w:r>
-      <w:r>
-        <w:rPr>
-          <w:rFonts w:ascii="Times New Roman" w:hAnsi="Times New Roman" w:cs="Times New Roman"/>
-          <w:sz w:val="28"/>
-          <w:szCs w:val="28"/>
-        </w:rPr>
-        <w:t xml:space="preserve">продвижения сайта. </w:t>
-      </w:r>
-      <w:r>
-        <w:rPr>
-          <w:rFonts w:ascii="Times New Roman" w:hAnsi="Times New Roman" w:cs="Times New Roman"/>
-          <w:sz w:val="28"/>
-          <w:szCs w:val="28"/>
-        </w:rPr>
-        <w:t>Основными методами служат:</w:t>
+        <w:t xml:space="preserve"> использует способы манипуляции результатами поиска для быстрого продвижения сайта. Основными методами служат:</w:t>
       </w:r>
     </w:p>
     <w:p>
@@ -2928,23 +3137,7 @@
           <w:sz w:val="28"/>
           <w:szCs w:val="28"/>
         </w:rPr>
-        <w:t>-</w:t>
-      </w:r>
-      <w:r>
-        <w:rPr>
-          <w:rFonts w:ascii="Times New Roman" w:hAnsi="Times New Roman" w:cs="Times New Roman"/>
-          <w:sz w:val="28"/>
-          <w:szCs w:val="28"/>
-        </w:rPr>
-        <w:t>тегов популярными, в поисковых запросах, ключевыми словами</w:t>
-      </w:r>
-      <w:r>
-        <w:rPr>
-          <w:rFonts w:ascii="Times New Roman" w:hAnsi="Times New Roman" w:cs="Times New Roman"/>
-          <w:sz w:val="28"/>
-          <w:szCs w:val="28"/>
-        </w:rPr>
-        <w:t>;</w:t>
+        <w:t>-тегов популярными, в поисковых запросах, ключевыми словами;</w:t>
       </w:r>
     </w:p>
     <w:p>
@@ -2968,31 +3161,7 @@
           <w:sz w:val="28"/>
           <w:szCs w:val="28"/>
         </w:rPr>
-        <w:t xml:space="preserve">Переполнение </w:t>
-      </w:r>
-      <w:r>
-        <w:rPr>
-          <w:rFonts w:ascii="Times New Roman" w:hAnsi="Times New Roman" w:cs="Times New Roman"/>
-          <w:sz w:val="28"/>
-          <w:szCs w:val="28"/>
-        </w:rPr>
-        <w:t xml:space="preserve">текста веб-страницы </w:t>
-      </w:r>
-      <w:r>
-        <w:rPr>
-          <w:rFonts w:ascii="Times New Roman" w:hAnsi="Times New Roman" w:cs="Times New Roman"/>
-          <w:sz w:val="28"/>
-          <w:szCs w:val="28"/>
-        </w:rPr>
-        <w:t>ключевыми словами</w:t>
-      </w:r>
-      <w:r>
-        <w:rPr>
-          <w:rFonts w:ascii="Times New Roman" w:hAnsi="Times New Roman" w:cs="Times New Roman"/>
-          <w:sz w:val="28"/>
-          <w:szCs w:val="28"/>
-        </w:rPr>
-        <w:t xml:space="preserve"> для искусственного увеличения веса ключевого слова;</w:t>
+        <w:t>Переполнение текста веб-страницы ключевыми словами для искусственного увеличения веса ключевого слова;</w:t>
       </w:r>
     </w:p>
     <w:p>
@@ -3016,24 +3185,7 @@
           <w:sz w:val="28"/>
           <w:szCs w:val="28"/>
         </w:rPr>
-        <w:lastRenderedPageBreak/>
-        <w:t>Использование невидимого текста</w:t>
-      </w:r>
-      <w:r>
-        <w:rPr>
-          <w:rFonts w:ascii="Times New Roman" w:hAnsi="Times New Roman" w:cs="Times New Roman"/>
-          <w:sz w:val="28"/>
-          <w:szCs w:val="28"/>
-        </w:rPr>
-        <w:t>, но индексируемого поисковыми роботами</w:t>
-      </w:r>
-      <w:r>
-        <w:rPr>
-          <w:rFonts w:ascii="Times New Roman" w:hAnsi="Times New Roman" w:cs="Times New Roman"/>
-          <w:sz w:val="28"/>
-          <w:szCs w:val="28"/>
-        </w:rPr>
-        <w:t>;</w:t>
+        <w:t>Использование невидимого текста, но индексируемого поисковыми роботами;</w:t>
       </w:r>
     </w:p>
     <w:p>
@@ -3057,15 +3209,7 @@
           <w:sz w:val="28"/>
           <w:szCs w:val="28"/>
         </w:rPr>
-        <w:t xml:space="preserve">Использование спам-ссылок, увеличивающих </w:t>
-      </w:r>
-      <w:r>
-        <w:rPr>
-          <w:rFonts w:ascii="Times New Roman" w:hAnsi="Times New Roman" w:cs="Times New Roman"/>
-          <w:sz w:val="28"/>
-          <w:szCs w:val="28"/>
-        </w:rPr>
-        <w:t>параметр «</w:t>
+        <w:t>Использование спам-ссылок, увеличивающих параметр «</w:t>
       </w:r>
       <w:r>
         <w:rPr>
@@ -3099,15 +3243,7 @@
           <w:sz w:val="28"/>
           <w:szCs w:val="28"/>
         </w:rPr>
-        <w:t>»</w:t>
-      </w:r>
-      <w:r>
-        <w:rPr>
-          <w:rFonts w:ascii="Times New Roman" w:hAnsi="Times New Roman" w:cs="Times New Roman"/>
-          <w:sz w:val="28"/>
-          <w:szCs w:val="28"/>
-        </w:rPr>
-        <w:t>.</w:t>
+        <w:t>».</w:t>
       </w:r>
     </w:p>
     <w:p>
@@ -3131,15 +3267,7 @@
           <w:sz w:val="28"/>
           <w:szCs w:val="28"/>
         </w:rPr>
-        <w:t>Создание небольших сайтов с большим количеством тематических каталогов</w:t>
-      </w:r>
-      <w:r>
-        <w:rPr>
-          <w:rFonts w:ascii="Times New Roman" w:hAnsi="Times New Roman" w:cs="Times New Roman"/>
-          <w:sz w:val="28"/>
-          <w:szCs w:val="28"/>
-        </w:rPr>
-        <w:t>, ссылающихся на основной веб-ресурс;</w:t>
+        <w:t>Создание небольших сайтов с большим количеством тематических каталогов, ссылающихся на основной веб-ресурс;</w:t>
       </w:r>
     </w:p>
     <w:p>
@@ -3187,23 +3315,7 @@
           <w:sz w:val="28"/>
           <w:szCs w:val="28"/>
         </w:rPr>
-        <w:t>Приобретение</w:t>
-      </w:r>
-      <w:r>
-        <w:rPr>
-          <w:rFonts w:ascii="Times New Roman" w:hAnsi="Times New Roman" w:cs="Times New Roman"/>
-          <w:sz w:val="28"/>
-          <w:szCs w:val="28"/>
-        </w:rPr>
-        <w:t xml:space="preserve"> ссылок на </w:t>
-      </w:r>
-      <w:r>
-        <w:rPr>
-          <w:rFonts w:ascii="Times New Roman" w:hAnsi="Times New Roman" w:cs="Times New Roman"/>
-          <w:sz w:val="28"/>
-          <w:szCs w:val="28"/>
-        </w:rPr>
-        <w:t>других веб-ресурсах;</w:t>
+        <w:t>Приобретение ссылок на других веб-ресурсах;</w:t>
       </w:r>
     </w:p>
     <w:p>
@@ -3227,43 +3339,27 @@
           <w:sz w:val="28"/>
           <w:szCs w:val="28"/>
         </w:rPr>
-        <w:t xml:space="preserve">Ссылочный спам </w:t>
-      </w:r>
-      <w:r>
-        <w:rPr>
-          <w:rFonts w:ascii="Times New Roman" w:hAnsi="Times New Roman" w:cs="Times New Roman"/>
-          <w:sz w:val="28"/>
-          <w:szCs w:val="28"/>
-        </w:rPr>
-        <w:t>в социальных сетях, блогах и т.д.</w:t>
-      </w:r>
-    </w:p>
-    <w:p>
-      <w:pPr>
-        <w:spacing w:after="0" w:line="288" w:lineRule="auto"/>
-        <w:ind w:firstLine="709"/>
-        <w:jc w:val="both"/>
-        <w:rPr>
-          <w:rFonts w:ascii="Times New Roman" w:hAnsi="Times New Roman" w:cs="Times New Roman"/>
-          <w:sz w:val="28"/>
-          <w:szCs w:val="28"/>
-        </w:rPr>
-      </w:pPr>
-      <w:r>
-        <w:rPr>
-          <w:rFonts w:ascii="Times New Roman" w:hAnsi="Times New Roman" w:cs="Times New Roman"/>
-          <w:sz w:val="28"/>
-          <w:szCs w:val="28"/>
-        </w:rPr>
-        <w:t xml:space="preserve">Для </w:t>
-      </w:r>
-      <w:r>
-        <w:rPr>
-          <w:rFonts w:ascii="Times New Roman" w:hAnsi="Times New Roman" w:cs="Times New Roman"/>
-          <w:sz w:val="28"/>
-          <w:szCs w:val="28"/>
-        </w:rPr>
-        <w:t>противодействия такому подходу, поисковые машины имеют базу, куда заносятся сайта с которых не учитывается ссылочное ранжирование.</w:t>
+        <w:t>Ссылочный спам в социальных сетях, блогах и т.д.</w:t>
+      </w:r>
+    </w:p>
+    <w:p>
+      <w:pPr>
+        <w:spacing w:after="0" w:line="288" w:lineRule="auto"/>
+        <w:ind w:firstLine="709"/>
+        <w:jc w:val="both"/>
+        <w:rPr>
+          <w:rFonts w:ascii="Times New Roman" w:hAnsi="Times New Roman" w:cs="Times New Roman"/>
+          <w:sz w:val="28"/>
+          <w:szCs w:val="28"/>
+        </w:rPr>
+      </w:pPr>
+      <w:r>
+        <w:rPr>
+          <w:rFonts w:ascii="Times New Roman" w:hAnsi="Times New Roman" w:cs="Times New Roman"/>
+          <w:sz w:val="28"/>
+          <w:szCs w:val="28"/>
+        </w:rPr>
+        <w:t>Для противодействия такому подходу, поисковые машины имеют базу, куда заносятся сайта с которых не учитывается ссылочное ранжирование.</w:t>
       </w:r>
     </w:p>
     <w:p>
@@ -3313,98 +3409,27 @@
           <w:sz w:val="28"/>
           <w:szCs w:val="28"/>
         </w:rPr>
-        <w:t xml:space="preserve"> </w:t>
-      </w:r>
-      <w:r>
-        <w:rPr>
-          <w:rFonts w:ascii="Times New Roman" w:hAnsi="Times New Roman" w:cs="Times New Roman"/>
-          <w:sz w:val="28"/>
-          <w:szCs w:val="28"/>
-        </w:rPr>
-        <w:t>–</w:t>
-      </w:r>
-      <w:r>
-        <w:rPr>
-          <w:rFonts w:ascii="Times New Roman" w:hAnsi="Times New Roman" w:cs="Times New Roman"/>
-          <w:sz w:val="28"/>
-          <w:szCs w:val="28"/>
-        </w:rPr>
-        <w:t xml:space="preserve"> </w:t>
-      </w:r>
-      <w:r>
-        <w:rPr>
-          <w:rFonts w:ascii="Times New Roman" w:hAnsi="Times New Roman" w:cs="Times New Roman"/>
-          <w:sz w:val="28"/>
-          <w:szCs w:val="28"/>
-        </w:rPr>
-        <w:t xml:space="preserve">это </w:t>
-      </w:r>
-      <w:r>
-        <w:rPr>
-          <w:rFonts w:ascii="Times New Roman" w:hAnsi="Times New Roman" w:cs="Times New Roman"/>
-          <w:sz w:val="28"/>
-          <w:szCs w:val="28"/>
-        </w:rPr>
-        <w:t>разновидность поискового спама,</w:t>
-      </w:r>
-      <w:r>
-        <w:rPr>
-          <w:rFonts w:ascii="Times New Roman" w:hAnsi="Times New Roman" w:cs="Times New Roman"/>
-          <w:sz w:val="28"/>
-          <w:szCs w:val="28"/>
-        </w:rPr>
-        <w:t xml:space="preserve"> в котором веб-страница, специально ориентированная</w:t>
-      </w:r>
-      <w:r>
-        <w:rPr>
-          <w:rFonts w:ascii="Times New Roman" w:hAnsi="Times New Roman" w:cs="Times New Roman"/>
-          <w:sz w:val="28"/>
-          <w:szCs w:val="28"/>
-        </w:rPr>
-        <w:t xml:space="preserve"> под конкретные ключевые слова</w:t>
-      </w:r>
-      <w:r>
-        <w:rPr>
-          <w:rFonts w:ascii="Times New Roman" w:hAnsi="Times New Roman" w:cs="Times New Roman"/>
-          <w:sz w:val="28"/>
-          <w:szCs w:val="28"/>
-        </w:rPr>
-        <w:t xml:space="preserve">, или словосочетания, и дальнейшего </w:t>
-      </w:r>
-      <w:r>
-        <w:rPr>
-          <w:rFonts w:ascii="Times New Roman" w:hAnsi="Times New Roman" w:cs="Times New Roman"/>
-          <w:sz w:val="28"/>
-          <w:szCs w:val="28"/>
-        </w:rPr>
-        <w:t>перенаправления посетителей на другие страницы веб-ресурса</w:t>
-      </w:r>
-      <w:r>
-        <w:rPr>
-          <w:rFonts w:ascii="Times New Roman" w:hAnsi="Times New Roman" w:cs="Times New Roman"/>
-          <w:sz w:val="28"/>
-          <w:szCs w:val="28"/>
-        </w:rPr>
-        <w:t>;</w:t>
-      </w:r>
-    </w:p>
-    <w:p>
-      <w:pPr>
-        <w:spacing w:after="0" w:line="288" w:lineRule="auto"/>
-        <w:ind w:firstLine="709"/>
-        <w:jc w:val="both"/>
-        <w:rPr>
-          <w:rFonts w:ascii="Times New Roman" w:hAnsi="Times New Roman" w:cs="Times New Roman"/>
-          <w:sz w:val="28"/>
-          <w:szCs w:val="28"/>
-        </w:rPr>
-      </w:pPr>
-      <w:r>
-        <w:rPr>
-          <w:rFonts w:ascii="Times New Roman" w:hAnsi="Times New Roman" w:cs="Times New Roman"/>
-          <w:sz w:val="28"/>
-          <w:szCs w:val="28"/>
-        </w:rPr>
+        <w:t xml:space="preserve"> – это разновидность поискового спама, в котором веб-страница, специально ориентированная под конкретные ключевые слова, или словосочетания, и дальнейшего перенаправления посетителей на другие страницы веб-ресурса;</w:t>
+      </w:r>
+    </w:p>
+    <w:p>
+      <w:pPr>
+        <w:spacing w:after="0" w:line="288" w:lineRule="auto"/>
+        <w:ind w:firstLine="709"/>
+        <w:jc w:val="both"/>
+        <w:rPr>
+          <w:rFonts w:ascii="Times New Roman" w:hAnsi="Times New Roman" w:cs="Times New Roman"/>
+          <w:sz w:val="28"/>
+          <w:szCs w:val="28"/>
+        </w:rPr>
+      </w:pPr>
+      <w:r>
+        <w:rPr>
+          <w:rFonts w:ascii="Times New Roman" w:hAnsi="Times New Roman" w:cs="Times New Roman"/>
+          <w:sz w:val="28"/>
+          <w:szCs w:val="28"/>
+        </w:rPr>
+        <w:lastRenderedPageBreak/>
         <w:t>Маскировка – предоставление поисковой машине одного содержимого, а пользователю – другого;</w:t>
       </w:r>
     </w:p>
@@ -3435,195 +3460,28 @@
           <w:sz w:val="28"/>
           <w:szCs w:val="28"/>
         </w:rPr>
-        <w:t xml:space="preserve"> </w:t>
-      </w:r>
-      <w:r>
-        <w:rPr>
-          <w:rFonts w:ascii="Times New Roman" w:hAnsi="Times New Roman" w:cs="Times New Roman"/>
-          <w:sz w:val="28"/>
-          <w:szCs w:val="28"/>
-        </w:rPr>
-        <w:t>–</w:t>
-      </w:r>
-      <w:r>
-        <w:rPr>
-          <w:rFonts w:ascii="Times New Roman" w:hAnsi="Times New Roman" w:cs="Times New Roman"/>
-          <w:sz w:val="28"/>
-          <w:szCs w:val="28"/>
-        </w:rPr>
-        <w:t xml:space="preserve"> </w:t>
-      </w:r>
-      <w:r>
-        <w:rPr>
-          <w:rFonts w:ascii="Times New Roman" w:hAnsi="Times New Roman" w:cs="Times New Roman"/>
-          <w:sz w:val="28"/>
-          <w:szCs w:val="28"/>
-        </w:rPr>
-        <w:t>размещение текста из других источников.</w:t>
-      </w:r>
-    </w:p>
-    <w:p>
-      <w:pPr>
-        <w:spacing w:after="0" w:line="288" w:lineRule="auto"/>
-        <w:ind w:firstLine="709"/>
-        <w:jc w:val="both"/>
-        <w:rPr>
-          <w:rFonts w:ascii="Times New Roman" w:hAnsi="Times New Roman" w:cs="Times New Roman"/>
-          <w:sz w:val="28"/>
-          <w:szCs w:val="28"/>
-        </w:rPr>
-      </w:pPr>
-      <w:r>
-        <w:rPr>
-          <w:rFonts w:ascii="Times New Roman" w:hAnsi="Times New Roman" w:cs="Times New Roman"/>
-          <w:sz w:val="28"/>
-          <w:szCs w:val="28"/>
-        </w:rPr>
-        <w:t>В случае</w:t>
-      </w:r>
-      <w:r>
-        <w:rPr>
-          <w:rFonts w:ascii="Times New Roman" w:hAnsi="Times New Roman" w:cs="Times New Roman"/>
-          <w:sz w:val="28"/>
-          <w:szCs w:val="28"/>
-        </w:rPr>
-        <w:t xml:space="preserve"> обнаружения </w:t>
-      </w:r>
-      <w:r>
-        <w:rPr>
-          <w:rFonts w:ascii="Times New Roman" w:hAnsi="Times New Roman" w:cs="Times New Roman"/>
-          <w:sz w:val="28"/>
-          <w:szCs w:val="28"/>
-        </w:rPr>
-        <w:t>поисковыми роботами вышеуказанных действий, веб-ресурс может быть исключен из результато</w:t>
-      </w:r>
-      <w:r>
-        <w:rPr>
-          <w:rFonts w:ascii="Times New Roman" w:hAnsi="Times New Roman" w:cs="Times New Roman"/>
-          <w:sz w:val="28"/>
-          <w:szCs w:val="28"/>
-        </w:rPr>
-        <w:t>в</w:t>
-      </w:r>
-      <w:r>
-        <w:rPr>
-          <w:rFonts w:ascii="Times New Roman" w:hAnsi="Times New Roman" w:cs="Times New Roman"/>
-          <w:sz w:val="28"/>
-          <w:szCs w:val="28"/>
-        </w:rPr>
-        <w:t xml:space="preserve"> поиска.</w:t>
-      </w:r>
-    </w:p>
-    <w:p>
-      <w:pPr>
-        <w:spacing w:after="0" w:line="288" w:lineRule="auto"/>
-        <w:ind w:firstLine="709"/>
-        <w:jc w:val="both"/>
-        <w:rPr>
-          <w:rFonts w:ascii="Times New Roman" w:hAnsi="Times New Roman" w:cs="Times New Roman"/>
-          <w:sz w:val="28"/>
-          <w:szCs w:val="28"/>
-        </w:rPr>
-      </w:pPr>
-    </w:p>
-    <w:p>
-      <w:pPr>
-        <w:spacing w:after="0" w:line="288" w:lineRule="auto"/>
-        <w:ind w:firstLine="709"/>
-        <w:jc w:val="both"/>
-        <w:rPr>
-          <w:rFonts w:ascii="Times New Roman" w:hAnsi="Times New Roman" w:cs="Times New Roman"/>
-          <w:sz w:val="28"/>
-          <w:szCs w:val="28"/>
-        </w:rPr>
-      </w:pPr>
-    </w:p>
-    <w:p>
-      <w:pPr>
-        <w:rPr>
-          <w:rFonts w:ascii="Times New Roman" w:hAnsi="Times New Roman" w:cs="Times New Roman"/>
-          <w:sz w:val="28"/>
-          <w:szCs w:val="28"/>
-        </w:rPr>
-      </w:pPr>
-      <w:r>
-        <w:rPr>
-          <w:rFonts w:ascii="Times New Roman" w:hAnsi="Times New Roman" w:cs="Times New Roman"/>
-          <w:sz w:val="28"/>
-          <w:szCs w:val="28"/>
-        </w:rPr>
-        <w:br w:type="page"/>
-      </w:r>
-    </w:p>
-    <w:p>
-      <w:pPr>
-        <w:pStyle w:val="1"/>
-        <w:ind w:firstLine="709"/>
-        <w:rPr>
-          <w:rFonts w:ascii="Times New Roman" w:hAnsi="Times New Roman" w:cs="Times New Roman"/>
-          <w:b/>
-          <w:bCs/>
-          <w:color w:val="000000" w:themeColor="text1"/>
-        </w:rPr>
-      </w:pPr>
-      <w:r>
-        <w:rPr>
-          <w:rFonts w:ascii="Times New Roman" w:hAnsi="Times New Roman" w:cs="Times New Roman"/>
-          <w:b/>
-          <w:bCs/>
-          <w:color w:val="000000" w:themeColor="text1"/>
-        </w:rPr>
-        <w:lastRenderedPageBreak/>
-        <w:t>Цель работы</w:t>
-      </w:r>
-    </w:p>
-    <w:p>
-      <w:pPr>
-        <w:spacing w:after="0" w:line="288" w:lineRule="auto"/>
-        <w:ind w:firstLine="709"/>
-        <w:jc w:val="both"/>
-        <w:rPr>
-          <w:rFonts w:ascii="Times New Roman" w:hAnsi="Times New Roman" w:cs="Times New Roman"/>
-          <w:sz w:val="28"/>
-          <w:szCs w:val="28"/>
-        </w:rPr>
-      </w:pPr>
-    </w:p>
-    <w:p>
-      <w:pPr>
-        <w:spacing w:after="0" w:line="288" w:lineRule="auto"/>
-        <w:ind w:firstLine="709"/>
-        <w:jc w:val="both"/>
-        <w:rPr>
-          <w:rFonts w:ascii="Times New Roman" w:hAnsi="Times New Roman" w:cs="Times New Roman"/>
-          <w:sz w:val="28"/>
-          <w:szCs w:val="28"/>
-        </w:rPr>
-      </w:pPr>
-    </w:p>
-    <w:p>
-      <w:pPr>
-        <w:spacing w:after="0" w:line="288" w:lineRule="auto"/>
-        <w:ind w:firstLine="709"/>
-        <w:jc w:val="both"/>
-        <w:rPr>
-          <w:rFonts w:ascii="Times New Roman" w:hAnsi="Times New Roman" w:cs="Times New Roman"/>
-          <w:sz w:val="28"/>
-          <w:szCs w:val="28"/>
-        </w:rPr>
-      </w:pPr>
-    </w:p>
-    <w:p>
-      <w:pPr>
-        <w:spacing w:after="0" w:line="288" w:lineRule="auto"/>
-        <w:ind w:firstLine="709"/>
-        <w:jc w:val="both"/>
-        <w:rPr>
-          <w:rFonts w:ascii="Times New Roman" w:hAnsi="Times New Roman" w:cs="Times New Roman"/>
-          <w:sz w:val="28"/>
-          <w:szCs w:val="28"/>
-        </w:rPr>
-      </w:pPr>
+        <w:t xml:space="preserve"> – размещение текста из других источников.</w:t>
+      </w:r>
+    </w:p>
+    <w:p>
+      <w:pPr>
+        <w:spacing w:after="0" w:line="288" w:lineRule="auto"/>
+        <w:ind w:firstLine="709"/>
+        <w:jc w:val="both"/>
+        <w:rPr>
+          <w:rFonts w:ascii="Times New Roman" w:hAnsi="Times New Roman" w:cs="Times New Roman"/>
+          <w:sz w:val="28"/>
+          <w:szCs w:val="28"/>
+        </w:rPr>
+      </w:pPr>
+      <w:r>
+        <w:rPr>
+          <w:rFonts w:ascii="Times New Roman" w:hAnsi="Times New Roman" w:cs="Times New Roman"/>
+          <w:sz w:val="28"/>
+          <w:szCs w:val="28"/>
+        </w:rPr>
+        <w:t>В случае обнаружения поисковыми роботами вышеуказанных действий, веб-ресурс может быть исключен из результатов поиска.</w:t>
+      </w:r>
     </w:p>
     <w:p>
       <w:pPr>
@@ -3654,6 +3512,7 @@
           <w:szCs w:val="28"/>
         </w:rPr>
       </w:pPr>
+      <w:bookmarkStart w:id="5" w:name="_Toc126058746"/>
       <w:r>
         <w:rPr>
           <w:rFonts w:ascii="Times New Roman" w:hAnsi="Times New Roman" w:cs="Times New Roman"/>
@@ -3663,8 +3522,19 @@
           <w:szCs w:val="28"/>
         </w:rPr>
         <w:lastRenderedPageBreak/>
+        <w:t xml:space="preserve">2. </w:t>
+      </w:r>
+      <w:r>
+        <w:rPr>
+          <w:rFonts w:ascii="Times New Roman" w:hAnsi="Times New Roman" w:cs="Times New Roman"/>
+          <w:b/>
+          <w:color w:val="auto"/>
+          <w:sz w:val="28"/>
+          <w:szCs w:val="28"/>
+        </w:rPr>
         <w:t>Аналитическая часть</w:t>
       </w:r>
+      <w:bookmarkEnd w:id="5"/>
     </w:p>
     <w:p>
       <w:pPr>
@@ -4169,7 +4039,25 @@
           <w:sz w:val="28"/>
           <w:szCs w:val="28"/>
         </w:rPr>
-        <w:t xml:space="preserve">Текст составлен, а изменения проанализированы (приложение _). Весы релевантности сайта показывают , но много это или мало? В решении этого вопроса вернёмся к приложению __ и сравним эти значения. </w:t>
+        <w:t xml:space="preserve">Текст составлен, а изменения проанализированы (приложение _). Весы релевантности сайта </w:t>
+      </w:r>
+      <w:proofErr w:type="gramStart"/>
+      <w:r>
+        <w:rPr>
+          <w:rFonts w:ascii="Times New Roman" w:hAnsi="Times New Roman" w:cs="Times New Roman"/>
+          <w:sz w:val="28"/>
+          <w:szCs w:val="28"/>
+        </w:rPr>
+        <w:t>показывают ,</w:t>
+      </w:r>
+      <w:proofErr w:type="gramEnd"/>
+      <w:r>
+        <w:rPr>
+          <w:rFonts w:ascii="Times New Roman" w:hAnsi="Times New Roman" w:cs="Times New Roman"/>
+          <w:sz w:val="28"/>
+          <w:szCs w:val="28"/>
+        </w:rPr>
+        <w:t xml:space="preserve"> но много это или мало? В решении этого вопроса вернёмся к приложению __ и сравним эти значения. </w:t>
       </w:r>
       <w:r>
         <w:rPr>
@@ -4292,27 +4180,8 @@
     </w:p>
     <w:p>
       <w:pPr>
-        <w:rPr>
-          <w:rFonts w:ascii="Times New Roman" w:hAnsi="Times New Roman" w:cs="Times New Roman"/>
-          <w:sz w:val="28"/>
-          <w:szCs w:val="28"/>
-        </w:rPr>
-      </w:pPr>
-      <w:r>
-        <w:rPr>
-          <w:rFonts w:ascii="Times New Roman" w:hAnsi="Times New Roman" w:cs="Times New Roman"/>
-          <w:sz w:val="28"/>
-          <w:szCs w:val="28"/>
-        </w:rPr>
-        <w:lastRenderedPageBreak/>
-        <w:br w:type="page"/>
-      </w:r>
-    </w:p>
-    <w:p>
-      <w:pPr>
         <w:pStyle w:val="1"/>
         <w:ind w:firstLine="709"/>
-        <w:jc w:val="both"/>
         <w:rPr>
           <w:rFonts w:ascii="Times New Roman" w:hAnsi="Times New Roman" w:cs="Times New Roman"/>
           <w:b/>
@@ -4320,6 +4189,7 @@
           <w:color w:val="auto"/>
         </w:rPr>
       </w:pPr>
+      <w:bookmarkStart w:id="6" w:name="_Toc126058747"/>
       <w:r>
         <w:rPr>
           <w:rFonts w:ascii="Times New Roman" w:hAnsi="Times New Roman" w:cs="Times New Roman"/>
@@ -4328,8 +4198,69 @@
           <w:color w:val="auto"/>
         </w:rPr>
         <w:lastRenderedPageBreak/>
+        <w:t>3. Практическая часть</w:t>
+      </w:r>
+      <w:bookmarkEnd w:id="6"/>
+    </w:p>
+    <w:p>
+      <w:pPr>
+        <w:rPr>
+          <w:rFonts w:ascii="Times New Roman" w:hAnsi="Times New Roman" w:cs="Times New Roman"/>
+          <w:sz w:val="28"/>
+          <w:szCs w:val="28"/>
+        </w:rPr>
+      </w:pPr>
+    </w:p>
+    <w:p>
+      <w:pPr>
+        <w:rPr>
+          <w:rFonts w:ascii="Times New Roman" w:hAnsi="Times New Roman" w:cs="Times New Roman"/>
+          <w:sz w:val="28"/>
+          <w:szCs w:val="28"/>
+        </w:rPr>
+      </w:pPr>
+    </w:p>
+    <w:p>
+      <w:pPr>
+        <w:rPr>
+          <w:rFonts w:ascii="Times New Roman" w:hAnsi="Times New Roman" w:cs="Times New Roman"/>
+          <w:sz w:val="28"/>
+          <w:szCs w:val="28"/>
+        </w:rPr>
+      </w:pPr>
+      <w:r>
+        <w:rPr>
+          <w:rFonts w:ascii="Times New Roman" w:hAnsi="Times New Roman" w:cs="Times New Roman"/>
+          <w:sz w:val="28"/>
+          <w:szCs w:val="28"/>
+        </w:rPr>
+        <w:br w:type="page"/>
+      </w:r>
+    </w:p>
+    <w:p>
+      <w:pPr>
+        <w:pStyle w:val="1"/>
+        <w:ind w:firstLine="709"/>
+        <w:jc w:val="both"/>
+        <w:rPr>
+          <w:rFonts w:ascii="Times New Roman" w:hAnsi="Times New Roman" w:cs="Times New Roman"/>
+          <w:b/>
+          <w:bCs/>
+          <w:color w:val="auto"/>
+        </w:rPr>
+      </w:pPr>
+      <w:bookmarkStart w:id="7" w:name="_Toc126058748"/>
+      <w:r>
+        <w:rPr>
+          <w:rFonts w:ascii="Times New Roman" w:hAnsi="Times New Roman" w:cs="Times New Roman"/>
+          <w:b/>
+          <w:bCs/>
+          <w:color w:val="auto"/>
+        </w:rPr>
+        <w:lastRenderedPageBreak/>
         <w:t>Список литературы</w:t>
       </w:r>
+      <w:bookmarkEnd w:id="7"/>
     </w:p>
     <w:p>
       <w:pPr>
@@ -4396,7 +4327,7 @@
       </w:pPr>
     </w:p>
     <w:sectPr>
-      <w:footerReference w:type="default" r:id="rId9"/>
+      <w:footerReference w:type="default" r:id="rId10"/>
       <w:pgSz w:w="11906" w:h="16838"/>
       <w:pgMar w:top="1134" w:right="1133" w:bottom="1134" w:left="1701" w:header="708" w:footer="708" w:gutter="0"/>
       <w:cols w:space="708"/>
@@ -5350,6 +5281,33 @@
       <w:shd w:val="clear" w:color="auto" w:fill="E1DFDD"/>
     </w:rPr>
   </w:style>
+  <w:style w:type="paragraph" w:styleId="aa">
+    <w:name w:val="TOC Heading"/>
+    <w:basedOn w:val="1"/>
+    <w:next w:val="a"/>
+    <w:uiPriority w:val="39"/>
+    <w:unhideWhenUsed/>
+    <w:qFormat/>
+    <w:rsid w:val="006E162E"/>
+    <w:pPr>
+      <w:outlineLvl w:val="9"/>
+    </w:pPr>
+    <w:rPr>
+      <w:lang w:eastAsia="ru-RU"/>
+    </w:rPr>
+  </w:style>
+  <w:style w:type="paragraph" w:styleId="11">
+    <w:name w:val="toc 1"/>
+    <w:basedOn w:val="a"/>
+    <w:next w:val="a"/>
+    <w:autoRedefine/>
+    <w:uiPriority w:val="39"/>
+    <w:unhideWhenUsed/>
+    <w:rsid w:val="006E162E"/>
+    <w:pPr>
+      <w:spacing w:after="100"/>
+    </w:pPr>
+  </w:style>
 </w:styles>
 </file>
 
@@ -5646,4 +5604,16 @@
     </a:ext>
   </a:extLst>
 </a:theme>
+</file>
+
+<file path=customXml/item1.xml><?xml version="1.0" encoding="utf-8"?>
+<b:Sources xmlns:b="http://schemas.openxmlformats.org/officeDocument/2006/bibliography" xmlns="http://schemas.openxmlformats.org/officeDocument/2006/bibliography" SelectedStyle="\APASixthEditionOfficeOnline.xsl" StyleName="APA" Version="6"/>
+</file>
+
+<file path=customXml/itemProps1.xml><?xml version="1.0" encoding="utf-8"?>
+<ds:datastoreItem xmlns:ds="http://schemas.openxmlformats.org/officeDocument/2006/customXml" ds:itemID="{079E2FE0-56AF-48D4-9660-654F35BE7E10}">
+  <ds:schemaRefs>
+    <ds:schemaRef ds:uri="http://schemas.openxmlformats.org/officeDocument/2006/bibliography"/>
+  </ds:schemaRefs>
+</ds:datastoreItem>
 </file>
</xml_diff>

<commit_message>
Updated theory part and created test web page for analysis
</commit_message>
<xml_diff>
--- a/Theory.docx
+++ b/Theory.docx
@@ -1,6 +1,6 @@
 
 <file path=word/document.xml><?xml version="1.0" encoding="utf-8"?>
-<w:document xmlns:wpc="http://schemas.microsoft.com/office/word/2010/wordprocessingCanvas" xmlns:cx="http://schemas.microsoft.com/office/drawing/2014/chartex" xmlns:cx1="http://schemas.microsoft.com/office/drawing/2015/9/8/chartex" xmlns:cx2="http://schemas.microsoft.com/office/drawing/2015/10/21/chartex" xmlns:cx3="http://schemas.microsoft.com/office/drawing/2016/5/9/chartex" xmlns:cx4="http://schemas.microsoft.com/office/drawing/2016/5/10/chartex" xmlns:cx5="http://schemas.microsoft.com/office/drawing/2016/5/11/chartex" xmlns:cx6="http://schemas.microsoft.com/office/drawing/2016/5/12/chartex" xmlns:cx7="http://schemas.microsoft.com/office/drawing/2016/5/13/chartex" xmlns:cx8="http://schemas.microsoft.com/office/drawing/2016/5/14/chartex" xmlns:mc="http://schemas.openxmlformats.org/markup-compatibility/2006" xmlns:aink="http://schemas.microsoft.com/office/drawing/2016/ink" xmlns:am3d="http://schemas.microsoft.com/office/drawing/2017/model3d" xmlns:o="urn:schemas-microsoft-com:office:office" xmlns:oel="http://schemas.microsoft.com/office/2019/extlst" xmlns:r="http://schemas.openxmlformats.org/officeDocument/2006/relationships" xmlns:m="http://schemas.openxmlformats.org/officeDocument/2006/math" xmlns:v="urn:schemas-microsoft-com:vml" xmlns:wp14="http://schemas.microsoft.com/office/word/2010/wordprocessingDrawing" xmlns:wp="http://schemas.openxmlformats.org/drawingml/2006/wordprocessingDrawing" xmlns:w10="urn:schemas-microsoft-com:office:word" xmlns:w="http://schemas.openxmlformats.org/wordprocessingml/2006/main" xmlns:w14="http://schemas.microsoft.com/office/word/2010/wordml" xmlns:w15="http://schemas.microsoft.com/office/word/2012/wordml" xmlns:w16cex="http://schemas.microsoft.com/office/word/2018/wordml/cex" xmlns:w16cid="http://schemas.microsoft.com/office/word/2016/wordml/cid" xmlns:w16="http://schemas.microsoft.com/office/word/2018/wordml" xmlns:w16sdtdh="http://schemas.microsoft.com/office/word/2020/wordml/sdtdatahash" xmlns:w16se="http://schemas.microsoft.com/office/word/2015/wordml/symex" xmlns:wpg="http://schemas.microsoft.com/office/word/2010/wordprocessingGroup" xmlns:wpi="http://schemas.microsoft.com/office/word/2010/wordprocessingInk" xmlns:wne="http://schemas.microsoft.com/office/word/2006/wordml" xmlns:wps="http://schemas.microsoft.com/office/word/2010/wordprocessingShape" mc:Ignorable="w14 w15 w16se w16cid w16 w16cex w16sdtdh wp14">
+<w:document xmlns:ve="http://schemas.openxmlformats.org/markup-compatibility/2006" xmlns:o="urn:schemas-microsoft-com:office:office" xmlns:r="http://schemas.openxmlformats.org/officeDocument/2006/relationships" xmlns:m="http://schemas.openxmlformats.org/officeDocument/2006/math" xmlns:v="urn:schemas-microsoft-com:vml" xmlns:wp="http://schemas.openxmlformats.org/drawingml/2006/wordprocessingDrawing" xmlns:w10="urn:schemas-microsoft-com:office:word" xmlns:w="http://schemas.openxmlformats.org/wordprocessingml/2006/main" xmlns:wne="http://schemas.microsoft.com/office/word/2006/wordml">
   <w:body>
     <w:p>
       <w:pPr>
@@ -205,23 +205,13 @@
           <w:szCs w:val="28"/>
         </w:rPr>
       </w:pPr>
-      <w:proofErr w:type="spellStart"/>
       <w:r>
         <w:rPr>
           <w:rFonts w:ascii="Times New Roman" w:eastAsia="Calibri" w:hAnsi="Times New Roman" w:cs="Times New Roman"/>
           <w:sz w:val="28"/>
           <w:szCs w:val="28"/>
         </w:rPr>
-        <w:t>И.о</w:t>
-      </w:r>
-      <w:proofErr w:type="spellEnd"/>
-      <w:r>
-        <w:rPr>
-          <w:rFonts w:ascii="Times New Roman" w:eastAsia="Calibri" w:hAnsi="Times New Roman" w:cs="Times New Roman"/>
-          <w:sz w:val="28"/>
-          <w:szCs w:val="28"/>
-        </w:rPr>
-        <w:t xml:space="preserve">. зав. кафедрой к.э.н. </w:t>
+        <w:t xml:space="preserve">И.о. зав. кафедрой к.э.н. </w:t>
       </w:r>
       <w:proofErr w:type="spellStart"/>
       <w:r>
@@ -497,7 +487,7 @@
     <w:tbl>
       <w:tblPr>
         <w:tblW w:w="0" w:type="auto"/>
-        <w:tblLook w:val="04A0" w:firstRow="1" w:lastRow="0" w:firstColumn="1" w:lastColumn="0" w:noHBand="0" w:noVBand="1"/>
+        <w:tblLook w:val="04A0"/>
       </w:tblPr>
       <w:tblGrid>
         <w:gridCol w:w="3847"/>
@@ -874,7 +864,6 @@
                 <w:szCs w:val="28"/>
               </w:rPr>
             </w:pPr>
-            <w:proofErr w:type="gramStart"/>
             <w:r>
               <w:rPr>
                 <w:rFonts w:ascii="Times New Roman" w:eastAsia="Calibri" w:hAnsi="Times New Roman" w:cs="Times New Roman"/>
@@ -893,7 +882,6 @@
               </w:rPr>
               <w:t>.-</w:t>
             </w:r>
-            <w:proofErr w:type="gramEnd"/>
             <w:r>
               <w:rPr>
                 <w:rFonts w:ascii="Times New Roman" w:eastAsia="Calibri" w:hAnsi="Times New Roman" w:cs="Times New Roman"/>
@@ -902,8 +890,8 @@
                 <w:szCs w:val="28"/>
               </w:rPr>
               <w:br/>
-            </w:r>
-            <w:proofErr w:type="spellStart"/>
+              <w:t>И</w:t>
+            </w:r>
             <w:r>
               <w:rPr>
                 <w:rFonts w:ascii="Times New Roman" w:eastAsia="Calibri" w:hAnsi="Times New Roman" w:cs="Times New Roman"/>
@@ -911,7 +899,7 @@
                 <w:sz w:val="28"/>
                 <w:szCs w:val="28"/>
               </w:rPr>
-              <w:t>И</w:t>
+              <w:t>.</w:t>
             </w:r>
             <w:r>
               <w:rPr>
@@ -920,18 +908,8 @@
                 <w:sz w:val="28"/>
                 <w:szCs w:val="28"/>
               </w:rPr>
-              <w:t>.</w:t>
-            </w:r>
-            <w:r>
-              <w:rPr>
-                <w:rFonts w:ascii="Times New Roman" w:eastAsia="Calibri" w:hAnsi="Times New Roman" w:cs="Times New Roman"/>
-                <w:i/>
-                <w:sz w:val="28"/>
-                <w:szCs w:val="28"/>
-              </w:rPr>
               <w:t>о</w:t>
             </w:r>
-            <w:proofErr w:type="spellEnd"/>
             <w:r>
               <w:rPr>
                 <w:rFonts w:ascii="Times New Roman" w:eastAsia="Calibri" w:hAnsi="Times New Roman" w:cs="Times New Roman"/>
@@ -1231,7 +1209,6 @@
           <w:rFonts w:ascii="Times New Roman" w:hAnsi="Times New Roman" w:cs="Times New Roman"/>
           <w:sz w:val="28"/>
           <w:szCs w:val="28"/>
-          <w:lang w:val="en-US"/>
         </w:rPr>
       </w:pPr>
       <w:r>
@@ -1399,6 +1376,13 @@
     </w:p>
     <w:sdt>
       <w:sdtPr>
+        <w:rPr>
+          <w:rFonts w:asciiTheme="minorHAnsi" w:eastAsiaTheme="minorHAnsi" w:hAnsiTheme="minorHAnsi" w:cstheme="minorBidi"/>
+          <w:color w:val="auto"/>
+          <w:sz w:val="22"/>
+          <w:szCs w:val="22"/>
+          <w:lang w:eastAsia="en-US"/>
+        </w:rPr>
         <w:id w:val="-160323399"/>
         <w:docPartObj>
           <w:docPartGallery w:val="Table of Contents"/>
@@ -1407,19 +1391,14 @@
       </w:sdtPr>
       <w:sdtEndPr>
         <w:rPr>
-          <w:rFonts w:asciiTheme="minorHAnsi" w:eastAsiaTheme="minorHAnsi" w:hAnsiTheme="minorHAnsi" w:cstheme="minorBidi"/>
           <w:b/>
           <w:bCs/>
-          <w:color w:val="auto"/>
-          <w:sz w:val="22"/>
-          <w:szCs w:val="22"/>
-          <w:lang w:eastAsia="en-US"/>
         </w:rPr>
       </w:sdtEndPr>
       <w:sdtContent>
         <w:p>
           <w:pPr>
-            <w:pStyle w:val="aa"/>
+            <w:pStyle w:val="a9"/>
           </w:pPr>
           <w:r>
             <w:t>Оглавление</w:t>
@@ -2548,26 +2527,6 @@
       <w:r>
         <w:rPr>
           <w:rFonts w:ascii="Times New Roman" w:hAnsi="Times New Roman" w:cs="Times New Roman"/>
-          <w:sz w:val="28"/>
-          <w:szCs w:val="28"/>
-        </w:rPr>
-        <w:t>Белая оптимизация включает в себя равномерное распределение ключевых слов в тексте, его уникальность, достаточность и полноту информации, а также _.</w:t>
-      </w:r>
-    </w:p>
-    <w:p>
-      <w:pPr>
-        <w:spacing w:after="0" w:line="288" w:lineRule="auto"/>
-        <w:ind w:firstLine="709"/>
-        <w:jc w:val="both"/>
-        <w:rPr>
-          <w:rFonts w:ascii="Times New Roman" w:hAnsi="Times New Roman" w:cs="Times New Roman"/>
-          <w:sz w:val="28"/>
-          <w:szCs w:val="28"/>
-        </w:rPr>
-      </w:pPr>
-      <w:r>
-        <w:rPr>
-          <w:rFonts w:ascii="Times New Roman" w:hAnsi="Times New Roman" w:cs="Times New Roman"/>
           <w:b/>
           <w:bCs/>
           <w:sz w:val="28"/>
@@ -2581,7 +2540,43 @@
           <w:sz w:val="28"/>
           <w:szCs w:val="28"/>
         </w:rPr>
-        <w:t xml:space="preserve"> подразумевает анализ действий потребителей (клиентов веб-ресурса) на отдельных веб-страницах для достижения максимальной эффективности – возрастания числа посещений, популярности среди пользователей, а также рейтинга в поисковых системах. Такая оптимизация исключает все методы оптимизации, которые могут привести к блокировке веб-ресурса, в отличии от черной оптимизации. Внутренняя белая оптимизация включает в себя работу над:</w:t>
+        <w:t xml:space="preserve"> подразумевает анализ действий потребителей (клиентов веб-ресурса) </w:t>
+      </w:r>
+      <w:proofErr w:type="gramStart"/>
+      <w:r>
+        <w:rPr>
+          <w:rFonts w:ascii="Times New Roman" w:hAnsi="Times New Roman" w:cs="Times New Roman"/>
+          <w:sz w:val="28"/>
+          <w:szCs w:val="28"/>
+        </w:rPr>
+        <w:t>на</w:t>
+      </w:r>
+      <w:proofErr w:type="gramEnd"/>
+      <w:r>
+        <w:rPr>
+          <w:rFonts w:ascii="Times New Roman" w:hAnsi="Times New Roman" w:cs="Times New Roman"/>
+          <w:sz w:val="28"/>
+          <w:szCs w:val="28"/>
+        </w:rPr>
+        <w:t xml:space="preserve"> </w:t>
+      </w:r>
+      <w:proofErr w:type="gramStart"/>
+      <w:r>
+        <w:rPr>
+          <w:rFonts w:ascii="Times New Roman" w:hAnsi="Times New Roman" w:cs="Times New Roman"/>
+          <w:sz w:val="28"/>
+          <w:szCs w:val="28"/>
+        </w:rPr>
+        <w:t>отдельных</w:t>
+      </w:r>
+      <w:proofErr w:type="gramEnd"/>
+      <w:r>
+        <w:rPr>
+          <w:rFonts w:ascii="Times New Roman" w:hAnsi="Times New Roman" w:cs="Times New Roman"/>
+          <w:sz w:val="28"/>
+          <w:szCs w:val="28"/>
+        </w:rPr>
+        <w:t xml:space="preserve"> веб-страницах для достижения максимальной эффективности – возрастания числа посещений, популярности среди пользователей, а также рейтинга в поисковых системах. Такая оптимизация исключает все методы оптимизации, которые могут привести к блокировке веб-ресурса, в отличии от черной оптимизации. Внутренняя белая оптимизация включает в себя работу над:</w:t>
       </w:r>
     </w:p>
     <w:p>
@@ -2745,25 +2740,33 @@
           <w:sz w:val="28"/>
           <w:szCs w:val="28"/>
         </w:rPr>
+        <w:t xml:space="preserve">Немаловажную роль играет подбор и размещение </w:t>
+      </w:r>
+      <w:r>
+        <w:rPr>
+          <w:rFonts w:ascii="Times New Roman" w:hAnsi="Times New Roman" w:cs="Times New Roman"/>
+          <w:sz w:val="28"/>
+          <w:szCs w:val="28"/>
+          <w:lang w:val="en-US"/>
+        </w:rPr>
+        <w:t>meta</w:t>
+      </w:r>
+      <w:r>
+        <w:rPr>
+          <w:rFonts w:ascii="Times New Roman" w:hAnsi="Times New Roman" w:cs="Times New Roman"/>
+          <w:sz w:val="28"/>
+          <w:szCs w:val="28"/>
+        </w:rPr>
+        <w:t xml:space="preserve">-тегов в коде страницы сайта (краткого описания веб-страницы). Этот текст будет виден </w:t>
+      </w:r>
+      <w:r>
+        <w:rPr>
+          <w:rFonts w:ascii="Times New Roman" w:hAnsi="Times New Roman" w:cs="Times New Roman"/>
+          <w:sz w:val="28"/>
+          <w:szCs w:val="28"/>
+        </w:rPr>
         <w:lastRenderedPageBreak/>
-        <w:t xml:space="preserve">Немаловажную роль играет подбор и размещение </w:t>
-      </w:r>
-      <w:r>
-        <w:rPr>
-          <w:rFonts w:ascii="Times New Roman" w:hAnsi="Times New Roman" w:cs="Times New Roman"/>
-          <w:sz w:val="28"/>
-          <w:szCs w:val="28"/>
-          <w:lang w:val="en-US"/>
-        </w:rPr>
-        <w:t>meta</w:t>
-      </w:r>
-      <w:r>
-        <w:rPr>
-          <w:rFonts w:ascii="Times New Roman" w:hAnsi="Times New Roman" w:cs="Times New Roman"/>
-          <w:sz w:val="28"/>
-          <w:szCs w:val="28"/>
-        </w:rPr>
-        <w:t>-тегов в коде страницы сайта (краткого описания веб-страницы). Этот текст будет виден пользователю в списке выдачи поисковых систем (Рис. 1), а слова, или словосочетания, будут выделены жирным шрифтом (Рис. 2).</w:t>
+        <w:t>пользователю в списке выдачи поисковых систем (Рис. 1), а слова, или словосочетания, будут выделены жирным шрифтом (Рис. 2).</w:t>
       </w:r>
     </w:p>
     <w:p>
@@ -2794,9 +2797,10 @@
           <w:noProof/>
           <w:sz w:val="28"/>
           <w:szCs w:val="28"/>
+          <w:lang w:eastAsia="ru-RU"/>
         </w:rPr>
         <w:drawing>
-          <wp:inline distT="0" distB="0" distL="0" distR="0" wp14:anchorId="05B166FE" wp14:editId="01C8DC51">
+          <wp:inline distT="0" distB="0" distL="0" distR="0">
             <wp:extent cx="5760720" cy="2668270"/>
             <wp:effectExtent l="0" t="0" r="0" b="0"/>
             <wp:docPr id="4" name="Рисунок 4"/>
@@ -2813,10 +2817,10 @@
                     </pic:cNvPicPr>
                   </pic:nvPicPr>
                   <pic:blipFill>
-                    <a:blip r:embed="rId8">
+                    <a:blip r:embed="rId8" cstate="print">
                       <a:extLst>
                         <a:ext uri="{28A0092B-C50C-407E-A947-70E740481C1C}">
-                          <a14:useLocalDpi xmlns:a14="http://schemas.microsoft.com/office/drawing/2010/main" val="0"/>
+                          <a14:useLocalDpi xmlns:a14="http://schemas.microsoft.com/office/drawing/2010/main" xmlns:wps="http://schemas.microsoft.com/office/word/2010/wordprocessingShape" xmlns:wpi="http://schemas.microsoft.com/office/word/2010/wordprocessingInk" xmlns:wpg="http://schemas.microsoft.com/office/word/2010/wordprocessingGroup" xmlns:w16se="http://schemas.microsoft.com/office/word/2015/wordml/symex" xmlns:w16sdtdh="http://schemas.microsoft.com/office/word/2020/wordml/sdtdatahash" xmlns:w16="http://schemas.microsoft.com/office/word/2018/wordml" xmlns:w16cid="http://schemas.microsoft.com/office/word/2016/wordml/cid" xmlns:w16cex="http://schemas.microsoft.com/office/word/2018/wordml/cex" xmlns:w15="http://schemas.microsoft.com/office/word/2012/wordml" xmlns:w14="http://schemas.microsoft.com/office/word/2010/wordml" xmlns:w="http://schemas.openxmlformats.org/wordprocessingml/2006/main" xmlns:w10="urn:schemas-microsoft-com:office:word" xmlns:wp14="http://schemas.microsoft.com/office/word/2010/wordprocessingDrawing" xmlns:v="urn:schemas-microsoft-com:vml" xmlns:oel="http://schemas.microsoft.com/office/2019/extlst" xmlns:o="urn:schemas-microsoft-com:office:office" xmlns:am3d="http://schemas.microsoft.com/office/drawing/2017/model3d" xmlns:aink="http://schemas.microsoft.com/office/drawing/2016/ink" xmlns:mc="http://schemas.openxmlformats.org/markup-compatibility/2006" xmlns:cx8="http://schemas.microsoft.com/office/drawing/2016/5/14/chartex" xmlns:cx7="http://schemas.microsoft.com/office/drawing/2016/5/13/chartex" xmlns:cx6="http://schemas.microsoft.com/office/drawing/2016/5/12/chartex" xmlns:cx5="http://schemas.microsoft.com/office/drawing/2016/5/11/chartex" xmlns:cx4="http://schemas.microsoft.com/office/drawing/2016/5/10/chartex" xmlns:cx3="http://schemas.microsoft.com/office/drawing/2016/5/9/chartex" xmlns:cx2="http://schemas.microsoft.com/office/drawing/2015/10/21/chartex" xmlns:cx1="http://schemas.microsoft.com/office/drawing/2015/9/8/chartex" xmlns:cx="http://schemas.microsoft.com/office/drawing/2014/chartex" xmlns:wpc="http://schemas.microsoft.com/office/word/2010/wordprocessingCanvas" xmlns="" val="0"/>
                         </a:ext>
                       </a:extLst>
                     </a:blip>
@@ -2908,9 +2912,10 @@
           <w:noProof/>
           <w:sz w:val="28"/>
           <w:szCs w:val="28"/>
+          <w:lang w:eastAsia="ru-RU"/>
         </w:rPr>
         <w:drawing>
-          <wp:inline distT="0" distB="0" distL="0" distR="0" wp14:anchorId="11B8D231" wp14:editId="7A644F35">
+          <wp:inline distT="0" distB="0" distL="0" distR="0">
             <wp:extent cx="4199860" cy="3487383"/>
             <wp:effectExtent l="0" t="0" r="0" b="0"/>
             <wp:docPr id="3" name="Рисунок 3"/>
@@ -2927,10 +2932,10 @@
                     </pic:cNvPicPr>
                   </pic:nvPicPr>
                   <pic:blipFill>
-                    <a:blip r:embed="rId9">
+                    <a:blip r:embed="rId9" cstate="print">
                       <a:extLst>
                         <a:ext uri="{28A0092B-C50C-407E-A947-70E740481C1C}">
-                          <a14:useLocalDpi xmlns:a14="http://schemas.microsoft.com/office/drawing/2010/main" val="0"/>
+                          <a14:useLocalDpi xmlns:a14="http://schemas.microsoft.com/office/drawing/2010/main" xmlns:wps="http://schemas.microsoft.com/office/word/2010/wordprocessingShape" xmlns:wpi="http://schemas.microsoft.com/office/word/2010/wordprocessingInk" xmlns:wpg="http://schemas.microsoft.com/office/word/2010/wordprocessingGroup" xmlns:w16se="http://schemas.microsoft.com/office/word/2015/wordml/symex" xmlns:w16sdtdh="http://schemas.microsoft.com/office/word/2020/wordml/sdtdatahash" xmlns:w16="http://schemas.microsoft.com/office/word/2018/wordml" xmlns:w16cid="http://schemas.microsoft.com/office/word/2016/wordml/cid" xmlns:w16cex="http://schemas.microsoft.com/office/word/2018/wordml/cex" xmlns:w15="http://schemas.microsoft.com/office/word/2012/wordml" xmlns:w14="http://schemas.microsoft.com/office/word/2010/wordml" xmlns:w="http://schemas.openxmlformats.org/wordprocessingml/2006/main" xmlns:w10="urn:schemas-microsoft-com:office:word" xmlns:wp14="http://schemas.microsoft.com/office/word/2010/wordprocessingDrawing" xmlns:v="urn:schemas-microsoft-com:vml" xmlns:oel="http://schemas.microsoft.com/office/2019/extlst" xmlns:o="urn:schemas-microsoft-com:office:office" xmlns:am3d="http://schemas.microsoft.com/office/drawing/2017/model3d" xmlns:aink="http://schemas.microsoft.com/office/drawing/2016/ink" xmlns:mc="http://schemas.openxmlformats.org/markup-compatibility/2006" xmlns:cx8="http://schemas.microsoft.com/office/drawing/2016/5/14/chartex" xmlns:cx7="http://schemas.microsoft.com/office/drawing/2016/5/13/chartex" xmlns:cx6="http://schemas.microsoft.com/office/drawing/2016/5/12/chartex" xmlns:cx5="http://schemas.microsoft.com/office/drawing/2016/5/11/chartex" xmlns:cx4="http://schemas.microsoft.com/office/drawing/2016/5/10/chartex" xmlns:cx3="http://schemas.microsoft.com/office/drawing/2016/5/9/chartex" xmlns:cx2="http://schemas.microsoft.com/office/drawing/2015/10/21/chartex" xmlns:cx1="http://schemas.microsoft.com/office/drawing/2015/9/8/chartex" xmlns:cx="http://schemas.microsoft.com/office/drawing/2014/chartex" xmlns:wpc="http://schemas.microsoft.com/office/word/2010/wordprocessingCanvas" xmlns="" val="0"/>
                         </a:ext>
                       </a:extLst>
                     </a:blip>
@@ -3007,8 +3012,20 @@
           <w:sz w:val="28"/>
           <w:szCs w:val="28"/>
         </w:rPr>
-        <w:t xml:space="preserve">Немаловажно составить текст веб-страницы таким образом, чтобы ключевые слова встречались в нем равномерно по всему тексту. Однако стоит отметить, что переизбыток таких слов может навредить как </w:t>
-      </w:r>
+        <w:t>Немаловажно составить текст веб-страницы таким образом, чтобы ключевые слова встречались в нем равномерно по всему тексту. Однако стоит отметить, что переизбыток таких слов может навредить как пользователю, из-за плохой читаемости содержимого, так и самому веб-ресурсу, из-за расценивания поисковыми роботами как спам.</w:t>
+      </w:r>
+    </w:p>
+    <w:p>
+      <w:pPr>
+        <w:spacing w:after="0" w:line="288" w:lineRule="auto"/>
+        <w:ind w:firstLine="709"/>
+        <w:jc w:val="both"/>
+        <w:rPr>
+          <w:rFonts w:ascii="Times New Roman" w:hAnsi="Times New Roman" w:cs="Times New Roman"/>
+          <w:sz w:val="28"/>
+          <w:szCs w:val="28"/>
+        </w:rPr>
+      </w:pPr>
       <w:r>
         <w:rPr>
           <w:rFonts w:ascii="Times New Roman" w:hAnsi="Times New Roman" w:cs="Times New Roman"/>
@@ -3016,26 +3033,6 @@
           <w:szCs w:val="28"/>
         </w:rPr>
         <w:lastRenderedPageBreak/>
-        <w:t>пользователю, из-за плохой читаемости содержимого, так и самому веб-ресурсу, из-за расценивания поисковыми роботами как спам.</w:t>
-      </w:r>
-    </w:p>
-    <w:p>
-      <w:pPr>
-        <w:spacing w:after="0" w:line="288" w:lineRule="auto"/>
-        <w:ind w:firstLine="709"/>
-        <w:jc w:val="both"/>
-        <w:rPr>
-          <w:rFonts w:ascii="Times New Roman" w:hAnsi="Times New Roman" w:cs="Times New Roman"/>
-          <w:sz w:val="28"/>
-          <w:szCs w:val="28"/>
-        </w:rPr>
-      </w:pPr>
-      <w:r>
-        <w:rPr>
-          <w:rFonts w:ascii="Times New Roman" w:hAnsi="Times New Roman" w:cs="Times New Roman"/>
-          <w:sz w:val="28"/>
-          <w:szCs w:val="28"/>
-        </w:rPr>
         <w:t>Внешняя белая оптимизация представляет собой добавление веб-ресурса в базы поисковых систем. Этот способ помогает поисковым роботам проверять данный веб-ресурс и добавлять его в результаты выдачи.</w:t>
       </w:r>
     </w:p>
@@ -3429,21 +3426,110 @@
           <w:sz w:val="28"/>
           <w:szCs w:val="28"/>
         </w:rPr>
+        <w:t>Маскировка – предоставление поисковой машине одного содержимого, а пользователю – другого;</w:t>
+      </w:r>
+    </w:p>
+    <w:p>
+      <w:pPr>
+        <w:spacing w:after="0" w:line="288" w:lineRule="auto"/>
+        <w:ind w:firstLine="709"/>
+        <w:jc w:val="both"/>
+        <w:rPr>
+          <w:rFonts w:ascii="Times New Roman" w:hAnsi="Times New Roman" w:cs="Times New Roman"/>
+          <w:sz w:val="28"/>
+          <w:szCs w:val="28"/>
+        </w:rPr>
+      </w:pPr>
+      <w:proofErr w:type="spellStart"/>
+      <w:r>
+        <w:rPr>
+          <w:rFonts w:ascii="Times New Roman" w:hAnsi="Times New Roman" w:cs="Times New Roman"/>
+          <w:sz w:val="28"/>
+          <w:szCs w:val="28"/>
+        </w:rPr>
+        <w:t>Рерайтинг</w:t>
+      </w:r>
+      <w:proofErr w:type="spellEnd"/>
+      <w:r>
+        <w:rPr>
+          <w:rFonts w:ascii="Times New Roman" w:hAnsi="Times New Roman" w:cs="Times New Roman"/>
+          <w:sz w:val="28"/>
+          <w:szCs w:val="28"/>
+        </w:rPr>
+        <w:t xml:space="preserve"> – размещение текста из других источников.</w:t>
+      </w:r>
+    </w:p>
+    <w:p>
+      <w:pPr>
+        <w:spacing w:after="0" w:line="288" w:lineRule="auto"/>
+        <w:ind w:firstLine="709"/>
+        <w:jc w:val="both"/>
+        <w:rPr>
+          <w:rFonts w:ascii="Times New Roman" w:hAnsi="Times New Roman" w:cs="Times New Roman"/>
+          <w:sz w:val="28"/>
+          <w:szCs w:val="28"/>
+          <w:lang w:val="en-US"/>
+        </w:rPr>
+      </w:pPr>
+      <w:r>
+        <w:rPr>
+          <w:rFonts w:ascii="Times New Roman" w:hAnsi="Times New Roman" w:cs="Times New Roman"/>
+          <w:sz w:val="28"/>
+          <w:szCs w:val="28"/>
+        </w:rPr>
         <w:lastRenderedPageBreak/>
-        <w:t>Маскировка – предоставление поисковой машине одного содержимого, а пользователю – другого;</w:t>
-      </w:r>
-    </w:p>
-    <w:p>
-      <w:pPr>
-        <w:spacing w:after="0" w:line="288" w:lineRule="auto"/>
-        <w:ind w:firstLine="709"/>
-        <w:jc w:val="both"/>
-        <w:rPr>
-          <w:rFonts w:ascii="Times New Roman" w:hAnsi="Times New Roman" w:cs="Times New Roman"/>
-          <w:sz w:val="28"/>
-          <w:szCs w:val="28"/>
-        </w:rPr>
-      </w:pPr>
+        <w:t xml:space="preserve">В случае обнаружения поисковыми роботами вышеуказанных действий, веб-ресурс может быть </w:t>
+      </w:r>
+      <w:proofErr w:type="gramStart"/>
+      <w:r>
+        <w:rPr>
+          <w:rFonts w:ascii="Times New Roman" w:hAnsi="Times New Roman" w:cs="Times New Roman"/>
+          <w:sz w:val="28"/>
+          <w:szCs w:val="28"/>
+        </w:rPr>
+        <w:t>исключен</w:t>
+      </w:r>
+      <w:proofErr w:type="gramEnd"/>
+      <w:r>
+        <w:rPr>
+          <w:rFonts w:ascii="Times New Roman" w:hAnsi="Times New Roman" w:cs="Times New Roman"/>
+          <w:sz w:val="28"/>
+          <w:szCs w:val="28"/>
+        </w:rPr>
+        <w:t xml:space="preserve"> из результатов поиска.</w:t>
+      </w:r>
+    </w:p>
+    <w:p>
+      <w:pPr>
+        <w:spacing w:after="0" w:line="288" w:lineRule="auto"/>
+        <w:ind w:firstLine="709"/>
+        <w:jc w:val="both"/>
+        <w:rPr>
+          <w:rFonts w:ascii="Times New Roman" w:hAnsi="Times New Roman" w:cs="Times New Roman"/>
+          <w:sz w:val="28"/>
+          <w:szCs w:val="28"/>
+        </w:rPr>
+      </w:pPr>
+    </w:p>
+    <w:p>
+      <w:pPr>
+        <w:spacing w:after="0" w:line="288" w:lineRule="auto"/>
+        <w:ind w:firstLine="709"/>
+        <w:jc w:val="both"/>
+        <w:rPr>
+          <w:rFonts w:ascii="Times New Roman" w:hAnsi="Times New Roman" w:cs="Times New Roman"/>
+          <w:sz w:val="28"/>
+          <w:szCs w:val="28"/>
+        </w:rPr>
+      </w:pPr>
+      <w:r>
+        <w:rPr>
+          <w:rFonts w:ascii="Times New Roman" w:hAnsi="Times New Roman" w:cs="Times New Roman"/>
+          <w:sz w:val="28"/>
+          <w:szCs w:val="28"/>
+        </w:rPr>
+        <w:t xml:space="preserve">Так как релевантность </w:t>
+      </w:r>
       <w:proofErr w:type="spellStart"/>
       <w:r>
         <w:rPr>
@@ -3451,7 +3537,7 @@
           <w:sz w:val="28"/>
           <w:szCs w:val="28"/>
         </w:rPr>
-        <w:t>Рерайтинг</w:t>
+        <w:t>веб-страницы</w:t>
       </w:r>
       <w:proofErr w:type="spellEnd"/>
       <w:r>
@@ -3460,28 +3546,665 @@
           <w:sz w:val="28"/>
           <w:szCs w:val="28"/>
         </w:rPr>
-        <w:t xml:space="preserve"> – размещение текста из других источников.</w:t>
-      </w:r>
-    </w:p>
-    <w:p>
-      <w:pPr>
-        <w:spacing w:after="0" w:line="288" w:lineRule="auto"/>
-        <w:ind w:firstLine="709"/>
-        <w:jc w:val="both"/>
-        <w:rPr>
-          <w:rFonts w:ascii="Times New Roman" w:hAnsi="Times New Roman" w:cs="Times New Roman"/>
-          <w:sz w:val="28"/>
-          <w:szCs w:val="28"/>
-        </w:rPr>
-      </w:pPr>
-      <w:r>
-        <w:rPr>
-          <w:rFonts w:ascii="Times New Roman" w:hAnsi="Times New Roman" w:cs="Times New Roman"/>
-          <w:sz w:val="28"/>
-          <w:szCs w:val="28"/>
-        </w:rPr>
-        <w:t>В случае обнаружения поисковыми роботами вышеуказанных действий, веб-ресурс может быть исключен из результатов поиска.</w:t>
-      </w:r>
+        <w:t xml:space="preserve">, а вместе с ней и </w:t>
+      </w:r>
+      <w:proofErr w:type="spellStart"/>
+      <w:r>
+        <w:rPr>
+          <w:rFonts w:ascii="Times New Roman" w:hAnsi="Times New Roman" w:cs="Times New Roman"/>
+          <w:sz w:val="28"/>
+          <w:szCs w:val="28"/>
+        </w:rPr>
+        <w:t>веб-ресурса</w:t>
+      </w:r>
+      <w:proofErr w:type="spellEnd"/>
+      <w:r>
+        <w:rPr>
+          <w:rFonts w:ascii="Times New Roman" w:hAnsi="Times New Roman" w:cs="Times New Roman"/>
+          <w:sz w:val="28"/>
+          <w:szCs w:val="28"/>
+        </w:rPr>
+        <w:t>, зависит от</w:t>
+      </w:r>
+      <w:r>
+        <w:rPr>
+          <w:rFonts w:ascii="Times New Roman" w:hAnsi="Times New Roman" w:cs="Times New Roman"/>
+          <w:sz w:val="28"/>
+          <w:szCs w:val="28"/>
+        </w:rPr>
+        <w:t xml:space="preserve"> посещения</w:t>
+      </w:r>
+      <w:r>
+        <w:rPr>
+          <w:rFonts w:ascii="Times New Roman" w:hAnsi="Times New Roman" w:cs="Times New Roman"/>
+          <w:sz w:val="28"/>
+          <w:szCs w:val="28"/>
+        </w:rPr>
+        <w:t xml:space="preserve"> целевой аудитории</w:t>
+      </w:r>
+      <w:r>
+        <w:rPr>
+          <w:rFonts w:ascii="Times New Roman" w:hAnsi="Times New Roman" w:cs="Times New Roman"/>
+          <w:sz w:val="28"/>
+          <w:szCs w:val="28"/>
+        </w:rPr>
+        <w:t>,</w:t>
+      </w:r>
+      <w:r>
+        <w:rPr>
+          <w:rFonts w:ascii="Times New Roman" w:hAnsi="Times New Roman" w:cs="Times New Roman"/>
+          <w:sz w:val="28"/>
+          <w:szCs w:val="28"/>
+        </w:rPr>
+        <w:t xml:space="preserve"> и ее количества, </w:t>
+      </w:r>
+      <w:r>
+        <w:rPr>
+          <w:rFonts w:ascii="Times New Roman" w:hAnsi="Times New Roman" w:cs="Times New Roman"/>
+          <w:sz w:val="28"/>
+          <w:szCs w:val="28"/>
+        </w:rPr>
+        <w:t xml:space="preserve">необходимо разработать семантическое ядро. Семантическое ядро – это набор слов или словосочетаний, </w:t>
+      </w:r>
+      <w:r>
+        <w:rPr>
+          <w:rFonts w:ascii="Times New Roman" w:hAnsi="Times New Roman" w:cs="Times New Roman"/>
+          <w:sz w:val="28"/>
+          <w:szCs w:val="28"/>
+        </w:rPr>
+        <w:t>которые определяют</w:t>
+      </w:r>
+      <w:r>
+        <w:rPr>
+          <w:rFonts w:ascii="Times New Roman" w:hAnsi="Times New Roman" w:cs="Times New Roman"/>
+          <w:sz w:val="28"/>
+          <w:szCs w:val="28"/>
+        </w:rPr>
+        <w:t xml:space="preserve"> специфику </w:t>
+      </w:r>
+      <w:proofErr w:type="gramStart"/>
+      <w:r>
+        <w:rPr>
+          <w:rFonts w:ascii="Times New Roman" w:hAnsi="Times New Roman" w:cs="Times New Roman"/>
+          <w:sz w:val="28"/>
+          <w:szCs w:val="28"/>
+        </w:rPr>
+        <w:t>конкретной</w:t>
+      </w:r>
+      <w:proofErr w:type="gramEnd"/>
+      <w:r>
+        <w:rPr>
+          <w:rFonts w:ascii="Times New Roman" w:hAnsi="Times New Roman" w:cs="Times New Roman"/>
+          <w:sz w:val="28"/>
+          <w:szCs w:val="28"/>
+        </w:rPr>
+        <w:t xml:space="preserve"> </w:t>
+      </w:r>
+      <w:proofErr w:type="spellStart"/>
+      <w:r>
+        <w:rPr>
+          <w:rFonts w:ascii="Times New Roman" w:hAnsi="Times New Roman" w:cs="Times New Roman"/>
+          <w:sz w:val="28"/>
+          <w:szCs w:val="28"/>
+        </w:rPr>
+        <w:t>веб-</w:t>
+      </w:r>
+      <w:r>
+        <w:rPr>
+          <w:rFonts w:ascii="Times New Roman" w:hAnsi="Times New Roman" w:cs="Times New Roman"/>
+          <w:sz w:val="28"/>
+          <w:szCs w:val="28"/>
+        </w:rPr>
+        <w:t>страницы</w:t>
+      </w:r>
+      <w:proofErr w:type="spellEnd"/>
+      <w:r>
+        <w:rPr>
+          <w:rFonts w:ascii="Times New Roman" w:hAnsi="Times New Roman" w:cs="Times New Roman"/>
+          <w:sz w:val="28"/>
+          <w:szCs w:val="28"/>
+        </w:rPr>
+        <w:t xml:space="preserve">. </w:t>
+      </w:r>
+      <w:r>
+        <w:rPr>
+          <w:rFonts w:ascii="Times New Roman" w:hAnsi="Times New Roman" w:cs="Times New Roman"/>
+          <w:sz w:val="28"/>
+          <w:szCs w:val="28"/>
+        </w:rPr>
+        <w:t xml:space="preserve">Также оно имеет главное ключевое слово (высокочастотное), а остальные слова распределяются по мере убывания частотности. Семантическое ядро формируется путем анализа статистики запросов пользователей, статистики </w:t>
+      </w:r>
+      <w:proofErr w:type="spellStart"/>
+      <w:r>
+        <w:rPr>
+          <w:rFonts w:ascii="Times New Roman" w:hAnsi="Times New Roman" w:cs="Times New Roman"/>
+          <w:sz w:val="28"/>
+          <w:szCs w:val="28"/>
+        </w:rPr>
+        <w:t>веб-ресурса</w:t>
+      </w:r>
+      <w:proofErr w:type="spellEnd"/>
+      <w:r>
+        <w:rPr>
+          <w:rFonts w:ascii="Times New Roman" w:hAnsi="Times New Roman" w:cs="Times New Roman"/>
+          <w:sz w:val="28"/>
+          <w:szCs w:val="28"/>
+        </w:rPr>
+        <w:t>, а также конкурентных сайтов.</w:t>
+      </w:r>
+    </w:p>
+    <w:p>
+      <w:pPr>
+        <w:spacing w:after="0" w:line="288" w:lineRule="auto"/>
+        <w:ind w:firstLine="709"/>
+        <w:jc w:val="both"/>
+        <w:rPr>
+          <w:rFonts w:ascii="Times New Roman" w:hAnsi="Times New Roman" w:cs="Times New Roman"/>
+          <w:sz w:val="28"/>
+          <w:szCs w:val="28"/>
+        </w:rPr>
+      </w:pPr>
+      <w:r>
+        <w:rPr>
+          <w:rFonts w:ascii="Times New Roman" w:hAnsi="Times New Roman" w:cs="Times New Roman"/>
+          <w:sz w:val="28"/>
+          <w:szCs w:val="28"/>
+        </w:rPr>
+        <w:t xml:space="preserve">Для правильного продвижения </w:t>
+      </w:r>
+      <w:proofErr w:type="spellStart"/>
+      <w:r>
+        <w:rPr>
+          <w:rFonts w:ascii="Times New Roman" w:hAnsi="Times New Roman" w:cs="Times New Roman"/>
+          <w:sz w:val="28"/>
+          <w:szCs w:val="28"/>
+        </w:rPr>
+        <w:t>веб-ресурса</w:t>
+      </w:r>
+      <w:proofErr w:type="spellEnd"/>
+      <w:r>
+        <w:rPr>
+          <w:rFonts w:ascii="Times New Roman" w:hAnsi="Times New Roman" w:cs="Times New Roman"/>
+          <w:sz w:val="28"/>
+          <w:szCs w:val="28"/>
+        </w:rPr>
+        <w:t xml:space="preserve"> немаловажную роль играет текст, размещенный на нем. </w:t>
+      </w:r>
+      <w:r>
+        <w:rPr>
+          <w:rFonts w:ascii="Times New Roman" w:hAnsi="Times New Roman" w:cs="Times New Roman"/>
+          <w:sz w:val="28"/>
+          <w:szCs w:val="28"/>
+        </w:rPr>
+        <w:t>В тексте должны быть распределены ключевые слова, определенные в семантическом ядре, а также их равномерное распределение</w:t>
+      </w:r>
+      <w:r>
+        <w:rPr>
+          <w:rFonts w:ascii="Times New Roman" w:hAnsi="Times New Roman" w:cs="Times New Roman"/>
+          <w:sz w:val="28"/>
+          <w:szCs w:val="28"/>
+        </w:rPr>
+        <w:t>. В случае</w:t>
+      </w:r>
+      <w:proofErr w:type="gramStart"/>
+      <w:r>
+        <w:rPr>
+          <w:rFonts w:ascii="Times New Roman" w:hAnsi="Times New Roman" w:cs="Times New Roman"/>
+          <w:sz w:val="28"/>
+          <w:szCs w:val="28"/>
+        </w:rPr>
+        <w:t>,</w:t>
+      </w:r>
+      <w:proofErr w:type="gramEnd"/>
+      <w:r>
+        <w:rPr>
+          <w:rFonts w:ascii="Times New Roman" w:hAnsi="Times New Roman" w:cs="Times New Roman"/>
+          <w:sz w:val="28"/>
+          <w:szCs w:val="28"/>
+        </w:rPr>
+        <w:t xml:space="preserve"> если одна часть текста будет перегружена ключевыми словами, а другая вовсе без них – поисковые роботы могут снизить показатель релевантности всего </w:t>
+      </w:r>
+      <w:proofErr w:type="spellStart"/>
+      <w:r>
+        <w:rPr>
+          <w:rFonts w:ascii="Times New Roman" w:hAnsi="Times New Roman" w:cs="Times New Roman"/>
+          <w:sz w:val="28"/>
+          <w:szCs w:val="28"/>
+        </w:rPr>
+        <w:t>веб-ресурса</w:t>
+      </w:r>
+      <w:proofErr w:type="spellEnd"/>
+      <w:r>
+        <w:rPr>
+          <w:rFonts w:ascii="Times New Roman" w:hAnsi="Times New Roman" w:cs="Times New Roman"/>
+          <w:sz w:val="28"/>
+          <w:szCs w:val="28"/>
+        </w:rPr>
+        <w:t xml:space="preserve">. </w:t>
+      </w:r>
+      <w:r>
+        <w:rPr>
+          <w:rFonts w:ascii="Times New Roman" w:hAnsi="Times New Roman" w:cs="Times New Roman"/>
+          <w:sz w:val="28"/>
+          <w:szCs w:val="28"/>
+        </w:rPr>
+        <w:t xml:space="preserve">Плотность ключевых слов должна быть не меньше 1,5% на весь текст </w:t>
+      </w:r>
+      <w:proofErr w:type="spellStart"/>
+      <w:r>
+        <w:rPr>
+          <w:rFonts w:ascii="Times New Roman" w:hAnsi="Times New Roman" w:cs="Times New Roman"/>
+          <w:sz w:val="28"/>
+          <w:szCs w:val="28"/>
+        </w:rPr>
+        <w:t>веб-страницы</w:t>
+      </w:r>
+      <w:proofErr w:type="spellEnd"/>
+      <w:r>
+        <w:rPr>
+          <w:rFonts w:ascii="Times New Roman" w:hAnsi="Times New Roman" w:cs="Times New Roman"/>
+          <w:sz w:val="28"/>
+          <w:szCs w:val="28"/>
+        </w:rPr>
+        <w:t xml:space="preserve">, верхних порог может варьироваться от специфики сайта, а оптимальный показатель можно выявить при анализе конкурентных </w:t>
+      </w:r>
+      <w:r>
+        <w:rPr>
+          <w:rFonts w:ascii="Times New Roman" w:hAnsi="Times New Roman" w:cs="Times New Roman"/>
+          <w:sz w:val="28"/>
+          <w:szCs w:val="28"/>
+        </w:rPr>
+        <w:t>сайтов</w:t>
+      </w:r>
+      <w:r>
+        <w:rPr>
+          <w:rFonts w:ascii="Times New Roman" w:hAnsi="Times New Roman" w:cs="Times New Roman"/>
+          <w:sz w:val="28"/>
+          <w:szCs w:val="28"/>
+        </w:rPr>
+        <w:t>.</w:t>
+      </w:r>
+    </w:p>
+    <w:p>
+      <w:pPr>
+        <w:spacing w:after="0" w:line="288" w:lineRule="auto"/>
+        <w:ind w:firstLine="709"/>
+        <w:jc w:val="both"/>
+        <w:rPr>
+          <w:rFonts w:ascii="Times New Roman" w:hAnsi="Times New Roman" w:cs="Times New Roman"/>
+          <w:sz w:val="28"/>
+          <w:szCs w:val="28"/>
+        </w:rPr>
+      </w:pPr>
+      <w:r>
+        <w:rPr>
+          <w:rFonts w:ascii="Times New Roman" w:hAnsi="Times New Roman" w:cs="Times New Roman"/>
+          <w:sz w:val="28"/>
+          <w:szCs w:val="28"/>
+        </w:rPr>
+        <w:t>Текст на странице дол</w:t>
+      </w:r>
+      <w:r>
+        <w:rPr>
+          <w:rFonts w:ascii="Times New Roman" w:hAnsi="Times New Roman" w:cs="Times New Roman"/>
+          <w:sz w:val="28"/>
+          <w:szCs w:val="28"/>
+        </w:rPr>
+        <w:t>ж</w:t>
+      </w:r>
+      <w:r>
+        <w:rPr>
+          <w:rFonts w:ascii="Times New Roman" w:hAnsi="Times New Roman" w:cs="Times New Roman"/>
+          <w:sz w:val="28"/>
+          <w:szCs w:val="28"/>
+        </w:rPr>
+        <w:t>ен быть разделен на именованные тегами (</w:t>
+      </w:r>
+      <w:r>
+        <w:rPr>
+          <w:rFonts w:ascii="Times New Roman" w:hAnsi="Times New Roman" w:cs="Times New Roman"/>
+          <w:sz w:val="28"/>
+          <w:szCs w:val="28"/>
+          <w:lang w:val="en-US"/>
+        </w:rPr>
+        <w:t>h</w:t>
+      </w:r>
+      <w:r>
+        <w:rPr>
+          <w:rFonts w:ascii="Times New Roman" w:hAnsi="Times New Roman" w:cs="Times New Roman"/>
+          <w:sz w:val="28"/>
+          <w:szCs w:val="28"/>
+        </w:rPr>
+        <w:t xml:space="preserve">2 </w:t>
+      </w:r>
+      <w:r>
+        <w:rPr>
+          <w:rFonts w:ascii="Times New Roman" w:hAnsi="Times New Roman" w:cs="Times New Roman"/>
+          <w:sz w:val="28"/>
+          <w:szCs w:val="28"/>
+        </w:rPr>
+        <w:t xml:space="preserve">или </w:t>
+      </w:r>
+      <w:r>
+        <w:rPr>
+          <w:rFonts w:ascii="Times New Roman" w:hAnsi="Times New Roman" w:cs="Times New Roman"/>
+          <w:sz w:val="28"/>
+          <w:szCs w:val="28"/>
+          <w:lang w:val="en-US"/>
+        </w:rPr>
+        <w:t>h</w:t>
+      </w:r>
+      <w:r>
+        <w:rPr>
+          <w:rFonts w:ascii="Times New Roman" w:hAnsi="Times New Roman" w:cs="Times New Roman"/>
+          <w:sz w:val="28"/>
+          <w:szCs w:val="28"/>
+        </w:rPr>
+        <w:t>3</w:t>
+      </w:r>
+      <w:r>
+        <w:rPr>
+          <w:rFonts w:ascii="Times New Roman" w:hAnsi="Times New Roman" w:cs="Times New Roman"/>
+          <w:sz w:val="28"/>
+          <w:szCs w:val="28"/>
+        </w:rPr>
+        <w:t>) абзацы</w:t>
+      </w:r>
+      <w:r>
+        <w:rPr>
+          <w:rFonts w:ascii="Times New Roman" w:hAnsi="Times New Roman" w:cs="Times New Roman"/>
+          <w:sz w:val="28"/>
+          <w:szCs w:val="28"/>
+        </w:rPr>
+        <w:t xml:space="preserve"> по 250 - 500 символов</w:t>
+      </w:r>
+      <w:r>
+        <w:rPr>
+          <w:rFonts w:ascii="Times New Roman" w:hAnsi="Times New Roman" w:cs="Times New Roman"/>
+          <w:sz w:val="28"/>
+          <w:szCs w:val="28"/>
+        </w:rPr>
+        <w:t xml:space="preserve">. Тег </w:t>
+      </w:r>
+      <w:r>
+        <w:rPr>
+          <w:rFonts w:ascii="Times New Roman" w:hAnsi="Times New Roman" w:cs="Times New Roman"/>
+          <w:sz w:val="28"/>
+          <w:szCs w:val="28"/>
+          <w:lang w:val="en-US"/>
+        </w:rPr>
+        <w:t>h</w:t>
+      </w:r>
+      <w:r>
+        <w:rPr>
+          <w:rFonts w:ascii="Times New Roman" w:hAnsi="Times New Roman" w:cs="Times New Roman"/>
+          <w:sz w:val="28"/>
+          <w:szCs w:val="28"/>
+        </w:rPr>
+        <w:t>2</w:t>
+      </w:r>
+      <w:r>
+        <w:rPr>
+          <w:rFonts w:ascii="Times New Roman" w:hAnsi="Times New Roman" w:cs="Times New Roman"/>
+          <w:sz w:val="28"/>
+          <w:szCs w:val="28"/>
+        </w:rPr>
+        <w:t xml:space="preserve"> играет немаловажную роль в ранжировании </w:t>
+      </w:r>
+      <w:r>
+        <w:rPr>
+          <w:rFonts w:ascii="Times New Roman" w:hAnsi="Times New Roman" w:cs="Times New Roman"/>
+          <w:sz w:val="28"/>
+          <w:szCs w:val="28"/>
+        </w:rPr>
+        <w:t xml:space="preserve">поисковыми системами </w:t>
+      </w:r>
+      <w:proofErr w:type="spellStart"/>
+      <w:r>
+        <w:rPr>
+          <w:rFonts w:ascii="Times New Roman" w:hAnsi="Times New Roman" w:cs="Times New Roman"/>
+          <w:sz w:val="28"/>
+          <w:szCs w:val="28"/>
+        </w:rPr>
+        <w:t>веб-ресурсов</w:t>
+      </w:r>
+      <w:proofErr w:type="spellEnd"/>
+      <w:r>
+        <w:rPr>
+          <w:rFonts w:ascii="Times New Roman" w:hAnsi="Times New Roman" w:cs="Times New Roman"/>
+          <w:sz w:val="28"/>
+          <w:szCs w:val="28"/>
+        </w:rPr>
+        <w:t xml:space="preserve">, поэтому подход к </w:t>
+      </w:r>
+      <w:proofErr w:type="gramStart"/>
+      <w:r>
+        <w:rPr>
+          <w:rFonts w:ascii="Times New Roman" w:hAnsi="Times New Roman" w:cs="Times New Roman"/>
+          <w:sz w:val="28"/>
+          <w:szCs w:val="28"/>
+        </w:rPr>
+        <w:t>хранящемуся</w:t>
+      </w:r>
+      <w:proofErr w:type="gramEnd"/>
+      <w:r>
+        <w:rPr>
+          <w:rFonts w:ascii="Times New Roman" w:hAnsi="Times New Roman" w:cs="Times New Roman"/>
+          <w:sz w:val="28"/>
+          <w:szCs w:val="28"/>
+        </w:rPr>
+        <w:t xml:space="preserve"> в нем текст должен </w:t>
+      </w:r>
+      <w:r>
+        <w:rPr>
+          <w:rFonts w:ascii="Times New Roman" w:hAnsi="Times New Roman" w:cs="Times New Roman"/>
+          <w:sz w:val="28"/>
+          <w:szCs w:val="28"/>
+        </w:rPr>
+        <w:t xml:space="preserve">содержать, как минимум, неполные вхождения ключевых слов из семантического ядра </w:t>
+      </w:r>
+      <w:r>
+        <w:rPr>
+          <w:rFonts w:ascii="Times New Roman" w:hAnsi="Times New Roman" w:cs="Times New Roman"/>
+          <w:sz w:val="28"/>
+          <w:szCs w:val="28"/>
+        </w:rPr>
+        <w:t>со</w:t>
+      </w:r>
+      <w:r>
+        <w:rPr>
+          <w:rFonts w:ascii="Times New Roman" w:hAnsi="Times New Roman" w:cs="Times New Roman"/>
+          <w:sz w:val="28"/>
+          <w:szCs w:val="28"/>
+        </w:rPr>
+        <w:t xml:space="preserve"> средней или низкой частотностью.</w:t>
+      </w:r>
+    </w:p>
+    <w:p>
+      <w:pPr>
+        <w:spacing w:after="0" w:line="288" w:lineRule="auto"/>
+        <w:ind w:firstLine="709"/>
+        <w:jc w:val="both"/>
+        <w:rPr>
+          <w:rFonts w:ascii="Times New Roman" w:hAnsi="Times New Roman" w:cs="Times New Roman"/>
+          <w:sz w:val="28"/>
+          <w:szCs w:val="28"/>
+        </w:rPr>
+      </w:pPr>
+      <w:r>
+        <w:rPr>
+          <w:rFonts w:ascii="Times New Roman" w:hAnsi="Times New Roman" w:cs="Times New Roman"/>
+          <w:sz w:val="28"/>
+          <w:szCs w:val="28"/>
+        </w:rPr>
+        <w:t xml:space="preserve">Очередным параметром </w:t>
+      </w:r>
+      <w:r>
+        <w:rPr>
+          <w:rFonts w:ascii="Times New Roman" w:hAnsi="Times New Roman" w:cs="Times New Roman"/>
+          <w:sz w:val="28"/>
+          <w:szCs w:val="28"/>
+          <w:lang w:val="en-US"/>
+        </w:rPr>
+        <w:t>SEO</w:t>
+      </w:r>
+      <w:r>
+        <w:rPr>
+          <w:rFonts w:ascii="Times New Roman" w:hAnsi="Times New Roman" w:cs="Times New Roman"/>
+          <w:sz w:val="28"/>
+          <w:szCs w:val="28"/>
+        </w:rPr>
+        <w:t>-</w:t>
+      </w:r>
+      <w:r>
+        <w:rPr>
+          <w:rFonts w:ascii="Times New Roman" w:hAnsi="Times New Roman" w:cs="Times New Roman"/>
+          <w:sz w:val="28"/>
+          <w:szCs w:val="28"/>
+        </w:rPr>
+        <w:t>оптимизации является полное или частичное вхождение всех слов из запроса на первые 20% текста страницы.</w:t>
+      </w:r>
+    </w:p>
+    <w:p>
+      <w:pPr>
+        <w:spacing w:after="0" w:line="288" w:lineRule="auto"/>
+        <w:ind w:firstLine="709"/>
+        <w:jc w:val="both"/>
+        <w:rPr>
+          <w:rFonts w:ascii="Times New Roman" w:hAnsi="Times New Roman" w:cs="Times New Roman"/>
+          <w:sz w:val="28"/>
+          <w:szCs w:val="28"/>
+        </w:rPr>
+      </w:pPr>
+      <w:r>
+        <w:rPr>
+          <w:rFonts w:ascii="Times New Roman" w:hAnsi="Times New Roman" w:cs="Times New Roman"/>
+          <w:sz w:val="28"/>
+          <w:szCs w:val="28"/>
+        </w:rPr>
+        <w:t xml:space="preserve">Говоря о тексте страницы, необходимо также отметить </w:t>
+      </w:r>
+      <w:r>
+        <w:rPr>
+          <w:rFonts w:ascii="Times New Roman" w:hAnsi="Times New Roman" w:cs="Times New Roman"/>
+          <w:sz w:val="28"/>
+          <w:szCs w:val="28"/>
+          <w:lang w:val="en-US"/>
+        </w:rPr>
+        <w:t>meta</w:t>
+      </w:r>
+      <w:r>
+        <w:rPr>
+          <w:rFonts w:ascii="Times New Roman" w:hAnsi="Times New Roman" w:cs="Times New Roman"/>
+          <w:sz w:val="28"/>
+          <w:szCs w:val="28"/>
+        </w:rPr>
+        <w:t xml:space="preserve"> </w:t>
+      </w:r>
+      <w:r>
+        <w:rPr>
+          <w:rFonts w:ascii="Times New Roman" w:hAnsi="Times New Roman" w:cs="Times New Roman"/>
+          <w:sz w:val="28"/>
+          <w:szCs w:val="28"/>
+        </w:rPr>
+        <w:t xml:space="preserve">тег, имеющий атрибут </w:t>
+      </w:r>
+      <w:r>
+        <w:rPr>
+          <w:rFonts w:ascii="Times New Roman" w:hAnsi="Times New Roman" w:cs="Times New Roman"/>
+          <w:i/>
+          <w:sz w:val="28"/>
+          <w:szCs w:val="28"/>
+          <w:lang w:val="en-US"/>
+        </w:rPr>
+        <w:t>name</w:t>
+      </w:r>
+      <w:r>
+        <w:rPr>
+          <w:rFonts w:ascii="Times New Roman" w:hAnsi="Times New Roman" w:cs="Times New Roman"/>
+          <w:sz w:val="28"/>
+          <w:szCs w:val="28"/>
+        </w:rPr>
+        <w:t xml:space="preserve"> </w:t>
+      </w:r>
+      <w:r>
+        <w:rPr>
+          <w:rFonts w:ascii="Times New Roman" w:hAnsi="Times New Roman" w:cs="Times New Roman"/>
+          <w:sz w:val="28"/>
+          <w:szCs w:val="28"/>
+        </w:rPr>
+        <w:t xml:space="preserve">равный </w:t>
+      </w:r>
+      <w:r>
+        <w:rPr>
+          <w:rFonts w:ascii="Times New Roman" w:hAnsi="Times New Roman" w:cs="Times New Roman"/>
+          <w:i/>
+          <w:sz w:val="28"/>
+          <w:szCs w:val="28"/>
+          <w:lang w:val="en-US"/>
+        </w:rPr>
+        <w:t>description</w:t>
+      </w:r>
+      <w:r>
+        <w:rPr>
+          <w:rFonts w:ascii="Times New Roman" w:hAnsi="Times New Roman" w:cs="Times New Roman"/>
+          <w:sz w:val="28"/>
+          <w:szCs w:val="28"/>
+        </w:rPr>
+        <w:t xml:space="preserve">, отвечающий за описание страницы в списке выдачи поисковых систем (Рис. </w:t>
+      </w:r>
+      <w:r>
+        <w:rPr>
+          <w:rFonts w:ascii="Times New Roman" w:hAnsi="Times New Roman" w:cs="Times New Roman"/>
+          <w:sz w:val="28"/>
+          <w:szCs w:val="28"/>
+        </w:rPr>
+        <w:t>2</w:t>
+      </w:r>
+      <w:r>
+        <w:rPr>
+          <w:rFonts w:ascii="Times New Roman" w:hAnsi="Times New Roman" w:cs="Times New Roman"/>
+          <w:sz w:val="28"/>
+          <w:szCs w:val="28"/>
+        </w:rPr>
+        <w:t>).</w:t>
+      </w:r>
+    </w:p>
+    <w:p>
+      <w:pPr>
+        <w:spacing w:after="0" w:line="288" w:lineRule="auto"/>
+        <w:ind w:firstLine="709"/>
+        <w:jc w:val="both"/>
+        <w:rPr>
+          <w:rFonts w:ascii="Times New Roman" w:hAnsi="Times New Roman" w:cs="Times New Roman"/>
+          <w:sz w:val="28"/>
+          <w:szCs w:val="28"/>
+        </w:rPr>
+      </w:pPr>
+    </w:p>
+    <w:p>
+      <w:pPr>
+        <w:spacing w:after="0" w:line="288" w:lineRule="auto"/>
+        <w:ind w:firstLine="709"/>
+        <w:jc w:val="both"/>
+        <w:rPr>
+          <w:rFonts w:ascii="Times New Roman" w:hAnsi="Times New Roman" w:cs="Times New Roman"/>
+          <w:sz w:val="28"/>
+          <w:szCs w:val="28"/>
+        </w:rPr>
+      </w:pPr>
+    </w:p>
+    <w:p>
+      <w:pPr>
+        <w:spacing w:after="0" w:line="288" w:lineRule="auto"/>
+        <w:ind w:firstLine="709"/>
+        <w:jc w:val="both"/>
+        <w:rPr>
+          <w:rFonts w:ascii="Times New Roman" w:hAnsi="Times New Roman" w:cs="Times New Roman"/>
+          <w:sz w:val="28"/>
+          <w:szCs w:val="28"/>
+        </w:rPr>
+      </w:pPr>
     </w:p>
     <w:p>
       <w:pPr>
@@ -3553,40 +4276,244 @@
           <w:sz w:val="28"/>
           <w:szCs w:val="28"/>
         </w:rPr>
-        <w:t>Так как практическая часть данной работы абстрактна и не предполагает конкретного веб-ресурса, рассмотрим поэтапную верстку с аналитикой каждого шага и этапа.</w:t>
-      </w:r>
-    </w:p>
-    <w:p>
-      <w:pPr>
-        <w:spacing w:after="0" w:line="288" w:lineRule="auto"/>
-        <w:ind w:firstLine="709"/>
-        <w:jc w:val="both"/>
-        <w:rPr>
-          <w:rFonts w:ascii="Times New Roman" w:hAnsi="Times New Roman" w:cs="Times New Roman"/>
-          <w:sz w:val="28"/>
-          <w:szCs w:val="28"/>
-        </w:rPr>
-      </w:pPr>
-    </w:p>
-    <w:p>
-      <w:pPr>
-        <w:spacing w:after="0" w:line="288" w:lineRule="auto"/>
-        <w:ind w:firstLine="709"/>
-        <w:jc w:val="both"/>
-        <w:rPr>
-          <w:rFonts w:ascii="Times New Roman" w:hAnsi="Times New Roman" w:cs="Times New Roman"/>
-          <w:sz w:val="28"/>
-          <w:szCs w:val="28"/>
-        </w:rPr>
-      </w:pPr>
-      <w:r>
-        <w:rPr>
-          <w:rFonts w:ascii="Times New Roman" w:hAnsi="Times New Roman" w:cs="Times New Roman"/>
-          <w:sz w:val="28"/>
-          <w:szCs w:val="28"/>
-        </w:rPr>
-        <w:t>*(пустой базовый шаблон)</w:t>
-      </w:r>
+        <w:t>Так как практическая часть данной работы абстрактна</w:t>
+      </w:r>
+      <w:r>
+        <w:rPr>
+          <w:rFonts w:ascii="Times New Roman" w:hAnsi="Times New Roman" w:cs="Times New Roman"/>
+          <w:sz w:val="28"/>
+          <w:szCs w:val="28"/>
+        </w:rPr>
+        <w:t>,</w:t>
+      </w:r>
+      <w:r>
+        <w:rPr>
+          <w:rFonts w:ascii="Times New Roman" w:hAnsi="Times New Roman" w:cs="Times New Roman"/>
+          <w:sz w:val="28"/>
+          <w:szCs w:val="28"/>
+        </w:rPr>
+        <w:t xml:space="preserve"> и не предполагает конкретного веб-ресурса, рассмотрим поэтапную верстку с аналитикой каждого шага и этапа.</w:t>
+      </w:r>
+    </w:p>
+    <w:p>
+      <w:pPr>
+        <w:spacing w:after="0" w:line="288" w:lineRule="auto"/>
+        <w:ind w:firstLine="709"/>
+        <w:jc w:val="both"/>
+        <w:rPr>
+          <w:rFonts w:ascii="Times New Roman" w:hAnsi="Times New Roman" w:cs="Times New Roman"/>
+          <w:sz w:val="28"/>
+          <w:szCs w:val="28"/>
+        </w:rPr>
+      </w:pPr>
+    </w:p>
+    <w:p>
+      <w:pPr>
+        <w:spacing w:after="0" w:line="288" w:lineRule="auto"/>
+        <w:jc w:val="center"/>
+        <w:rPr>
+          <w:rFonts w:ascii="Times New Roman" w:hAnsi="Times New Roman" w:cs="Times New Roman"/>
+          <w:sz w:val="28"/>
+          <w:szCs w:val="28"/>
+        </w:rPr>
+      </w:pPr>
+      <w:r>
+        <w:rPr>
+          <w:rFonts w:ascii="Times New Roman" w:hAnsi="Times New Roman" w:cs="Times New Roman"/>
+          <w:noProof/>
+          <w:sz w:val="28"/>
+          <w:szCs w:val="28"/>
+          <w:lang w:eastAsia="ru-RU"/>
+        </w:rPr>
+        <w:drawing>
+          <wp:inline distT="0" distB="0" distL="0" distR="0">
+            <wp:extent cx="5760720" cy="3238033"/>
+            <wp:effectExtent l="19050" t="0" r="0" b="0"/>
+            <wp:docPr id="1" name="Рисунок 1"/>
+            <wp:cNvGraphicFramePr>
+              <a:graphicFrameLocks xmlns:a="http://schemas.openxmlformats.org/drawingml/2006/main" noChangeAspect="1"/>
+            </wp:cNvGraphicFramePr>
+            <a:graphic xmlns:a="http://schemas.openxmlformats.org/drawingml/2006/main">
+              <a:graphicData uri="http://schemas.openxmlformats.org/drawingml/2006/picture">
+                <pic:pic xmlns:pic="http://schemas.openxmlformats.org/drawingml/2006/picture">
+                  <pic:nvPicPr>
+                    <pic:cNvPr id="0" name="Picture 1"/>
+                    <pic:cNvPicPr>
+                      <a:picLocks noChangeAspect="1" noChangeArrowheads="1"/>
+                    </pic:cNvPicPr>
+                  </pic:nvPicPr>
+                  <pic:blipFill>
+                    <a:blip r:embed="rId10" cstate="print"/>
+                    <a:srcRect/>
+                    <a:stretch>
+                      <a:fillRect/>
+                    </a:stretch>
+                  </pic:blipFill>
+                  <pic:spPr bwMode="auto">
+                    <a:xfrm>
+                      <a:off x="0" y="0"/>
+                      <a:ext cx="5760720" cy="3238033"/>
+                    </a:xfrm>
+                    <a:prstGeom prst="rect">
+                      <a:avLst/>
+                    </a:prstGeom>
+                    <a:noFill/>
+                    <a:ln w="9525">
+                      <a:noFill/>
+                      <a:miter lim="800000"/>
+                      <a:headEnd/>
+                      <a:tailEnd/>
+                    </a:ln>
+                  </pic:spPr>
+                </pic:pic>
+              </a:graphicData>
+            </a:graphic>
+          </wp:inline>
+        </w:drawing>
+      </w:r>
+    </w:p>
+    <w:p>
+      <w:pPr>
+        <w:spacing w:after="0" w:line="288" w:lineRule="auto"/>
+        <w:ind w:firstLine="709"/>
+        <w:jc w:val="center"/>
+        <w:rPr>
+          <w:rFonts w:ascii="Times New Roman" w:hAnsi="Times New Roman" w:cs="Times New Roman"/>
+          <w:sz w:val="28"/>
+          <w:szCs w:val="28"/>
+        </w:rPr>
+      </w:pPr>
+      <w:r>
+        <w:rPr>
+          <w:rFonts w:ascii="Times New Roman" w:hAnsi="Times New Roman" w:cs="Times New Roman"/>
+          <w:sz w:val="28"/>
+          <w:szCs w:val="28"/>
+        </w:rPr>
+        <w:t>Рис. 2.1.</w:t>
+      </w:r>
+      <w:r>
+        <w:rPr>
+          <w:rFonts w:ascii="Times New Roman" w:hAnsi="Times New Roman" w:cs="Times New Roman"/>
+          <w:sz w:val="28"/>
+          <w:szCs w:val="28"/>
+        </w:rPr>
+        <w:t xml:space="preserve"> Базовый шаблон</w:t>
+      </w:r>
+      <w:r>
+        <w:rPr>
+          <w:rFonts w:ascii="Times New Roman" w:hAnsi="Times New Roman" w:cs="Times New Roman"/>
+          <w:sz w:val="28"/>
+          <w:szCs w:val="28"/>
+        </w:rPr>
+        <w:t>.</w:t>
+      </w:r>
+    </w:p>
+    <w:p>
+      <w:pPr>
+        <w:spacing w:after="0" w:line="288" w:lineRule="auto"/>
+        <w:ind w:firstLine="709"/>
+        <w:jc w:val="both"/>
+        <w:rPr>
+          <w:rFonts w:ascii="Times New Roman" w:hAnsi="Times New Roman" w:cs="Times New Roman"/>
+          <w:sz w:val="28"/>
+          <w:szCs w:val="28"/>
+        </w:rPr>
+      </w:pPr>
+    </w:p>
+    <w:p>
+      <w:pPr>
+        <w:spacing w:after="0" w:line="288" w:lineRule="auto"/>
+        <w:ind w:firstLine="709"/>
+        <w:jc w:val="center"/>
+        <w:rPr>
+          <w:rFonts w:ascii="Times New Roman" w:hAnsi="Times New Roman" w:cs="Times New Roman"/>
+          <w:sz w:val="28"/>
+          <w:szCs w:val="28"/>
+        </w:rPr>
+      </w:pPr>
+      <w:r>
+        <w:rPr>
+          <w:rFonts w:ascii="Times New Roman" w:hAnsi="Times New Roman" w:cs="Times New Roman"/>
+          <w:sz w:val="28"/>
+          <w:szCs w:val="28"/>
+          <w:highlight w:val="yellow"/>
+        </w:rPr>
+        <w:t>*вставить результат аналитики*</w:t>
+      </w:r>
+    </w:p>
+    <w:p>
+      <w:pPr>
+        <w:spacing w:after="0" w:line="288" w:lineRule="auto"/>
+        <w:ind w:firstLine="709"/>
+        <w:jc w:val="center"/>
+        <w:rPr>
+          <w:rFonts w:ascii="Times New Roman" w:hAnsi="Times New Roman" w:cs="Times New Roman"/>
+          <w:sz w:val="28"/>
+          <w:szCs w:val="28"/>
+        </w:rPr>
+      </w:pPr>
+      <w:r>
+        <w:rPr>
+          <w:rFonts w:ascii="Times New Roman" w:hAnsi="Times New Roman" w:cs="Times New Roman"/>
+          <w:sz w:val="28"/>
+          <w:szCs w:val="28"/>
+        </w:rPr>
+        <w:t xml:space="preserve">Рис. 2.2. Анализ </w:t>
+      </w:r>
+      <w:r>
+        <w:rPr>
+          <w:rFonts w:ascii="Times New Roman" w:hAnsi="Times New Roman" w:cs="Times New Roman"/>
+          <w:sz w:val="28"/>
+          <w:szCs w:val="28"/>
+        </w:rPr>
+        <w:t xml:space="preserve">страницы </w:t>
+      </w:r>
+      <w:proofErr w:type="gramStart"/>
+      <w:r>
+        <w:rPr>
+          <w:rFonts w:ascii="Times New Roman" w:hAnsi="Times New Roman" w:cs="Times New Roman"/>
+          <w:sz w:val="28"/>
+          <w:szCs w:val="28"/>
+        </w:rPr>
+        <w:t>из</w:t>
+      </w:r>
+      <w:proofErr w:type="gramEnd"/>
+      <w:r>
+        <w:rPr>
+          <w:rFonts w:ascii="Times New Roman" w:hAnsi="Times New Roman" w:cs="Times New Roman"/>
+          <w:sz w:val="28"/>
+          <w:szCs w:val="28"/>
+        </w:rPr>
+        <w:t xml:space="preserve"> </w:t>
+      </w:r>
+      <w:r>
+        <w:rPr>
+          <w:rFonts w:ascii="Times New Roman" w:hAnsi="Times New Roman" w:cs="Times New Roman"/>
+          <w:sz w:val="28"/>
+          <w:szCs w:val="28"/>
+        </w:rPr>
+        <w:t>Рис. 2.1</w:t>
+      </w:r>
+      <w:r>
+        <w:rPr>
+          <w:rFonts w:ascii="Times New Roman" w:hAnsi="Times New Roman" w:cs="Times New Roman"/>
+          <w:sz w:val="28"/>
+          <w:szCs w:val="28"/>
+        </w:rPr>
+        <w:t>.</w:t>
+      </w:r>
+    </w:p>
+    <w:p>
+      <w:pPr>
+        <w:spacing w:after="0" w:line="288" w:lineRule="auto"/>
+        <w:ind w:firstLine="709"/>
+        <w:jc w:val="both"/>
+        <w:rPr>
+          <w:rFonts w:ascii="Times New Roman" w:hAnsi="Times New Roman" w:cs="Times New Roman"/>
+          <w:sz w:val="28"/>
+          <w:szCs w:val="28"/>
+        </w:rPr>
+      </w:pPr>
     </w:p>
     <w:p>
       <w:pPr>
@@ -3622,7 +4549,25 @@
           <w:sz w:val="28"/>
           <w:szCs w:val="28"/>
         </w:rPr>
-        <w:t xml:space="preserve">), весы релевантности сайта показывают 0. Исправим это добавив тег </w:t>
+        <w:t xml:space="preserve">), весы релевантности сайта показывают 0. Исправим это </w:t>
+      </w:r>
+      <w:proofErr w:type="gramStart"/>
+      <w:r>
+        <w:rPr>
+          <w:rFonts w:ascii="Times New Roman" w:hAnsi="Times New Roman" w:cs="Times New Roman"/>
+          <w:sz w:val="28"/>
+          <w:szCs w:val="28"/>
+        </w:rPr>
+        <w:t>добавив</w:t>
+      </w:r>
+      <w:proofErr w:type="gramEnd"/>
+      <w:r>
+        <w:rPr>
+          <w:rFonts w:ascii="Times New Roman" w:hAnsi="Times New Roman" w:cs="Times New Roman"/>
+          <w:sz w:val="28"/>
+          <w:szCs w:val="28"/>
+        </w:rPr>
+        <w:t xml:space="preserve"> тег </w:t>
       </w:r>
       <w:r>
         <w:rPr>
@@ -3673,37 +4618,210 @@
           <w:sz w:val="28"/>
           <w:szCs w:val="28"/>
         </w:rPr>
-        <w:t>1 с аналогичным текстом и повторим анализ.</w:t>
-      </w:r>
-    </w:p>
-    <w:p>
-      <w:pPr>
-        <w:spacing w:after="0" w:line="288" w:lineRule="auto"/>
-        <w:ind w:firstLine="709"/>
-        <w:jc w:val="both"/>
-        <w:rPr>
-          <w:rFonts w:ascii="Times New Roman" w:hAnsi="Times New Roman" w:cs="Times New Roman"/>
-          <w:sz w:val="28"/>
-          <w:szCs w:val="28"/>
-        </w:rPr>
-      </w:pPr>
-    </w:p>
-    <w:p>
-      <w:pPr>
-        <w:spacing w:after="0" w:line="288" w:lineRule="auto"/>
-        <w:ind w:firstLine="709"/>
-        <w:jc w:val="both"/>
-        <w:rPr>
-          <w:rFonts w:ascii="Times New Roman" w:hAnsi="Times New Roman" w:cs="Times New Roman"/>
-          <w:sz w:val="28"/>
-          <w:szCs w:val="28"/>
-        </w:rPr>
-      </w:pPr>
-      <w:r>
-        <w:rPr>
-          <w:rFonts w:ascii="Times New Roman" w:hAnsi="Times New Roman" w:cs="Times New Roman"/>
-          <w:sz w:val="28"/>
-          <w:szCs w:val="28"/>
+        <w:t>1 с аналогичным текстом и повторим анализ</w:t>
+      </w:r>
+      <w:r>
+        <w:rPr>
+          <w:rFonts w:ascii="Times New Roman" w:hAnsi="Times New Roman" w:cs="Times New Roman"/>
+          <w:sz w:val="28"/>
+          <w:szCs w:val="28"/>
+        </w:rPr>
+        <w:t xml:space="preserve"> (Рис. 2.3 и Рис 2.4)</w:t>
+      </w:r>
+      <w:r>
+        <w:rPr>
+          <w:rFonts w:ascii="Times New Roman" w:hAnsi="Times New Roman" w:cs="Times New Roman"/>
+          <w:sz w:val="28"/>
+          <w:szCs w:val="28"/>
+        </w:rPr>
+        <w:t>.</w:t>
+      </w:r>
+    </w:p>
+    <w:p>
+      <w:pPr>
+        <w:spacing w:after="0" w:line="288" w:lineRule="auto"/>
+        <w:ind w:firstLine="709"/>
+        <w:jc w:val="both"/>
+        <w:rPr>
+          <w:rFonts w:ascii="Times New Roman" w:hAnsi="Times New Roman" w:cs="Times New Roman"/>
+          <w:sz w:val="28"/>
+          <w:szCs w:val="28"/>
+        </w:rPr>
+      </w:pPr>
+    </w:p>
+    <w:p>
+      <w:pPr>
+        <w:spacing w:after="0" w:line="288" w:lineRule="auto"/>
+        <w:jc w:val="center"/>
+        <w:rPr>
+          <w:rFonts w:ascii="Times New Roman" w:hAnsi="Times New Roman" w:cs="Times New Roman"/>
+          <w:sz w:val="28"/>
+          <w:szCs w:val="28"/>
+        </w:rPr>
+      </w:pPr>
+      <w:r>
+        <w:rPr>
+          <w:rFonts w:ascii="Times New Roman" w:hAnsi="Times New Roman" w:cs="Times New Roman"/>
+          <w:noProof/>
+          <w:sz w:val="28"/>
+          <w:szCs w:val="28"/>
+          <w:lang w:eastAsia="ru-RU"/>
+        </w:rPr>
+        <w:lastRenderedPageBreak/>
+        <w:drawing>
+          <wp:inline distT="0" distB="0" distL="0" distR="0">
+            <wp:extent cx="5760720" cy="3238033"/>
+            <wp:effectExtent l="19050" t="0" r="0" b="0"/>
+            <wp:docPr id="2" name="Рисунок 4"/>
+            <wp:cNvGraphicFramePr>
+              <a:graphicFrameLocks xmlns:a="http://schemas.openxmlformats.org/drawingml/2006/main" noChangeAspect="1"/>
+            </wp:cNvGraphicFramePr>
+            <a:graphic xmlns:a="http://schemas.openxmlformats.org/drawingml/2006/main">
+              <a:graphicData uri="http://schemas.openxmlformats.org/drawingml/2006/picture">
+                <pic:pic xmlns:pic="http://schemas.openxmlformats.org/drawingml/2006/picture">
+                  <pic:nvPicPr>
+                    <pic:cNvPr id="0" name="Picture 4"/>
+                    <pic:cNvPicPr>
+                      <a:picLocks noChangeAspect="1" noChangeArrowheads="1"/>
+                    </pic:cNvPicPr>
+                  </pic:nvPicPr>
+                  <pic:blipFill>
+                    <a:blip r:embed="rId11" cstate="print"/>
+                    <a:srcRect/>
+                    <a:stretch>
+                      <a:fillRect/>
+                    </a:stretch>
+                  </pic:blipFill>
+                  <pic:spPr bwMode="auto">
+                    <a:xfrm>
+                      <a:off x="0" y="0"/>
+                      <a:ext cx="5760720" cy="3238033"/>
+                    </a:xfrm>
+                    <a:prstGeom prst="rect">
+                      <a:avLst/>
+                    </a:prstGeom>
+                    <a:noFill/>
+                    <a:ln w="9525">
+                      <a:noFill/>
+                      <a:miter lim="800000"/>
+                      <a:headEnd/>
+                      <a:tailEnd/>
+                    </a:ln>
+                  </pic:spPr>
+                </pic:pic>
+              </a:graphicData>
+            </a:graphic>
+          </wp:inline>
+        </w:drawing>
+      </w:r>
+    </w:p>
+    <w:p>
+      <w:pPr>
+        <w:spacing w:after="0" w:line="288" w:lineRule="auto"/>
+        <w:ind w:firstLine="709"/>
+        <w:jc w:val="center"/>
+        <w:rPr>
+          <w:rFonts w:ascii="Times New Roman" w:hAnsi="Times New Roman" w:cs="Times New Roman"/>
+          <w:sz w:val="28"/>
+          <w:szCs w:val="28"/>
+        </w:rPr>
+      </w:pPr>
+      <w:r>
+        <w:rPr>
+          <w:rFonts w:ascii="Times New Roman" w:hAnsi="Times New Roman" w:cs="Times New Roman"/>
+          <w:sz w:val="28"/>
+          <w:szCs w:val="28"/>
+        </w:rPr>
+        <w:t xml:space="preserve">Рис. 2.3. </w:t>
+      </w:r>
+      <w:r>
+        <w:rPr>
+          <w:rFonts w:ascii="Times New Roman" w:hAnsi="Times New Roman" w:cs="Times New Roman"/>
+          <w:sz w:val="28"/>
+          <w:szCs w:val="28"/>
+        </w:rPr>
+        <w:t xml:space="preserve">Базовый шаблон с добавленным тегом </w:t>
+      </w:r>
+      <w:r>
+        <w:rPr>
+          <w:rFonts w:ascii="Times New Roman" w:hAnsi="Times New Roman" w:cs="Times New Roman"/>
+          <w:sz w:val="28"/>
+          <w:szCs w:val="28"/>
+          <w:lang w:val="en-US"/>
+        </w:rPr>
+        <w:t>h</w:t>
+      </w:r>
+      <w:r>
+        <w:rPr>
+          <w:rFonts w:ascii="Times New Roman" w:hAnsi="Times New Roman" w:cs="Times New Roman"/>
+          <w:sz w:val="28"/>
+          <w:szCs w:val="28"/>
+        </w:rPr>
+        <w:t xml:space="preserve">1 </w:t>
+      </w:r>
+      <w:r>
+        <w:rPr>
+          <w:rFonts w:ascii="Times New Roman" w:hAnsi="Times New Roman" w:cs="Times New Roman"/>
+          <w:sz w:val="28"/>
+          <w:szCs w:val="28"/>
+        </w:rPr>
+        <w:t>и текстом в теге</w:t>
+      </w:r>
+      <w:r>
+        <w:rPr>
+          <w:rFonts w:ascii="Times New Roman" w:hAnsi="Times New Roman" w:cs="Times New Roman"/>
+          <w:sz w:val="28"/>
+          <w:szCs w:val="28"/>
+        </w:rPr>
+        <w:t> </w:t>
+      </w:r>
+      <w:r>
+        <w:rPr>
+          <w:rFonts w:ascii="Times New Roman" w:hAnsi="Times New Roman" w:cs="Times New Roman"/>
+          <w:sz w:val="28"/>
+          <w:szCs w:val="28"/>
+          <w:lang w:val="en-US"/>
+        </w:rPr>
+        <w:t>title</w:t>
+      </w:r>
+      <w:r>
+        <w:rPr>
+          <w:rFonts w:ascii="Times New Roman" w:hAnsi="Times New Roman" w:cs="Times New Roman"/>
+          <w:sz w:val="28"/>
+          <w:szCs w:val="28"/>
+        </w:rPr>
+        <w:t>.</w:t>
+      </w:r>
+    </w:p>
+    <w:p>
+      <w:pPr>
+        <w:spacing w:after="0" w:line="288" w:lineRule="auto"/>
+        <w:ind w:firstLine="709"/>
+        <w:jc w:val="center"/>
+        <w:rPr>
+          <w:rFonts w:ascii="Times New Roman" w:hAnsi="Times New Roman" w:cs="Times New Roman"/>
+          <w:sz w:val="28"/>
+          <w:szCs w:val="28"/>
+        </w:rPr>
+      </w:pPr>
+    </w:p>
+    <w:p>
+      <w:pPr>
+        <w:spacing w:after="0" w:line="288" w:lineRule="auto"/>
+        <w:ind w:firstLine="709"/>
+        <w:jc w:val="center"/>
+        <w:rPr>
+          <w:rFonts w:ascii="Times New Roman" w:hAnsi="Times New Roman" w:cs="Times New Roman"/>
+          <w:sz w:val="28"/>
+          <w:szCs w:val="28"/>
+        </w:rPr>
+      </w:pPr>
+      <w:r>
+        <w:rPr>
+          <w:rFonts w:ascii="Times New Roman" w:hAnsi="Times New Roman" w:cs="Times New Roman"/>
+          <w:sz w:val="28"/>
+          <w:szCs w:val="28"/>
+          <w:highlight w:val="yellow"/>
         </w:rPr>
         <w:t xml:space="preserve">*(базовый шаблон + </w:t>
       </w:r>
@@ -3712,6 +4830,7 @@
           <w:rFonts w:ascii="Times New Roman" w:hAnsi="Times New Roman" w:cs="Times New Roman"/>
           <w:sz w:val="28"/>
           <w:szCs w:val="28"/>
+          <w:highlight w:val="yellow"/>
           <w:lang w:val="en-US"/>
         </w:rPr>
         <w:t>h</w:t>
@@ -3721,6 +4840,7 @@
           <w:rFonts w:ascii="Times New Roman" w:hAnsi="Times New Roman" w:cs="Times New Roman"/>
           <w:sz w:val="28"/>
           <w:szCs w:val="28"/>
+          <w:highlight w:val="yellow"/>
         </w:rPr>
         <w:t>1=</w:t>
       </w:r>
@@ -3729,6 +4849,7 @@
           <w:rFonts w:ascii="Times New Roman" w:hAnsi="Times New Roman" w:cs="Times New Roman"/>
           <w:sz w:val="28"/>
           <w:szCs w:val="28"/>
+          <w:highlight w:val="yellow"/>
           <w:lang w:val="en-US"/>
         </w:rPr>
         <w:t>title</w:t>
@@ -3738,9 +4859,101 @@
           <w:rFonts w:ascii="Times New Roman" w:hAnsi="Times New Roman" w:cs="Times New Roman"/>
           <w:sz w:val="28"/>
           <w:szCs w:val="28"/>
+          <w:highlight w:val="yellow"/>
         </w:rPr>
         <w:t>)</w:t>
       </w:r>
+      <w:r>
+        <w:rPr>
+          <w:rFonts w:ascii="Times New Roman" w:hAnsi="Times New Roman" w:cs="Times New Roman"/>
+          <w:sz w:val="28"/>
+          <w:szCs w:val="28"/>
+          <w:highlight w:val="yellow"/>
+        </w:rPr>
+        <w:t xml:space="preserve"> вставить результат аналитики*</w:t>
+      </w:r>
+    </w:p>
+    <w:p>
+      <w:pPr>
+        <w:spacing w:after="0" w:line="288" w:lineRule="auto"/>
+        <w:ind w:firstLine="709"/>
+        <w:jc w:val="center"/>
+        <w:rPr>
+          <w:rFonts w:ascii="Times New Roman" w:hAnsi="Times New Roman" w:cs="Times New Roman"/>
+          <w:sz w:val="28"/>
+          <w:szCs w:val="28"/>
+        </w:rPr>
+      </w:pPr>
+      <w:r>
+        <w:rPr>
+          <w:rFonts w:ascii="Times New Roman" w:hAnsi="Times New Roman" w:cs="Times New Roman"/>
+          <w:sz w:val="28"/>
+          <w:szCs w:val="28"/>
+        </w:rPr>
+        <w:t xml:space="preserve">Рис. 2.4. </w:t>
+      </w:r>
+      <w:r>
+        <w:rPr>
+          <w:rFonts w:ascii="Times New Roman" w:hAnsi="Times New Roman" w:cs="Times New Roman"/>
+          <w:sz w:val="28"/>
+          <w:szCs w:val="28"/>
+        </w:rPr>
+        <w:t xml:space="preserve">Анализ </w:t>
+      </w:r>
+      <w:r>
+        <w:rPr>
+          <w:rFonts w:ascii="Times New Roman" w:hAnsi="Times New Roman" w:cs="Times New Roman"/>
+          <w:sz w:val="28"/>
+          <w:szCs w:val="28"/>
+        </w:rPr>
+        <w:t xml:space="preserve">страницы </w:t>
+      </w:r>
+      <w:proofErr w:type="gramStart"/>
+      <w:r>
+        <w:rPr>
+          <w:rFonts w:ascii="Times New Roman" w:hAnsi="Times New Roman" w:cs="Times New Roman"/>
+          <w:sz w:val="28"/>
+          <w:szCs w:val="28"/>
+        </w:rPr>
+        <w:t>из</w:t>
+      </w:r>
+      <w:proofErr w:type="gramEnd"/>
+      <w:r>
+        <w:rPr>
+          <w:rFonts w:ascii="Times New Roman" w:hAnsi="Times New Roman" w:cs="Times New Roman"/>
+          <w:sz w:val="28"/>
+          <w:szCs w:val="28"/>
+        </w:rPr>
+        <w:t xml:space="preserve"> </w:t>
+      </w:r>
+      <w:r>
+        <w:rPr>
+          <w:rFonts w:ascii="Times New Roman" w:hAnsi="Times New Roman" w:cs="Times New Roman"/>
+          <w:sz w:val="28"/>
+          <w:szCs w:val="28"/>
+        </w:rPr>
+        <w:t>Рис. 2.3</w:t>
+      </w:r>
+      <w:r>
+        <w:rPr>
+          <w:rFonts w:ascii="Times New Roman" w:hAnsi="Times New Roman" w:cs="Times New Roman"/>
+          <w:sz w:val="28"/>
+          <w:szCs w:val="28"/>
+        </w:rPr>
+        <w:t>.</w:t>
+      </w:r>
+    </w:p>
+    <w:p>
+      <w:pPr>
+        <w:spacing w:after="0" w:line="288" w:lineRule="auto"/>
+        <w:ind w:firstLine="709"/>
+        <w:jc w:val="center"/>
+        <w:rPr>
+          <w:rFonts w:ascii="Times New Roman" w:hAnsi="Times New Roman" w:cs="Times New Roman"/>
+          <w:sz w:val="28"/>
+          <w:szCs w:val="28"/>
+        </w:rPr>
+      </w:pPr>
     </w:p>
     <w:p>
       <w:pPr>
@@ -3793,7 +5006,60 @@
           <w:sz w:val="28"/>
           <w:szCs w:val="28"/>
         </w:rPr>
-        <w:t xml:space="preserve">, весы релевантности сайта увеличились до ___. Попробуем добавить контент, с информацией о данной странице, а также сформулируем текст для тега </w:t>
+        <w:t xml:space="preserve">, весы релевантности сайта увеличились </w:t>
+      </w:r>
+      <w:proofErr w:type="gramStart"/>
+      <w:r>
+        <w:rPr>
+          <w:rFonts w:ascii="Times New Roman" w:hAnsi="Times New Roman" w:cs="Times New Roman"/>
+          <w:sz w:val="28"/>
+          <w:szCs w:val="28"/>
+        </w:rPr>
+        <w:t>до</w:t>
+      </w:r>
+      <w:proofErr w:type="gramEnd"/>
+      <w:r>
+        <w:rPr>
+          <w:rFonts w:ascii="Times New Roman" w:hAnsi="Times New Roman" w:cs="Times New Roman"/>
+          <w:sz w:val="28"/>
+          <w:szCs w:val="28"/>
+        </w:rPr>
+        <w:t xml:space="preserve"> </w:t>
+      </w:r>
+      <w:r>
+        <w:rPr>
+          <w:rFonts w:ascii="Times New Roman" w:hAnsi="Times New Roman" w:cs="Times New Roman"/>
+          <w:sz w:val="28"/>
+          <w:szCs w:val="28"/>
+          <w:highlight w:val="red"/>
+        </w:rPr>
+        <w:t>___</w:t>
+      </w:r>
+      <w:r>
+        <w:rPr>
+          <w:rFonts w:ascii="Times New Roman" w:hAnsi="Times New Roman" w:cs="Times New Roman"/>
+          <w:sz w:val="28"/>
+          <w:szCs w:val="28"/>
+        </w:rPr>
+        <w:t xml:space="preserve">. Попробуем добавить контент, </w:t>
+      </w:r>
+      <w:proofErr w:type="gramStart"/>
+      <w:r>
+        <w:rPr>
+          <w:rFonts w:ascii="Times New Roman" w:hAnsi="Times New Roman" w:cs="Times New Roman"/>
+          <w:sz w:val="28"/>
+          <w:szCs w:val="28"/>
+        </w:rPr>
+        <w:t>с</w:t>
+      </w:r>
+      <w:proofErr w:type="gramEnd"/>
+      <w:r>
+        <w:rPr>
+          <w:rFonts w:ascii="Times New Roman" w:hAnsi="Times New Roman" w:cs="Times New Roman"/>
+          <w:sz w:val="28"/>
+          <w:szCs w:val="28"/>
+        </w:rPr>
+        <w:t xml:space="preserve"> информацией о данной странице, а также сформулируем текст для тега </w:t>
       </w:r>
       <w:r>
         <w:rPr>
@@ -3844,7 +5110,23 @@
           <w:sz w:val="28"/>
           <w:szCs w:val="28"/>
         </w:rPr>
-        <w:t xml:space="preserve">, хранящий описание данной </w:t>
+        <w:t>, хранящи</w:t>
+      </w:r>
+      <w:r>
+        <w:rPr>
+          <w:rFonts w:ascii="Times New Roman" w:hAnsi="Times New Roman" w:cs="Times New Roman"/>
+          <w:sz w:val="28"/>
+          <w:szCs w:val="28"/>
+        </w:rPr>
+        <w:t>м</w:t>
+      </w:r>
+      <w:r>
+        <w:rPr>
+          <w:rFonts w:ascii="Times New Roman" w:hAnsi="Times New Roman" w:cs="Times New Roman"/>
+          <w:sz w:val="28"/>
+          <w:szCs w:val="28"/>
+        </w:rPr>
+        <w:t xml:space="preserve"> описание данной </w:t>
       </w:r>
       <w:r>
         <w:rPr>
@@ -3861,89 +5143,324 @@
           <w:sz w:val="28"/>
           <w:szCs w:val="28"/>
         </w:rPr>
-        <w:t xml:space="preserve"> страницы, отображаемой в списке выдачи поисковиков.</w:t>
-      </w:r>
-    </w:p>
-    <w:p>
-      <w:pPr>
-        <w:spacing w:after="0" w:line="288" w:lineRule="auto"/>
-        <w:ind w:firstLine="709"/>
-        <w:jc w:val="both"/>
-        <w:rPr>
-          <w:rFonts w:ascii="Times New Roman" w:hAnsi="Times New Roman" w:cs="Times New Roman"/>
-          <w:sz w:val="28"/>
-          <w:szCs w:val="28"/>
-        </w:rPr>
-      </w:pPr>
-      <w:r>
-        <w:rPr>
-          <w:rFonts w:ascii="Times New Roman" w:hAnsi="Times New Roman" w:cs="Times New Roman"/>
-          <w:sz w:val="28"/>
-          <w:szCs w:val="28"/>
-        </w:rPr>
-        <w:t>Результат анализа приведен в приложении ___.</w:t>
-      </w:r>
-    </w:p>
-    <w:p>
-      <w:pPr>
-        <w:spacing w:after="0" w:line="288" w:lineRule="auto"/>
-        <w:ind w:firstLine="709"/>
-        <w:jc w:val="both"/>
-        <w:rPr>
-          <w:rFonts w:ascii="Times New Roman" w:hAnsi="Times New Roman" w:cs="Times New Roman"/>
-          <w:sz w:val="28"/>
-          <w:szCs w:val="28"/>
-        </w:rPr>
-      </w:pPr>
-    </w:p>
-    <w:p>
-      <w:pPr>
-        <w:spacing w:after="0" w:line="288" w:lineRule="auto"/>
-        <w:ind w:firstLine="709"/>
-        <w:jc w:val="both"/>
-        <w:rPr>
-          <w:rFonts w:ascii="Times New Roman" w:hAnsi="Times New Roman" w:cs="Times New Roman"/>
-          <w:sz w:val="28"/>
-          <w:szCs w:val="28"/>
-        </w:rPr>
-      </w:pPr>
-    </w:p>
-    <w:p>
-      <w:pPr>
-        <w:spacing w:after="0" w:line="288" w:lineRule="auto"/>
-        <w:ind w:firstLine="709"/>
-        <w:jc w:val="both"/>
-        <w:rPr>
-          <w:rFonts w:ascii="Times New Roman" w:hAnsi="Times New Roman" w:cs="Times New Roman"/>
-          <w:sz w:val="28"/>
-          <w:szCs w:val="28"/>
-        </w:rPr>
-      </w:pPr>
-      <w:r>
-        <w:rPr>
-          <w:rFonts w:ascii="Times New Roman" w:hAnsi="Times New Roman" w:cs="Times New Roman"/>
-          <w:sz w:val="28"/>
-          <w:szCs w:val="28"/>
-        </w:rPr>
-        <w:t xml:space="preserve">Как видно из приложения ___, релевантность сайта, в отношении конкретных запросов, на которые будет ориентирована веб-страница, увеличилась, как и шансы на продвижение в списке выдачи. В данный момент анализируемая страница не несёт никакой информативности для потенциального посетителя. Добавим текст и равномерно </w:t>
-      </w:r>
-      <w:proofErr w:type="spellStart"/>
-      <w:r>
-        <w:rPr>
-          <w:rFonts w:ascii="Times New Roman" w:hAnsi="Times New Roman" w:cs="Times New Roman"/>
-          <w:sz w:val="28"/>
-          <w:szCs w:val="28"/>
-        </w:rPr>
-        <w:t>расперелим</w:t>
-      </w:r>
-      <w:proofErr w:type="spellEnd"/>
-      <w:r>
-        <w:rPr>
-          <w:rFonts w:ascii="Times New Roman" w:hAnsi="Times New Roman" w:cs="Times New Roman"/>
-          <w:sz w:val="28"/>
-          <w:szCs w:val="28"/>
-        </w:rPr>
-        <w:t xml:space="preserve"> в нём ключевые слова, но первым делом зайдем в любую поисковую систему и проведем анализ количества ключевых слов на нем, чтобы составить достойную конкуренцию.</w:t>
+        <w:t xml:space="preserve"> страницы, отображаемой в списке выдачи поисковиков</w:t>
+      </w:r>
+      <w:r>
+        <w:rPr>
+          <w:rFonts w:ascii="Times New Roman" w:hAnsi="Times New Roman" w:cs="Times New Roman"/>
+          <w:sz w:val="28"/>
+          <w:szCs w:val="28"/>
+        </w:rPr>
+        <w:t xml:space="preserve"> (Рис. 2.5)</w:t>
+      </w:r>
+      <w:r>
+        <w:rPr>
+          <w:rFonts w:ascii="Times New Roman" w:hAnsi="Times New Roman" w:cs="Times New Roman"/>
+          <w:sz w:val="28"/>
+          <w:szCs w:val="28"/>
+        </w:rPr>
+        <w:t>.</w:t>
+      </w:r>
+    </w:p>
+    <w:p>
+      <w:pPr>
+        <w:spacing w:after="0" w:line="288" w:lineRule="auto"/>
+        <w:ind w:firstLine="709"/>
+        <w:jc w:val="both"/>
+        <w:rPr>
+          <w:rFonts w:ascii="Times New Roman" w:hAnsi="Times New Roman" w:cs="Times New Roman"/>
+          <w:sz w:val="28"/>
+          <w:szCs w:val="28"/>
+        </w:rPr>
+      </w:pPr>
+    </w:p>
+    <w:p>
+      <w:pPr>
+        <w:spacing w:after="0" w:line="288" w:lineRule="auto"/>
+        <w:jc w:val="center"/>
+        <w:rPr>
+          <w:rFonts w:ascii="Times New Roman" w:hAnsi="Times New Roman" w:cs="Times New Roman"/>
+          <w:sz w:val="28"/>
+          <w:szCs w:val="28"/>
+        </w:rPr>
+      </w:pPr>
+      <w:r>
+        <w:rPr>
+          <w:rFonts w:ascii="Times New Roman" w:hAnsi="Times New Roman" w:cs="Times New Roman"/>
+          <w:noProof/>
+          <w:sz w:val="28"/>
+          <w:szCs w:val="28"/>
+          <w:lang w:eastAsia="ru-RU"/>
+        </w:rPr>
+        <w:lastRenderedPageBreak/>
+        <w:drawing>
+          <wp:inline distT="0" distB="0" distL="0" distR="0">
+            <wp:extent cx="5760720" cy="3238033"/>
+            <wp:effectExtent l="19050" t="0" r="0" b="0"/>
+            <wp:docPr id="7" name="Рисунок 7"/>
+            <wp:cNvGraphicFramePr>
+              <a:graphicFrameLocks xmlns:a="http://schemas.openxmlformats.org/drawingml/2006/main" noChangeAspect="1"/>
+            </wp:cNvGraphicFramePr>
+            <a:graphic xmlns:a="http://schemas.openxmlformats.org/drawingml/2006/main">
+              <a:graphicData uri="http://schemas.openxmlformats.org/drawingml/2006/picture">
+                <pic:pic xmlns:pic="http://schemas.openxmlformats.org/drawingml/2006/picture">
+                  <pic:nvPicPr>
+                    <pic:cNvPr id="0" name="Picture 7"/>
+                    <pic:cNvPicPr>
+                      <a:picLocks noChangeAspect="1" noChangeArrowheads="1"/>
+                    </pic:cNvPicPr>
+                  </pic:nvPicPr>
+                  <pic:blipFill>
+                    <a:blip r:embed="rId12" cstate="print"/>
+                    <a:srcRect/>
+                    <a:stretch>
+                      <a:fillRect/>
+                    </a:stretch>
+                  </pic:blipFill>
+                  <pic:spPr bwMode="auto">
+                    <a:xfrm>
+                      <a:off x="0" y="0"/>
+                      <a:ext cx="5760720" cy="3238033"/>
+                    </a:xfrm>
+                    <a:prstGeom prst="rect">
+                      <a:avLst/>
+                    </a:prstGeom>
+                    <a:noFill/>
+                    <a:ln w="9525">
+                      <a:noFill/>
+                      <a:miter lim="800000"/>
+                      <a:headEnd/>
+                      <a:tailEnd/>
+                    </a:ln>
+                  </pic:spPr>
+                </pic:pic>
+              </a:graphicData>
+            </a:graphic>
+          </wp:inline>
+        </w:drawing>
+      </w:r>
+    </w:p>
+    <w:p>
+      <w:pPr>
+        <w:spacing w:after="0" w:line="288" w:lineRule="auto"/>
+        <w:ind w:firstLine="709"/>
+        <w:jc w:val="center"/>
+        <w:rPr>
+          <w:rFonts w:ascii="Times New Roman" w:hAnsi="Times New Roman" w:cs="Times New Roman"/>
+          <w:sz w:val="28"/>
+          <w:szCs w:val="28"/>
+        </w:rPr>
+      </w:pPr>
+      <w:r>
+        <w:rPr>
+          <w:rFonts w:ascii="Times New Roman" w:hAnsi="Times New Roman" w:cs="Times New Roman"/>
+          <w:sz w:val="28"/>
+          <w:szCs w:val="28"/>
+        </w:rPr>
+        <w:t xml:space="preserve">Рис. 2.5. </w:t>
+      </w:r>
+      <w:r>
+        <w:rPr>
+          <w:rFonts w:ascii="Times New Roman" w:hAnsi="Times New Roman" w:cs="Times New Roman"/>
+          <w:sz w:val="28"/>
+          <w:szCs w:val="28"/>
+        </w:rPr>
+        <w:t>Анализируемая страница с заполненным описанием и</w:t>
+      </w:r>
+      <w:r>
+        <w:rPr>
+          <w:rFonts w:ascii="Times New Roman" w:hAnsi="Times New Roman" w:cs="Times New Roman"/>
+          <w:sz w:val="28"/>
+          <w:szCs w:val="28"/>
+        </w:rPr>
+        <w:t> </w:t>
+      </w:r>
+      <w:r>
+        <w:rPr>
+          <w:rFonts w:ascii="Times New Roman" w:hAnsi="Times New Roman" w:cs="Times New Roman"/>
+          <w:sz w:val="28"/>
+          <w:szCs w:val="28"/>
+        </w:rPr>
+        <w:t>текстом</w:t>
+      </w:r>
+    </w:p>
+    <w:p>
+      <w:pPr>
+        <w:spacing w:after="0" w:line="288" w:lineRule="auto"/>
+        <w:ind w:firstLine="709"/>
+        <w:jc w:val="center"/>
+        <w:rPr>
+          <w:rFonts w:ascii="Times New Roman" w:hAnsi="Times New Roman" w:cs="Times New Roman"/>
+          <w:sz w:val="28"/>
+          <w:szCs w:val="28"/>
+        </w:rPr>
+      </w:pPr>
+    </w:p>
+    <w:p>
+      <w:pPr>
+        <w:spacing w:after="0" w:line="288" w:lineRule="auto"/>
+        <w:ind w:firstLine="709"/>
+        <w:jc w:val="center"/>
+        <w:rPr>
+          <w:rFonts w:ascii="Times New Roman" w:hAnsi="Times New Roman" w:cs="Times New Roman"/>
+          <w:sz w:val="28"/>
+          <w:szCs w:val="28"/>
+        </w:rPr>
+      </w:pPr>
+      <w:r>
+        <w:rPr>
+          <w:rFonts w:ascii="Times New Roman" w:hAnsi="Times New Roman" w:cs="Times New Roman"/>
+          <w:sz w:val="28"/>
+          <w:szCs w:val="28"/>
+          <w:highlight w:val="yellow"/>
+        </w:rPr>
+        <w:t>*вставить результат анализа*</w:t>
+      </w:r>
+    </w:p>
+    <w:p>
+      <w:pPr>
+        <w:spacing w:after="0" w:line="288" w:lineRule="auto"/>
+        <w:ind w:firstLine="709"/>
+        <w:jc w:val="center"/>
+        <w:rPr>
+          <w:rFonts w:ascii="Times New Roman" w:hAnsi="Times New Roman" w:cs="Times New Roman"/>
+          <w:sz w:val="28"/>
+          <w:szCs w:val="28"/>
+        </w:rPr>
+      </w:pPr>
+      <w:r>
+        <w:rPr>
+          <w:rFonts w:ascii="Times New Roman" w:hAnsi="Times New Roman" w:cs="Times New Roman"/>
+          <w:sz w:val="28"/>
+          <w:szCs w:val="28"/>
+        </w:rPr>
+        <w:t xml:space="preserve">Рис. 2.6. Анализ страницы </w:t>
+      </w:r>
+      <w:proofErr w:type="gramStart"/>
+      <w:r>
+        <w:rPr>
+          <w:rFonts w:ascii="Times New Roman" w:hAnsi="Times New Roman" w:cs="Times New Roman"/>
+          <w:sz w:val="28"/>
+          <w:szCs w:val="28"/>
+        </w:rPr>
+        <w:t>из</w:t>
+      </w:r>
+      <w:proofErr w:type="gramEnd"/>
+      <w:r>
+        <w:rPr>
+          <w:rFonts w:ascii="Times New Roman" w:hAnsi="Times New Roman" w:cs="Times New Roman"/>
+          <w:sz w:val="28"/>
+          <w:szCs w:val="28"/>
+        </w:rPr>
+        <w:t xml:space="preserve"> Рис. 2.5</w:t>
+      </w:r>
+    </w:p>
+    <w:p>
+      <w:pPr>
+        <w:spacing w:after="0" w:line="288" w:lineRule="auto"/>
+        <w:ind w:firstLine="709"/>
+        <w:jc w:val="both"/>
+        <w:rPr>
+          <w:rFonts w:ascii="Times New Roman" w:hAnsi="Times New Roman" w:cs="Times New Roman"/>
+          <w:sz w:val="28"/>
+          <w:szCs w:val="28"/>
+        </w:rPr>
+      </w:pPr>
+    </w:p>
+    <w:p>
+      <w:pPr>
+        <w:spacing w:after="0" w:line="288" w:lineRule="auto"/>
+        <w:ind w:firstLine="709"/>
+        <w:jc w:val="both"/>
+        <w:rPr>
+          <w:rFonts w:ascii="Times New Roman" w:hAnsi="Times New Roman" w:cs="Times New Roman"/>
+          <w:sz w:val="28"/>
+          <w:szCs w:val="28"/>
+        </w:rPr>
+      </w:pPr>
+      <w:r>
+        <w:rPr>
+          <w:rFonts w:ascii="Times New Roman" w:hAnsi="Times New Roman" w:cs="Times New Roman"/>
+          <w:sz w:val="28"/>
+          <w:szCs w:val="28"/>
+        </w:rPr>
+        <w:t xml:space="preserve">Как видно </w:t>
+      </w:r>
+      <w:proofErr w:type="gramStart"/>
+      <w:r>
+        <w:rPr>
+          <w:rFonts w:ascii="Times New Roman" w:hAnsi="Times New Roman" w:cs="Times New Roman"/>
+          <w:sz w:val="28"/>
+          <w:szCs w:val="28"/>
+        </w:rPr>
+        <w:t>из</w:t>
+      </w:r>
+      <w:proofErr w:type="gramEnd"/>
+      <w:r>
+        <w:rPr>
+          <w:rFonts w:ascii="Times New Roman" w:hAnsi="Times New Roman" w:cs="Times New Roman"/>
+          <w:sz w:val="28"/>
+          <w:szCs w:val="28"/>
+        </w:rPr>
+        <w:t xml:space="preserve"> </w:t>
+      </w:r>
+      <w:proofErr w:type="gramStart"/>
+      <w:r>
+        <w:rPr>
+          <w:rFonts w:ascii="Times New Roman" w:hAnsi="Times New Roman" w:cs="Times New Roman"/>
+          <w:sz w:val="28"/>
+          <w:szCs w:val="28"/>
+        </w:rPr>
+        <w:t>Рис</w:t>
+      </w:r>
+      <w:proofErr w:type="gramEnd"/>
+      <w:r>
+        <w:rPr>
+          <w:rFonts w:ascii="Times New Roman" w:hAnsi="Times New Roman" w:cs="Times New Roman"/>
+          <w:sz w:val="28"/>
+          <w:szCs w:val="28"/>
+        </w:rPr>
+        <w:t>. 2.6</w:t>
+      </w:r>
+      <w:r>
+        <w:rPr>
+          <w:rFonts w:ascii="Times New Roman" w:hAnsi="Times New Roman" w:cs="Times New Roman"/>
+          <w:sz w:val="28"/>
+          <w:szCs w:val="28"/>
+        </w:rPr>
+        <w:t xml:space="preserve">, релевантность сайта, в отношении конкретных запросов, на которые будет ориентирована веб-страница, увеличилась, как и шансы на продвижение в списке выдачи. В данный момент анализируемая страница не несёт никакой информативности для потенциального посетителя. </w:t>
+      </w:r>
+      <w:r>
+        <w:rPr>
+          <w:rFonts w:ascii="Times New Roman" w:hAnsi="Times New Roman" w:cs="Times New Roman"/>
+          <w:sz w:val="28"/>
+          <w:szCs w:val="28"/>
+        </w:rPr>
+        <w:t>Добавим текст и равномерно расп</w:t>
+      </w:r>
+      <w:r>
+        <w:rPr>
+          <w:rFonts w:ascii="Times New Roman" w:hAnsi="Times New Roman" w:cs="Times New Roman"/>
+          <w:sz w:val="28"/>
+          <w:szCs w:val="28"/>
+        </w:rPr>
+        <w:t>ре</w:t>
+      </w:r>
+      <w:r>
+        <w:rPr>
+          <w:rFonts w:ascii="Times New Roman" w:hAnsi="Times New Roman" w:cs="Times New Roman"/>
+          <w:sz w:val="28"/>
+          <w:szCs w:val="28"/>
+        </w:rPr>
+        <w:t>де</w:t>
+      </w:r>
+      <w:r>
+        <w:rPr>
+          <w:rFonts w:ascii="Times New Roman" w:hAnsi="Times New Roman" w:cs="Times New Roman"/>
+          <w:sz w:val="28"/>
+          <w:szCs w:val="28"/>
+        </w:rPr>
+        <w:t>лим в нём ключевые слова, но первым делом зайдем в любую поисковую систему и проведем анализ количества ключевых слов на нем, чтобы составить достойную конкуренцию.</w:t>
       </w:r>
     </w:p>
     <w:p>
@@ -4039,7 +5556,7 @@
           <w:sz w:val="28"/>
           <w:szCs w:val="28"/>
         </w:rPr>
-        <w:t xml:space="preserve">Текст составлен, а изменения проанализированы (приложение _). Весы релевантности сайта </w:t>
+        <w:t>Текст составлен, а изменения проанализированы (приложение _). Весы релевантности сайта показывают</w:t>
       </w:r>
       <w:proofErr w:type="gramStart"/>
       <w:r>
@@ -4048,7 +5565,7 @@
           <w:sz w:val="28"/>
           <w:szCs w:val="28"/>
         </w:rPr>
-        <w:t>показывают ,</w:t>
+        <w:t xml:space="preserve"> ,</w:t>
       </w:r>
       <w:proofErr w:type="gramEnd"/>
       <w:r>
@@ -4327,7 +5844,7 @@
       </w:pPr>
     </w:p>
     <w:sectPr>
-      <w:footerReference w:type="default" r:id="rId10"/>
+      <w:footerReference w:type="default" r:id="rId13"/>
       <w:pgSz w:w="11906" w:h="16838"/>
       <w:pgMar w:top="1134" w:right="1133" w:bottom="1134" w:left="1701" w:header="708" w:footer="708" w:gutter="0"/>
       <w:cols w:space="708"/>
@@ -4338,7 +5855,7 @@
 </file>
 
 <file path=word/endnotes.xml><?xml version="1.0" encoding="utf-8"?>
-<w:endnotes xmlns:wpc="http://schemas.microsoft.com/office/word/2010/wordprocessingCanvas" xmlns:cx="http://schemas.microsoft.com/office/drawing/2014/chartex" xmlns:cx1="http://schemas.microsoft.com/office/drawing/2015/9/8/chartex" xmlns:cx2="http://schemas.microsoft.com/office/drawing/2015/10/21/chartex" xmlns:cx3="http://schemas.microsoft.com/office/drawing/2016/5/9/chartex" xmlns:cx4="http://schemas.microsoft.com/office/drawing/2016/5/10/chartex" xmlns:cx5="http://schemas.microsoft.com/office/drawing/2016/5/11/chartex" xmlns:cx6="http://schemas.microsoft.com/office/drawing/2016/5/12/chartex" xmlns:cx7="http://schemas.microsoft.com/office/drawing/2016/5/13/chartex" xmlns:cx8="http://schemas.microsoft.com/office/drawing/2016/5/14/chartex" xmlns:mc="http://schemas.openxmlformats.org/markup-compatibility/2006" xmlns:aink="http://schemas.microsoft.com/office/drawing/2016/ink" xmlns:am3d="http://schemas.microsoft.com/office/drawing/2017/model3d" xmlns:o="urn:schemas-microsoft-com:office:office" xmlns:oel="http://schemas.microsoft.com/office/2019/extlst" xmlns:r="http://schemas.openxmlformats.org/officeDocument/2006/relationships" xmlns:m="http://schemas.openxmlformats.org/officeDocument/2006/math" xmlns:v="urn:schemas-microsoft-com:vml" xmlns:wp14="http://schemas.microsoft.com/office/word/2010/wordprocessingDrawing" xmlns:wp="http://schemas.openxmlformats.org/drawingml/2006/wordprocessingDrawing" xmlns:w10="urn:schemas-microsoft-com:office:word" xmlns:w="http://schemas.openxmlformats.org/wordprocessingml/2006/main" xmlns:w14="http://schemas.microsoft.com/office/word/2010/wordml" xmlns:w15="http://schemas.microsoft.com/office/word/2012/wordml" xmlns:w16cex="http://schemas.microsoft.com/office/word/2018/wordml/cex" xmlns:w16cid="http://schemas.microsoft.com/office/word/2016/wordml/cid" xmlns:w16="http://schemas.microsoft.com/office/word/2018/wordml" xmlns:w16sdtdh="http://schemas.microsoft.com/office/word/2020/wordml/sdtdatahash" xmlns:w16se="http://schemas.microsoft.com/office/word/2015/wordml/symex" xmlns:wpg="http://schemas.microsoft.com/office/word/2010/wordprocessingGroup" xmlns:wpi="http://schemas.microsoft.com/office/word/2010/wordprocessingInk" xmlns:wne="http://schemas.microsoft.com/office/word/2006/wordml" xmlns:wps="http://schemas.microsoft.com/office/word/2010/wordprocessingShape" mc:Ignorable="w14 w15 w16se w16cid w16 w16cex w16sdtdh wp14">
+<w:endnotes xmlns:ve="http://schemas.openxmlformats.org/markup-compatibility/2006" xmlns:o="urn:schemas-microsoft-com:office:office" xmlns:r="http://schemas.openxmlformats.org/officeDocument/2006/relationships" xmlns:m="http://schemas.openxmlformats.org/officeDocument/2006/math" xmlns:v="urn:schemas-microsoft-com:vml" xmlns:wp="http://schemas.openxmlformats.org/drawingml/2006/wordprocessingDrawing" xmlns:w10="urn:schemas-microsoft-com:office:word" xmlns:w="http://schemas.openxmlformats.org/wordprocessingml/2006/main" xmlns:wne="http://schemas.microsoft.com/office/word/2006/wordml">
   <w:endnote w:type="separator" w:id="-1">
     <w:p>
       <w:pPr>
@@ -4363,7 +5880,7 @@
 </file>
 
 <file path=word/footer1.xml><?xml version="1.0" encoding="utf-8"?>
-<w:ftr xmlns:wpc="http://schemas.microsoft.com/office/word/2010/wordprocessingCanvas" xmlns:cx="http://schemas.microsoft.com/office/drawing/2014/chartex" xmlns:cx1="http://schemas.microsoft.com/office/drawing/2015/9/8/chartex" xmlns:cx2="http://schemas.microsoft.com/office/drawing/2015/10/21/chartex" xmlns:cx3="http://schemas.microsoft.com/office/drawing/2016/5/9/chartex" xmlns:cx4="http://schemas.microsoft.com/office/drawing/2016/5/10/chartex" xmlns:cx5="http://schemas.microsoft.com/office/drawing/2016/5/11/chartex" xmlns:cx6="http://schemas.microsoft.com/office/drawing/2016/5/12/chartex" xmlns:cx7="http://schemas.microsoft.com/office/drawing/2016/5/13/chartex" xmlns:cx8="http://schemas.microsoft.com/office/drawing/2016/5/14/chartex" xmlns:mc="http://schemas.openxmlformats.org/markup-compatibility/2006" xmlns:aink="http://schemas.microsoft.com/office/drawing/2016/ink" xmlns:am3d="http://schemas.microsoft.com/office/drawing/2017/model3d" xmlns:o="urn:schemas-microsoft-com:office:office" xmlns:oel="http://schemas.microsoft.com/office/2019/extlst" xmlns:r="http://schemas.openxmlformats.org/officeDocument/2006/relationships" xmlns:m="http://schemas.openxmlformats.org/officeDocument/2006/math" xmlns:v="urn:schemas-microsoft-com:vml" xmlns:wp14="http://schemas.microsoft.com/office/word/2010/wordprocessingDrawing" xmlns:wp="http://schemas.openxmlformats.org/drawingml/2006/wordprocessingDrawing" xmlns:w10="urn:schemas-microsoft-com:office:word" xmlns:w="http://schemas.openxmlformats.org/wordprocessingml/2006/main" xmlns:w14="http://schemas.microsoft.com/office/word/2010/wordml" xmlns:w15="http://schemas.microsoft.com/office/word/2012/wordml" xmlns:w16cex="http://schemas.microsoft.com/office/word/2018/wordml/cex" xmlns:w16cid="http://schemas.microsoft.com/office/word/2016/wordml/cid" xmlns:w16="http://schemas.microsoft.com/office/word/2018/wordml" xmlns:w16sdtdh="http://schemas.microsoft.com/office/word/2020/wordml/sdtdatahash" xmlns:w16se="http://schemas.microsoft.com/office/word/2015/wordml/symex" xmlns:wpg="http://schemas.microsoft.com/office/word/2010/wordprocessingGroup" xmlns:wpi="http://schemas.microsoft.com/office/word/2010/wordprocessingInk" xmlns:wne="http://schemas.microsoft.com/office/word/2006/wordml" xmlns:wps="http://schemas.microsoft.com/office/word/2010/wordprocessingShape" mc:Ignorable="w14 w15 w16se w16cid w16 w16cex w16sdtdh wp14">
+<w:ftr xmlns:ve="http://schemas.openxmlformats.org/markup-compatibility/2006" xmlns:o="urn:schemas-microsoft-com:office:office" xmlns:r="http://schemas.openxmlformats.org/officeDocument/2006/relationships" xmlns:m="http://schemas.openxmlformats.org/officeDocument/2006/math" xmlns:v="urn:schemas-microsoft-com:vml" xmlns:wp="http://schemas.openxmlformats.org/drawingml/2006/wordprocessingDrawing" xmlns:w10="urn:schemas-microsoft-com:office:word" xmlns:w="http://schemas.openxmlformats.org/wordprocessingml/2006/main" xmlns:wne="http://schemas.microsoft.com/office/word/2006/wordml">
   <w:sdt>
     <w:sdtPr>
       <w:id w:val="909041055"/>
@@ -4391,7 +5908,7 @@
           <w:rPr>
             <w:noProof/>
           </w:rPr>
-          <w:t>5</w:t>
+          <w:t>11</w:t>
         </w:r>
         <w:r>
           <w:fldChar w:fldCharType="end"/>
@@ -4408,7 +5925,7 @@
 </file>
 
 <file path=word/footnotes.xml><?xml version="1.0" encoding="utf-8"?>
-<w:footnotes xmlns:wpc="http://schemas.microsoft.com/office/word/2010/wordprocessingCanvas" xmlns:cx="http://schemas.microsoft.com/office/drawing/2014/chartex" xmlns:cx1="http://schemas.microsoft.com/office/drawing/2015/9/8/chartex" xmlns:cx2="http://schemas.microsoft.com/office/drawing/2015/10/21/chartex" xmlns:cx3="http://schemas.microsoft.com/office/drawing/2016/5/9/chartex" xmlns:cx4="http://schemas.microsoft.com/office/drawing/2016/5/10/chartex" xmlns:cx5="http://schemas.microsoft.com/office/drawing/2016/5/11/chartex" xmlns:cx6="http://schemas.microsoft.com/office/drawing/2016/5/12/chartex" xmlns:cx7="http://schemas.microsoft.com/office/drawing/2016/5/13/chartex" xmlns:cx8="http://schemas.microsoft.com/office/drawing/2016/5/14/chartex" xmlns:mc="http://schemas.openxmlformats.org/markup-compatibility/2006" xmlns:aink="http://schemas.microsoft.com/office/drawing/2016/ink" xmlns:am3d="http://schemas.microsoft.com/office/drawing/2017/model3d" xmlns:o="urn:schemas-microsoft-com:office:office" xmlns:oel="http://schemas.microsoft.com/office/2019/extlst" xmlns:r="http://schemas.openxmlformats.org/officeDocument/2006/relationships" xmlns:m="http://schemas.openxmlformats.org/officeDocument/2006/math" xmlns:v="urn:schemas-microsoft-com:vml" xmlns:wp14="http://schemas.microsoft.com/office/word/2010/wordprocessingDrawing" xmlns:wp="http://schemas.openxmlformats.org/drawingml/2006/wordprocessingDrawing" xmlns:w10="urn:schemas-microsoft-com:office:word" xmlns:w="http://schemas.openxmlformats.org/wordprocessingml/2006/main" xmlns:w14="http://schemas.microsoft.com/office/word/2010/wordml" xmlns:w15="http://schemas.microsoft.com/office/word/2012/wordml" xmlns:w16cex="http://schemas.microsoft.com/office/word/2018/wordml/cex" xmlns:w16cid="http://schemas.microsoft.com/office/word/2016/wordml/cid" xmlns:w16="http://schemas.microsoft.com/office/word/2018/wordml" xmlns:w16sdtdh="http://schemas.microsoft.com/office/word/2020/wordml/sdtdatahash" xmlns:w16se="http://schemas.microsoft.com/office/word/2015/wordml/symex" xmlns:wpg="http://schemas.microsoft.com/office/word/2010/wordprocessingGroup" xmlns:wpi="http://schemas.microsoft.com/office/word/2010/wordprocessingInk" xmlns:wne="http://schemas.microsoft.com/office/word/2006/wordml" xmlns:wps="http://schemas.microsoft.com/office/word/2010/wordprocessingShape" mc:Ignorable="w14 w15 w16se w16cid w16 w16cex w16sdtdh wp14">
+<w:footnotes xmlns:ve="http://schemas.openxmlformats.org/markup-compatibility/2006" xmlns:o="urn:schemas-microsoft-com:office:office" xmlns:r="http://schemas.openxmlformats.org/officeDocument/2006/relationships" xmlns:m="http://schemas.openxmlformats.org/officeDocument/2006/math" xmlns:v="urn:schemas-microsoft-com:vml" xmlns:wp="http://schemas.openxmlformats.org/drawingml/2006/wordprocessingDrawing" xmlns:w10="urn:schemas-microsoft-com:office:word" xmlns:w="http://schemas.openxmlformats.org/wordprocessingml/2006/main" xmlns:wne="http://schemas.microsoft.com/office/word/2006/wordml">
   <w:footnote w:type="separator" w:id="-1">
     <w:p>
       <w:pPr>
@@ -4433,8 +5950,8 @@
 </file>
 
 <file path=word/numbering.xml><?xml version="1.0" encoding="utf-8"?>
-<w:numbering xmlns:wpc="http://schemas.microsoft.com/office/word/2010/wordprocessingCanvas" xmlns:cx="http://schemas.microsoft.com/office/drawing/2014/chartex" xmlns:cx1="http://schemas.microsoft.com/office/drawing/2015/9/8/chartex" xmlns:cx2="http://schemas.microsoft.com/office/drawing/2015/10/21/chartex" xmlns:cx3="http://schemas.microsoft.com/office/drawing/2016/5/9/chartex" xmlns:cx4="http://schemas.microsoft.com/office/drawing/2016/5/10/chartex" xmlns:cx5="http://schemas.microsoft.com/office/drawing/2016/5/11/chartex" xmlns:cx6="http://schemas.microsoft.com/office/drawing/2016/5/12/chartex" xmlns:cx7="http://schemas.microsoft.com/office/drawing/2016/5/13/chartex" xmlns:cx8="http://schemas.microsoft.com/office/drawing/2016/5/14/chartex" xmlns:mc="http://schemas.openxmlformats.org/markup-compatibility/2006" xmlns:aink="http://schemas.microsoft.com/office/drawing/2016/ink" xmlns:am3d="http://schemas.microsoft.com/office/drawing/2017/model3d" xmlns:o="urn:schemas-microsoft-com:office:office" xmlns:oel="http://schemas.microsoft.com/office/2019/extlst" xmlns:r="http://schemas.openxmlformats.org/officeDocument/2006/relationships" xmlns:m="http://schemas.openxmlformats.org/officeDocument/2006/math" xmlns:v="urn:schemas-microsoft-com:vml" xmlns:wp14="http://schemas.microsoft.com/office/word/2010/wordprocessingDrawing" xmlns:wp="http://schemas.openxmlformats.org/drawingml/2006/wordprocessingDrawing" xmlns:w10="urn:schemas-microsoft-com:office:word" xmlns:w="http://schemas.openxmlformats.org/wordprocessingml/2006/main" xmlns:w14="http://schemas.microsoft.com/office/word/2010/wordml" xmlns:w15="http://schemas.microsoft.com/office/word/2012/wordml" xmlns:w16cex="http://schemas.microsoft.com/office/word/2018/wordml/cex" xmlns:w16cid="http://schemas.microsoft.com/office/word/2016/wordml/cid" xmlns:w16="http://schemas.microsoft.com/office/word/2018/wordml" xmlns:w16sdtdh="http://schemas.microsoft.com/office/word/2020/wordml/sdtdatahash" xmlns:w16se="http://schemas.microsoft.com/office/word/2015/wordml/symex" xmlns:wpg="http://schemas.microsoft.com/office/word/2010/wordprocessingGroup" xmlns:wpi="http://schemas.microsoft.com/office/word/2010/wordprocessingInk" xmlns:wne="http://schemas.microsoft.com/office/word/2006/wordml" xmlns:wps="http://schemas.microsoft.com/office/word/2010/wordprocessingShape" mc:Ignorable="w14 w15 w16se w16cid w16 w16cex w16sdtdh wp14">
-  <w:abstractNum w:abstractNumId="0" w15:restartNumberingAfterBreak="0">
+<w:numbering xmlns:ve="http://schemas.openxmlformats.org/markup-compatibility/2006" xmlns:o="urn:schemas-microsoft-com:office:office" xmlns:r="http://schemas.openxmlformats.org/officeDocument/2006/relationships" xmlns:m="http://schemas.openxmlformats.org/officeDocument/2006/math" xmlns:v="urn:schemas-microsoft-com:vml" xmlns:wp="http://schemas.openxmlformats.org/drawingml/2006/wordprocessingDrawing" xmlns:w10="urn:schemas-microsoft-com:office:word" xmlns:w="http://schemas.openxmlformats.org/wordprocessingml/2006/main" xmlns:wne="http://schemas.microsoft.com/office/word/2006/wordml">
+  <w:abstractNum w:abstractNumId="0">
     <w:nsid w:val="237E5EC0"/>
     <w:multiLevelType w:val="multilevel"/>
     <w:tmpl w:val="4D6A2954"/>
@@ -4555,7 +6072,7 @@
       </w:rPr>
     </w:lvl>
   </w:abstractNum>
-  <w:abstractNum w:abstractNumId="1" w15:restartNumberingAfterBreak="0">
+  <w:abstractNum w:abstractNumId="1">
     <w:nsid w:val="2F9D62C6"/>
     <w:multiLevelType w:val="hybridMultilevel"/>
     <w:tmpl w:val="FF0E650C"/>
@@ -4641,7 +6158,7 @@
       </w:pPr>
     </w:lvl>
   </w:abstractNum>
-  <w:abstractNum w:abstractNumId="2" w15:restartNumberingAfterBreak="0">
+  <w:abstractNum w:abstractNumId="2">
     <w:nsid w:val="42C54325"/>
     <w:multiLevelType w:val="hybridMultilevel"/>
     <w:tmpl w:val="6D0AB3BE"/>
@@ -4730,20 +6247,20 @@
       </w:pPr>
     </w:lvl>
   </w:abstractNum>
-  <w:num w:numId="1" w16cid:durableId="269514213">
+  <w:num w:numId="1">
     <w:abstractNumId w:val="1"/>
   </w:num>
-  <w:num w:numId="2" w16cid:durableId="2042053485">
+  <w:num w:numId="2">
     <w:abstractNumId w:val="2"/>
   </w:num>
-  <w:num w:numId="3" w16cid:durableId="1628506206">
+  <w:num w:numId="3">
     <w:abstractNumId w:val="0"/>
   </w:num>
 </w:numbering>
 </file>
 
 <file path=word/styles.xml><?xml version="1.0" encoding="utf-8"?>
-<w:styles xmlns:mc="http://schemas.openxmlformats.org/markup-compatibility/2006" xmlns:r="http://schemas.openxmlformats.org/officeDocument/2006/relationships" xmlns:w="http://schemas.openxmlformats.org/wordprocessingml/2006/main" xmlns:w14="http://schemas.microsoft.com/office/word/2010/wordml" xmlns:w15="http://schemas.microsoft.com/office/word/2012/wordml" xmlns:w16cex="http://schemas.microsoft.com/office/word/2018/wordml/cex" xmlns:w16cid="http://schemas.microsoft.com/office/word/2016/wordml/cid" xmlns:w16="http://schemas.microsoft.com/office/word/2018/wordml" xmlns:w16sdtdh="http://schemas.microsoft.com/office/word/2020/wordml/sdtdatahash" xmlns:w16se="http://schemas.microsoft.com/office/word/2015/wordml/symex" mc:Ignorable="w14 w15 w16se w16cid w16 w16cex w16sdtdh">
+<w:styles xmlns:r="http://schemas.openxmlformats.org/officeDocument/2006/relationships" xmlns:w="http://schemas.openxmlformats.org/wordprocessingml/2006/main">
   <w:docDefaults>
     <w:rPrDefault>
       <w:rPr>
@@ -4759,383 +6276,144 @@
       </w:pPr>
     </w:pPrDefault>
   </w:docDefaults>
-  <w:latentStyles w:defLockedState="0" w:defUIPriority="99" w:defSemiHidden="0" w:defUnhideWhenUsed="0" w:defQFormat="0" w:count="376">
-    <w:lsdException w:name="Normal" w:uiPriority="0" w:qFormat="1"/>
-    <w:lsdException w:name="heading 1" w:uiPriority="9" w:qFormat="1"/>
-    <w:lsdException w:name="heading 2" w:semiHidden="1" w:uiPriority="9" w:unhideWhenUsed="1" w:qFormat="1"/>
-    <w:lsdException w:name="heading 3" w:semiHidden="1" w:uiPriority="9" w:unhideWhenUsed="1" w:qFormat="1"/>
-    <w:lsdException w:name="heading 4" w:semiHidden="1" w:uiPriority="9" w:unhideWhenUsed="1" w:qFormat="1"/>
-    <w:lsdException w:name="heading 5" w:semiHidden="1" w:uiPriority="9" w:unhideWhenUsed="1" w:qFormat="1"/>
-    <w:lsdException w:name="heading 6" w:semiHidden="1" w:uiPriority="9" w:unhideWhenUsed="1" w:qFormat="1"/>
-    <w:lsdException w:name="heading 7" w:semiHidden="1" w:uiPriority="9" w:unhideWhenUsed="1" w:qFormat="1"/>
-    <w:lsdException w:name="heading 8" w:semiHidden="1" w:uiPriority="9" w:unhideWhenUsed="1" w:qFormat="1"/>
-    <w:lsdException w:name="heading 9" w:semiHidden="1" w:uiPriority="9" w:unhideWhenUsed="1" w:qFormat="1"/>
-    <w:lsdException w:name="index 1" w:semiHidden="1" w:unhideWhenUsed="1"/>
-    <w:lsdException w:name="index 2" w:semiHidden="1" w:unhideWhenUsed="1"/>
-    <w:lsdException w:name="index 3" w:semiHidden="1" w:unhideWhenUsed="1"/>
-    <w:lsdException w:name="index 4" w:semiHidden="1" w:unhideWhenUsed="1"/>
-    <w:lsdException w:name="index 5" w:semiHidden="1" w:unhideWhenUsed="1"/>
-    <w:lsdException w:name="index 6" w:semiHidden="1" w:unhideWhenUsed="1"/>
-    <w:lsdException w:name="index 7" w:semiHidden="1" w:unhideWhenUsed="1"/>
-    <w:lsdException w:name="index 8" w:semiHidden="1" w:unhideWhenUsed="1"/>
-    <w:lsdException w:name="index 9" w:semiHidden="1" w:unhideWhenUsed="1"/>
-    <w:lsdException w:name="toc 1" w:semiHidden="1" w:uiPriority="39" w:unhideWhenUsed="1"/>
-    <w:lsdException w:name="toc 2" w:semiHidden="1" w:uiPriority="39" w:unhideWhenUsed="1"/>
-    <w:lsdException w:name="toc 3" w:semiHidden="1" w:uiPriority="39" w:unhideWhenUsed="1"/>
-    <w:lsdException w:name="toc 4" w:semiHidden="1" w:uiPriority="39" w:unhideWhenUsed="1"/>
-    <w:lsdException w:name="toc 5" w:semiHidden="1" w:uiPriority="39" w:unhideWhenUsed="1"/>
-    <w:lsdException w:name="toc 6" w:semiHidden="1" w:uiPriority="39" w:unhideWhenUsed="1"/>
-    <w:lsdException w:name="toc 7" w:semiHidden="1" w:uiPriority="39" w:unhideWhenUsed="1"/>
-    <w:lsdException w:name="toc 8" w:semiHidden="1" w:uiPriority="39" w:unhideWhenUsed="1"/>
-    <w:lsdException w:name="toc 9" w:semiHidden="1" w:uiPriority="39" w:unhideWhenUsed="1"/>
-    <w:lsdException w:name="Normal Indent" w:semiHidden="1" w:unhideWhenUsed="1"/>
-    <w:lsdException w:name="footnote text" w:semiHidden="1" w:unhideWhenUsed="1"/>
-    <w:lsdException w:name="annotation text" w:semiHidden="1" w:unhideWhenUsed="1"/>
-    <w:lsdException w:name="header" w:semiHidden="1" w:unhideWhenUsed="1"/>
-    <w:lsdException w:name="footer" w:semiHidden="1" w:unhideWhenUsed="1"/>
-    <w:lsdException w:name="index heading" w:semiHidden="1" w:unhideWhenUsed="1"/>
-    <w:lsdException w:name="caption" w:semiHidden="1" w:uiPriority="35" w:unhideWhenUsed="1" w:qFormat="1"/>
-    <w:lsdException w:name="table of figures" w:semiHidden="1" w:unhideWhenUsed="1"/>
-    <w:lsdException w:name="envelope address" w:semiHidden="1" w:unhideWhenUsed="1"/>
-    <w:lsdException w:name="envelope return" w:semiHidden="1" w:unhideWhenUsed="1"/>
-    <w:lsdException w:name="footnote reference" w:semiHidden="1" w:unhideWhenUsed="1"/>
-    <w:lsdException w:name="annotation reference" w:semiHidden="1" w:unhideWhenUsed="1"/>
-    <w:lsdException w:name="line number" w:semiHidden="1" w:unhideWhenUsed="1"/>
-    <w:lsdException w:name="page number" w:semiHidden="1" w:unhideWhenUsed="1"/>
-    <w:lsdException w:name="endnote reference" w:semiHidden="1" w:unhideWhenUsed="1"/>
-    <w:lsdException w:name="endnote text" w:semiHidden="1" w:unhideWhenUsed="1"/>
-    <w:lsdException w:name="table of authorities" w:semiHidden="1" w:unhideWhenUsed="1"/>
-    <w:lsdException w:name="macro" w:semiHidden="1" w:unhideWhenUsed="1"/>
-    <w:lsdException w:name="toa heading" w:semiHidden="1" w:unhideWhenUsed="1"/>
-    <w:lsdException w:name="List" w:semiHidden="1" w:unhideWhenUsed="1"/>
-    <w:lsdException w:name="List Bullet" w:semiHidden="1" w:unhideWhenUsed="1"/>
-    <w:lsdException w:name="List Number" w:semiHidden="1" w:unhideWhenUsed="1"/>
-    <w:lsdException w:name="List 2" w:semiHidden="1" w:unhideWhenUsed="1"/>
-    <w:lsdException w:name="List 3" w:semiHidden="1" w:unhideWhenUsed="1"/>
-    <w:lsdException w:name="List 4" w:semiHidden="1" w:unhideWhenUsed="1"/>
-    <w:lsdException w:name="List 5" w:semiHidden="1" w:unhideWhenUsed="1"/>
-    <w:lsdException w:name="List Bullet 2" w:semiHidden="1" w:unhideWhenUsed="1"/>
-    <w:lsdException w:name="List Bullet 3" w:semiHidden="1" w:unhideWhenUsed="1"/>
-    <w:lsdException w:name="List Bullet 4" w:semiHidden="1" w:unhideWhenUsed="1"/>
-    <w:lsdException w:name="List Bullet 5" w:semiHidden="1" w:unhideWhenUsed="1"/>
-    <w:lsdException w:name="List Number 2" w:semiHidden="1" w:unhideWhenUsed="1"/>
-    <w:lsdException w:name="List Number 3" w:semiHidden="1" w:unhideWhenUsed="1"/>
-    <w:lsdException w:name="List Number 4" w:semiHidden="1" w:unhideWhenUsed="1"/>
-    <w:lsdException w:name="List Number 5" w:semiHidden="1" w:unhideWhenUsed="1"/>
-    <w:lsdException w:name="Title" w:uiPriority="10" w:qFormat="1"/>
-    <w:lsdException w:name="Closing" w:semiHidden="1" w:unhideWhenUsed="1"/>
-    <w:lsdException w:name="Signature" w:semiHidden="1" w:unhideWhenUsed="1"/>
-    <w:lsdException w:name="Default Paragraph Font" w:semiHidden="1" w:uiPriority="1" w:unhideWhenUsed="1"/>
-    <w:lsdException w:name="Body Text" w:semiHidden="1" w:unhideWhenUsed="1"/>
-    <w:lsdException w:name="Body Text Indent" w:semiHidden="1" w:unhideWhenUsed="1"/>
-    <w:lsdException w:name="List Continue" w:semiHidden="1" w:unhideWhenUsed="1"/>
-    <w:lsdException w:name="List Continue 2" w:semiHidden="1" w:unhideWhenUsed="1"/>
-    <w:lsdException w:name="List Continue 3" w:semiHidden="1" w:unhideWhenUsed="1"/>
-    <w:lsdException w:name="List Continue 4" w:semiHidden="1" w:unhideWhenUsed="1"/>
-    <w:lsdException w:name="List Continue 5" w:semiHidden="1" w:unhideWhenUsed="1"/>
-    <w:lsdException w:name="Message Header" w:semiHidden="1" w:unhideWhenUsed="1"/>
-    <w:lsdException w:name="Subtitle" w:uiPriority="11" w:qFormat="1"/>
-    <w:lsdException w:name="Salutation" w:semiHidden="1" w:unhideWhenUsed="1"/>
-    <w:lsdException w:name="Date" w:semiHidden="1" w:unhideWhenUsed="1"/>
-    <w:lsdException w:name="Body Text First Indent" w:semiHidden="1" w:unhideWhenUsed="1"/>
-    <w:lsdException w:name="Body Text First Indent 2" w:semiHidden="1" w:unhideWhenUsed="1"/>
-    <w:lsdException w:name="Note Heading" w:semiHidden="1" w:unhideWhenUsed="1"/>
-    <w:lsdException w:name="Body Text 2" w:semiHidden="1" w:unhideWhenUsed="1"/>
-    <w:lsdException w:name="Body Text 3" w:semiHidden="1" w:unhideWhenUsed="1"/>
-    <w:lsdException w:name="Body Text Indent 2" w:semiHidden="1" w:unhideWhenUsed="1"/>
-    <w:lsdException w:name="Body Text Indent 3" w:semiHidden="1" w:unhideWhenUsed="1"/>
-    <w:lsdException w:name="Block Text" w:semiHidden="1" w:unhideWhenUsed="1"/>
-    <w:lsdException w:name="Hyperlink" w:semiHidden="1" w:unhideWhenUsed="1"/>
-    <w:lsdException w:name="FollowedHyperlink" w:semiHidden="1" w:unhideWhenUsed="1"/>
-    <w:lsdException w:name="Strong" w:uiPriority="22" w:qFormat="1"/>
-    <w:lsdException w:name="Emphasis" w:uiPriority="20" w:qFormat="1"/>
-    <w:lsdException w:name="Document Map" w:semiHidden="1" w:unhideWhenUsed="1"/>
-    <w:lsdException w:name="Plain Text" w:semiHidden="1" w:unhideWhenUsed="1"/>
-    <w:lsdException w:name="E-mail Signature" w:semiHidden="1" w:unhideWhenUsed="1"/>
-    <w:lsdException w:name="HTML Top of Form" w:semiHidden="1" w:unhideWhenUsed="1"/>
-    <w:lsdException w:name="HTML Bottom of Form" w:semiHidden="1" w:unhideWhenUsed="1"/>
-    <w:lsdException w:name="Normal (Web)" w:semiHidden="1" w:unhideWhenUsed="1"/>
-    <w:lsdException w:name="HTML Acronym" w:semiHidden="1" w:unhideWhenUsed="1"/>
-    <w:lsdException w:name="HTML Address" w:semiHidden="1" w:unhideWhenUsed="1"/>
-    <w:lsdException w:name="HTML Cite" w:semiHidden="1" w:unhideWhenUsed="1"/>
-    <w:lsdException w:name="HTML Code" w:semiHidden="1" w:unhideWhenUsed="1"/>
-    <w:lsdException w:name="HTML Definition" w:semiHidden="1" w:unhideWhenUsed="1"/>
-    <w:lsdException w:name="HTML Keyboard" w:semiHidden="1" w:unhideWhenUsed="1"/>
-    <w:lsdException w:name="HTML Preformatted" w:semiHidden="1" w:unhideWhenUsed="1"/>
-    <w:lsdException w:name="HTML Sample" w:semiHidden="1" w:unhideWhenUsed="1"/>
-    <w:lsdException w:name="HTML Typewriter" w:semiHidden="1" w:unhideWhenUsed="1"/>
-    <w:lsdException w:name="HTML Variable" w:semiHidden="1" w:unhideWhenUsed="1"/>
-    <w:lsdException w:name="Normal Table" w:semiHidden="1" w:unhideWhenUsed="1"/>
-    <w:lsdException w:name="annotation subject" w:semiHidden="1" w:unhideWhenUsed="1"/>
-    <w:lsdException w:name="No List" w:semiHidden="1" w:unhideWhenUsed="1"/>
-    <w:lsdException w:name="Outline List 1" w:semiHidden="1" w:unhideWhenUsed="1"/>
-    <w:lsdException w:name="Outline List 2" w:semiHidden="1" w:unhideWhenUsed="1"/>
-    <w:lsdException w:name="Outline List 3" w:semiHidden="1" w:unhideWhenUsed="1"/>
-    <w:lsdException w:name="Table Simple 1" w:semiHidden="1" w:unhideWhenUsed="1"/>
-    <w:lsdException w:name="Table Simple 2" w:semiHidden="1" w:unhideWhenUsed="1"/>
-    <w:lsdException w:name="Table Simple 3" w:semiHidden="1" w:unhideWhenUsed="1"/>
-    <w:lsdException w:name="Table Classic 1" w:semiHidden="1" w:unhideWhenUsed="1"/>
-    <w:lsdException w:name="Table Classic 2" w:semiHidden="1" w:unhideWhenUsed="1"/>
-    <w:lsdException w:name="Table Classic 3" w:semiHidden="1" w:unhideWhenUsed="1"/>
-    <w:lsdException w:name="Table Classic 4" w:semiHidden="1" w:unhideWhenUsed="1"/>
-    <w:lsdException w:name="Table Colorful 1" w:semiHidden="1" w:unhideWhenUsed="1"/>
-    <w:lsdException w:name="Table Colorful 2" w:semiHidden="1" w:unhideWhenUsed="1"/>
-    <w:lsdException w:name="Table Colorful 3" w:semiHidden="1" w:unhideWhenUsed="1"/>
-    <w:lsdException w:name="Table Columns 1" w:semiHidden="1" w:unhideWhenUsed="1"/>
-    <w:lsdException w:name="Table Columns 2" w:semiHidden="1" w:unhideWhenUsed="1"/>
-    <w:lsdException w:name="Table Columns 3" w:semiHidden="1" w:unhideWhenUsed="1"/>
-    <w:lsdException w:name="Table Columns 4" w:semiHidden="1" w:unhideWhenUsed="1"/>
-    <w:lsdException w:name="Table Columns 5" w:semiHidden="1" w:unhideWhenUsed="1"/>
-    <w:lsdException w:name="Table Grid 1" w:semiHidden="1" w:unhideWhenUsed="1"/>
-    <w:lsdException w:name="Table Grid 2" w:semiHidden="1" w:unhideWhenUsed="1"/>
-    <w:lsdException w:name="Table Grid 3" w:semiHidden="1" w:unhideWhenUsed="1"/>
-    <w:lsdException w:name="Table Grid 4" w:semiHidden="1" w:unhideWhenUsed="1"/>
-    <w:lsdException w:name="Table Grid 5" w:semiHidden="1" w:unhideWhenUsed="1"/>
-    <w:lsdException w:name="Table Grid 6" w:semiHidden="1" w:unhideWhenUsed="1"/>
-    <w:lsdException w:name="Table Grid 7" w:semiHidden="1" w:unhideWhenUsed="1"/>
-    <w:lsdException w:name="Table Grid 8" w:semiHidden="1" w:unhideWhenUsed="1"/>
-    <w:lsdException w:name="Table List 1" w:semiHidden="1" w:unhideWhenUsed="1"/>
-    <w:lsdException w:name="Table List 2" w:semiHidden="1" w:unhideWhenUsed="1"/>
-    <w:lsdException w:name="Table List 3" w:semiHidden="1" w:unhideWhenUsed="1"/>
-    <w:lsdException w:name="Table List 4" w:semiHidden="1" w:unhideWhenUsed="1"/>
-    <w:lsdException w:name="Table List 5" w:semiHidden="1" w:unhideWhenUsed="1"/>
-    <w:lsdException w:name="Table List 6" w:semiHidden="1" w:unhideWhenUsed="1"/>
-    <w:lsdException w:name="Table List 7" w:semiHidden="1" w:unhideWhenUsed="1"/>
-    <w:lsdException w:name="Table List 8" w:semiHidden="1" w:unhideWhenUsed="1"/>
-    <w:lsdException w:name="Table 3D effects 1" w:semiHidden="1" w:unhideWhenUsed="1"/>
-    <w:lsdException w:name="Table 3D effects 2" w:semiHidden="1" w:unhideWhenUsed="1"/>
-    <w:lsdException w:name="Table 3D effects 3" w:semiHidden="1" w:unhideWhenUsed="1"/>
-    <w:lsdException w:name="Table Contemporary" w:semiHidden="1" w:unhideWhenUsed="1"/>
-    <w:lsdException w:name="Table Elegant" w:semiHidden="1" w:unhideWhenUsed="1"/>
-    <w:lsdException w:name="Table Professional" w:semiHidden="1" w:unhideWhenUsed="1"/>
-    <w:lsdException w:name="Table Subtle 1" w:semiHidden="1" w:unhideWhenUsed="1"/>
-    <w:lsdException w:name="Table Subtle 2" w:semiHidden="1" w:unhideWhenUsed="1"/>
-    <w:lsdException w:name="Table Web 1" w:semiHidden="1" w:unhideWhenUsed="1"/>
-    <w:lsdException w:name="Table Web 2" w:semiHidden="1" w:unhideWhenUsed="1"/>
-    <w:lsdException w:name="Table Web 3" w:semiHidden="1" w:unhideWhenUsed="1"/>
-    <w:lsdException w:name="Balloon Text" w:semiHidden="1" w:unhideWhenUsed="1"/>
-    <w:lsdException w:name="Table Grid" w:uiPriority="39"/>
-    <w:lsdException w:name="Table Theme" w:semiHidden="1" w:unhideWhenUsed="1"/>
-    <w:lsdException w:name="Placeholder Text" w:semiHidden="1"/>
-    <w:lsdException w:name="No Spacing" w:uiPriority="1" w:qFormat="1"/>
-    <w:lsdException w:name="Light Shading" w:uiPriority="60"/>
-    <w:lsdException w:name="Light List" w:uiPriority="61"/>
-    <w:lsdException w:name="Light Grid" w:uiPriority="62"/>
-    <w:lsdException w:name="Medium Shading 1" w:uiPriority="63"/>
-    <w:lsdException w:name="Medium Shading 2" w:uiPriority="64"/>
-    <w:lsdException w:name="Medium List 1" w:uiPriority="65"/>
-    <w:lsdException w:name="Medium List 2" w:uiPriority="66"/>
-    <w:lsdException w:name="Medium Grid 1" w:uiPriority="67"/>
-    <w:lsdException w:name="Medium Grid 2" w:uiPriority="68"/>
-    <w:lsdException w:name="Medium Grid 3" w:uiPriority="69"/>
-    <w:lsdException w:name="Dark List" w:uiPriority="70"/>
-    <w:lsdException w:name="Colorful Shading" w:uiPriority="71"/>
-    <w:lsdException w:name="Colorful List" w:uiPriority="72"/>
-    <w:lsdException w:name="Colorful Grid" w:uiPriority="73"/>
-    <w:lsdException w:name="Light Shading Accent 1" w:uiPriority="60"/>
-    <w:lsdException w:name="Light List Accent 1" w:uiPriority="61"/>
-    <w:lsdException w:name="Light Grid Accent 1" w:uiPriority="62"/>
-    <w:lsdException w:name="Medium Shading 1 Accent 1" w:uiPriority="63"/>
-    <w:lsdException w:name="Medium Shading 2 Accent 1" w:uiPriority="64"/>
-    <w:lsdException w:name="Medium List 1 Accent 1" w:uiPriority="65"/>
-    <w:lsdException w:name="Revision" w:semiHidden="1"/>
-    <w:lsdException w:name="List Paragraph" w:uiPriority="34" w:qFormat="1"/>
-    <w:lsdException w:name="Quote" w:uiPriority="29" w:qFormat="1"/>
-    <w:lsdException w:name="Intense Quote" w:uiPriority="30" w:qFormat="1"/>
-    <w:lsdException w:name="Medium List 2 Accent 1" w:uiPriority="66"/>
-    <w:lsdException w:name="Medium Grid 1 Accent 1" w:uiPriority="67"/>
-    <w:lsdException w:name="Medium Grid 2 Accent 1" w:uiPriority="68"/>
-    <w:lsdException w:name="Medium Grid 3 Accent 1" w:uiPriority="69"/>
-    <w:lsdException w:name="Dark List Accent 1" w:uiPriority="70"/>
-    <w:lsdException w:name="Colorful Shading Accent 1" w:uiPriority="71"/>
-    <w:lsdException w:name="Colorful List Accent 1" w:uiPriority="72"/>
-    <w:lsdException w:name="Colorful Grid Accent 1" w:uiPriority="73"/>
-    <w:lsdException w:name="Light Shading Accent 2" w:uiPriority="60"/>
-    <w:lsdException w:name="Light List Accent 2" w:uiPriority="61"/>
-    <w:lsdException w:name="Light Grid Accent 2" w:uiPriority="62"/>
-    <w:lsdException w:name="Medium Shading 1 Accent 2" w:uiPriority="63"/>
-    <w:lsdException w:name="Medium Shading 2 Accent 2" w:uiPriority="64"/>
-    <w:lsdException w:name="Medium List 1 Accent 2" w:uiPriority="65"/>
-    <w:lsdException w:name="Medium List 2 Accent 2" w:uiPriority="66"/>
-    <w:lsdException w:name="Medium Grid 1 Accent 2" w:uiPriority="67"/>
-    <w:lsdException w:name="Medium Grid 2 Accent 2" w:uiPriority="68"/>
-    <w:lsdException w:name="Medium Grid 3 Accent 2" w:uiPriority="69"/>
-    <w:lsdException w:name="Dark List Accent 2" w:uiPriority="70"/>
-    <w:lsdException w:name="Colorful Shading Accent 2" w:uiPriority="71"/>
-    <w:lsdException w:name="Colorful List Accent 2" w:uiPriority="72"/>
-    <w:lsdException w:name="Colorful Grid Accent 2" w:uiPriority="73"/>
-    <w:lsdException w:name="Light Shading Accent 3" w:uiPriority="60"/>
-    <w:lsdException w:name="Light List Accent 3" w:uiPriority="61"/>
-    <w:lsdException w:name="Light Grid Accent 3" w:uiPriority="62"/>
-    <w:lsdException w:name="Medium Shading 1 Accent 3" w:uiPriority="63"/>
-    <w:lsdException w:name="Medium Shading 2 Accent 3" w:uiPriority="64"/>
-    <w:lsdException w:name="Medium List 1 Accent 3" w:uiPriority="65"/>
-    <w:lsdException w:name="Medium List 2 Accent 3" w:uiPriority="66"/>
-    <w:lsdException w:name="Medium Grid 1 Accent 3" w:uiPriority="67"/>
-    <w:lsdException w:name="Medium Grid 2 Accent 3" w:uiPriority="68"/>
-    <w:lsdException w:name="Medium Grid 3 Accent 3" w:uiPriority="69"/>
-    <w:lsdException w:name="Dark List Accent 3" w:uiPriority="70"/>
-    <w:lsdException w:name="Colorful Shading Accent 3" w:uiPriority="71"/>
-    <w:lsdException w:name="Colorful List Accent 3" w:uiPriority="72"/>
-    <w:lsdException w:name="Colorful Grid Accent 3" w:uiPriority="73"/>
-    <w:lsdException w:name="Light Shading Accent 4" w:uiPriority="60"/>
-    <w:lsdException w:name="Light List Accent 4" w:uiPriority="61"/>
-    <w:lsdException w:name="Light Grid Accent 4" w:uiPriority="62"/>
-    <w:lsdException w:name="Medium Shading 1 Accent 4" w:uiPriority="63"/>
-    <w:lsdException w:name="Medium Shading 2 Accent 4" w:uiPriority="64"/>
-    <w:lsdException w:name="Medium List 1 Accent 4" w:uiPriority="65"/>
-    <w:lsdException w:name="Medium List 2 Accent 4" w:uiPriority="66"/>
-    <w:lsdException w:name="Medium Grid 1 Accent 4" w:uiPriority="67"/>
-    <w:lsdException w:name="Medium Grid 2 Accent 4" w:uiPriority="68"/>
-    <w:lsdException w:name="Medium Grid 3 Accent 4" w:uiPriority="69"/>
-    <w:lsdException w:name="Dark List Accent 4" w:uiPriority="70"/>
-    <w:lsdException w:name="Colorful Shading Accent 4" w:uiPriority="71"/>
-    <w:lsdException w:name="Colorful List Accent 4" w:uiPriority="72"/>
-    <w:lsdException w:name="Colorful Grid Accent 4" w:uiPriority="73"/>
-    <w:lsdException w:name="Light Shading Accent 5" w:uiPriority="60"/>
-    <w:lsdException w:name="Light List Accent 5" w:uiPriority="61"/>
-    <w:lsdException w:name="Light Grid Accent 5" w:uiPriority="62"/>
-    <w:lsdException w:name="Medium Shading 1 Accent 5" w:uiPriority="63"/>
-    <w:lsdException w:name="Medium Shading 2 Accent 5" w:uiPriority="64"/>
-    <w:lsdException w:name="Medium List 1 Accent 5" w:uiPriority="65"/>
-    <w:lsdException w:name="Medium List 2 Accent 5" w:uiPriority="66"/>
-    <w:lsdException w:name="Medium Grid 1 Accent 5" w:uiPriority="67"/>
-    <w:lsdException w:name="Medium Grid 2 Accent 5" w:uiPriority="68"/>
-    <w:lsdException w:name="Medium Grid 3 Accent 5" w:uiPriority="69"/>
-    <w:lsdException w:name="Dark List Accent 5" w:uiPriority="70"/>
-    <w:lsdException w:name="Colorful Shading Accent 5" w:uiPriority="71"/>
-    <w:lsdException w:name="Colorful List Accent 5" w:uiPriority="72"/>
-    <w:lsdException w:name="Colorful Grid Accent 5" w:uiPriority="73"/>
-    <w:lsdException w:name="Light Shading Accent 6" w:uiPriority="60"/>
-    <w:lsdException w:name="Light List Accent 6" w:uiPriority="61"/>
-    <w:lsdException w:name="Light Grid Accent 6" w:uiPriority="62"/>
-    <w:lsdException w:name="Medium Shading 1 Accent 6" w:uiPriority="63"/>
-    <w:lsdException w:name="Medium Shading 2 Accent 6" w:uiPriority="64"/>
-    <w:lsdException w:name="Medium List 1 Accent 6" w:uiPriority="65"/>
-    <w:lsdException w:name="Medium List 2 Accent 6" w:uiPriority="66"/>
-    <w:lsdException w:name="Medium Grid 1 Accent 6" w:uiPriority="67"/>
-    <w:lsdException w:name="Medium Grid 2 Accent 6" w:uiPriority="68"/>
-    <w:lsdException w:name="Medium Grid 3 Accent 6" w:uiPriority="69"/>
-    <w:lsdException w:name="Dark List Accent 6" w:uiPriority="70"/>
-    <w:lsdException w:name="Colorful Shading Accent 6" w:uiPriority="71"/>
-    <w:lsdException w:name="Colorful List Accent 6" w:uiPriority="72"/>
-    <w:lsdException w:name="Colorful Grid Accent 6" w:uiPriority="73"/>
-    <w:lsdException w:name="Subtle Emphasis" w:uiPriority="19" w:qFormat="1"/>
-    <w:lsdException w:name="Intense Emphasis" w:uiPriority="21" w:qFormat="1"/>
-    <w:lsdException w:name="Subtle Reference" w:uiPriority="31" w:qFormat="1"/>
-    <w:lsdException w:name="Intense Reference" w:uiPriority="32" w:qFormat="1"/>
-    <w:lsdException w:name="Book Title" w:uiPriority="33" w:qFormat="1"/>
-    <w:lsdException w:name="Bibliography" w:semiHidden="1" w:uiPriority="37" w:unhideWhenUsed="1"/>
-    <w:lsdException w:name="TOC Heading" w:semiHidden="1" w:uiPriority="39" w:unhideWhenUsed="1" w:qFormat="1"/>
-    <w:lsdException w:name="Plain Table 1" w:uiPriority="41"/>
-    <w:lsdException w:name="Plain Table 2" w:uiPriority="42"/>
-    <w:lsdException w:name="Plain Table 3" w:uiPriority="43"/>
-    <w:lsdException w:name="Plain Table 4" w:uiPriority="44"/>
-    <w:lsdException w:name="Plain Table 5" w:uiPriority="45"/>
-    <w:lsdException w:name="Grid Table Light" w:uiPriority="40"/>
-    <w:lsdException w:name="Grid Table 1 Light" w:uiPriority="46"/>
-    <w:lsdException w:name="Grid Table 2" w:uiPriority="47"/>
-    <w:lsdException w:name="Grid Table 3" w:uiPriority="48"/>
-    <w:lsdException w:name="Grid Table 4" w:uiPriority="49"/>
-    <w:lsdException w:name="Grid Table 5 Dark" w:uiPriority="50"/>
-    <w:lsdException w:name="Grid Table 6 Colorful" w:uiPriority="51"/>
-    <w:lsdException w:name="Grid Table 7 Colorful" w:uiPriority="52"/>
-    <w:lsdException w:name="Grid Table 1 Light Accent 1" w:uiPriority="46"/>
-    <w:lsdException w:name="Grid Table 2 Accent 1" w:uiPriority="47"/>
-    <w:lsdException w:name="Grid Table 3 Accent 1" w:uiPriority="48"/>
-    <w:lsdException w:name="Grid Table 4 Accent 1" w:uiPriority="49"/>
-    <w:lsdException w:name="Grid Table 5 Dark Accent 1" w:uiPriority="50"/>
-    <w:lsdException w:name="Grid Table 6 Colorful Accent 1" w:uiPriority="51"/>
-    <w:lsdException w:name="Grid Table 7 Colorful Accent 1" w:uiPriority="52"/>
-    <w:lsdException w:name="Grid Table 1 Light Accent 2" w:uiPriority="46"/>
-    <w:lsdException w:name="Grid Table 2 Accent 2" w:uiPriority="47"/>
-    <w:lsdException w:name="Grid Table 3 Accent 2" w:uiPriority="48"/>
-    <w:lsdException w:name="Grid Table 4 Accent 2" w:uiPriority="49"/>
-    <w:lsdException w:name="Grid Table 5 Dark Accent 2" w:uiPriority="50"/>
-    <w:lsdException w:name="Grid Table 6 Colorful Accent 2" w:uiPriority="51"/>
-    <w:lsdException w:name="Grid Table 7 Colorful Accent 2" w:uiPriority="52"/>
-    <w:lsdException w:name="Grid Table 1 Light Accent 3" w:uiPriority="46"/>
-    <w:lsdException w:name="Grid Table 2 Accent 3" w:uiPriority="47"/>
-    <w:lsdException w:name="Grid Table 3 Accent 3" w:uiPriority="48"/>
-    <w:lsdException w:name="Grid Table 4 Accent 3" w:uiPriority="49"/>
-    <w:lsdException w:name="Grid Table 5 Dark Accent 3" w:uiPriority="50"/>
-    <w:lsdException w:name="Grid Table 6 Colorful Accent 3" w:uiPriority="51"/>
-    <w:lsdException w:name="Grid Table 7 Colorful Accent 3" w:uiPriority="52"/>
-    <w:lsdException w:name="Grid Table 1 Light Accent 4" w:uiPriority="46"/>
-    <w:lsdException w:name="Grid Table 2 Accent 4" w:uiPriority="47"/>
-    <w:lsdException w:name="Grid Table 3 Accent 4" w:uiPriority="48"/>
-    <w:lsdException w:name="Grid Table 4 Accent 4" w:uiPriority="49"/>
-    <w:lsdException w:name="Grid Table 5 Dark Accent 4" w:uiPriority="50"/>
-    <w:lsdException w:name="Grid Table 6 Colorful Accent 4" w:uiPriority="51"/>
-    <w:lsdException w:name="Grid Table 7 Colorful Accent 4" w:uiPriority="52"/>
-    <w:lsdException w:name="Grid Table 1 Light Accent 5" w:uiPriority="46"/>
-    <w:lsdException w:name="Grid Table 2 Accent 5" w:uiPriority="47"/>
-    <w:lsdException w:name="Grid Table 3 Accent 5" w:uiPriority="48"/>
-    <w:lsdException w:name="Grid Table 4 Accent 5" w:uiPriority="49"/>
-    <w:lsdException w:name="Grid Table 5 Dark Accent 5" w:uiPriority="50"/>
-    <w:lsdException w:name="Grid Table 6 Colorful Accent 5" w:uiPriority="51"/>
-    <w:lsdException w:name="Grid Table 7 Colorful Accent 5" w:uiPriority="52"/>
-    <w:lsdException w:name="Grid Table 1 Light Accent 6" w:uiPriority="46"/>
-    <w:lsdException w:name="Grid Table 2 Accent 6" w:uiPriority="47"/>
-    <w:lsdException w:name="Grid Table 3 Accent 6" w:uiPriority="48"/>
-    <w:lsdException w:name="Grid Table 4 Accent 6" w:uiPriority="49"/>
-    <w:lsdException w:name="Grid Table 5 Dark Accent 6" w:uiPriority="50"/>
-    <w:lsdException w:name="Grid Table 6 Colorful Accent 6" w:uiPriority="51"/>
-    <w:lsdException w:name="Grid Table 7 Colorful Accent 6" w:uiPriority="52"/>
-    <w:lsdException w:name="List Table 1 Light" w:uiPriority="46"/>
-    <w:lsdException w:name="List Table 2" w:uiPriority="47"/>
-    <w:lsdException w:name="List Table 3" w:uiPriority="48"/>
-    <w:lsdException w:name="List Table 4" w:uiPriority="49"/>
-    <w:lsdException w:name="List Table 5 Dark" w:uiPriority="50"/>
-    <w:lsdException w:name="List Table 6 Colorful" w:uiPriority="51"/>
-    <w:lsdException w:name="List Table 7 Colorful" w:uiPriority="52"/>
-    <w:lsdException w:name="List Table 1 Light Accent 1" w:uiPriority="46"/>
-    <w:lsdException w:name="List Table 2 Accent 1" w:uiPriority="47"/>
-    <w:lsdException w:name="List Table 3 Accent 1" w:uiPriority="48"/>
-    <w:lsdException w:name="List Table 4 Accent 1" w:uiPriority="49"/>
-    <w:lsdException w:name="List Table 5 Dark Accent 1" w:uiPriority="50"/>
-    <w:lsdException w:name="List Table 6 Colorful Accent 1" w:uiPriority="51"/>
-    <w:lsdException w:name="List Table 7 Colorful Accent 1" w:uiPriority="52"/>
-    <w:lsdException w:name="List Table 1 Light Accent 2" w:uiPriority="46"/>
-    <w:lsdException w:name="List Table 2 Accent 2" w:uiPriority="47"/>
-    <w:lsdException w:name="List Table 3 Accent 2" w:uiPriority="48"/>
-    <w:lsdException w:name="List Table 4 Accent 2" w:uiPriority="49"/>
-    <w:lsdException w:name="List Table 5 Dark Accent 2" w:uiPriority="50"/>
-    <w:lsdException w:name="List Table 6 Colorful Accent 2" w:uiPriority="51"/>
-    <w:lsdException w:name="List Table 7 Colorful Accent 2" w:uiPriority="52"/>
-    <w:lsdException w:name="List Table 1 Light Accent 3" w:uiPriority="46"/>
-    <w:lsdException w:name="List Table 2 Accent 3" w:uiPriority="47"/>
-    <w:lsdException w:name="List Table 3 Accent 3" w:uiPriority="48"/>
-    <w:lsdException w:name="List Table 4 Accent 3" w:uiPriority="49"/>
-    <w:lsdException w:name="List Table 5 Dark Accent 3" w:uiPriority="50"/>
-    <w:lsdException w:name="List Table 6 Colorful Accent 3" w:uiPriority="51"/>
-    <w:lsdException w:name="List Table 7 Colorful Accent 3" w:uiPriority="52"/>
-    <w:lsdException w:name="List Table 1 Light Accent 4" w:uiPriority="46"/>
-    <w:lsdException w:name="List Table 2 Accent 4" w:uiPriority="47"/>
-    <w:lsdException w:name="List Table 3 Accent 4" w:uiPriority="48"/>
-    <w:lsdException w:name="List Table 4 Accent 4" w:uiPriority="49"/>
-    <w:lsdException w:name="List Table 5 Dark Accent 4" w:uiPriority="50"/>
-    <w:lsdException w:name="List Table 6 Colorful Accent 4" w:uiPriority="51"/>
-    <w:lsdException w:name="List Table 7 Colorful Accent 4" w:uiPriority="52"/>
-    <w:lsdException w:name="List Table 1 Light Accent 5" w:uiPriority="46"/>
-    <w:lsdException w:name="List Table 2 Accent 5" w:uiPriority="47"/>
-    <w:lsdException w:name="List Table 3 Accent 5" w:uiPriority="48"/>
-    <w:lsdException w:name="List Table 4 Accent 5" w:uiPriority="49"/>
-    <w:lsdException w:name="List Table 5 Dark Accent 5" w:uiPriority="50"/>
-    <w:lsdException w:name="List Table 6 Colorful Accent 5" w:uiPriority="51"/>
-    <w:lsdException w:name="List Table 7 Colorful Accent 5" w:uiPriority="52"/>
-    <w:lsdException w:name="List Table 1 Light Accent 6" w:uiPriority="46"/>
-    <w:lsdException w:name="List Table 2 Accent 6" w:uiPriority="47"/>
-    <w:lsdException w:name="List Table 3 Accent 6" w:uiPriority="48"/>
-    <w:lsdException w:name="List Table 4 Accent 6" w:uiPriority="49"/>
-    <w:lsdException w:name="List Table 5 Dark Accent 6" w:uiPriority="50"/>
-    <w:lsdException w:name="List Table 6 Colorful Accent 6" w:uiPriority="51"/>
-    <w:lsdException w:name="List Table 7 Colorful Accent 6" w:uiPriority="52"/>
-    <w:lsdException w:name="Mention" w:semiHidden="1" w:unhideWhenUsed="1"/>
-    <w:lsdException w:name="Smart Hyperlink" w:semiHidden="1" w:unhideWhenUsed="1"/>
-    <w:lsdException w:name="Hashtag" w:semiHidden="1" w:unhideWhenUsed="1"/>
-    <w:lsdException w:name="Unresolved Mention" w:semiHidden="1" w:unhideWhenUsed="1"/>
-    <w:lsdException w:name="Smart Link" w:semiHidden="1" w:unhideWhenUsed="1"/>
+  <w:latentStyles w:defLockedState="0" w:defUIPriority="99" w:defSemiHidden="1" w:defUnhideWhenUsed="1" w:defQFormat="0" w:count="267">
+    <w:lsdException w:name="Normal" w:semiHidden="0" w:uiPriority="0" w:unhideWhenUsed="0" w:qFormat="1"/>
+    <w:lsdException w:name="heading 1" w:semiHidden="0" w:uiPriority="9" w:unhideWhenUsed="0" w:qFormat="1"/>
+    <w:lsdException w:name="heading 2" w:uiPriority="9" w:qFormat="1"/>
+    <w:lsdException w:name="heading 3" w:uiPriority="9" w:qFormat="1"/>
+    <w:lsdException w:name="heading 4" w:uiPriority="9" w:qFormat="1"/>
+    <w:lsdException w:name="heading 5" w:uiPriority="9" w:qFormat="1"/>
+    <w:lsdException w:name="heading 6" w:uiPriority="9" w:qFormat="1"/>
+    <w:lsdException w:name="heading 7" w:uiPriority="9" w:qFormat="1"/>
+    <w:lsdException w:name="heading 8" w:uiPriority="9" w:qFormat="1"/>
+    <w:lsdException w:name="heading 9" w:uiPriority="9" w:qFormat="1"/>
+    <w:lsdException w:name="toc 1" w:uiPriority="39"/>
+    <w:lsdException w:name="toc 2" w:uiPriority="39"/>
+    <w:lsdException w:name="toc 3" w:uiPriority="39"/>
+    <w:lsdException w:name="toc 4" w:uiPriority="39"/>
+    <w:lsdException w:name="toc 5" w:uiPriority="39"/>
+    <w:lsdException w:name="toc 6" w:uiPriority="39"/>
+    <w:lsdException w:name="toc 7" w:uiPriority="39"/>
+    <w:lsdException w:name="toc 8" w:uiPriority="39"/>
+    <w:lsdException w:name="toc 9" w:uiPriority="39"/>
+    <w:lsdException w:name="caption" w:uiPriority="35" w:qFormat="1"/>
+    <w:lsdException w:name="Title" w:semiHidden="0" w:uiPriority="10" w:unhideWhenUsed="0" w:qFormat="1"/>
+    <w:lsdException w:name="Default Paragraph Font" w:uiPriority="1"/>
+    <w:lsdException w:name="Subtitle" w:semiHidden="0" w:uiPriority="11" w:unhideWhenUsed="0" w:qFormat="1"/>
+    <w:lsdException w:name="Strong" w:semiHidden="0" w:uiPriority="22" w:unhideWhenUsed="0" w:qFormat="1"/>
+    <w:lsdException w:name="Emphasis" w:semiHidden="0" w:uiPriority="20" w:unhideWhenUsed="0" w:qFormat="1"/>
+    <w:lsdException w:name="Table Grid" w:semiHidden="0" w:uiPriority="39" w:unhideWhenUsed="0"/>
+    <w:lsdException w:name="Placeholder Text" w:unhideWhenUsed="0"/>
+    <w:lsdException w:name="No Spacing" w:semiHidden="0" w:uiPriority="1" w:unhideWhenUsed="0" w:qFormat="1"/>
+    <w:lsdException w:name="Light Shading" w:semiHidden="0" w:uiPriority="60" w:unhideWhenUsed="0"/>
+    <w:lsdException w:name="Light List" w:semiHidden="0" w:uiPriority="61" w:unhideWhenUsed="0"/>
+    <w:lsdException w:name="Light Grid" w:semiHidden="0" w:uiPriority="62" w:unhideWhenUsed="0"/>
+    <w:lsdException w:name="Medium Shading 1" w:semiHidden="0" w:uiPriority="63" w:unhideWhenUsed="0"/>
+    <w:lsdException w:name="Medium Shading 2" w:semiHidden="0" w:uiPriority="64" w:unhideWhenUsed="0"/>
+    <w:lsdException w:name="Medium List 1" w:semiHidden="0" w:uiPriority="65" w:unhideWhenUsed="0"/>
+    <w:lsdException w:name="Medium List 2" w:semiHidden="0" w:uiPriority="66" w:unhideWhenUsed="0"/>
+    <w:lsdException w:name="Medium Grid 1" w:semiHidden="0" w:uiPriority="67" w:unhideWhenUsed="0"/>
+    <w:lsdException w:name="Medium Grid 2" w:semiHidden="0" w:uiPriority="68" w:unhideWhenUsed="0"/>
+    <w:lsdException w:name="Medium Grid 3" w:semiHidden="0" w:uiPriority="69" w:unhideWhenUsed="0"/>
+    <w:lsdException w:name="Dark List" w:semiHidden="0" w:uiPriority="70" w:unhideWhenUsed="0"/>
+    <w:lsdException w:name="Colorful Shading" w:semiHidden="0" w:uiPriority="71" w:unhideWhenUsed="0"/>
+    <w:lsdException w:name="Colorful List" w:semiHidden="0" w:uiPriority="72" w:unhideWhenUsed="0"/>
+    <w:lsdException w:name="Colorful Grid" w:semiHidden="0" w:uiPriority="73" w:unhideWhenUsed="0"/>
+    <w:lsdException w:name="Light Shading Accent 1" w:semiHidden="0" w:uiPriority="60" w:unhideWhenUsed="0"/>
+    <w:lsdException w:name="Light List Accent 1" w:semiHidden="0" w:uiPriority="61" w:unhideWhenUsed="0"/>
+    <w:lsdException w:name="Light Grid Accent 1" w:semiHidden="0" w:uiPriority="62" w:unhideWhenUsed="0"/>
+    <w:lsdException w:name="Medium Shading 1 Accent 1" w:semiHidden="0" w:uiPriority="63" w:unhideWhenUsed="0"/>
+    <w:lsdException w:name="Medium Shading 2 Accent 1" w:semiHidden="0" w:uiPriority="64" w:unhideWhenUsed="0"/>
+    <w:lsdException w:name="Medium List 1 Accent 1" w:semiHidden="0" w:uiPriority="65" w:unhideWhenUsed="0"/>
+    <w:lsdException w:name="Revision" w:unhideWhenUsed="0"/>
+    <w:lsdException w:name="List Paragraph" w:semiHidden="0" w:uiPriority="34" w:unhideWhenUsed="0" w:qFormat="1"/>
+    <w:lsdException w:name="Quote" w:semiHidden="0" w:uiPriority="29" w:unhideWhenUsed="0" w:qFormat="1"/>
+    <w:lsdException w:name="Intense Quote" w:semiHidden="0" w:uiPriority="30" w:unhideWhenUsed="0" w:qFormat="1"/>
+    <w:lsdException w:name="Medium List 2 Accent 1" w:semiHidden="0" w:uiPriority="66" w:unhideWhenUsed="0"/>
+    <w:lsdException w:name="Medium Grid 1 Accent 1" w:semiHidden="0" w:uiPriority="67" w:unhideWhenUsed="0"/>
+    <w:lsdException w:name="Medium Grid 2 Accent 1" w:semiHidden="0" w:uiPriority="68" w:unhideWhenUsed="0"/>
+    <w:lsdException w:name="Medium Grid 3 Accent 1" w:semiHidden="0" w:uiPriority="69" w:unhideWhenUsed="0"/>
+    <w:lsdException w:name="Dark List Accent 1" w:semiHidden="0" w:uiPriority="70" w:unhideWhenUsed="0"/>
+    <w:lsdException w:name="Colorful Shading Accent 1" w:semiHidden="0" w:uiPriority="71" w:unhideWhenUsed="0"/>
+    <w:lsdException w:name="Colorful List Accent 1" w:semiHidden="0" w:uiPriority="72" w:unhideWhenUsed="0"/>
+    <w:lsdException w:name="Colorful Grid Accent 1" w:semiHidden="0" w:uiPriority="73" w:unhideWhenUsed="0"/>
+    <w:lsdException w:name="Light Shading Accent 2" w:semiHidden="0" w:uiPriority="60" w:unhideWhenUsed="0"/>
+    <w:lsdException w:name="Light List Accent 2" w:semiHidden="0" w:uiPriority="61" w:unhideWhenUsed="0"/>
+    <w:lsdException w:name="Light Grid Accent 2" w:semiHidden="0" w:uiPriority="62" w:unhideWhenUsed="0"/>
+    <w:lsdException w:name="Medium Shading 1 Accent 2" w:semiHidden="0" w:uiPriority="63" w:unhideWhenUsed="0"/>
+    <w:lsdException w:name="Medium Shading 2 Accent 2" w:semiHidden="0" w:uiPriority="64" w:unhideWhenUsed="0"/>
+    <w:lsdException w:name="Medium List 1 Accent 2" w:semiHidden="0" w:uiPriority="65" w:unhideWhenUsed="0"/>
+    <w:lsdException w:name="Medium List 2 Accent 2" w:semiHidden="0" w:uiPriority="66" w:unhideWhenUsed="0"/>
+    <w:lsdException w:name="Medium Grid 1 Accent 2" w:semiHidden="0" w:uiPriority="67" w:unhideWhenUsed="0"/>
+    <w:lsdException w:name="Medium Grid 2 Accent 2" w:semiHidden="0" w:uiPriority="68" w:unhideWhenUsed="0"/>
+    <w:lsdException w:name="Medium Grid 3 Accent 2" w:semiHidden="0" w:uiPriority="69" w:unhideWhenUsed="0"/>
+    <w:lsdException w:name="Dark List Accent 2" w:semiHidden="0" w:uiPriority="70" w:unhideWhenUsed="0"/>
+    <w:lsdException w:name="Colorful Shading Accent 2" w:semiHidden="0" w:uiPriority="71" w:unhideWhenUsed="0"/>
+    <w:lsdException w:name="Colorful List Accent 2" w:semiHidden="0" w:uiPriority="72" w:unhideWhenUsed="0"/>
+    <w:lsdException w:name="Colorful Grid Accent 2" w:semiHidden="0" w:uiPriority="73" w:unhideWhenUsed="0"/>
+    <w:lsdException w:name="Light Shading Accent 3" w:semiHidden="0" w:uiPriority="60" w:unhideWhenUsed="0"/>
+    <w:lsdException w:name="Light List Accent 3" w:semiHidden="0" w:uiPriority="61" w:unhideWhenUsed="0"/>
+    <w:lsdException w:name="Light Grid Accent 3" w:semiHidden="0" w:uiPriority="62" w:unhideWhenUsed="0"/>
+    <w:lsdException w:name="Medium Shading 1 Accent 3" w:semiHidden="0" w:uiPriority="63" w:unhideWhenUsed="0"/>
+    <w:lsdException w:name="Medium Shading 2 Accent 3" w:semiHidden="0" w:uiPriority="64" w:unhideWhenUsed="0"/>
+    <w:lsdException w:name="Medium List 1 Accent 3" w:semiHidden="0" w:uiPriority="65" w:unhideWhenUsed="0"/>
+    <w:lsdException w:name="Medium List 2 Accent 3" w:semiHidden="0" w:uiPriority="66" w:unhideWhenUsed="0"/>
+    <w:lsdException w:name="Medium Grid 1 Accent 3" w:semiHidden="0" w:uiPriority="67" w:unhideWhenUsed="0"/>
+    <w:lsdException w:name="Medium Grid 2 Accent 3" w:semiHidden="0" w:uiPriority="68" w:unhideWhenUsed="0"/>
+    <w:lsdException w:name="Medium Grid 3 Accent 3" w:semiHidden="0" w:uiPriority="69" w:unhideWhenUsed="0"/>
+    <w:lsdException w:name="Dark List Accent 3" w:semiHidden="0" w:uiPriority="70" w:unhideWhenUsed="0"/>
+    <w:lsdException w:name="Colorful Shading Accent 3" w:semiHidden="0" w:uiPriority="71" w:unhideWhenUsed="0"/>
+    <w:lsdException w:name="Colorful List Accent 3" w:semiHidden="0" w:uiPriority="72" w:unhideWhenUsed="0"/>
+    <w:lsdException w:name="Colorful Grid Accent 3" w:semiHidden="0" w:uiPriority="73" w:unhideWhenUsed="0"/>
+    <w:lsdException w:name="Light Shading Accent 4" w:semiHidden="0" w:uiPriority="60" w:unhideWhenUsed="0"/>
+    <w:lsdException w:name="Light List Accent 4" w:semiHidden="0" w:uiPriority="61" w:unhideWhenUsed="0"/>
+    <w:lsdException w:name="Light Grid Accent 4" w:semiHidden="0" w:uiPriority="62" w:unhideWhenUsed="0"/>
+    <w:lsdException w:name="Medium Shading 1 Accent 4" w:semiHidden="0" w:uiPriority="63" w:unhideWhenUsed="0"/>
+    <w:lsdException w:name="Medium Shading 2 Accent 4" w:semiHidden="0" w:uiPriority="64" w:unhideWhenUsed="0"/>
+    <w:lsdException w:name="Medium List 1 Accent 4" w:semiHidden="0" w:uiPriority="65" w:unhideWhenUsed="0"/>
+    <w:lsdException w:name="Medium List 2 Accent 4" w:semiHidden="0" w:uiPriority="66" w:unhideWhenUsed="0"/>
+    <w:lsdException w:name="Medium Grid 1 Accent 4" w:semiHidden="0" w:uiPriority="67" w:unhideWhenUsed="0"/>
+    <w:lsdException w:name="Medium Grid 2 Accent 4" w:semiHidden="0" w:uiPriority="68" w:unhideWhenUsed="0"/>
+    <w:lsdException w:name="Medium Grid 3 Accent 4" w:semiHidden="0" w:uiPriority="69" w:unhideWhenUsed="0"/>
+    <w:lsdException w:name="Dark List Accent 4" w:semiHidden="0" w:uiPriority="70" w:unhideWhenUsed="0"/>
+    <w:lsdException w:name="Colorful Shading Accent 4" w:semiHidden="0" w:uiPriority="71" w:unhideWhenUsed="0"/>
+    <w:lsdException w:name="Colorful List Accent 4" w:semiHidden="0" w:uiPriority="72" w:unhideWhenUsed="0"/>
+    <w:lsdException w:name="Colorful Grid Accent 4" w:semiHidden="0" w:uiPriority="73" w:unhideWhenUsed="0"/>
+    <w:lsdException w:name="Light Shading Accent 5" w:semiHidden="0" w:uiPriority="60" w:unhideWhenUsed="0"/>
+    <w:lsdException w:name="Light List Accent 5" w:semiHidden="0" w:uiPriority="61" w:unhideWhenUsed="0"/>
+    <w:lsdException w:name="Light Grid Accent 5" w:semiHidden="0" w:uiPriority="62" w:unhideWhenUsed="0"/>
+    <w:lsdException w:name="Medium Shading 1 Accent 5" w:semiHidden="0" w:uiPriority="63" w:unhideWhenUsed="0"/>
+    <w:lsdException w:name="Medium Shading 2 Accent 5" w:semiHidden="0" w:uiPriority="64" w:unhideWhenUsed="0"/>
+    <w:lsdException w:name="Medium List 1 Accent 5" w:semiHidden="0" w:uiPriority="65" w:unhideWhenUsed="0"/>
+    <w:lsdException w:name="Medium List 2 Accent 5" w:semiHidden="0" w:uiPriority="66" w:unhideWhenUsed="0"/>
+    <w:lsdException w:name="Medium Grid 1 Accent 5" w:semiHidden="0" w:uiPriority="67" w:unhideWhenUsed="0"/>
+    <w:lsdException w:name="Medium Grid 2 Accent 5" w:semiHidden="0" w:uiPriority="68" w:unhideWhenUsed="0"/>
+    <w:lsdException w:name="Medium Grid 3 Accent 5" w:semiHidden="0" w:uiPriority="69" w:unhideWhenUsed="0"/>
+    <w:lsdException w:name="Dark List Accent 5" w:semiHidden="0" w:uiPriority="70" w:unhideWhenUsed="0"/>
+    <w:lsdException w:name="Colorful Shading Accent 5" w:semiHidden="0" w:uiPriority="71" w:unhideWhenUsed="0"/>
+    <w:lsdException w:name="Colorful List Accent 5" w:semiHidden="0" w:uiPriority="72" w:unhideWhenUsed="0"/>
+    <w:lsdException w:name="Colorful Grid Accent 5" w:semiHidden="0" w:uiPriority="73" w:unhideWhenUsed="0"/>
+    <w:lsdException w:name="Light Shading Accent 6" w:semiHidden="0" w:uiPriority="60" w:unhideWhenUsed="0"/>
+    <w:lsdException w:name="Light List Accent 6" w:semiHidden="0" w:uiPriority="61" w:unhideWhenUsed="0"/>
+    <w:lsdException w:name="Light Grid Accent 6" w:semiHidden="0" w:uiPriority="62" w:unhideWhenUsed="0"/>
+    <w:lsdException w:name="Medium Shading 1 Accent 6" w:semiHidden="0" w:uiPriority="63" w:unhideWhenUsed="0"/>
+    <w:lsdException w:name="Medium Shading 2 Accent 6" w:semiHidden="0" w:uiPriority="64" w:unhideWhenUsed="0"/>
+    <w:lsdException w:name="Medium List 1 Accent 6" w:semiHidden="0" w:uiPriority="65" w:unhideWhenUsed="0"/>
+    <w:lsdException w:name="Medium List 2 Accent 6" w:semiHidden="0" w:uiPriority="66" w:unhideWhenUsed="0"/>
+    <w:lsdException w:name="Medium Grid 1 Accent 6" w:semiHidden="0" w:uiPriority="67" w:unhideWhenUsed="0"/>
+    <w:lsdException w:name="Medium Grid 2 Accent 6" w:semiHidden="0" w:uiPriority="68" w:unhideWhenUsed="0"/>
+    <w:lsdException w:name="Medium Grid 3 Accent 6" w:semiHidden="0" w:uiPriority="69" w:unhideWhenUsed="0"/>
+    <w:lsdException w:name="Dark List Accent 6" w:semiHidden="0" w:uiPriority="70" w:unhideWhenUsed="0"/>
+    <w:lsdException w:name="Colorful Shading Accent 6" w:semiHidden="0" w:uiPriority="71" w:unhideWhenUsed="0"/>
+    <w:lsdException w:name="Colorful List Accent 6" w:semiHidden="0" w:uiPriority="72" w:unhideWhenUsed="0"/>
+    <w:lsdException w:name="Colorful Grid Accent 6" w:semiHidden="0" w:uiPriority="73" w:unhideWhenUsed="0"/>
+    <w:lsdException w:name="Subtle Emphasis" w:semiHidden="0" w:uiPriority="19" w:unhideWhenUsed="0" w:qFormat="1"/>
+    <w:lsdException w:name="Intense Emphasis" w:semiHidden="0" w:uiPriority="21" w:unhideWhenUsed="0" w:qFormat="1"/>
+    <w:lsdException w:name="Subtle Reference" w:semiHidden="0" w:uiPriority="31" w:unhideWhenUsed="0" w:qFormat="1"/>
+    <w:lsdException w:name="Intense Reference" w:semiHidden="0" w:uiPriority="32" w:unhideWhenUsed="0" w:qFormat="1"/>
+    <w:lsdException w:name="Book Title" w:semiHidden="0" w:uiPriority="33" w:unhideWhenUsed="0" w:qFormat="1"/>
+    <w:lsdException w:name="Bibliography" w:uiPriority="37"/>
+    <w:lsdException w:name="TOC Heading" w:uiPriority="39" w:qFormat="1"/>
   </w:latentStyles>
   <w:style w:type="paragraph" w:default="1" w:styleId="a">
     <w:name w:val="Normal"/>
@@ -5174,6 +6452,7 @@
     <w:uiPriority w:val="99"/>
     <w:semiHidden/>
     <w:unhideWhenUsed/>
+    <w:qFormat/>
     <w:tblPr>
       <w:tblInd w:w="0" w:type="dxa"/>
       <w:tblCellMar>
@@ -5269,7 +6548,7 @@
       <w:u w:val="single"/>
     </w:rPr>
   </w:style>
-  <w:style w:type="character" w:styleId="a9">
+  <w:style w:type="character" w:customStyle="1" w:styleId="UnresolvedMention">
     <w:name w:val="Unresolved Mention"/>
     <w:basedOn w:val="a0"/>
     <w:uiPriority w:val="99"/>
@@ -5281,7 +6560,7 @@
       <w:shd w:val="clear" w:color="auto" w:fill="E1DFDD"/>
     </w:rPr>
   </w:style>
-  <w:style w:type="paragraph" w:styleId="aa">
+  <w:style w:type="paragraph" w:styleId="a9">
     <w:name w:val="TOC Heading"/>
     <w:basedOn w:val="1"/>
     <w:next w:val="a"/>
@@ -5307,6 +6586,36 @@
     <w:pPr>
       <w:spacing w:after="100"/>
     </w:pPr>
+  </w:style>
+  <w:style w:type="paragraph" w:styleId="aa">
+    <w:name w:val="Balloon Text"/>
+    <w:basedOn w:val="a"/>
+    <w:link w:val="ab"/>
+    <w:uiPriority w:val="99"/>
+    <w:semiHidden/>
+    <w:unhideWhenUsed/>
+    <w:rsid w:val="008844F2"/>
+    <w:pPr>
+      <w:spacing w:after="0" w:line="240" w:lineRule="auto"/>
+    </w:pPr>
+    <w:rPr>
+      <w:rFonts w:ascii="Tahoma" w:hAnsi="Tahoma" w:cs="Tahoma"/>
+      <w:sz w:val="16"/>
+      <w:szCs w:val="16"/>
+    </w:rPr>
+  </w:style>
+  <w:style w:type="character" w:customStyle="1" w:styleId="ab">
+    <w:name w:val="Текст выноски Знак"/>
+    <w:basedOn w:val="a0"/>
+    <w:link w:val="aa"/>
+    <w:uiPriority w:val="99"/>
+    <w:semiHidden/>
+    <w:rsid w:val="008844F2"/>
+    <w:rPr>
+      <w:rFonts w:ascii="Tahoma" w:hAnsi="Tahoma" w:cs="Tahoma"/>
+      <w:sz w:val="16"/>
+      <w:szCs w:val="16"/>
+    </w:rPr>
   </w:style>
 </w:styles>
 </file>
@@ -5600,7 +6909,7 @@
   <a:extraClrSchemeLst/>
   <a:extLst>
     <a:ext uri="{05A4C25C-085E-4340-85A3-A5531E510DB2}">
-      <thm15:themeFamily xmlns:thm15="http://schemas.microsoft.com/office/thememl/2012/main" name="Office Theme" id="{62F939B6-93AF-4DB8-9C6B-D6C7DFDC589F}" vid="{4A3C46E8-61CC-4603-A589-7422A47A8E4A}"/>
+      <thm15:themeFamily xmlns:thm15="http://schemas.microsoft.com/office/thememl/2012/main" xmlns="" name="Office Theme" id="{62F939B6-93AF-4DB8-9C6B-D6C7DFDC589F}" vid="{4A3C46E8-61CC-4603-A589-7422A47A8E4A}"/>
     </a:ext>
   </a:extLst>
 </a:theme>
@@ -5611,7 +6920,7 @@
 </file>
 
 <file path=customXml/itemProps1.xml><?xml version="1.0" encoding="utf-8"?>
-<ds:datastoreItem xmlns:ds="http://schemas.openxmlformats.org/officeDocument/2006/customXml" ds:itemID="{079E2FE0-56AF-48D4-9660-654F35BE7E10}">
+<ds:datastoreItem xmlns:ds="http://schemas.openxmlformats.org/officeDocument/2006/customXml" ds:itemID="{126A6A8A-EC26-4DF0-984E-A06F0F50B8C0}">
   <ds:schemaRefs>
     <ds:schemaRef ds:uri="http://schemas.openxmlformats.org/officeDocument/2006/bibliography"/>
   </ds:schemaRefs>

</xml_diff>

<commit_message>
Writing first theory part
</commit_message>
<xml_diff>
--- a/Theory.docx
+++ b/Theory.docx
@@ -1,6 +1,6 @@
 
 <file path=word/document.xml><?xml version="1.0" encoding="utf-8"?>
-<w:document xmlns:ve="http://schemas.openxmlformats.org/markup-compatibility/2006" xmlns:o="urn:schemas-microsoft-com:office:office" xmlns:r="http://schemas.openxmlformats.org/officeDocument/2006/relationships" xmlns:m="http://schemas.openxmlformats.org/officeDocument/2006/math" xmlns:v="urn:schemas-microsoft-com:vml" xmlns:wp="http://schemas.openxmlformats.org/drawingml/2006/wordprocessingDrawing" xmlns:w10="urn:schemas-microsoft-com:office:word" xmlns:w="http://schemas.openxmlformats.org/wordprocessingml/2006/main" xmlns:wne="http://schemas.microsoft.com/office/word/2006/wordml">
+<w:document xmlns:wpc="http://schemas.microsoft.com/office/word/2010/wordprocessingCanvas" xmlns:cx="http://schemas.microsoft.com/office/drawing/2014/chartex" xmlns:cx1="http://schemas.microsoft.com/office/drawing/2015/9/8/chartex" xmlns:cx2="http://schemas.microsoft.com/office/drawing/2015/10/21/chartex" xmlns:cx3="http://schemas.microsoft.com/office/drawing/2016/5/9/chartex" xmlns:cx4="http://schemas.microsoft.com/office/drawing/2016/5/10/chartex" xmlns:cx5="http://schemas.microsoft.com/office/drawing/2016/5/11/chartex" xmlns:cx6="http://schemas.microsoft.com/office/drawing/2016/5/12/chartex" xmlns:cx7="http://schemas.microsoft.com/office/drawing/2016/5/13/chartex" xmlns:cx8="http://schemas.microsoft.com/office/drawing/2016/5/14/chartex" xmlns:mc="http://schemas.openxmlformats.org/markup-compatibility/2006" xmlns:aink="http://schemas.microsoft.com/office/drawing/2016/ink" xmlns:am3d="http://schemas.microsoft.com/office/drawing/2017/model3d" xmlns:o="urn:schemas-microsoft-com:office:office" xmlns:oel="http://schemas.microsoft.com/office/2019/extlst" xmlns:r="http://schemas.openxmlformats.org/officeDocument/2006/relationships" xmlns:m="http://schemas.openxmlformats.org/officeDocument/2006/math" xmlns:v="urn:schemas-microsoft-com:vml" xmlns:wp14="http://schemas.microsoft.com/office/word/2010/wordprocessingDrawing" xmlns:wp="http://schemas.openxmlformats.org/drawingml/2006/wordprocessingDrawing" xmlns:w10="urn:schemas-microsoft-com:office:word" xmlns:w="http://schemas.openxmlformats.org/wordprocessingml/2006/main" xmlns:w14="http://schemas.microsoft.com/office/word/2010/wordml" xmlns:w15="http://schemas.microsoft.com/office/word/2012/wordml" xmlns:w16cex="http://schemas.microsoft.com/office/word/2018/wordml/cex" xmlns:w16cid="http://schemas.microsoft.com/office/word/2016/wordml/cid" xmlns:w16="http://schemas.microsoft.com/office/word/2018/wordml" xmlns:w16sdtdh="http://schemas.microsoft.com/office/word/2020/wordml/sdtdatahash" xmlns:w16se="http://schemas.microsoft.com/office/word/2015/wordml/symex" xmlns:wpg="http://schemas.microsoft.com/office/word/2010/wordprocessingGroup" xmlns:wpi="http://schemas.microsoft.com/office/word/2010/wordprocessingInk" xmlns:wne="http://schemas.microsoft.com/office/word/2006/wordml" xmlns:wps="http://schemas.microsoft.com/office/word/2010/wordprocessingShape" mc:Ignorable="w14 w15 w16se w16cid w16 w16cex w16sdtdh wp14">
   <w:body>
     <w:p>
       <w:pPr>
@@ -487,7 +487,7 @@
     <w:tbl>
       <w:tblPr>
         <w:tblW w:w="0" w:type="auto"/>
-        <w:tblLook w:val="04A0"/>
+        <w:tblLook w:val="04A0" w:firstRow="1" w:lastRow="0" w:firstColumn="1" w:lastColumn="0" w:noHBand="0" w:noVBand="1"/>
       </w:tblPr>
       <w:tblGrid>
         <w:gridCol w:w="3847"/>
@@ -1065,7 +1065,7 @@
         </w:p>
         <w:p>
           <w:pPr>
-            <w:pStyle w:val="11"/>
+            <w:pStyle w:val="12"/>
             <w:tabs>
               <w:tab w:val="right" w:leader="dot" w:pos="9062"/>
             </w:tabs>
@@ -1084,7 +1084,7 @@
           <w:r>
             <w:fldChar w:fldCharType="separate"/>
           </w:r>
-          <w:hyperlink w:anchor="_Toc126282323" w:history="1">
+          <w:hyperlink w:anchor="_Toc126318237" w:history="1">
             <w:r>
               <w:rPr>
                 <w:rStyle w:val="a8"/>
@@ -1114,7 +1114,7 @@
                 <w:noProof/>
                 <w:webHidden/>
               </w:rPr>
-              <w:instrText xml:space="preserve"> PAGEREF _Toc126282323 \h </w:instrText>
+              <w:instrText xml:space="preserve"> PAGEREF _Toc126318237 \h </w:instrText>
             </w:r>
             <w:r>
               <w:rPr>
@@ -1147,7 +1147,7 @@
         </w:p>
         <w:p>
           <w:pPr>
-            <w:pStyle w:val="11"/>
+            <w:pStyle w:val="12"/>
             <w:tabs>
               <w:tab w:val="right" w:leader="dot" w:pos="9062"/>
             </w:tabs>
@@ -1157,7 +1157,7 @@
               <w:lang w:eastAsia="ru-RU"/>
             </w:rPr>
           </w:pPr>
-          <w:hyperlink w:anchor="_Toc126282324" w:history="1">
+          <w:hyperlink w:anchor="_Toc126318238" w:history="1">
             <w:r>
               <w:rPr>
                 <w:rStyle w:val="a8"/>
@@ -1187,7 +1187,7 @@
                 <w:noProof/>
                 <w:webHidden/>
               </w:rPr>
-              <w:instrText xml:space="preserve"> PAGEREF _Toc126282324 \h </w:instrText>
+              <w:instrText xml:space="preserve"> PAGEREF _Toc126318238 \h </w:instrText>
             </w:r>
             <w:r>
               <w:rPr>
@@ -1225,10 +1225,12 @@
               <w:tab w:val="right" w:leader="dot" w:pos="9062"/>
             </w:tabs>
             <w:rPr>
+              <w:rFonts w:eastAsiaTheme="minorEastAsia"/>
               <w:noProof/>
+              <w:lang w:eastAsia="ru-RU"/>
             </w:rPr>
           </w:pPr>
-          <w:hyperlink w:anchor="_Toc126282325" w:history="1">
+          <w:hyperlink w:anchor="_Toc126318239" w:history="1">
             <w:r>
               <w:rPr>
                 <w:rStyle w:val="a8"/>
@@ -1256,7 +1258,7 @@
                 <w:noProof/>
                 <w:webHidden/>
               </w:rPr>
-              <w:instrText xml:space="preserve"> PAGEREF _Toc126282325 \h </w:instrText>
+              <w:instrText xml:space="preserve"> PAGEREF _Toc126318239 \h </w:instrText>
             </w:r>
             <w:r>
               <w:rPr>
@@ -1294,10 +1296,12 @@
               <w:tab w:val="right" w:leader="dot" w:pos="9062"/>
             </w:tabs>
             <w:rPr>
+              <w:rFonts w:eastAsiaTheme="minorEastAsia"/>
               <w:noProof/>
+              <w:lang w:eastAsia="ru-RU"/>
             </w:rPr>
           </w:pPr>
-          <w:hyperlink w:anchor="_Toc126282326" w:history="1">
+          <w:hyperlink w:anchor="_Toc126318240" w:history="1">
             <w:r>
               <w:rPr>
                 <w:rStyle w:val="a8"/>
@@ -1325,7 +1329,7 @@
                 <w:noProof/>
                 <w:webHidden/>
               </w:rPr>
-              <w:instrText xml:space="preserve"> PAGEREF _Toc126282326 \h </w:instrText>
+              <w:instrText xml:space="preserve"> PAGEREF _Toc126318240 \h </w:instrText>
             </w:r>
             <w:r>
               <w:rPr>
@@ -1358,7 +1362,7 @@
         </w:p>
         <w:p>
           <w:pPr>
-            <w:pStyle w:val="11"/>
+            <w:pStyle w:val="21"/>
             <w:tabs>
               <w:tab w:val="right" w:leader="dot" w:pos="9062"/>
             </w:tabs>
@@ -1368,15 +1372,14 @@
               <w:lang w:eastAsia="ru-RU"/>
             </w:rPr>
           </w:pPr>
-          <w:hyperlink w:anchor="_Toc126282327" w:history="1">
+          <w:hyperlink w:anchor="_Toc126318241" w:history="1">
             <w:r>
               <w:rPr>
                 <w:rStyle w:val="a8"/>
                 <w:rFonts w:ascii="Times New Roman" w:hAnsi="Times New Roman" w:cs="Times New Roman"/>
-                <w:b/>
                 <w:noProof/>
               </w:rPr>
-              <w:t>2. Математические методы и модели оценки эффективности</w:t>
+              <w:t>1.3. Поисковая оптимизация</w:t>
             </w:r>
             <w:r>
               <w:rPr>
@@ -1397,7 +1400,7 @@
                 <w:noProof/>
                 <w:webHidden/>
               </w:rPr>
-              <w:instrText xml:space="preserve"> PAGEREF _Toc126282327 \h </w:instrText>
+              <w:instrText xml:space="preserve"> PAGEREF _Toc126318241 \h </w:instrText>
             </w:r>
             <w:r>
               <w:rPr>
@@ -1417,7 +1420,7 @@
                 <w:noProof/>
                 <w:webHidden/>
               </w:rPr>
-              <w:t>12</w:t>
+              <w:t>8</w:t>
             </w:r>
             <w:r>
               <w:rPr>
@@ -1430,7 +1433,7 @@
         </w:p>
         <w:p>
           <w:pPr>
-            <w:pStyle w:val="11"/>
+            <w:pStyle w:val="12"/>
             <w:tabs>
               <w:tab w:val="right" w:leader="dot" w:pos="9062"/>
             </w:tabs>
@@ -1440,16 +1443,15 @@
               <w:lang w:eastAsia="ru-RU"/>
             </w:rPr>
           </w:pPr>
-          <w:hyperlink w:anchor="_Toc126282328" w:history="1">
+          <w:hyperlink w:anchor="_Toc126318242" w:history="1">
             <w:r>
               <w:rPr>
                 <w:rStyle w:val="a8"/>
                 <w:rFonts w:ascii="Times New Roman" w:hAnsi="Times New Roman" w:cs="Times New Roman"/>
                 <w:b/>
-                <w:bCs/>
                 <w:noProof/>
               </w:rPr>
-              <w:t>3. Практическая часть</w:t>
+              <w:t>2. Математические методы и модели оценки эффективности</w:t>
             </w:r>
             <w:r>
               <w:rPr>
@@ -1470,7 +1472,7 @@
                 <w:noProof/>
                 <w:webHidden/>
               </w:rPr>
-              <w:instrText xml:space="preserve"> PAGEREF _Toc126282328 \h </w:instrText>
+              <w:instrText xml:space="preserve"> PAGEREF _Toc126318242 \h </w:instrText>
             </w:r>
             <w:r>
               <w:rPr>
@@ -1490,7 +1492,7 @@
                 <w:noProof/>
                 <w:webHidden/>
               </w:rPr>
-              <w:t>13</w:t>
+              <w:t>12</w:t>
             </w:r>
             <w:r>
               <w:rPr>
@@ -1503,7 +1505,7 @@
         </w:p>
         <w:p>
           <w:pPr>
-            <w:pStyle w:val="11"/>
+            <w:pStyle w:val="12"/>
             <w:tabs>
               <w:tab w:val="right" w:leader="dot" w:pos="9062"/>
             </w:tabs>
@@ -1513,7 +1515,7 @@
               <w:lang w:eastAsia="ru-RU"/>
             </w:rPr>
           </w:pPr>
-          <w:hyperlink w:anchor="_Toc126282329" w:history="1">
+          <w:hyperlink w:anchor="_Toc126318243" w:history="1">
             <w:r>
               <w:rPr>
                 <w:rStyle w:val="a8"/>
@@ -1522,6 +1524,79 @@
                 <w:bCs/>
                 <w:noProof/>
               </w:rPr>
+              <w:t>3. Практическая часть</w:t>
+            </w:r>
+            <w:r>
+              <w:rPr>
+                <w:noProof/>
+                <w:webHidden/>
+              </w:rPr>
+              <w:tab/>
+            </w:r>
+            <w:r>
+              <w:rPr>
+                <w:noProof/>
+                <w:webHidden/>
+              </w:rPr>
+              <w:fldChar w:fldCharType="begin"/>
+            </w:r>
+            <w:r>
+              <w:rPr>
+                <w:noProof/>
+                <w:webHidden/>
+              </w:rPr>
+              <w:instrText xml:space="preserve"> PAGEREF _Toc126318243 \h </w:instrText>
+            </w:r>
+            <w:r>
+              <w:rPr>
+                <w:noProof/>
+                <w:webHidden/>
+              </w:rPr>
+            </w:r>
+            <w:r>
+              <w:rPr>
+                <w:noProof/>
+                <w:webHidden/>
+              </w:rPr>
+              <w:fldChar w:fldCharType="separate"/>
+            </w:r>
+            <w:r>
+              <w:rPr>
+                <w:noProof/>
+                <w:webHidden/>
+              </w:rPr>
+              <w:t>14</w:t>
+            </w:r>
+            <w:r>
+              <w:rPr>
+                <w:noProof/>
+                <w:webHidden/>
+              </w:rPr>
+              <w:fldChar w:fldCharType="end"/>
+            </w:r>
+          </w:hyperlink>
+        </w:p>
+        <w:p>
+          <w:pPr>
+            <w:pStyle w:val="12"/>
+            <w:tabs>
+              <w:tab w:val="right" w:leader="dot" w:pos="9062"/>
+            </w:tabs>
+            <w:rPr>
+              <w:rFonts w:eastAsiaTheme="minorEastAsia"/>
+              <w:noProof/>
+              <w:lang w:eastAsia="ru-RU"/>
+            </w:rPr>
+          </w:pPr>
+          <w:hyperlink w:anchor="_Toc126318244" w:history="1">
+            <w:r>
+              <w:rPr>
+                <w:rStyle w:val="a8"/>
+                <w:rFonts w:ascii="Times New Roman" w:hAnsi="Times New Roman" w:cs="Times New Roman"/>
+                <w:b/>
+                <w:bCs/>
+                <w:noProof/>
+              </w:rPr>
               <w:t>Список литературы</w:t>
             </w:r>
             <w:r>
@@ -1543,7 +1618,7 @@
                 <w:noProof/>
                 <w:webHidden/>
               </w:rPr>
-              <w:instrText xml:space="preserve"> PAGEREF _Toc126282329 \h </w:instrText>
+              <w:instrText xml:space="preserve"> PAGEREF _Toc126318244 \h </w:instrText>
             </w:r>
             <w:r>
               <w:rPr>
@@ -1563,7 +1638,7 @@
                 <w:noProof/>
                 <w:webHidden/>
               </w:rPr>
-              <w:t>14</w:t>
+              <w:t>15</w:t>
             </w:r>
             <w:r>
               <w:rPr>
@@ -1649,7 +1724,7 @@
           <w:color w:val="000000" w:themeColor="text1"/>
         </w:rPr>
       </w:pPr>
-      <w:bookmarkStart w:id="2" w:name="_Toc126282323"/>
+      <w:bookmarkStart w:id="2" w:name="_Toc126318237"/>
       <w:r>
         <w:rPr>
           <w:rFonts w:ascii="Times New Roman" w:hAnsi="Times New Roman" w:cs="Times New Roman"/>
@@ -1873,25 +1948,7 @@
           <w:sz w:val="28"/>
           <w:szCs w:val="28"/>
         </w:rPr>
-        <w:t xml:space="preserve">Продвижение </w:t>
-      </w:r>
-      <w:proofErr w:type="spellStart"/>
-      <w:r>
-        <w:rPr>
-          <w:rFonts w:ascii="Times New Roman" w:hAnsi="Times New Roman" w:cs="Times New Roman"/>
-          <w:sz w:val="28"/>
-          <w:szCs w:val="28"/>
-        </w:rPr>
-        <w:t>веб-ресурса</w:t>
-      </w:r>
-      <w:proofErr w:type="spellEnd"/>
-      <w:r>
-        <w:rPr>
-          <w:rFonts w:ascii="Times New Roman" w:hAnsi="Times New Roman" w:cs="Times New Roman"/>
-          <w:sz w:val="28"/>
-          <w:szCs w:val="28"/>
-        </w:rPr>
-        <w:t xml:space="preserve"> в списке выдачи поисковых систем является трудоемкой задачей и затратной, с точки зрения времени. Чтобы достигнуть этой цели необходимо провести анализ, определить вектор движения на основе полученных данных, а затем постепенно вносить корректировки и следить за их результатом.</w:t>
+        <w:t>Продвижение веб-ресурса в списке выдачи поисковых систем является трудоемкой задачей и затратной, с точки зрения времени. Чтобы достигнуть этой цели необходимо провести анализ, определить вектор движения на основе полученных данных, а затем постепенно вносить корректировки и следить за их результатом.</w:t>
       </w:r>
     </w:p>
     <w:p>
@@ -2072,25 +2129,7 @@
           <w:sz w:val="28"/>
           <w:szCs w:val="28"/>
         </w:rPr>
-        <w:t xml:space="preserve">показатели релевантности </w:t>
-      </w:r>
-      <w:proofErr w:type="spellStart"/>
-      <w:r>
-        <w:rPr>
-          <w:rFonts w:ascii="Times New Roman" w:hAnsi="Times New Roman" w:cs="Times New Roman"/>
-          <w:sz w:val="28"/>
-          <w:szCs w:val="28"/>
-        </w:rPr>
-        <w:t>веб-ресурсов</w:t>
-      </w:r>
-      <w:proofErr w:type="spellEnd"/>
-      <w:r>
-        <w:rPr>
-          <w:rFonts w:ascii="Times New Roman" w:hAnsi="Times New Roman" w:cs="Times New Roman"/>
-          <w:sz w:val="28"/>
-          <w:szCs w:val="28"/>
-        </w:rPr>
-        <w:t xml:space="preserve">, учитывающиеся роботами поисковых систем </w:t>
+        <w:t xml:space="preserve">показатели релевантности веб-ресурсов, учитывающиеся роботами поисковых систем </w:t>
       </w:r>
       <w:r>
         <w:rPr>
@@ -2190,25 +2229,7 @@
           <w:sz w:val="28"/>
           <w:szCs w:val="28"/>
         </w:rPr>
-        <w:t xml:space="preserve"> – расчет показателей релевантности </w:t>
-      </w:r>
-      <w:proofErr w:type="spellStart"/>
-      <w:r>
-        <w:rPr>
-          <w:rFonts w:ascii="Times New Roman" w:hAnsi="Times New Roman" w:cs="Times New Roman"/>
-          <w:sz w:val="28"/>
-          <w:szCs w:val="28"/>
-        </w:rPr>
-        <w:t>веб-страниц</w:t>
-      </w:r>
-      <w:proofErr w:type="spellEnd"/>
-      <w:r>
-        <w:rPr>
-          <w:rFonts w:ascii="Times New Roman" w:hAnsi="Times New Roman" w:cs="Times New Roman"/>
-          <w:sz w:val="28"/>
-          <w:szCs w:val="28"/>
-        </w:rPr>
-        <w:t xml:space="preserve"> для выявления некорректных технических решений с точки зрения продвижения в списке выдачи поисковых систем.</w:t>
+        <w:t xml:space="preserve"> – расчет показателей релевантности веб-страниц для выявления некорректных технических решений с точки зрения продвижения в списке выдачи поисковых систем.</w:t>
       </w:r>
     </w:p>
     <w:p>
@@ -2254,25 +2275,7 @@
           <w:sz w:val="28"/>
           <w:szCs w:val="28"/>
         </w:rPr>
-        <w:t xml:space="preserve">Сбор критериев оценки </w:t>
-      </w:r>
-      <w:proofErr w:type="spellStart"/>
-      <w:r>
-        <w:rPr>
-          <w:rFonts w:ascii="Times New Roman" w:hAnsi="Times New Roman" w:cs="Times New Roman"/>
-          <w:sz w:val="28"/>
-          <w:szCs w:val="28"/>
-        </w:rPr>
-        <w:t>веб-ресурсов</w:t>
-      </w:r>
-      <w:proofErr w:type="spellEnd"/>
-      <w:r>
-        <w:rPr>
-          <w:rFonts w:ascii="Times New Roman" w:hAnsi="Times New Roman" w:cs="Times New Roman"/>
-          <w:sz w:val="28"/>
-          <w:szCs w:val="28"/>
-        </w:rPr>
-        <w:t>;</w:t>
+        <w:t>Сбор критериев оценки веб-ресурсов;</w:t>
       </w:r>
     </w:p>
     <w:p>
@@ -2376,7 +2379,6 @@
         </w:rPr>
         <w:t xml:space="preserve"> </w:t>
       </w:r>
-      <w:proofErr w:type="gramStart"/>
       <w:r>
         <w:rPr>
           <w:rFonts w:ascii="Times New Roman" w:hAnsi="Times New Roman" w:cs="Times New Roman"/>
@@ -2428,18 +2430,16 @@
         </w:rPr>
         <w:t>.</w:t>
       </w:r>
-      <w:proofErr w:type="gramEnd"/>
-    </w:p>
-    <w:p>
-      <w:pPr>
-        <w:spacing w:after="0" w:line="288" w:lineRule="auto"/>
-        <w:ind w:firstLine="709"/>
-        <w:jc w:val="both"/>
-        <w:rPr>
-          <w:rFonts w:ascii="Times New Roman" w:hAnsi="Times New Roman" w:cs="Times New Roman"/>
-          <w:sz w:val="28"/>
-          <w:szCs w:val="28"/>
-          <w:lang w:val="en-US"/>
+    </w:p>
+    <w:p>
+      <w:pPr>
+        <w:spacing w:after="0" w:line="288" w:lineRule="auto"/>
+        <w:ind w:firstLine="709"/>
+        <w:jc w:val="both"/>
+        <w:rPr>
+          <w:rFonts w:ascii="Times New Roman" w:hAnsi="Times New Roman" w:cs="Times New Roman"/>
+          <w:sz w:val="28"/>
+          <w:szCs w:val="28"/>
         </w:rPr>
       </w:pPr>
       <w:r>
@@ -2512,23 +2512,13 @@
         </w:rPr>
         <w:t xml:space="preserve">тся </w:t>
       </w:r>
-      <w:proofErr w:type="spellStart"/>
-      <w:r>
-        <w:rPr>
-          <w:rFonts w:ascii="Times New Roman" w:hAnsi="Times New Roman" w:cs="Times New Roman"/>
-          <w:sz w:val="28"/>
-          <w:szCs w:val="28"/>
-        </w:rPr>
-        <w:t>веб-ресурсы</w:t>
-      </w:r>
-      <w:proofErr w:type="spellEnd"/>
-      <w:r>
-        <w:rPr>
-          <w:rFonts w:ascii="Times New Roman" w:hAnsi="Times New Roman" w:cs="Times New Roman"/>
-          <w:sz w:val="28"/>
-          <w:szCs w:val="28"/>
-        </w:rPr>
-        <w:t>, их архитектура, тенденции развития, а также способы оптимизации.</w:t>
+      <w:r>
+        <w:rPr>
+          <w:rFonts w:ascii="Times New Roman" w:hAnsi="Times New Roman" w:cs="Times New Roman"/>
+          <w:sz w:val="28"/>
+          <w:szCs w:val="28"/>
+        </w:rPr>
+        <w:t>веб-ресурсы, их архитектура, тенденции развития, а также способы оптимизации.</w:t>
       </w:r>
     </w:p>
     <w:p>
@@ -2592,23 +2582,13 @@
         </w:rPr>
         <w:t xml:space="preserve">, оценивающие релевантность </w:t>
       </w:r>
-      <w:proofErr w:type="spellStart"/>
-      <w:r>
-        <w:rPr>
-          <w:rFonts w:ascii="Times New Roman" w:hAnsi="Times New Roman" w:cs="Times New Roman"/>
-          <w:sz w:val="28"/>
-          <w:szCs w:val="28"/>
-        </w:rPr>
-        <w:t>веб-страниц</w:t>
-      </w:r>
-      <w:proofErr w:type="spellEnd"/>
-      <w:r>
-        <w:rPr>
-          <w:rFonts w:ascii="Times New Roman" w:hAnsi="Times New Roman" w:cs="Times New Roman"/>
-          <w:sz w:val="28"/>
-          <w:szCs w:val="28"/>
-        </w:rPr>
-        <w:t>.</w:t>
+      <w:r>
+        <w:rPr>
+          <w:rFonts w:ascii="Times New Roman" w:hAnsi="Times New Roman" w:cs="Times New Roman"/>
+          <w:sz w:val="28"/>
+          <w:szCs w:val="28"/>
+        </w:rPr>
+        <w:t>веб-страниц.</w:t>
       </w:r>
     </w:p>
     <w:p>
@@ -2645,25 +2625,7 @@
           <w:sz w:val="28"/>
           <w:szCs w:val="28"/>
         </w:rPr>
-        <w:t xml:space="preserve">описывает алгоритм оценки </w:t>
-      </w:r>
-      <w:proofErr w:type="spellStart"/>
-      <w:r>
-        <w:rPr>
-          <w:rFonts w:ascii="Times New Roman" w:hAnsi="Times New Roman" w:cs="Times New Roman"/>
-          <w:sz w:val="28"/>
-          <w:szCs w:val="28"/>
-        </w:rPr>
-        <w:t>веб-ресурсов</w:t>
-      </w:r>
-      <w:proofErr w:type="spellEnd"/>
-      <w:r>
-        <w:rPr>
-          <w:rFonts w:ascii="Times New Roman" w:hAnsi="Times New Roman" w:cs="Times New Roman"/>
-          <w:sz w:val="28"/>
-          <w:szCs w:val="28"/>
-        </w:rPr>
-        <w:t>.</w:t>
+        <w:t>описывает алгоритм оценки веб-ресурсов.</w:t>
       </w:r>
     </w:p>
     <w:p>
@@ -2718,7 +2680,7 @@
           <w:color w:val="auto"/>
         </w:rPr>
       </w:pPr>
-      <w:bookmarkStart w:id="3" w:name="_Toc126282324"/>
+      <w:bookmarkStart w:id="3" w:name="_Toc126318238"/>
       <w:r>
         <w:rPr>
           <w:rFonts w:ascii="Times New Roman" w:hAnsi="Times New Roman" w:cs="Times New Roman"/>
@@ -2742,7 +2704,7 @@
           <w:szCs w:val="28"/>
         </w:rPr>
       </w:pPr>
-      <w:bookmarkStart w:id="4" w:name="_Toc126282325"/>
+      <w:bookmarkStart w:id="4" w:name="_Toc126318239"/>
       <w:r>
         <w:rPr>
           <w:rFonts w:ascii="Times New Roman" w:hAnsi="Times New Roman" w:cs="Times New Roman"/>
@@ -2777,7 +2739,6 @@
           <w:szCs w:val="28"/>
         </w:rPr>
       </w:pPr>
-      <w:proofErr w:type="spellStart"/>
       <w:r>
         <w:rPr>
           <w:rFonts w:ascii="Times New Roman" w:hAnsi="Times New Roman" w:cs="Times New Roman"/>
@@ -2787,7 +2748,6 @@
         </w:rPr>
         <w:t>Веб-ресурс</w:t>
       </w:r>
-      <w:proofErr w:type="spellEnd"/>
       <w:r>
         <w:rPr>
           <w:rFonts w:ascii="Times New Roman" w:hAnsi="Times New Roman" w:cs="Times New Roman"/>
@@ -2858,39 +2818,20 @@
           <w:sz w:val="28"/>
           <w:szCs w:val="28"/>
         </w:rPr>
-        <w:t xml:space="preserve"> идентификаторов ресурсов (URI). В Семантической паутине </w:t>
-      </w:r>
-      <w:proofErr w:type="spellStart"/>
-      <w:r>
-        <w:rPr>
-          <w:rFonts w:ascii="Times New Roman" w:hAnsi="Times New Roman" w:cs="Times New Roman"/>
-          <w:sz w:val="28"/>
-          <w:szCs w:val="28"/>
-        </w:rPr>
-        <w:t>веб-ресурсы</w:t>
-      </w:r>
-      <w:proofErr w:type="spellEnd"/>
-      <w:r>
-        <w:rPr>
-          <w:rFonts w:ascii="Times New Roman" w:hAnsi="Times New Roman" w:cs="Times New Roman"/>
-          <w:sz w:val="28"/>
-          <w:szCs w:val="28"/>
-        </w:rPr>
-        <w:t xml:space="preserve"> и их семантические свойства описываются с помощью структуры описания ресурсов (RDF).</w:t>
-      </w:r>
-    </w:p>
-    <w:p>
-      <w:pPr>
-        <w:spacing w:after="0" w:line="288" w:lineRule="auto"/>
-        <w:ind w:firstLine="709"/>
-        <w:jc w:val="both"/>
-        <w:rPr>
-          <w:rFonts w:ascii="Times New Roman" w:hAnsi="Times New Roman" w:cs="Times New Roman"/>
-          <w:sz w:val="28"/>
-          <w:szCs w:val="28"/>
-        </w:rPr>
-      </w:pPr>
-      <w:proofErr w:type="gramStart"/>
+        <w:t xml:space="preserve"> идентификаторов ресурсов (URI). В Семантической паутине веб-ресурсы и их семантические свойства описываются с помощью структуры описания ресурсов (RDF).</w:t>
+      </w:r>
+    </w:p>
+    <w:p>
+      <w:pPr>
+        <w:spacing w:after="0" w:line="288" w:lineRule="auto"/>
+        <w:ind w:firstLine="709"/>
+        <w:jc w:val="both"/>
+        <w:rPr>
+          <w:rFonts w:ascii="Times New Roman" w:hAnsi="Times New Roman" w:cs="Times New Roman"/>
+          <w:sz w:val="28"/>
+          <w:szCs w:val="28"/>
+        </w:rPr>
+      </w:pPr>
       <w:r>
         <w:rPr>
           <w:rFonts w:ascii="Times New Roman" w:hAnsi="Times New Roman" w:cs="Times New Roman"/>
@@ -2925,7 +2866,6 @@
         </w:rPr>
         <w:t xml:space="preserve">последовательность символов, которая идентифицирует </w:t>
       </w:r>
-      <w:proofErr w:type="spellStart"/>
       <w:r>
         <w:rPr>
           <w:rFonts w:ascii="Times New Roman" w:hAnsi="Times New Roman" w:cs="Times New Roman"/>
@@ -2942,7 +2882,6 @@
         </w:rPr>
         <w:t>ресурс</w:t>
       </w:r>
-      <w:proofErr w:type="spellEnd"/>
       <w:r>
         <w:rPr>
           <w:rFonts w:ascii="Times New Roman" w:hAnsi="Times New Roman" w:cs="Times New Roman"/>
@@ -2973,27 +2912,8 @@
           <w:sz w:val="28"/>
           <w:szCs w:val="28"/>
         </w:rPr>
-        <w:t xml:space="preserve">т </w:t>
-      </w:r>
-      <w:proofErr w:type="spellStart"/>
-      <w:r>
-        <w:rPr>
-          <w:rFonts w:ascii="Times New Roman" w:hAnsi="Times New Roman" w:cs="Times New Roman"/>
-          <w:sz w:val="28"/>
-          <w:szCs w:val="28"/>
-        </w:rPr>
-        <w:t>интернет-протоколам</w:t>
-      </w:r>
-      <w:proofErr w:type="spellEnd"/>
-      <w:r>
-        <w:rPr>
-          <w:rFonts w:ascii="Times New Roman" w:hAnsi="Times New Roman" w:cs="Times New Roman"/>
-          <w:sz w:val="28"/>
-          <w:szCs w:val="28"/>
-        </w:rPr>
-        <w:t xml:space="preserve"> облегчить взаимодействие между этими ресурсами.</w:t>
-      </w:r>
-      <w:proofErr w:type="gramEnd"/>
+        <w:t>т интернет-протоколам облегчить взаимодействие между этими ресурсами.</w:t>
+      </w:r>
       <w:r>
         <w:rPr>
           <w:rFonts w:ascii="Times New Roman" w:hAnsi="Times New Roman" w:cs="Times New Roman"/>
@@ -3008,25 +2928,7 @@
           <w:sz w:val="28"/>
           <w:szCs w:val="28"/>
         </w:rPr>
-        <w:t xml:space="preserve"> представляет собой простой, расширяемый способ идентификации </w:t>
-      </w:r>
-      <w:proofErr w:type="spellStart"/>
-      <w:r>
-        <w:rPr>
-          <w:rFonts w:ascii="Times New Roman" w:hAnsi="Times New Roman" w:cs="Times New Roman"/>
-          <w:sz w:val="28"/>
-          <w:szCs w:val="28"/>
-        </w:rPr>
-        <w:t>интернет-ресурсов</w:t>
-      </w:r>
-      <w:proofErr w:type="spellEnd"/>
-      <w:r>
-        <w:rPr>
-          <w:rFonts w:ascii="Times New Roman" w:hAnsi="Times New Roman" w:cs="Times New Roman"/>
-          <w:sz w:val="28"/>
-          <w:szCs w:val="28"/>
-        </w:rPr>
-        <w:t>. Благодаря единообразию, которое обеспечивают URI, различные типы идентификаторов ресурсов могут использоваться в одном и том же контексте, независимо от механизмов, используемых для доступа к этим ресурсам.</w:t>
+        <w:t xml:space="preserve"> представляет собой простой, расширяемый способ идентификации интернет-ресурсов. Благодаря единообразию, которое обеспечивают URI, различные типы идентификаторов ресурсов могут использоваться в одном и том же контексте, независимо от механизмов, используемых для доступа к этим ресурсам.</w:t>
       </w:r>
     </w:p>
     <w:p>
@@ -3118,7 +3020,6 @@
           <w:szCs w:val="28"/>
         </w:rPr>
       </w:pPr>
-      <w:proofErr w:type="spellStart"/>
       <w:r>
         <w:rPr>
           <w:rFonts w:ascii="Times New Roman" w:hAnsi="Times New Roman" w:cs="Times New Roman"/>
@@ -3127,7 +3028,6 @@
         </w:rPr>
         <w:t>веб-страницы</w:t>
       </w:r>
-      <w:proofErr w:type="spellEnd"/>
       <w:r>
         <w:rPr>
           <w:rFonts w:ascii="Times New Roman" w:hAnsi="Times New Roman" w:cs="Times New Roman"/>
@@ -3273,7 +3173,7 @@
           <w:sz w:val="28"/>
           <w:szCs w:val="28"/>
         </w:rPr>
-        <w:t xml:space="preserve">Чтобы обеспечить возможность кодирования семантики данных, используются такие технологии, как </w:t>
+        <w:t xml:space="preserve">Чтобы обеспечить возможность кодирования семантики данных, используются такие технологии, как Resource </w:t>
       </w:r>
       <w:proofErr w:type="spellStart"/>
       <w:r>
@@ -3282,7 +3182,7 @@
           <w:sz w:val="28"/>
           <w:szCs w:val="28"/>
         </w:rPr>
-        <w:t>Resource</w:t>
+        <w:t>Description</w:t>
       </w:r>
       <w:proofErr w:type="spellEnd"/>
       <w:r>
@@ -3291,7 +3191,7 @@
           <w:sz w:val="28"/>
           <w:szCs w:val="28"/>
         </w:rPr>
-        <w:t xml:space="preserve"> </w:t>
+        <w:t xml:space="preserve"> Framework (RDF) и Web </w:t>
       </w:r>
       <w:proofErr w:type="spellStart"/>
       <w:r>
@@ -3300,7 +3200,7 @@
           <w:sz w:val="28"/>
           <w:szCs w:val="28"/>
         </w:rPr>
-        <w:t>Description</w:t>
+        <w:t>Ontology</w:t>
       </w:r>
       <w:proofErr w:type="spellEnd"/>
       <w:r>
@@ -3309,79 +3209,7 @@
           <w:sz w:val="28"/>
           <w:szCs w:val="28"/>
         </w:rPr>
-        <w:t xml:space="preserve"> </w:t>
-      </w:r>
-      <w:proofErr w:type="spellStart"/>
-      <w:r>
-        <w:rPr>
-          <w:rFonts w:ascii="Times New Roman" w:hAnsi="Times New Roman" w:cs="Times New Roman"/>
-          <w:sz w:val="28"/>
-          <w:szCs w:val="28"/>
-        </w:rPr>
-        <w:t>Framework</w:t>
-      </w:r>
-      <w:proofErr w:type="spellEnd"/>
-      <w:r>
-        <w:rPr>
-          <w:rFonts w:ascii="Times New Roman" w:hAnsi="Times New Roman" w:cs="Times New Roman"/>
-          <w:sz w:val="28"/>
-          <w:szCs w:val="28"/>
-        </w:rPr>
-        <w:t xml:space="preserve"> (RDF) и </w:t>
-      </w:r>
-      <w:proofErr w:type="spellStart"/>
-      <w:r>
-        <w:rPr>
-          <w:rFonts w:ascii="Times New Roman" w:hAnsi="Times New Roman" w:cs="Times New Roman"/>
-          <w:sz w:val="28"/>
-          <w:szCs w:val="28"/>
-        </w:rPr>
-        <w:t>Web</w:t>
-      </w:r>
-      <w:proofErr w:type="spellEnd"/>
-      <w:r>
-        <w:rPr>
-          <w:rFonts w:ascii="Times New Roman" w:hAnsi="Times New Roman" w:cs="Times New Roman"/>
-          <w:sz w:val="28"/>
-          <w:szCs w:val="28"/>
-        </w:rPr>
-        <w:t xml:space="preserve"> </w:t>
-      </w:r>
-      <w:proofErr w:type="spellStart"/>
-      <w:r>
-        <w:rPr>
-          <w:rFonts w:ascii="Times New Roman" w:hAnsi="Times New Roman" w:cs="Times New Roman"/>
-          <w:sz w:val="28"/>
-          <w:szCs w:val="28"/>
-        </w:rPr>
-        <w:t>Ontology</w:t>
-      </w:r>
-      <w:proofErr w:type="spellEnd"/>
-      <w:r>
-        <w:rPr>
-          <w:rFonts w:ascii="Times New Roman" w:hAnsi="Times New Roman" w:cs="Times New Roman"/>
-          <w:sz w:val="28"/>
-          <w:szCs w:val="28"/>
-        </w:rPr>
-        <w:t xml:space="preserve"> </w:t>
-      </w:r>
-      <w:proofErr w:type="spellStart"/>
-      <w:r>
-        <w:rPr>
-          <w:rFonts w:ascii="Times New Roman" w:hAnsi="Times New Roman" w:cs="Times New Roman"/>
-          <w:sz w:val="28"/>
-          <w:szCs w:val="28"/>
-        </w:rPr>
-        <w:t>Language</w:t>
-      </w:r>
-      <w:proofErr w:type="spellEnd"/>
-      <w:r>
-        <w:rPr>
-          <w:rFonts w:ascii="Times New Roman" w:hAnsi="Times New Roman" w:cs="Times New Roman"/>
-          <w:sz w:val="28"/>
-          <w:szCs w:val="28"/>
-        </w:rPr>
-        <w:t xml:space="preserve"> (OWL). Эти технологии используются для формального представления метаданных. Например, онтология может описывать понятия, отношения между сущностями и категории вещей. Эта встроенная семантика дает значительные преимущества, такие как рассуждения над данными и работа с разнородными источниками данных</w:t>
+        <w:t xml:space="preserve"> Language (OWL). Эти технологии используются для формального представления метаданных. Например, онтология может описывать понятия, отношения между сущностями и категории вещей. Эта встроенная семантика дает значительные преимущества, такие как рассуждения над данными и работа с разнородными источниками данных</w:t>
       </w:r>
       <w:r>
         <w:rPr>
@@ -3854,7 +3682,7 @@
           <w:szCs w:val="28"/>
         </w:rPr>
       </w:pPr>
-      <w:bookmarkStart w:id="5" w:name="_Toc126282326"/>
+      <w:bookmarkStart w:id="5" w:name="_Toc126318240"/>
       <w:r>
         <w:rPr>
           <w:rFonts w:ascii="Times New Roman" w:hAnsi="Times New Roman" w:cs="Times New Roman"/>
@@ -3880,9 +3708,8 @@
           <w:sz w:val="28"/>
           <w:szCs w:val="28"/>
         </w:rPr>
-        <w:t xml:space="preserve">тура </w:t>
-      </w:r>
-      <w:proofErr w:type="spellStart"/>
+        <w:t>тура веб-</w:t>
+      </w:r>
       <w:r>
         <w:rPr>
           <w:rFonts w:ascii="Times New Roman" w:hAnsi="Times New Roman" w:cs="Times New Roman"/>
@@ -3890,40 +3717,93 @@
           <w:sz w:val="28"/>
           <w:szCs w:val="28"/>
         </w:rPr>
+        <w:t>ресурсов</w:t>
+      </w:r>
+      <w:bookmarkEnd w:id="5"/>
+    </w:p>
+    <w:p>
+      <w:pPr>
+        <w:spacing w:after="0" w:line="288" w:lineRule="auto"/>
+        <w:ind w:firstLine="709"/>
+        <w:jc w:val="both"/>
+        <w:rPr>
+          <w:rFonts w:ascii="Times New Roman" w:hAnsi="Times New Roman" w:cs="Times New Roman"/>
+          <w:sz w:val="28"/>
+          <w:szCs w:val="28"/>
+        </w:rPr>
+      </w:pPr>
+      <w:r>
+        <w:rPr>
+          <w:rFonts w:ascii="Times New Roman" w:hAnsi="Times New Roman" w:cs="Times New Roman"/>
+          <w:sz w:val="28"/>
+          <w:szCs w:val="28"/>
+        </w:rPr>
+        <w:t xml:space="preserve">Архитектура </w:t>
+      </w:r>
+      <w:r>
+        <w:rPr>
+          <w:rFonts w:ascii="Times New Roman" w:hAnsi="Times New Roman" w:cs="Times New Roman"/>
+          <w:sz w:val="28"/>
+          <w:szCs w:val="28"/>
+        </w:rPr>
+        <w:t>веб-ресурса</w:t>
+      </w:r>
+      <w:r>
+        <w:rPr>
+          <w:rFonts w:ascii="Times New Roman" w:hAnsi="Times New Roman" w:cs="Times New Roman"/>
+          <w:sz w:val="28"/>
+          <w:szCs w:val="28"/>
+        </w:rPr>
+        <w:t xml:space="preserve"> </w:t>
+      </w:r>
+      <w:r>
+        <w:rPr>
+          <w:rFonts w:ascii="Times New Roman" w:hAnsi="Times New Roman" w:cs="Times New Roman"/>
+          <w:sz w:val="28"/>
+          <w:szCs w:val="28"/>
+        </w:rPr>
+        <w:t xml:space="preserve">– </w:t>
+      </w:r>
+      <w:r>
+        <w:rPr>
+          <w:rFonts w:ascii="Times New Roman" w:hAnsi="Times New Roman" w:cs="Times New Roman"/>
+          <w:sz w:val="28"/>
+          <w:szCs w:val="28"/>
+        </w:rPr>
+        <w:t xml:space="preserve">это иерархическая структура </w:t>
+      </w:r>
+      <w:r>
+        <w:rPr>
+          <w:rFonts w:ascii="Times New Roman" w:hAnsi="Times New Roman" w:cs="Times New Roman"/>
+          <w:sz w:val="28"/>
+          <w:szCs w:val="28"/>
+        </w:rPr>
         <w:t>веб-</w:t>
       </w:r>
       <w:r>
         <w:rPr>
           <w:rFonts w:ascii="Times New Roman" w:hAnsi="Times New Roman" w:cs="Times New Roman"/>
-          <w:color w:val="auto"/>
-          <w:sz w:val="28"/>
-          <w:szCs w:val="28"/>
-        </w:rPr>
-        <w:t>ресурсов</w:t>
-      </w:r>
-      <w:bookmarkEnd w:id="5"/>
-      <w:proofErr w:type="spellEnd"/>
-    </w:p>
-    <w:p>
-      <w:pPr>
-        <w:spacing w:after="0" w:line="288" w:lineRule="auto"/>
-        <w:ind w:firstLine="709"/>
-        <w:jc w:val="both"/>
-        <w:rPr>
-          <w:rFonts w:ascii="Times New Roman" w:hAnsi="Times New Roman" w:cs="Times New Roman"/>
-          <w:sz w:val="28"/>
-          <w:szCs w:val="28"/>
-        </w:rPr>
-      </w:pPr>
-      <w:r>
-        <w:rPr>
-          <w:rFonts w:ascii="Times New Roman" w:hAnsi="Times New Roman" w:cs="Times New Roman"/>
-          <w:sz w:val="28"/>
-          <w:szCs w:val="28"/>
-        </w:rPr>
-        <w:t xml:space="preserve">Архитектура </w:t>
-      </w:r>
-      <w:proofErr w:type="spellStart"/>
+          <w:sz w:val="28"/>
+          <w:szCs w:val="28"/>
+        </w:rPr>
+        <w:t xml:space="preserve">страниц. </w:t>
+      </w:r>
+      <w:r>
+        <w:rPr>
+          <w:rFonts w:ascii="Times New Roman" w:hAnsi="Times New Roman" w:cs="Times New Roman"/>
+          <w:sz w:val="28"/>
+          <w:szCs w:val="28"/>
+        </w:rPr>
+        <w:t>Такая инфраструктура</w:t>
+      </w:r>
+      <w:r>
+        <w:rPr>
+          <w:rFonts w:ascii="Times New Roman" w:hAnsi="Times New Roman" w:cs="Times New Roman"/>
+          <w:sz w:val="28"/>
+          <w:szCs w:val="28"/>
+        </w:rPr>
+        <w:t xml:space="preserve"> отражается через внутреннюю перелинковку. Структура </w:t>
+      </w:r>
       <w:r>
         <w:rPr>
           <w:rFonts w:ascii="Times New Roman" w:hAnsi="Times New Roman" w:cs="Times New Roman"/>
@@ -3932,116 +3812,21 @@
         </w:rPr>
         <w:t>веб-ресурса</w:t>
       </w:r>
-      <w:proofErr w:type="spellEnd"/>
-      <w:r>
-        <w:rPr>
-          <w:rFonts w:ascii="Times New Roman" w:hAnsi="Times New Roman" w:cs="Times New Roman"/>
-          <w:sz w:val="28"/>
-          <w:szCs w:val="28"/>
-        </w:rPr>
-        <w:t xml:space="preserve"> </w:t>
-      </w:r>
-      <w:r>
-        <w:rPr>
-          <w:rFonts w:ascii="Times New Roman" w:hAnsi="Times New Roman" w:cs="Times New Roman"/>
-          <w:sz w:val="28"/>
-          <w:szCs w:val="28"/>
-        </w:rPr>
-        <w:t xml:space="preserve">– </w:t>
-      </w:r>
-      <w:r>
-        <w:rPr>
-          <w:rFonts w:ascii="Times New Roman" w:hAnsi="Times New Roman" w:cs="Times New Roman"/>
-          <w:sz w:val="28"/>
-          <w:szCs w:val="28"/>
-        </w:rPr>
-        <w:t xml:space="preserve">это иерархическая структура </w:t>
-      </w:r>
-      <w:proofErr w:type="spellStart"/>
-      <w:r>
-        <w:rPr>
-          <w:rFonts w:ascii="Times New Roman" w:hAnsi="Times New Roman" w:cs="Times New Roman"/>
-          <w:sz w:val="28"/>
-          <w:szCs w:val="28"/>
-        </w:rPr>
-        <w:t>веб-</w:t>
-      </w:r>
-      <w:r>
-        <w:rPr>
-          <w:rFonts w:ascii="Times New Roman" w:hAnsi="Times New Roman" w:cs="Times New Roman"/>
-          <w:sz w:val="28"/>
-          <w:szCs w:val="28"/>
-        </w:rPr>
-        <w:t>страниц</w:t>
-      </w:r>
-      <w:proofErr w:type="spellEnd"/>
-      <w:r>
-        <w:rPr>
-          <w:rFonts w:ascii="Times New Roman" w:hAnsi="Times New Roman" w:cs="Times New Roman"/>
-          <w:sz w:val="28"/>
-          <w:szCs w:val="28"/>
-        </w:rPr>
-        <w:t xml:space="preserve">. </w:t>
-      </w:r>
-      <w:r>
-        <w:rPr>
-          <w:rFonts w:ascii="Times New Roman" w:hAnsi="Times New Roman" w:cs="Times New Roman"/>
-          <w:sz w:val="28"/>
-          <w:szCs w:val="28"/>
-        </w:rPr>
-        <w:t>Такая инфраструктура</w:t>
-      </w:r>
-      <w:r>
-        <w:rPr>
-          <w:rFonts w:ascii="Times New Roman" w:hAnsi="Times New Roman" w:cs="Times New Roman"/>
-          <w:sz w:val="28"/>
-          <w:szCs w:val="28"/>
-        </w:rPr>
-        <w:t xml:space="preserve"> отражается через внутреннюю перелинковку. Структура </w:t>
-      </w:r>
-      <w:proofErr w:type="spellStart"/>
-      <w:r>
-        <w:rPr>
-          <w:rFonts w:ascii="Times New Roman" w:hAnsi="Times New Roman" w:cs="Times New Roman"/>
-          <w:sz w:val="28"/>
-          <w:szCs w:val="28"/>
-        </w:rPr>
-        <w:t>веб-ресурса</w:t>
-      </w:r>
-      <w:proofErr w:type="spellEnd"/>
-      <w:r>
-        <w:rPr>
-          <w:rFonts w:ascii="Times New Roman" w:hAnsi="Times New Roman" w:cs="Times New Roman"/>
-          <w:sz w:val="28"/>
-          <w:szCs w:val="28"/>
-        </w:rPr>
-        <w:t xml:space="preserve"> должна </w:t>
-      </w:r>
-      <w:proofErr w:type="gramStart"/>
-      <w:r>
-        <w:rPr>
-          <w:rFonts w:ascii="Times New Roman" w:hAnsi="Times New Roman" w:cs="Times New Roman"/>
-          <w:sz w:val="28"/>
-          <w:szCs w:val="28"/>
-        </w:rPr>
-        <w:t xml:space="preserve">помогать пользователям </w:t>
-      </w:r>
-      <w:r>
-        <w:rPr>
-          <w:rFonts w:ascii="Times New Roman" w:hAnsi="Times New Roman" w:cs="Times New Roman"/>
-          <w:sz w:val="28"/>
-          <w:szCs w:val="28"/>
-        </w:rPr>
-        <w:t>находить</w:t>
-      </w:r>
-      <w:proofErr w:type="gramEnd"/>
-      <w:r>
-        <w:rPr>
-          <w:rFonts w:ascii="Times New Roman" w:hAnsi="Times New Roman" w:cs="Times New Roman"/>
-          <w:sz w:val="28"/>
-          <w:szCs w:val="28"/>
-        </w:rPr>
-        <w:t xml:space="preserve"> информацию, а также указывать </w:t>
+      <w:r>
+        <w:rPr>
+          <w:rFonts w:ascii="Times New Roman" w:hAnsi="Times New Roman" w:cs="Times New Roman"/>
+          <w:sz w:val="28"/>
+          <w:szCs w:val="28"/>
+        </w:rPr>
+        <w:t xml:space="preserve"> должна помогать пользователям </w:t>
+      </w:r>
+      <w:r>
+        <w:rPr>
+          <w:rFonts w:ascii="Times New Roman" w:hAnsi="Times New Roman" w:cs="Times New Roman"/>
+          <w:sz w:val="28"/>
+          <w:szCs w:val="28"/>
+        </w:rPr>
+        <w:t xml:space="preserve">находить информацию, а также указывать </w:t>
       </w:r>
       <w:r>
         <w:rPr>
@@ -4088,7 +3873,6 @@
         <w:lastRenderedPageBreak/>
         <w:t xml:space="preserve">Типичная структура </w:t>
       </w:r>
-      <w:proofErr w:type="spellStart"/>
       <w:r>
         <w:rPr>
           <w:rFonts w:ascii="Times New Roman" w:hAnsi="Times New Roman" w:cs="Times New Roman"/>
@@ -4097,7 +3881,6 @@
         </w:rPr>
         <w:t>веб-ресурса</w:t>
       </w:r>
-      <w:proofErr w:type="spellEnd"/>
       <w:r>
         <w:rPr>
           <w:rFonts w:ascii="Times New Roman" w:hAnsi="Times New Roman" w:cs="Times New Roman"/>
@@ -4130,7 +3913,6 @@
         </w:rPr>
         <w:t xml:space="preserve">. </w:t>
       </w:r>
-      <w:proofErr w:type="spellStart"/>
       <w:r>
         <w:rPr>
           <w:rFonts w:ascii="Times New Roman" w:hAnsi="Times New Roman" w:cs="Times New Roman"/>
@@ -4145,16 +3927,7 @@
           <w:sz w:val="28"/>
           <w:szCs w:val="28"/>
         </w:rPr>
-        <w:t>траницы</w:t>
-      </w:r>
-      <w:proofErr w:type="spellEnd"/>
-      <w:r>
-        <w:rPr>
-          <w:rFonts w:ascii="Times New Roman" w:hAnsi="Times New Roman" w:cs="Times New Roman"/>
-          <w:sz w:val="28"/>
-          <w:szCs w:val="28"/>
-        </w:rPr>
-        <w:t>, на которые ведут ссылки с главной страницы, являются ветвями, и от каждой страницы отходят дополнительные ветви.</w:t>
+        <w:t>траницы, на которые ведут ссылки с главной страницы, являются ветвями, и от каждой страницы отходят дополнительные ветви.</w:t>
       </w:r>
     </w:p>
     <w:p>
@@ -4207,9 +3980,48 @@
           <w:sz w:val="28"/>
           <w:szCs w:val="28"/>
         </w:rPr>
-        <w:t xml:space="preserve">Рис. 1.1. Представление древовидной структуры </w:t>
-      </w:r>
-      <w:proofErr w:type="spellStart"/>
+        <w:t>Рис. 1.1. Представление древовидной структуры веб-ресурса</w:t>
+      </w:r>
+      <w:r>
+        <w:rPr>
+          <w:rFonts w:ascii="Times New Roman" w:hAnsi="Times New Roman" w:cs="Times New Roman"/>
+          <w:sz w:val="28"/>
+          <w:szCs w:val="28"/>
+        </w:rPr>
+        <w:t>.</w:t>
+      </w:r>
+    </w:p>
+    <w:p>
+      <w:pPr>
+        <w:spacing w:after="0" w:line="288" w:lineRule="auto"/>
+        <w:ind w:firstLine="709"/>
+        <w:jc w:val="both"/>
+        <w:rPr>
+          <w:rFonts w:ascii="Times New Roman" w:hAnsi="Times New Roman" w:cs="Times New Roman"/>
+          <w:sz w:val="28"/>
+          <w:szCs w:val="28"/>
+        </w:rPr>
+      </w:pPr>
+    </w:p>
+    <w:p>
+      <w:pPr>
+        <w:spacing w:after="0" w:line="288" w:lineRule="auto"/>
+        <w:ind w:firstLine="709"/>
+        <w:jc w:val="both"/>
+        <w:rPr>
+          <w:rFonts w:ascii="Times New Roman" w:hAnsi="Times New Roman" w:cs="Times New Roman"/>
+          <w:sz w:val="28"/>
+          <w:szCs w:val="28"/>
+        </w:rPr>
+      </w:pPr>
+      <w:r>
+        <w:rPr>
+          <w:rFonts w:ascii="Times New Roman" w:hAnsi="Times New Roman" w:cs="Times New Roman"/>
+          <w:sz w:val="28"/>
+          <w:szCs w:val="28"/>
+        </w:rPr>
+        <w:t xml:space="preserve">Продуманная архитектура </w:t>
+      </w:r>
       <w:r>
         <w:rPr>
           <w:rFonts w:ascii="Times New Roman" w:hAnsi="Times New Roman" w:cs="Times New Roman"/>
@@ -4218,7 +4030,106 @@
         </w:rPr>
         <w:t>веб-ресурса</w:t>
       </w:r>
-      <w:proofErr w:type="spellEnd"/>
+      <w:r>
+        <w:rPr>
+          <w:rFonts w:ascii="Times New Roman" w:hAnsi="Times New Roman" w:cs="Times New Roman"/>
+          <w:sz w:val="28"/>
+          <w:szCs w:val="28"/>
+        </w:rPr>
+        <w:t xml:space="preserve"> повышает удобство пользования сайтом. </w:t>
+      </w:r>
+      <w:r>
+        <w:rPr>
+          <w:rFonts w:ascii="Times New Roman" w:hAnsi="Times New Roman" w:cs="Times New Roman"/>
+          <w:sz w:val="28"/>
+          <w:szCs w:val="28"/>
+        </w:rPr>
+        <w:t>При</w:t>
+      </w:r>
+      <w:r>
+        <w:rPr>
+          <w:rFonts w:ascii="Times New Roman" w:hAnsi="Times New Roman" w:cs="Times New Roman"/>
+          <w:sz w:val="28"/>
+          <w:szCs w:val="28"/>
+        </w:rPr>
+        <w:t xml:space="preserve"> выстраива</w:t>
+      </w:r>
+      <w:r>
+        <w:rPr>
+          <w:rFonts w:ascii="Times New Roman" w:hAnsi="Times New Roman" w:cs="Times New Roman"/>
+          <w:sz w:val="28"/>
+          <w:szCs w:val="28"/>
+        </w:rPr>
+        <w:t>нии</w:t>
+      </w:r>
+      <w:r>
+        <w:rPr>
+          <w:rFonts w:ascii="Times New Roman" w:hAnsi="Times New Roman" w:cs="Times New Roman"/>
+          <w:sz w:val="28"/>
+          <w:szCs w:val="28"/>
+        </w:rPr>
+        <w:t xml:space="preserve"> структур</w:t>
+      </w:r>
+      <w:r>
+        <w:rPr>
+          <w:rFonts w:ascii="Times New Roman" w:hAnsi="Times New Roman" w:cs="Times New Roman"/>
+          <w:sz w:val="28"/>
+          <w:szCs w:val="28"/>
+        </w:rPr>
+        <w:t>ы</w:t>
+      </w:r>
+      <w:r>
+        <w:rPr>
+          <w:rFonts w:ascii="Times New Roman" w:hAnsi="Times New Roman" w:cs="Times New Roman"/>
+          <w:sz w:val="28"/>
+          <w:szCs w:val="28"/>
+        </w:rPr>
+        <w:t xml:space="preserve"> сайта интуитивно понятным образом, пользователи могут легко найти нужную им информацию.</w:t>
+      </w:r>
+    </w:p>
+    <w:p>
+      <w:pPr>
+        <w:spacing w:after="0" w:line="288" w:lineRule="auto"/>
+        <w:ind w:firstLine="709"/>
+        <w:jc w:val="both"/>
+        <w:rPr>
+          <w:rFonts w:ascii="Times New Roman" w:hAnsi="Times New Roman" w:cs="Times New Roman"/>
+          <w:sz w:val="28"/>
+          <w:szCs w:val="28"/>
+        </w:rPr>
+      </w:pPr>
+      <w:r>
+        <w:rPr>
+          <w:rFonts w:ascii="Times New Roman" w:hAnsi="Times New Roman" w:cs="Times New Roman"/>
+          <w:sz w:val="28"/>
+          <w:szCs w:val="28"/>
+        </w:rPr>
+        <w:t xml:space="preserve">Кроме того, когда пользовательский опыт высок, повышается и рейтинг в поисковых системах. Пользователи будут проводить больше времени на вашем сайте и ссылаться на ваши веб-страницы, что является серьезным показателем того, что ваш </w:t>
+      </w:r>
+      <w:r>
+        <w:rPr>
+          <w:rFonts w:ascii="Times New Roman" w:hAnsi="Times New Roman" w:cs="Times New Roman"/>
+          <w:sz w:val="28"/>
+          <w:szCs w:val="28"/>
+        </w:rPr>
+        <w:t>продукт</w:t>
+      </w:r>
+      <w:r>
+        <w:rPr>
+          <w:rFonts w:ascii="Times New Roman" w:hAnsi="Times New Roman" w:cs="Times New Roman"/>
+          <w:sz w:val="28"/>
+          <w:szCs w:val="28"/>
+        </w:rPr>
+        <w:t xml:space="preserve"> </w:t>
+      </w:r>
+      <w:r>
+        <w:rPr>
+          <w:rFonts w:ascii="Times New Roman" w:hAnsi="Times New Roman" w:cs="Times New Roman"/>
+          <w:sz w:val="28"/>
+          <w:szCs w:val="28"/>
+        </w:rPr>
+        <w:t>обретает целевую аудиторию, покупателей, читателей и т.д</w:t>
+      </w:r>
       <w:r>
         <w:rPr>
           <w:rFonts w:ascii="Times New Roman" w:hAnsi="Times New Roman" w:cs="Times New Roman"/>
@@ -4227,184 +4138,6 @@
         </w:rPr>
         <w:t>.</w:t>
       </w:r>
-    </w:p>
-    <w:p>
-      <w:pPr>
-        <w:spacing w:after="0" w:line="288" w:lineRule="auto"/>
-        <w:ind w:firstLine="709"/>
-        <w:jc w:val="both"/>
-        <w:rPr>
-          <w:rFonts w:ascii="Times New Roman" w:hAnsi="Times New Roman" w:cs="Times New Roman"/>
-          <w:sz w:val="28"/>
-          <w:szCs w:val="28"/>
-        </w:rPr>
-      </w:pPr>
-    </w:p>
-    <w:p>
-      <w:pPr>
-        <w:spacing w:after="0" w:line="288" w:lineRule="auto"/>
-        <w:ind w:firstLine="709"/>
-        <w:jc w:val="both"/>
-        <w:rPr>
-          <w:rFonts w:ascii="Times New Roman" w:hAnsi="Times New Roman" w:cs="Times New Roman"/>
-          <w:sz w:val="28"/>
-          <w:szCs w:val="28"/>
-        </w:rPr>
-      </w:pPr>
-      <w:r>
-        <w:rPr>
-          <w:rFonts w:ascii="Times New Roman" w:hAnsi="Times New Roman" w:cs="Times New Roman"/>
-          <w:sz w:val="28"/>
-          <w:szCs w:val="28"/>
-        </w:rPr>
-        <w:t xml:space="preserve">Продуманная архитектура </w:t>
-      </w:r>
-      <w:proofErr w:type="spellStart"/>
-      <w:r>
-        <w:rPr>
-          <w:rFonts w:ascii="Times New Roman" w:hAnsi="Times New Roman" w:cs="Times New Roman"/>
-          <w:sz w:val="28"/>
-          <w:szCs w:val="28"/>
-        </w:rPr>
-        <w:t>веб-ресурса</w:t>
-      </w:r>
-      <w:proofErr w:type="spellEnd"/>
-      <w:r>
-        <w:rPr>
-          <w:rFonts w:ascii="Times New Roman" w:hAnsi="Times New Roman" w:cs="Times New Roman"/>
-          <w:sz w:val="28"/>
-          <w:szCs w:val="28"/>
-        </w:rPr>
-        <w:t xml:space="preserve"> повышает удобство пользования сайтом. </w:t>
-      </w:r>
-      <w:r>
-        <w:rPr>
-          <w:rFonts w:ascii="Times New Roman" w:hAnsi="Times New Roman" w:cs="Times New Roman"/>
-          <w:sz w:val="28"/>
-          <w:szCs w:val="28"/>
-        </w:rPr>
-        <w:t>При</w:t>
-      </w:r>
-      <w:r>
-        <w:rPr>
-          <w:rFonts w:ascii="Times New Roman" w:hAnsi="Times New Roman" w:cs="Times New Roman"/>
-          <w:sz w:val="28"/>
-          <w:szCs w:val="28"/>
-        </w:rPr>
-        <w:t xml:space="preserve"> выстраива</w:t>
-      </w:r>
-      <w:r>
-        <w:rPr>
-          <w:rFonts w:ascii="Times New Roman" w:hAnsi="Times New Roman" w:cs="Times New Roman"/>
-          <w:sz w:val="28"/>
-          <w:szCs w:val="28"/>
-        </w:rPr>
-        <w:t>нии</w:t>
-      </w:r>
-      <w:r>
-        <w:rPr>
-          <w:rFonts w:ascii="Times New Roman" w:hAnsi="Times New Roman" w:cs="Times New Roman"/>
-          <w:sz w:val="28"/>
-          <w:szCs w:val="28"/>
-        </w:rPr>
-        <w:t xml:space="preserve"> структур</w:t>
-      </w:r>
-      <w:r>
-        <w:rPr>
-          <w:rFonts w:ascii="Times New Roman" w:hAnsi="Times New Roman" w:cs="Times New Roman"/>
-          <w:sz w:val="28"/>
-          <w:szCs w:val="28"/>
-        </w:rPr>
-        <w:t>ы</w:t>
-      </w:r>
-      <w:r>
-        <w:rPr>
-          <w:rFonts w:ascii="Times New Roman" w:hAnsi="Times New Roman" w:cs="Times New Roman"/>
-          <w:sz w:val="28"/>
-          <w:szCs w:val="28"/>
-        </w:rPr>
-        <w:t xml:space="preserve"> сайта интуитивно понятным образом, пользователи могут легко найти нужную им информацию.</w:t>
-      </w:r>
-    </w:p>
-    <w:p>
-      <w:pPr>
-        <w:spacing w:after="0" w:line="288" w:lineRule="auto"/>
-        <w:ind w:firstLine="709"/>
-        <w:jc w:val="both"/>
-        <w:rPr>
-          <w:rFonts w:ascii="Times New Roman" w:hAnsi="Times New Roman" w:cs="Times New Roman"/>
-          <w:sz w:val="28"/>
-          <w:szCs w:val="28"/>
-        </w:rPr>
-      </w:pPr>
-      <w:r>
-        <w:rPr>
-          <w:rFonts w:ascii="Times New Roman" w:hAnsi="Times New Roman" w:cs="Times New Roman"/>
-          <w:sz w:val="28"/>
-          <w:szCs w:val="28"/>
-        </w:rPr>
-        <w:t xml:space="preserve">Кроме того, когда пользовательский опыт высок, повышается и рейтинг в поисковых системах. </w:t>
-      </w:r>
-      <w:proofErr w:type="gramStart"/>
-      <w:r>
-        <w:rPr>
-          <w:rFonts w:ascii="Times New Roman" w:hAnsi="Times New Roman" w:cs="Times New Roman"/>
-          <w:sz w:val="28"/>
-          <w:szCs w:val="28"/>
-        </w:rPr>
-        <w:t xml:space="preserve">Пользователи будут проводить больше времени на вашем сайте и ссылаться на ваши </w:t>
-      </w:r>
-      <w:proofErr w:type="spellStart"/>
-      <w:r>
-        <w:rPr>
-          <w:rFonts w:ascii="Times New Roman" w:hAnsi="Times New Roman" w:cs="Times New Roman"/>
-          <w:sz w:val="28"/>
-          <w:szCs w:val="28"/>
-        </w:rPr>
-        <w:t>веб-страницы</w:t>
-      </w:r>
-      <w:proofErr w:type="spellEnd"/>
-      <w:r>
-        <w:rPr>
-          <w:rFonts w:ascii="Times New Roman" w:hAnsi="Times New Roman" w:cs="Times New Roman"/>
-          <w:sz w:val="28"/>
-          <w:szCs w:val="28"/>
-        </w:rPr>
-        <w:t xml:space="preserve">, что является серьезным показателем того, что ваш </w:t>
-      </w:r>
-      <w:r>
-        <w:rPr>
-          <w:rFonts w:ascii="Times New Roman" w:hAnsi="Times New Roman" w:cs="Times New Roman"/>
-          <w:sz w:val="28"/>
-          <w:szCs w:val="28"/>
-        </w:rPr>
-        <w:t>продукт</w:t>
-      </w:r>
-      <w:r>
-        <w:rPr>
-          <w:rFonts w:ascii="Times New Roman" w:hAnsi="Times New Roman" w:cs="Times New Roman"/>
-          <w:sz w:val="28"/>
-          <w:szCs w:val="28"/>
-        </w:rPr>
-        <w:t xml:space="preserve"> </w:t>
-      </w:r>
-      <w:r>
-        <w:rPr>
-          <w:rFonts w:ascii="Times New Roman" w:hAnsi="Times New Roman" w:cs="Times New Roman"/>
-          <w:sz w:val="28"/>
-          <w:szCs w:val="28"/>
-        </w:rPr>
-        <w:t>обретает целевую аудиторию, покупателей, читателей и т.д</w:t>
-      </w:r>
-      <w:r>
-        <w:rPr>
-          <w:rFonts w:ascii="Times New Roman" w:hAnsi="Times New Roman" w:cs="Times New Roman"/>
-          <w:sz w:val="28"/>
-          <w:szCs w:val="28"/>
-        </w:rPr>
-        <w:t>.</w:t>
-      </w:r>
-      <w:proofErr w:type="gramEnd"/>
     </w:p>
     <w:p>
       <w:pPr>
@@ -4481,17 +4214,8 @@
           <w:szCs w:val="28"/>
         </w:rPr>
         <w:br/>
-      </w:r>
-      <w:proofErr w:type="spellStart"/>
-      <w:r>
-        <w:rPr>
-          <w:rFonts w:ascii="Times New Roman" w:hAnsi="Times New Roman" w:cs="Times New Roman"/>
-          <w:sz w:val="28"/>
-          <w:szCs w:val="28"/>
-        </w:rPr>
         <w:t>веб-ресурс</w:t>
       </w:r>
-      <w:proofErr w:type="spellEnd"/>
       <w:r>
         <w:rPr>
           <w:rFonts w:ascii="Times New Roman" w:hAnsi="Times New Roman" w:cs="Times New Roman"/>
@@ -4718,25 +4442,31 @@
           <w:sz w:val="28"/>
           <w:szCs w:val="28"/>
         </w:rPr>
-        <w:t xml:space="preserve">Выбор архитектуры </w:t>
-      </w:r>
-      <w:proofErr w:type="gramStart"/>
-      <w:r>
-        <w:rPr>
-          <w:rFonts w:ascii="Times New Roman" w:hAnsi="Times New Roman" w:cs="Times New Roman"/>
-          <w:sz w:val="28"/>
-          <w:szCs w:val="28"/>
-        </w:rPr>
-        <w:t>конкретного</w:t>
-      </w:r>
-      <w:proofErr w:type="gramEnd"/>
-      <w:r>
-        <w:rPr>
-          <w:rFonts w:ascii="Times New Roman" w:hAnsi="Times New Roman" w:cs="Times New Roman"/>
-          <w:sz w:val="28"/>
-          <w:szCs w:val="28"/>
-        </w:rPr>
-        <w:t xml:space="preserve"> </w:t>
+        <w:t>Выбор архитектуры конкретного веб-ресурса опирается на</w:t>
+      </w:r>
+      <w:r>
+        <w:rPr>
+          <w:rFonts w:ascii="Times New Roman" w:hAnsi="Times New Roman" w:cs="Times New Roman"/>
+          <w:sz w:val="28"/>
+          <w:szCs w:val="28"/>
+        </w:rPr>
+        <w:t xml:space="preserve"> потребност</w:t>
+      </w:r>
+      <w:r>
+        <w:rPr>
+          <w:rFonts w:ascii="Times New Roman" w:hAnsi="Times New Roman" w:cs="Times New Roman"/>
+          <w:sz w:val="28"/>
+          <w:szCs w:val="28"/>
+        </w:rPr>
+        <w:t>и</w:t>
+      </w:r>
+      <w:r>
+        <w:rPr>
+          <w:rFonts w:ascii="Times New Roman" w:hAnsi="Times New Roman" w:cs="Times New Roman"/>
+          <w:sz w:val="28"/>
+          <w:szCs w:val="28"/>
+        </w:rPr>
+        <w:t xml:space="preserve"> пользователей или </w:t>
       </w:r>
       <w:proofErr w:type="spellStart"/>
       <w:r>
@@ -4745,7 +4475,7 @@
           <w:sz w:val="28"/>
           <w:szCs w:val="28"/>
         </w:rPr>
-        <w:t>веб-ресурса</w:t>
+        <w:t>безнес</w:t>
       </w:r>
       <w:proofErr w:type="spellEnd"/>
       <w:r>
@@ -4754,15 +4484,7 @@
           <w:sz w:val="28"/>
           <w:szCs w:val="28"/>
         </w:rPr>
-        <w:t xml:space="preserve"> опирается на</w:t>
-      </w:r>
-      <w:r>
-        <w:rPr>
-          <w:rFonts w:ascii="Times New Roman" w:hAnsi="Times New Roman" w:cs="Times New Roman"/>
-          <w:sz w:val="28"/>
-          <w:szCs w:val="28"/>
-        </w:rPr>
-        <w:t xml:space="preserve"> потребност</w:t>
+        <w:t>-цел</w:t>
       </w:r>
       <w:r>
         <w:rPr>
@@ -4772,32 +4494,6 @@
         </w:rPr>
         <w:t>и</w:t>
       </w:r>
-      <w:r>
-        <w:rPr>
-          <w:rFonts w:ascii="Times New Roman" w:hAnsi="Times New Roman" w:cs="Times New Roman"/>
-          <w:sz w:val="28"/>
-          <w:szCs w:val="28"/>
-        </w:rPr>
-        <w:t xml:space="preserve"> пользователей или </w:t>
-      </w:r>
-      <w:proofErr w:type="spellStart"/>
-      <w:r>
-        <w:rPr>
-          <w:rFonts w:ascii="Times New Roman" w:hAnsi="Times New Roman" w:cs="Times New Roman"/>
-          <w:sz w:val="28"/>
-          <w:szCs w:val="28"/>
-        </w:rPr>
-        <w:t>безнес-цел</w:t>
-      </w:r>
-      <w:r>
-        <w:rPr>
-          <w:rFonts w:ascii="Times New Roman" w:hAnsi="Times New Roman" w:cs="Times New Roman"/>
-          <w:sz w:val="28"/>
-          <w:szCs w:val="28"/>
-        </w:rPr>
-        <w:t>и</w:t>
-      </w:r>
-      <w:proofErr w:type="spellEnd"/>
       <w:r>
         <w:rPr>
           <w:rFonts w:ascii="Times New Roman" w:hAnsi="Times New Roman" w:cs="Times New Roman"/>
@@ -4853,18 +4549,8 @@
           <w:sz w:val="28"/>
           <w:szCs w:val="28"/>
         </w:rPr>
-        <w:t xml:space="preserve">содержимого </w:t>
-      </w:r>
-      <w:proofErr w:type="spellStart"/>
-      <w:r>
-        <w:rPr>
-          <w:rFonts w:ascii="Times New Roman" w:hAnsi="Times New Roman" w:cs="Times New Roman"/>
-          <w:sz w:val="28"/>
-          <w:szCs w:val="28"/>
-        </w:rPr>
-        <w:t>веб-страницы</w:t>
-      </w:r>
-      <w:proofErr w:type="spellEnd"/>
+        <w:t>содержимого веб-страницы</w:t>
+      </w:r>
       <w:r>
         <w:rPr>
           <w:rFonts w:ascii="Times New Roman" w:hAnsi="Times New Roman" w:cs="Times New Roman"/>
@@ -4887,25 +4573,7 @@
           <w:sz w:val="28"/>
           <w:szCs w:val="28"/>
         </w:rPr>
-        <w:t xml:space="preserve"> логически разделить </w:t>
-      </w:r>
-      <w:proofErr w:type="spellStart"/>
-      <w:r>
-        <w:rPr>
-          <w:rFonts w:ascii="Times New Roman" w:hAnsi="Times New Roman" w:cs="Times New Roman"/>
-          <w:sz w:val="28"/>
-          <w:szCs w:val="28"/>
-        </w:rPr>
-        <w:t>контент</w:t>
-      </w:r>
-      <w:proofErr w:type="spellEnd"/>
-      <w:r>
-        <w:rPr>
-          <w:rFonts w:ascii="Times New Roman" w:hAnsi="Times New Roman" w:cs="Times New Roman"/>
-          <w:sz w:val="28"/>
-          <w:szCs w:val="28"/>
-        </w:rPr>
-        <w:t>, постепенно разбивая его на категории</w:t>
+        <w:t xml:space="preserve"> логически разделить контент, постепенно разбивая его на категории</w:t>
       </w:r>
       <w:r>
         <w:rPr>
@@ -5019,9 +4687,392 @@
           <w:sz w:val="28"/>
           <w:szCs w:val="28"/>
         </w:rPr>
-        <w:t>»</w:t>
-      </w:r>
-      <w:proofErr w:type="gramStart"/>
+        <w:t>». П</w:t>
+      </w:r>
+      <w:r>
+        <w:rPr>
+          <w:rFonts w:ascii="Times New Roman" w:hAnsi="Times New Roman" w:cs="Times New Roman"/>
+          <w:sz w:val="28"/>
+          <w:szCs w:val="28"/>
+        </w:rPr>
+        <w:t xml:space="preserve">ри </w:t>
+      </w:r>
+      <w:r>
+        <w:rPr>
+          <w:rFonts w:ascii="Times New Roman" w:hAnsi="Times New Roman" w:cs="Times New Roman"/>
+          <w:sz w:val="28"/>
+          <w:szCs w:val="28"/>
+        </w:rPr>
+        <w:t xml:space="preserve">такой архитектуре </w:t>
+      </w:r>
+      <w:r>
+        <w:rPr>
+          <w:rFonts w:ascii="Times New Roman" w:hAnsi="Times New Roman" w:cs="Times New Roman"/>
+          <w:sz w:val="28"/>
+          <w:szCs w:val="28"/>
+        </w:rPr>
+        <w:t xml:space="preserve">основное внимание уделяется созданию структуры на основе контента, имеющегося на </w:t>
+      </w:r>
+      <w:r>
+        <w:rPr>
+          <w:rFonts w:ascii="Times New Roman" w:hAnsi="Times New Roman" w:cs="Times New Roman"/>
+          <w:sz w:val="28"/>
+          <w:szCs w:val="28"/>
+        </w:rPr>
+        <w:t>веб-ресурсе</w:t>
+      </w:r>
+      <w:r>
+        <w:rPr>
+          <w:rFonts w:ascii="Times New Roman" w:hAnsi="Times New Roman" w:cs="Times New Roman"/>
+          <w:sz w:val="28"/>
+          <w:szCs w:val="28"/>
+        </w:rPr>
+        <w:t>, путем группировки элементов в категории самого низкого уровня и, в свою очередь, группировки этих категорий в категории более высокого уровня.</w:t>
+      </w:r>
+    </w:p>
+    <w:p>
+      <w:pPr>
+        <w:spacing w:after="0" w:line="288" w:lineRule="auto"/>
+        <w:ind w:firstLine="709"/>
+        <w:jc w:val="both"/>
+        <w:rPr>
+          <w:rFonts w:ascii="Times New Roman" w:hAnsi="Times New Roman" w:cs="Times New Roman"/>
+          <w:sz w:val="28"/>
+          <w:szCs w:val="28"/>
+        </w:rPr>
+      </w:pPr>
+    </w:p>
+    <w:p>
+      <w:pPr>
+        <w:spacing w:after="0" w:line="288" w:lineRule="auto"/>
+        <w:ind w:firstLine="709"/>
+        <w:jc w:val="center"/>
+        <w:rPr>
+          <w:rFonts w:ascii="Times New Roman" w:hAnsi="Times New Roman" w:cs="Times New Roman"/>
+          <w:sz w:val="28"/>
+          <w:szCs w:val="28"/>
+        </w:rPr>
+      </w:pPr>
+      <w:r>
+        <w:rPr>
+          <w:rFonts w:ascii="Times New Roman" w:hAnsi="Times New Roman" w:cs="Times New Roman"/>
+          <w:sz w:val="28"/>
+          <w:szCs w:val="28"/>
+          <w:highlight w:val="red"/>
+        </w:rPr>
+        <w:t>*нарисовать картинку*</w:t>
+      </w:r>
+    </w:p>
+    <w:p>
+      <w:pPr>
+        <w:spacing w:after="0" w:line="288" w:lineRule="auto"/>
+        <w:ind w:firstLine="709"/>
+        <w:jc w:val="center"/>
+        <w:rPr>
+          <w:rFonts w:ascii="Times New Roman" w:hAnsi="Times New Roman" w:cs="Times New Roman"/>
+          <w:sz w:val="28"/>
+          <w:szCs w:val="28"/>
+        </w:rPr>
+      </w:pPr>
+      <w:r>
+        <w:rPr>
+          <w:rFonts w:ascii="Times New Roman" w:hAnsi="Times New Roman" w:cs="Times New Roman"/>
+          <w:sz w:val="28"/>
+          <w:szCs w:val="28"/>
+        </w:rPr>
+        <w:t>Рис. 1.3. Пример архитектуры «Снизу вверх»</w:t>
+      </w:r>
+    </w:p>
+    <w:p>
+      <w:pPr>
+        <w:spacing w:after="0" w:line="288" w:lineRule="auto"/>
+        <w:ind w:firstLine="709"/>
+        <w:jc w:val="both"/>
+        <w:rPr>
+          <w:rFonts w:ascii="Times New Roman" w:hAnsi="Times New Roman" w:cs="Times New Roman"/>
+          <w:sz w:val="28"/>
+          <w:szCs w:val="28"/>
+        </w:rPr>
+      </w:pPr>
+    </w:p>
+    <w:p>
+      <w:pPr>
+        <w:spacing w:after="0" w:line="288" w:lineRule="auto"/>
+        <w:ind w:firstLine="709"/>
+        <w:jc w:val="both"/>
+        <w:rPr>
+          <w:rFonts w:ascii="Times New Roman" w:hAnsi="Times New Roman" w:cs="Times New Roman"/>
+          <w:sz w:val="28"/>
+          <w:szCs w:val="28"/>
+        </w:rPr>
+      </w:pPr>
+    </w:p>
+    <w:p>
+      <w:pPr>
+        <w:pStyle w:val="2"/>
+        <w:ind w:firstLine="709"/>
+        <w:rPr>
+          <w:rFonts w:ascii="Times New Roman" w:hAnsi="Times New Roman" w:cs="Times New Roman"/>
+          <w:color w:val="auto"/>
+          <w:sz w:val="28"/>
+          <w:szCs w:val="28"/>
+        </w:rPr>
+      </w:pPr>
+      <w:bookmarkStart w:id="6" w:name="_Toc126318241"/>
+      <w:r>
+        <w:rPr>
+          <w:rFonts w:ascii="Times New Roman" w:hAnsi="Times New Roman" w:cs="Times New Roman"/>
+          <w:color w:val="auto"/>
+          <w:sz w:val="28"/>
+          <w:szCs w:val="28"/>
+        </w:rPr>
+        <w:t xml:space="preserve">1.3. </w:t>
+      </w:r>
+      <w:r>
+        <w:rPr>
+          <w:rFonts w:ascii="Times New Roman" w:hAnsi="Times New Roman" w:cs="Times New Roman"/>
+          <w:color w:val="auto"/>
+          <w:sz w:val="28"/>
+          <w:szCs w:val="28"/>
+        </w:rPr>
+        <w:t xml:space="preserve">Поисковая </w:t>
+      </w:r>
+      <w:r>
+        <w:rPr>
+          <w:rFonts w:ascii="Times New Roman" w:hAnsi="Times New Roman" w:cs="Times New Roman"/>
+          <w:color w:val="auto"/>
+          <w:sz w:val="28"/>
+          <w:szCs w:val="28"/>
+        </w:rPr>
+        <w:t>о</w:t>
+      </w:r>
+      <w:r>
+        <w:rPr>
+          <w:rFonts w:ascii="Times New Roman" w:hAnsi="Times New Roman" w:cs="Times New Roman"/>
+          <w:color w:val="auto"/>
+          <w:sz w:val="28"/>
+          <w:szCs w:val="28"/>
+        </w:rPr>
+        <w:t>птимизация</w:t>
+      </w:r>
+      <w:bookmarkEnd w:id="6"/>
+    </w:p>
+    <w:p>
+      <w:pPr>
+        <w:spacing w:after="0" w:line="288" w:lineRule="auto"/>
+        <w:ind w:firstLine="709"/>
+        <w:jc w:val="both"/>
+        <w:rPr>
+          <w:rFonts w:ascii="Times New Roman" w:hAnsi="Times New Roman" w:cs="Times New Roman"/>
+          <w:sz w:val="28"/>
+          <w:szCs w:val="28"/>
+        </w:rPr>
+      </w:pPr>
+      <w:r>
+        <w:rPr>
+          <w:rFonts w:ascii="Times New Roman" w:hAnsi="Times New Roman" w:cs="Times New Roman"/>
+          <w:sz w:val="28"/>
+          <w:szCs w:val="28"/>
+        </w:rPr>
+        <w:t xml:space="preserve">Поисковая оптимизация (SEO) </w:t>
+      </w:r>
+      <w:r>
+        <w:rPr>
+          <w:rFonts w:ascii="Times New Roman" w:hAnsi="Times New Roman" w:cs="Times New Roman"/>
+          <w:sz w:val="28"/>
+          <w:szCs w:val="28"/>
+        </w:rPr>
+        <w:t>–</w:t>
+      </w:r>
+      <w:r>
+        <w:rPr>
+          <w:rFonts w:ascii="Times New Roman" w:hAnsi="Times New Roman" w:cs="Times New Roman"/>
+          <w:sz w:val="28"/>
+          <w:szCs w:val="28"/>
+        </w:rPr>
+        <w:t xml:space="preserve"> </w:t>
+      </w:r>
+      <w:r>
+        <w:rPr>
+          <w:rFonts w:ascii="Times New Roman" w:hAnsi="Times New Roman" w:cs="Times New Roman"/>
+          <w:sz w:val="28"/>
+          <w:szCs w:val="28"/>
+        </w:rPr>
+        <w:t>это процесс улучшения качества и количества трафика на веб-</w:t>
+      </w:r>
+      <w:r>
+        <w:rPr>
+          <w:rFonts w:ascii="Times New Roman" w:hAnsi="Times New Roman" w:cs="Times New Roman"/>
+          <w:sz w:val="28"/>
+          <w:szCs w:val="28"/>
+        </w:rPr>
+        <w:t>ресурс</w:t>
+      </w:r>
+      <w:r>
+        <w:rPr>
+          <w:rFonts w:ascii="Times New Roman" w:hAnsi="Times New Roman" w:cs="Times New Roman"/>
+          <w:sz w:val="28"/>
+          <w:szCs w:val="28"/>
+        </w:rPr>
+        <w:t xml:space="preserve"> или веб-страницу из поисковых систем. SEO нацелена на неоплаченный трафик (известный как </w:t>
+      </w:r>
+      <w:r>
+        <w:rPr>
+          <w:rFonts w:ascii="Times New Roman" w:hAnsi="Times New Roman" w:cs="Times New Roman"/>
+          <w:sz w:val="28"/>
+          <w:szCs w:val="28"/>
+        </w:rPr>
+        <w:t>«</w:t>
+      </w:r>
+      <w:r>
+        <w:rPr>
+          <w:rFonts w:ascii="Times New Roman" w:hAnsi="Times New Roman" w:cs="Times New Roman"/>
+          <w:sz w:val="28"/>
+          <w:szCs w:val="28"/>
+        </w:rPr>
+        <w:t>естественны</w:t>
+      </w:r>
+      <w:r>
+        <w:rPr>
+          <w:rFonts w:ascii="Times New Roman" w:hAnsi="Times New Roman" w:cs="Times New Roman"/>
+          <w:sz w:val="28"/>
+          <w:szCs w:val="28"/>
+        </w:rPr>
+        <w:t>й»</w:t>
+      </w:r>
+      <w:r>
+        <w:rPr>
+          <w:rFonts w:ascii="Times New Roman" w:hAnsi="Times New Roman" w:cs="Times New Roman"/>
+          <w:sz w:val="28"/>
+          <w:szCs w:val="28"/>
+        </w:rPr>
+        <w:t xml:space="preserve"> или </w:t>
+      </w:r>
+      <w:r>
+        <w:rPr>
+          <w:rFonts w:ascii="Times New Roman" w:hAnsi="Times New Roman" w:cs="Times New Roman"/>
+          <w:sz w:val="28"/>
+          <w:szCs w:val="28"/>
+        </w:rPr>
+        <w:t>«</w:t>
+      </w:r>
+      <w:r>
+        <w:rPr>
+          <w:rFonts w:ascii="Times New Roman" w:hAnsi="Times New Roman" w:cs="Times New Roman"/>
+          <w:sz w:val="28"/>
+          <w:szCs w:val="28"/>
+        </w:rPr>
+        <w:t>органически</w:t>
+      </w:r>
+      <w:r>
+        <w:rPr>
+          <w:rFonts w:ascii="Times New Roman" w:hAnsi="Times New Roman" w:cs="Times New Roman"/>
+          <w:sz w:val="28"/>
+          <w:szCs w:val="28"/>
+        </w:rPr>
+        <w:t>й»</w:t>
+      </w:r>
+      <w:r>
+        <w:rPr>
+          <w:rFonts w:ascii="Times New Roman" w:hAnsi="Times New Roman" w:cs="Times New Roman"/>
+          <w:sz w:val="28"/>
+          <w:szCs w:val="28"/>
+        </w:rPr>
+        <w:t>), а не на прямой или платный. Неоплаченный трафик может поступать из различных видов поиска, включая поиск изображений, поиск видео, поиск новостей и отраслевые вертикальные поисковые системы.</w:t>
+      </w:r>
+    </w:p>
+    <w:p>
+      <w:pPr>
+        <w:spacing w:after="0" w:line="288" w:lineRule="auto"/>
+        <w:ind w:firstLine="709"/>
+        <w:jc w:val="both"/>
+        <w:rPr>
+          <w:rFonts w:ascii="Times New Roman" w:hAnsi="Times New Roman" w:cs="Times New Roman"/>
+          <w:sz w:val="28"/>
+          <w:szCs w:val="28"/>
+        </w:rPr>
+      </w:pPr>
+      <w:r>
+        <w:rPr>
+          <w:rFonts w:ascii="Times New Roman" w:hAnsi="Times New Roman" w:cs="Times New Roman"/>
+          <w:sz w:val="28"/>
+          <w:szCs w:val="28"/>
+        </w:rPr>
+        <w:t>Как стратегия интернет-маркетинга, SEO учитывает принцип работы поисковых систем, которые диктуют поведение поисковых систем, то, что ищут</w:t>
+      </w:r>
+      <w:r>
+        <w:rPr>
+          <w:rFonts w:ascii="Times New Roman" w:hAnsi="Times New Roman" w:cs="Times New Roman"/>
+          <w:sz w:val="28"/>
+          <w:szCs w:val="28"/>
+        </w:rPr>
+        <w:t xml:space="preserve"> пользователи</w:t>
+      </w:r>
+      <w:r>
+        <w:rPr>
+          <w:rFonts w:ascii="Times New Roman" w:hAnsi="Times New Roman" w:cs="Times New Roman"/>
+          <w:sz w:val="28"/>
+          <w:szCs w:val="28"/>
+        </w:rPr>
+        <w:t xml:space="preserve">, фактические поисковые термины или ключевые слова, вводимые в поисковые системы, и то, какие поисковые системы предпочитает целевая аудитория. </w:t>
+      </w:r>
+      <w:r>
+        <w:rPr>
+          <w:rFonts w:ascii="Times New Roman" w:hAnsi="Times New Roman" w:cs="Times New Roman"/>
+          <w:sz w:val="28"/>
+          <w:szCs w:val="28"/>
+        </w:rPr>
+        <w:t>Поисковая оптимизация</w:t>
+      </w:r>
+      <w:r>
+        <w:rPr>
+          <w:rFonts w:ascii="Times New Roman" w:hAnsi="Times New Roman" w:cs="Times New Roman"/>
+          <w:sz w:val="28"/>
+          <w:szCs w:val="28"/>
+        </w:rPr>
+        <w:t xml:space="preserve"> выполняется </w:t>
+      </w:r>
+      <w:r>
+        <w:rPr>
+          <w:rFonts w:ascii="Times New Roman" w:hAnsi="Times New Roman" w:cs="Times New Roman"/>
+          <w:sz w:val="28"/>
+          <w:szCs w:val="28"/>
+        </w:rPr>
+        <w:t>для привлечения новых посетителей из поисковых систем</w:t>
+      </w:r>
+      <w:r>
+        <w:rPr>
+          <w:rFonts w:ascii="Times New Roman" w:hAnsi="Times New Roman" w:cs="Times New Roman"/>
+          <w:sz w:val="28"/>
+          <w:szCs w:val="28"/>
+        </w:rPr>
+        <w:t xml:space="preserve"> в связи </w:t>
+      </w:r>
+      <w:r>
+        <w:rPr>
+          <w:rFonts w:ascii="Times New Roman" w:hAnsi="Times New Roman" w:cs="Times New Roman"/>
+          <w:sz w:val="28"/>
+          <w:szCs w:val="28"/>
+        </w:rPr>
+        <w:t>с более высокой позицией на страницах результатов поисковых систем (</w:t>
+      </w:r>
+      <w:r>
+        <w:rPr>
+          <w:rFonts w:ascii="Times New Roman" w:hAnsi="Times New Roman" w:cs="Times New Roman"/>
+          <w:sz w:val="28"/>
+          <w:szCs w:val="28"/>
+          <w:lang w:val="en-US"/>
+        </w:rPr>
+        <w:t>SERP</w:t>
+      </w:r>
+      <w:r>
+        <w:rPr>
+          <w:rFonts w:ascii="Times New Roman" w:hAnsi="Times New Roman" w:cs="Times New Roman"/>
+          <w:sz w:val="28"/>
+          <w:szCs w:val="28"/>
+        </w:rPr>
+        <w:t>)</w:t>
+      </w:r>
       <w:r>
         <w:rPr>
           <w:rFonts w:ascii="Times New Roman" w:hAnsi="Times New Roman" w:cs="Times New Roman"/>
@@ -5030,254 +5081,6 @@
         </w:rPr>
         <w:t>.</w:t>
       </w:r>
-      <w:proofErr w:type="gramEnd"/>
-      <w:r>
-        <w:rPr>
-          <w:rFonts w:ascii="Times New Roman" w:hAnsi="Times New Roman" w:cs="Times New Roman"/>
-          <w:sz w:val="28"/>
-          <w:szCs w:val="28"/>
-        </w:rPr>
-        <w:t xml:space="preserve"> П</w:t>
-      </w:r>
-      <w:r>
-        <w:rPr>
-          <w:rFonts w:ascii="Times New Roman" w:hAnsi="Times New Roman" w:cs="Times New Roman"/>
-          <w:sz w:val="28"/>
-          <w:szCs w:val="28"/>
-        </w:rPr>
-        <w:t xml:space="preserve">ри </w:t>
-      </w:r>
-      <w:r>
-        <w:rPr>
-          <w:rFonts w:ascii="Times New Roman" w:hAnsi="Times New Roman" w:cs="Times New Roman"/>
-          <w:sz w:val="28"/>
-          <w:szCs w:val="28"/>
-        </w:rPr>
-        <w:t xml:space="preserve">такой архитектуре </w:t>
-      </w:r>
-      <w:r>
-        <w:rPr>
-          <w:rFonts w:ascii="Times New Roman" w:hAnsi="Times New Roman" w:cs="Times New Roman"/>
-          <w:sz w:val="28"/>
-          <w:szCs w:val="28"/>
-        </w:rPr>
-        <w:t xml:space="preserve">основное внимание уделяется созданию структуры на основе </w:t>
-      </w:r>
-      <w:proofErr w:type="spellStart"/>
-      <w:r>
-        <w:rPr>
-          <w:rFonts w:ascii="Times New Roman" w:hAnsi="Times New Roman" w:cs="Times New Roman"/>
-          <w:sz w:val="28"/>
-          <w:szCs w:val="28"/>
-        </w:rPr>
-        <w:t>контента</w:t>
-      </w:r>
-      <w:proofErr w:type="spellEnd"/>
-      <w:r>
-        <w:rPr>
-          <w:rFonts w:ascii="Times New Roman" w:hAnsi="Times New Roman" w:cs="Times New Roman"/>
-          <w:sz w:val="28"/>
-          <w:szCs w:val="28"/>
-        </w:rPr>
-        <w:t xml:space="preserve">, имеющегося на </w:t>
-      </w:r>
-      <w:proofErr w:type="spellStart"/>
-      <w:r>
-        <w:rPr>
-          <w:rFonts w:ascii="Times New Roman" w:hAnsi="Times New Roman" w:cs="Times New Roman"/>
-          <w:sz w:val="28"/>
-          <w:szCs w:val="28"/>
-        </w:rPr>
-        <w:t>веб-ресурсе</w:t>
-      </w:r>
-      <w:proofErr w:type="spellEnd"/>
-      <w:r>
-        <w:rPr>
-          <w:rFonts w:ascii="Times New Roman" w:hAnsi="Times New Roman" w:cs="Times New Roman"/>
-          <w:sz w:val="28"/>
-          <w:szCs w:val="28"/>
-        </w:rPr>
-        <w:t>, путем группировки элементов в категории самого низкого уровня и, в свою очередь, группировки этих категорий в категории более высокого уровня.</w:t>
-      </w:r>
-    </w:p>
-    <w:p>
-      <w:pPr>
-        <w:spacing w:after="0" w:line="288" w:lineRule="auto"/>
-        <w:ind w:firstLine="709"/>
-        <w:jc w:val="both"/>
-        <w:rPr>
-          <w:rFonts w:ascii="Times New Roman" w:hAnsi="Times New Roman" w:cs="Times New Roman"/>
-          <w:sz w:val="28"/>
-          <w:szCs w:val="28"/>
-        </w:rPr>
-      </w:pPr>
-    </w:p>
-    <w:p>
-      <w:pPr>
-        <w:spacing w:after="0" w:line="288" w:lineRule="auto"/>
-        <w:ind w:firstLine="709"/>
-        <w:jc w:val="center"/>
-        <w:rPr>
-          <w:rFonts w:ascii="Times New Roman" w:hAnsi="Times New Roman" w:cs="Times New Roman"/>
-          <w:sz w:val="28"/>
-          <w:szCs w:val="28"/>
-        </w:rPr>
-      </w:pPr>
-      <w:r>
-        <w:rPr>
-          <w:rFonts w:ascii="Times New Roman" w:hAnsi="Times New Roman" w:cs="Times New Roman"/>
-          <w:sz w:val="28"/>
-          <w:szCs w:val="28"/>
-          <w:highlight w:val="red"/>
-        </w:rPr>
-        <w:t>*нарисовать картинку*</w:t>
-      </w:r>
-    </w:p>
-    <w:p>
-      <w:pPr>
-        <w:spacing w:after="0" w:line="288" w:lineRule="auto"/>
-        <w:ind w:firstLine="709"/>
-        <w:jc w:val="center"/>
-        <w:rPr>
-          <w:rFonts w:ascii="Times New Roman" w:hAnsi="Times New Roman" w:cs="Times New Roman"/>
-          <w:sz w:val="28"/>
-          <w:szCs w:val="28"/>
-        </w:rPr>
-      </w:pPr>
-      <w:r>
-        <w:rPr>
-          <w:rFonts w:ascii="Times New Roman" w:hAnsi="Times New Roman" w:cs="Times New Roman"/>
-          <w:sz w:val="28"/>
-          <w:szCs w:val="28"/>
-        </w:rPr>
-        <w:t>Рис. 1.3. Пример архитектуры «Снизу вверх»</w:t>
-      </w:r>
-    </w:p>
-    <w:p>
-      <w:pPr>
-        <w:spacing w:after="0" w:line="288" w:lineRule="auto"/>
-        <w:ind w:firstLine="709"/>
-        <w:jc w:val="both"/>
-        <w:rPr>
-          <w:rFonts w:ascii="Times New Roman" w:hAnsi="Times New Roman" w:cs="Times New Roman"/>
-          <w:sz w:val="28"/>
-          <w:szCs w:val="28"/>
-        </w:rPr>
-      </w:pPr>
-    </w:p>
-    <w:p>
-      <w:pPr>
-        <w:spacing w:after="0" w:line="288" w:lineRule="auto"/>
-        <w:ind w:firstLine="709"/>
-        <w:jc w:val="both"/>
-        <w:rPr>
-          <w:rFonts w:ascii="Times New Roman" w:hAnsi="Times New Roman" w:cs="Times New Roman"/>
-          <w:sz w:val="28"/>
-          <w:szCs w:val="28"/>
-        </w:rPr>
-      </w:pPr>
-    </w:p>
-    <w:p>
-      <w:pPr>
-        <w:pStyle w:val="2"/>
-        <w:ind w:firstLine="709"/>
-        <w:rPr>
-          <w:rFonts w:ascii="Times New Roman" w:hAnsi="Times New Roman" w:cs="Times New Roman"/>
-          <w:color w:val="auto"/>
-          <w:sz w:val="28"/>
-          <w:szCs w:val="28"/>
-        </w:rPr>
-      </w:pPr>
-      <w:r>
-        <w:rPr>
-          <w:rFonts w:ascii="Times New Roman" w:hAnsi="Times New Roman" w:cs="Times New Roman"/>
-          <w:color w:val="auto"/>
-          <w:sz w:val="28"/>
-          <w:szCs w:val="28"/>
-        </w:rPr>
-        <w:t>1.3. Оптимизация</w:t>
-      </w:r>
-    </w:p>
-    <w:p>
-      <w:pPr>
-        <w:spacing w:after="0" w:line="288" w:lineRule="auto"/>
-        <w:ind w:firstLine="709"/>
-        <w:jc w:val="both"/>
-        <w:rPr>
-          <w:rFonts w:ascii="Times New Roman" w:hAnsi="Times New Roman" w:cs="Times New Roman"/>
-          <w:sz w:val="28"/>
-          <w:szCs w:val="28"/>
-        </w:rPr>
-      </w:pPr>
-    </w:p>
-    <w:p>
-      <w:pPr>
-        <w:spacing w:after="0" w:line="288" w:lineRule="auto"/>
-        <w:ind w:firstLine="709"/>
-        <w:jc w:val="both"/>
-        <w:rPr>
-          <w:rFonts w:ascii="Times New Roman" w:hAnsi="Times New Roman" w:cs="Times New Roman"/>
-          <w:sz w:val="28"/>
-          <w:szCs w:val="28"/>
-        </w:rPr>
-      </w:pPr>
-    </w:p>
-    <w:p>
-      <w:pPr>
-        <w:spacing w:after="0" w:line="288" w:lineRule="auto"/>
-        <w:ind w:firstLine="709"/>
-        <w:jc w:val="both"/>
-        <w:rPr>
-          <w:rFonts w:ascii="Times New Roman" w:hAnsi="Times New Roman" w:cs="Times New Roman"/>
-          <w:sz w:val="28"/>
-          <w:szCs w:val="28"/>
-        </w:rPr>
-      </w:pPr>
-    </w:p>
-    <w:p>
-      <w:pPr>
-        <w:spacing w:after="0" w:line="288" w:lineRule="auto"/>
-        <w:ind w:firstLine="709"/>
-        <w:jc w:val="both"/>
-        <w:rPr>
-          <w:rFonts w:ascii="Times New Roman" w:hAnsi="Times New Roman" w:cs="Times New Roman"/>
-          <w:sz w:val="28"/>
-          <w:szCs w:val="28"/>
-        </w:rPr>
-      </w:pPr>
-    </w:p>
-    <w:p>
-      <w:pPr>
-        <w:spacing w:after="0" w:line="288" w:lineRule="auto"/>
-        <w:ind w:firstLine="709"/>
-        <w:jc w:val="both"/>
-        <w:rPr>
-          <w:rFonts w:ascii="Times New Roman" w:hAnsi="Times New Roman" w:cs="Times New Roman"/>
-          <w:sz w:val="28"/>
-          <w:szCs w:val="28"/>
-        </w:rPr>
-      </w:pPr>
-    </w:p>
-    <w:p>
-      <w:pPr>
-        <w:spacing w:after="0" w:line="288" w:lineRule="auto"/>
-        <w:ind w:firstLine="709"/>
-        <w:jc w:val="both"/>
-        <w:rPr>
-          <w:rFonts w:ascii="Times New Roman" w:hAnsi="Times New Roman" w:cs="Times New Roman"/>
-          <w:sz w:val="28"/>
-          <w:szCs w:val="28"/>
-        </w:rPr>
-      </w:pPr>
-      <w:r>
-        <w:rPr>
-          <w:rFonts w:ascii="Times New Roman" w:hAnsi="Times New Roman" w:cs="Times New Roman"/>
-          <w:b/>
-          <w:sz w:val="28"/>
-          <w:szCs w:val="28"/>
-        </w:rPr>
-        <w:t>Внутренняя оптимизация</w:t>
-      </w:r>
       <w:r>
         <w:rPr>
           <w:rFonts w:ascii="Times New Roman" w:hAnsi="Times New Roman" w:cs="Times New Roman"/>
@@ -5286,109 +5089,129 @@
         </w:rPr>
         <w:t xml:space="preserve"> </w:t>
       </w:r>
-      <w:proofErr w:type="spellStart"/>
-      <w:r>
-        <w:rPr>
-          <w:rFonts w:ascii="Times New Roman" w:hAnsi="Times New Roman" w:cs="Times New Roman"/>
-          <w:sz w:val="28"/>
-          <w:szCs w:val="28"/>
-        </w:rPr>
-        <w:t>веб-страниц</w:t>
-      </w:r>
-      <w:proofErr w:type="spellEnd"/>
-      <w:r>
-        <w:rPr>
-          <w:rFonts w:ascii="Times New Roman" w:hAnsi="Times New Roman" w:cs="Times New Roman"/>
-          <w:sz w:val="28"/>
-          <w:szCs w:val="28"/>
-        </w:rPr>
-        <w:t xml:space="preserve"> делится на три вида:</w:t>
-      </w:r>
-    </w:p>
-    <w:p>
-      <w:pPr>
-        <w:spacing w:after="0" w:line="288" w:lineRule="auto"/>
-        <w:ind w:firstLine="709"/>
-        <w:jc w:val="both"/>
-        <w:rPr>
-          <w:rFonts w:ascii="Times New Roman" w:hAnsi="Times New Roman" w:cs="Times New Roman"/>
-          <w:sz w:val="28"/>
-          <w:szCs w:val="28"/>
-        </w:rPr>
-      </w:pPr>
-      <w:r>
-        <w:rPr>
-          <w:rFonts w:ascii="Times New Roman" w:hAnsi="Times New Roman" w:cs="Times New Roman"/>
-          <w:sz w:val="28"/>
-          <w:szCs w:val="28"/>
-        </w:rPr>
-        <w:t>- белая оптимизация;</w:t>
-      </w:r>
-    </w:p>
-    <w:p>
-      <w:pPr>
-        <w:spacing w:after="0" w:line="288" w:lineRule="auto"/>
-        <w:ind w:firstLine="709"/>
-        <w:jc w:val="both"/>
-        <w:rPr>
-          <w:rFonts w:ascii="Times New Roman" w:hAnsi="Times New Roman" w:cs="Times New Roman"/>
-          <w:sz w:val="28"/>
-          <w:szCs w:val="28"/>
-        </w:rPr>
-      </w:pPr>
-      <w:r>
-        <w:rPr>
-          <w:rFonts w:ascii="Times New Roman" w:hAnsi="Times New Roman" w:cs="Times New Roman"/>
-          <w:sz w:val="28"/>
-          <w:szCs w:val="28"/>
-        </w:rPr>
-        <w:t>- серая оптимизация;</w:t>
-      </w:r>
-    </w:p>
-    <w:p>
-      <w:pPr>
-        <w:spacing w:after="0" w:line="288" w:lineRule="auto"/>
-        <w:ind w:firstLine="709"/>
-        <w:jc w:val="both"/>
-        <w:rPr>
-          <w:rFonts w:ascii="Times New Roman" w:hAnsi="Times New Roman" w:cs="Times New Roman"/>
-          <w:sz w:val="28"/>
-          <w:szCs w:val="28"/>
-        </w:rPr>
-      </w:pPr>
-      <w:r>
-        <w:rPr>
-          <w:rFonts w:ascii="Times New Roman" w:hAnsi="Times New Roman" w:cs="Times New Roman"/>
-          <w:sz w:val="28"/>
-          <w:szCs w:val="28"/>
-        </w:rPr>
-        <w:t>- чёрная оптимизация.</w:t>
-      </w:r>
-    </w:p>
-    <w:p>
-      <w:pPr>
-        <w:spacing w:after="0" w:line="288" w:lineRule="auto"/>
-        <w:ind w:firstLine="709"/>
-        <w:jc w:val="both"/>
-        <w:rPr>
-          <w:rFonts w:ascii="Times New Roman" w:hAnsi="Times New Roman" w:cs="Times New Roman"/>
-          <w:sz w:val="28"/>
-          <w:szCs w:val="28"/>
-        </w:rPr>
-      </w:pPr>
-    </w:p>
-    <w:p>
-      <w:pPr>
-        <w:spacing w:after="0" w:line="288" w:lineRule="auto"/>
-        <w:ind w:firstLine="709"/>
-        <w:jc w:val="both"/>
-        <w:rPr>
-          <w:rFonts w:ascii="Times New Roman" w:hAnsi="Times New Roman" w:cs="Times New Roman"/>
-          <w:sz w:val="28"/>
-          <w:szCs w:val="28"/>
-        </w:rPr>
-      </w:pPr>
-      <w:r>
+      <w:r>
+        <w:rPr>
+          <w:rFonts w:ascii="Times New Roman" w:hAnsi="Times New Roman" w:cs="Times New Roman"/>
+          <w:sz w:val="28"/>
+          <w:szCs w:val="28"/>
+        </w:rPr>
+        <w:t>Эти посетители потенциально могут быть преобразованы в клиентов.</w:t>
+      </w:r>
+    </w:p>
+    <w:p>
+      <w:pPr>
+        <w:spacing w:after="0" w:line="288" w:lineRule="auto"/>
+        <w:ind w:firstLine="709"/>
+        <w:jc w:val="both"/>
+        <w:rPr>
+          <w:rFonts w:ascii="Times New Roman" w:hAnsi="Times New Roman" w:cs="Times New Roman"/>
+          <w:sz w:val="28"/>
+          <w:szCs w:val="28"/>
+        </w:rPr>
+      </w:pPr>
+      <w:r>
+        <w:rPr>
+          <w:rFonts w:ascii="Times New Roman" w:hAnsi="Times New Roman" w:cs="Times New Roman"/>
+          <w:sz w:val="28"/>
+          <w:szCs w:val="28"/>
+          <w:lang w:val="en-US"/>
+        </w:rPr>
+        <w:t>SERP</w:t>
+      </w:r>
+      <w:r>
+        <w:rPr>
+          <w:rFonts w:ascii="Times New Roman" w:hAnsi="Times New Roman" w:cs="Times New Roman"/>
+          <w:sz w:val="28"/>
+          <w:szCs w:val="28"/>
+        </w:rPr>
+        <w:t xml:space="preserve"> (</w:t>
+      </w:r>
+      <w:r>
+        <w:rPr>
+          <w:rFonts w:ascii="Times New Roman" w:hAnsi="Times New Roman" w:cs="Times New Roman"/>
+          <w:sz w:val="28"/>
+          <w:szCs w:val="28"/>
+        </w:rPr>
+        <w:t>страница результатов поисковой системы</w:t>
+      </w:r>
+      <w:r>
+        <w:rPr>
+          <w:rFonts w:ascii="Times New Roman" w:hAnsi="Times New Roman" w:cs="Times New Roman"/>
+          <w:sz w:val="28"/>
+          <w:szCs w:val="28"/>
+        </w:rPr>
+        <w:t>)</w:t>
+      </w:r>
+      <w:r>
+        <w:rPr>
+          <w:rFonts w:ascii="Times New Roman" w:hAnsi="Times New Roman" w:cs="Times New Roman"/>
+          <w:sz w:val="28"/>
+          <w:szCs w:val="28"/>
+        </w:rPr>
+        <w:t xml:space="preserve"> </w:t>
+      </w:r>
+      <w:r>
+        <w:rPr>
+          <w:rFonts w:ascii="Times New Roman" w:hAnsi="Times New Roman" w:cs="Times New Roman"/>
+          <w:sz w:val="28"/>
+          <w:szCs w:val="28"/>
+        </w:rPr>
+        <w:t>– эт</w:t>
+      </w:r>
+      <w:r>
+        <w:rPr>
+          <w:rFonts w:ascii="Times New Roman" w:hAnsi="Times New Roman" w:cs="Times New Roman"/>
+          <w:sz w:val="28"/>
+          <w:szCs w:val="28"/>
+        </w:rPr>
+        <w:t>а</w:t>
+      </w:r>
+      <w:r>
+        <w:rPr>
+          <w:rFonts w:ascii="Times New Roman" w:hAnsi="Times New Roman" w:cs="Times New Roman"/>
+          <w:sz w:val="28"/>
+          <w:szCs w:val="28"/>
+        </w:rPr>
+        <w:t xml:space="preserve"> </w:t>
+      </w:r>
+      <w:r>
+        <w:rPr>
+          <w:rFonts w:ascii="Times New Roman" w:hAnsi="Times New Roman" w:cs="Times New Roman"/>
+          <w:sz w:val="28"/>
+          <w:szCs w:val="28"/>
+        </w:rPr>
+        <w:t>в</w:t>
+      </w:r>
+      <w:r>
+        <w:rPr>
+          <w:rFonts w:ascii="Times New Roman" w:hAnsi="Times New Roman" w:cs="Times New Roman"/>
+          <w:sz w:val="28"/>
+          <w:szCs w:val="28"/>
+        </w:rPr>
+        <w:t xml:space="preserve">еб-страница создается поисковой системой в ответ на определяемый пользователем поисковый запрос. Интерфейс и функциональные компоненты являются стабильными характеристиками для конкретной поисковой системы и остаются неизменными во времени. Однако внешний вид выдачи Google меняется в каждом конкретном случае, так как большая часть органического вывода и динамических рекламных блоков контекстной рекламы </w:t>
+      </w:r>
+      <w:r>
+        <w:rPr>
+          <w:rFonts w:ascii="Times New Roman" w:hAnsi="Times New Roman" w:cs="Times New Roman"/>
+          <w:sz w:val="28"/>
+          <w:szCs w:val="28"/>
+        </w:rPr>
+        <w:t xml:space="preserve">– </w:t>
+      </w:r>
+      <w:r>
+        <w:rPr>
+          <w:rFonts w:ascii="Times New Roman" w:hAnsi="Times New Roman" w:cs="Times New Roman"/>
+          <w:sz w:val="28"/>
+          <w:szCs w:val="28"/>
+        </w:rPr>
+        <w:t>это платные ссылки, компактные текстовые фрагменты, которые размещаются в результатах поиска на платной основе. Оставшаяся область зарезервирована для необязательных элементов, которые различаются в зависимости от введенного запроса:</w:t>
+      </w:r>
+    </w:p>
+    <w:p>
+      <w:pPr>
+        <w:spacing w:after="0" w:line="288" w:lineRule="auto"/>
+        <w:ind w:firstLine="709"/>
+        <w:jc w:val="both"/>
         <w:rPr>
           <w:rFonts w:ascii="Times New Roman" w:hAnsi="Times New Roman" w:cs="Times New Roman"/>
           <w:b/>
@@ -5396,6 +5219,315 @@
           <w:sz w:val="28"/>
           <w:szCs w:val="28"/>
         </w:rPr>
+      </w:pPr>
+      <w:r>
+        <w:rPr>
+          <w:rFonts w:ascii="Times New Roman" w:hAnsi="Times New Roman" w:cs="Times New Roman"/>
+          <w:b/>
+          <w:bCs/>
+          <w:sz w:val="28"/>
+          <w:szCs w:val="28"/>
+        </w:rPr>
+        <w:lastRenderedPageBreak/>
+        <w:t>Виды оптимизации:</w:t>
+      </w:r>
+    </w:p>
+    <w:p>
+      <w:pPr>
+        <w:spacing w:after="0" w:line="288" w:lineRule="auto"/>
+        <w:ind w:firstLine="709"/>
+        <w:jc w:val="both"/>
+        <w:rPr>
+          <w:rFonts w:ascii="Times New Roman" w:hAnsi="Times New Roman" w:cs="Times New Roman"/>
+          <w:sz w:val="28"/>
+          <w:szCs w:val="28"/>
+        </w:rPr>
+      </w:pPr>
+      <w:r>
+        <w:rPr>
+          <w:rFonts w:ascii="Times New Roman" w:hAnsi="Times New Roman" w:cs="Times New Roman"/>
+          <w:b/>
+          <w:sz w:val="28"/>
+          <w:szCs w:val="28"/>
+        </w:rPr>
+        <w:t>Внутренняя оптимизация</w:t>
+      </w:r>
+      <w:r>
+        <w:rPr>
+          <w:rFonts w:ascii="Times New Roman" w:hAnsi="Times New Roman" w:cs="Times New Roman"/>
+          <w:sz w:val="28"/>
+          <w:szCs w:val="28"/>
+        </w:rPr>
+        <w:t xml:space="preserve"> веб-страниц</w:t>
+      </w:r>
+      <w:r>
+        <w:rPr>
+          <w:rFonts w:ascii="Times New Roman" w:hAnsi="Times New Roman" w:cs="Times New Roman"/>
+          <w:sz w:val="28"/>
+          <w:szCs w:val="28"/>
+        </w:rPr>
+        <w:t xml:space="preserve"> – </w:t>
+      </w:r>
+      <w:r>
+        <w:rPr>
+          <w:rFonts w:ascii="Times New Roman" w:hAnsi="Times New Roman" w:cs="Times New Roman"/>
+          <w:sz w:val="28"/>
+          <w:szCs w:val="28"/>
+        </w:rPr>
+        <w:t xml:space="preserve">это комплекс мер, направленных на улучшение восприятия ресурса поисковыми системами и пользователями. Она включает оптимизацию кода и структуры </w:t>
+      </w:r>
+      <w:r>
+        <w:rPr>
+          <w:rFonts w:ascii="Times New Roman" w:hAnsi="Times New Roman" w:cs="Times New Roman"/>
+          <w:sz w:val="28"/>
+          <w:szCs w:val="28"/>
+        </w:rPr>
+        <w:t>веб-ресурса</w:t>
+      </w:r>
+      <w:r>
+        <w:rPr>
+          <w:rFonts w:ascii="Times New Roman" w:hAnsi="Times New Roman" w:cs="Times New Roman"/>
+          <w:sz w:val="28"/>
+          <w:szCs w:val="28"/>
+        </w:rPr>
+        <w:t>, работу с контентом и коммерческими факторами, анализ и улучшение юзабилити.</w:t>
+      </w:r>
+      <w:r>
+        <w:rPr>
+          <w:rFonts w:ascii="Times New Roman" w:hAnsi="Times New Roman" w:cs="Times New Roman"/>
+          <w:sz w:val="28"/>
+          <w:szCs w:val="28"/>
+        </w:rPr>
+        <w:t xml:space="preserve"> Включает </w:t>
+      </w:r>
+      <w:r>
+        <w:rPr>
+          <w:rFonts w:ascii="Times New Roman" w:hAnsi="Times New Roman" w:cs="Times New Roman"/>
+          <w:sz w:val="28"/>
+          <w:szCs w:val="28"/>
+        </w:rPr>
+        <w:t>в себя</w:t>
+      </w:r>
+      <w:r>
+        <w:rPr>
+          <w:rFonts w:ascii="Times New Roman" w:hAnsi="Times New Roman" w:cs="Times New Roman"/>
+          <w:sz w:val="28"/>
+          <w:szCs w:val="28"/>
+        </w:rPr>
+        <w:t>:</w:t>
+      </w:r>
+    </w:p>
+    <w:p>
+      <w:pPr>
+        <w:spacing w:after="0" w:line="288" w:lineRule="auto"/>
+        <w:ind w:firstLine="709"/>
+        <w:jc w:val="both"/>
+        <w:rPr>
+          <w:rFonts w:ascii="Times New Roman" w:hAnsi="Times New Roman" w:cs="Times New Roman"/>
+          <w:sz w:val="28"/>
+          <w:szCs w:val="28"/>
+        </w:rPr>
+      </w:pPr>
+      <w:r>
+        <w:rPr>
+          <w:rFonts w:ascii="Times New Roman" w:hAnsi="Times New Roman" w:cs="Times New Roman"/>
+          <w:sz w:val="28"/>
+          <w:szCs w:val="28"/>
+        </w:rPr>
+        <w:t>- бел</w:t>
+      </w:r>
+      <w:r>
+        <w:rPr>
+          <w:rFonts w:ascii="Times New Roman" w:hAnsi="Times New Roman" w:cs="Times New Roman"/>
+          <w:sz w:val="28"/>
+          <w:szCs w:val="28"/>
+        </w:rPr>
+        <w:t>ую</w:t>
+      </w:r>
+      <w:r>
+        <w:rPr>
+          <w:rFonts w:ascii="Times New Roman" w:hAnsi="Times New Roman" w:cs="Times New Roman"/>
+          <w:sz w:val="28"/>
+          <w:szCs w:val="28"/>
+        </w:rPr>
+        <w:t xml:space="preserve"> (естественн</w:t>
+      </w:r>
+      <w:r>
+        <w:rPr>
+          <w:rFonts w:ascii="Times New Roman" w:hAnsi="Times New Roman" w:cs="Times New Roman"/>
+          <w:sz w:val="28"/>
+          <w:szCs w:val="28"/>
+        </w:rPr>
+        <w:t>ую</w:t>
+      </w:r>
+      <w:r>
+        <w:rPr>
+          <w:rFonts w:ascii="Times New Roman" w:hAnsi="Times New Roman" w:cs="Times New Roman"/>
+          <w:sz w:val="28"/>
+          <w:szCs w:val="28"/>
+        </w:rPr>
+        <w:t>)</w:t>
+      </w:r>
+      <w:r>
+        <w:rPr>
+          <w:rFonts w:ascii="Times New Roman" w:hAnsi="Times New Roman" w:cs="Times New Roman"/>
+          <w:sz w:val="28"/>
+          <w:szCs w:val="28"/>
+        </w:rPr>
+        <w:t xml:space="preserve"> оптимизаци</w:t>
+      </w:r>
+      <w:r>
+        <w:rPr>
+          <w:rFonts w:ascii="Times New Roman" w:hAnsi="Times New Roman" w:cs="Times New Roman"/>
+          <w:sz w:val="28"/>
+          <w:szCs w:val="28"/>
+        </w:rPr>
+        <w:t>ю</w:t>
+      </w:r>
+      <w:r>
+        <w:rPr>
+          <w:rFonts w:ascii="Times New Roman" w:hAnsi="Times New Roman" w:cs="Times New Roman"/>
+          <w:sz w:val="28"/>
+          <w:szCs w:val="28"/>
+        </w:rPr>
+        <w:t>;</w:t>
+      </w:r>
+    </w:p>
+    <w:p>
+      <w:pPr>
+        <w:spacing w:after="0" w:line="288" w:lineRule="auto"/>
+        <w:ind w:firstLine="709"/>
+        <w:jc w:val="both"/>
+        <w:rPr>
+          <w:rFonts w:ascii="Times New Roman" w:hAnsi="Times New Roman" w:cs="Times New Roman"/>
+          <w:sz w:val="28"/>
+          <w:szCs w:val="28"/>
+        </w:rPr>
+      </w:pPr>
+      <w:r>
+        <w:rPr>
+          <w:rFonts w:ascii="Times New Roman" w:hAnsi="Times New Roman" w:cs="Times New Roman"/>
+          <w:sz w:val="28"/>
+          <w:szCs w:val="28"/>
+        </w:rPr>
+        <w:t>- сер</w:t>
+      </w:r>
+      <w:r>
+        <w:rPr>
+          <w:rFonts w:ascii="Times New Roman" w:hAnsi="Times New Roman" w:cs="Times New Roman"/>
+          <w:sz w:val="28"/>
+          <w:szCs w:val="28"/>
+        </w:rPr>
+        <w:t>ую</w:t>
+      </w:r>
+      <w:r>
+        <w:rPr>
+          <w:rFonts w:ascii="Times New Roman" w:hAnsi="Times New Roman" w:cs="Times New Roman"/>
+          <w:sz w:val="28"/>
+          <w:szCs w:val="28"/>
+        </w:rPr>
+        <w:t xml:space="preserve"> оптимизаци</w:t>
+      </w:r>
+      <w:r>
+        <w:rPr>
+          <w:rFonts w:ascii="Times New Roman" w:hAnsi="Times New Roman" w:cs="Times New Roman"/>
+          <w:sz w:val="28"/>
+          <w:szCs w:val="28"/>
+        </w:rPr>
+        <w:t>ю</w:t>
+      </w:r>
+      <w:r>
+        <w:rPr>
+          <w:rFonts w:ascii="Times New Roman" w:hAnsi="Times New Roman" w:cs="Times New Roman"/>
+          <w:sz w:val="28"/>
+          <w:szCs w:val="28"/>
+        </w:rPr>
+        <w:t>;</w:t>
+      </w:r>
+    </w:p>
+    <w:p>
+      <w:pPr>
+        <w:spacing w:after="0" w:line="288" w:lineRule="auto"/>
+        <w:ind w:firstLine="709"/>
+        <w:jc w:val="both"/>
+        <w:rPr>
+          <w:rFonts w:ascii="Times New Roman" w:hAnsi="Times New Roman" w:cs="Times New Roman"/>
+          <w:sz w:val="28"/>
+          <w:szCs w:val="28"/>
+        </w:rPr>
+      </w:pPr>
+      <w:r>
+        <w:rPr>
+          <w:rFonts w:ascii="Times New Roman" w:hAnsi="Times New Roman" w:cs="Times New Roman"/>
+          <w:sz w:val="28"/>
+          <w:szCs w:val="28"/>
+        </w:rPr>
+        <w:t>- чёрн</w:t>
+      </w:r>
+      <w:r>
+        <w:rPr>
+          <w:rFonts w:ascii="Times New Roman" w:hAnsi="Times New Roman" w:cs="Times New Roman"/>
+          <w:sz w:val="28"/>
+          <w:szCs w:val="28"/>
+        </w:rPr>
+        <w:t>ую</w:t>
+      </w:r>
+      <w:r>
+        <w:rPr>
+          <w:rFonts w:ascii="Times New Roman" w:hAnsi="Times New Roman" w:cs="Times New Roman"/>
+          <w:sz w:val="28"/>
+          <w:szCs w:val="28"/>
+        </w:rPr>
+        <w:t xml:space="preserve"> оптимизаци</w:t>
+      </w:r>
+      <w:r>
+        <w:rPr>
+          <w:rFonts w:ascii="Times New Roman" w:hAnsi="Times New Roman" w:cs="Times New Roman"/>
+          <w:sz w:val="28"/>
+          <w:szCs w:val="28"/>
+        </w:rPr>
+        <w:t>ю</w:t>
+      </w:r>
+      <w:r>
+        <w:rPr>
+          <w:rFonts w:ascii="Times New Roman" w:hAnsi="Times New Roman" w:cs="Times New Roman"/>
+          <w:sz w:val="28"/>
+          <w:szCs w:val="28"/>
+        </w:rPr>
+        <w:t>.</w:t>
+      </w:r>
+    </w:p>
+    <w:p>
+      <w:pPr>
+        <w:spacing w:after="0" w:line="288" w:lineRule="auto"/>
+        <w:ind w:firstLine="709"/>
+        <w:jc w:val="both"/>
+        <w:rPr>
+          <w:rFonts w:ascii="Times New Roman" w:hAnsi="Times New Roman" w:cs="Times New Roman"/>
+          <w:sz w:val="28"/>
+          <w:szCs w:val="28"/>
+        </w:rPr>
+      </w:pPr>
+    </w:p>
+    <w:p>
+      <w:pPr>
+        <w:spacing w:after="0" w:line="288" w:lineRule="auto"/>
+        <w:ind w:firstLine="709"/>
+        <w:jc w:val="both"/>
+        <w:rPr>
+          <w:rFonts w:ascii="Times New Roman" w:hAnsi="Times New Roman" w:cs="Times New Roman"/>
+          <w:sz w:val="28"/>
+          <w:szCs w:val="28"/>
+        </w:rPr>
+      </w:pPr>
+      <w:r>
+        <w:rPr>
+          <w:rFonts w:ascii="Times New Roman" w:hAnsi="Times New Roman" w:cs="Times New Roman"/>
+          <w:b/>
+          <w:bCs/>
+          <w:sz w:val="28"/>
+          <w:szCs w:val="28"/>
+        </w:rPr>
         <w:t>Белая оптимизация</w:t>
       </w:r>
       <w:r>
@@ -5404,43 +5536,7 @@
           <w:sz w:val="28"/>
           <w:szCs w:val="28"/>
         </w:rPr>
-        <w:t xml:space="preserve"> подразумевает анализ действий потребителей (клиентов веб-ресурса) </w:t>
-      </w:r>
-      <w:proofErr w:type="gramStart"/>
-      <w:r>
-        <w:rPr>
-          <w:rFonts w:ascii="Times New Roman" w:hAnsi="Times New Roman" w:cs="Times New Roman"/>
-          <w:sz w:val="28"/>
-          <w:szCs w:val="28"/>
-        </w:rPr>
-        <w:t>на</w:t>
-      </w:r>
-      <w:proofErr w:type="gramEnd"/>
-      <w:r>
-        <w:rPr>
-          <w:rFonts w:ascii="Times New Roman" w:hAnsi="Times New Roman" w:cs="Times New Roman"/>
-          <w:sz w:val="28"/>
-          <w:szCs w:val="28"/>
-        </w:rPr>
-        <w:t xml:space="preserve"> </w:t>
-      </w:r>
-      <w:proofErr w:type="gramStart"/>
-      <w:r>
-        <w:rPr>
-          <w:rFonts w:ascii="Times New Roman" w:hAnsi="Times New Roman" w:cs="Times New Roman"/>
-          <w:sz w:val="28"/>
-          <w:szCs w:val="28"/>
-        </w:rPr>
-        <w:t>отдельных</w:t>
-      </w:r>
-      <w:proofErr w:type="gramEnd"/>
-      <w:r>
-        <w:rPr>
-          <w:rFonts w:ascii="Times New Roman" w:hAnsi="Times New Roman" w:cs="Times New Roman"/>
-          <w:sz w:val="28"/>
-          <w:szCs w:val="28"/>
-        </w:rPr>
-        <w:t xml:space="preserve"> веб-страницах для достижения максимальной эффективности – возрастания числа посещений, популярности среди пользователей, а также рейтинга в поисковых системах. Такая оптимизация исключает все методы оптимизации, которые могут привести к блокировке веб-ресурса, в отличии от черной оптимизации. Внутренняя белая оптимизация включает в себя работу над:</w:t>
+        <w:t xml:space="preserve"> подразумевает анализ действий потребителей (клиентов веб-ресурса) на отдельных веб-страницах для достижения максимальной эффективности – возрастания числа посещений, популярности среди пользователей, а также рейтинга в поисковых системах. Такая оптимизация исключает все методы оптимизации, которые могут привести к блокировке веб-ресурса, в отличии от черной оптимизации. Внутренняя белая оптимизация включает в себя работу над:</w:t>
       </w:r>
     </w:p>
     <w:p>
@@ -5621,50 +5717,74 @@
           <w:sz w:val="28"/>
           <w:szCs w:val="28"/>
         </w:rPr>
-        <w:t xml:space="preserve">-тегов в коде страницы сайта (краткого описания веб-страницы). Этот текст будет виден </w:t>
-      </w:r>
-      <w:r>
-        <w:rPr>
-          <w:rFonts w:ascii="Times New Roman" w:hAnsi="Times New Roman" w:cs="Times New Roman"/>
-          <w:sz w:val="28"/>
-          <w:szCs w:val="28"/>
+        <w:t>-тегов в коде страницы сайта (краткого описания веб-страницы). Этот текст будет виден пользователю в списке выдачи поисковых систем (Рис. 1</w:t>
+      </w:r>
+      <w:r>
+        <w:rPr>
+          <w:rFonts w:ascii="Times New Roman" w:hAnsi="Times New Roman" w:cs="Times New Roman"/>
+          <w:sz w:val="28"/>
+          <w:szCs w:val="28"/>
+        </w:rPr>
+        <w:t>.4.</w:t>
+      </w:r>
+      <w:r>
+        <w:rPr>
+          <w:rFonts w:ascii="Times New Roman" w:hAnsi="Times New Roman" w:cs="Times New Roman"/>
+          <w:sz w:val="28"/>
+          <w:szCs w:val="28"/>
+        </w:rPr>
+        <w:t xml:space="preserve">), а слова, или словосочетания, будут выделены жирным шрифтом (Рис. </w:t>
+      </w:r>
+      <w:r>
+        <w:rPr>
+          <w:rFonts w:ascii="Times New Roman" w:hAnsi="Times New Roman" w:cs="Times New Roman"/>
+          <w:sz w:val="28"/>
+          <w:szCs w:val="28"/>
+        </w:rPr>
+        <w:t>1.5.</w:t>
+      </w:r>
+      <w:r>
+        <w:rPr>
+          <w:rFonts w:ascii="Times New Roman" w:hAnsi="Times New Roman" w:cs="Times New Roman"/>
+          <w:sz w:val="28"/>
+          <w:szCs w:val="28"/>
+        </w:rPr>
+        <w:t>).</w:t>
+      </w:r>
+    </w:p>
+    <w:p>
+      <w:pPr>
+        <w:spacing w:after="0" w:line="288" w:lineRule="auto"/>
+        <w:ind w:firstLine="709"/>
+        <w:jc w:val="both"/>
+        <w:rPr>
+          <w:rFonts w:ascii="Times New Roman" w:hAnsi="Times New Roman" w:cs="Times New Roman"/>
+          <w:sz w:val="28"/>
+          <w:szCs w:val="28"/>
+        </w:rPr>
+      </w:pPr>
+    </w:p>
+    <w:p>
+      <w:pPr>
+        <w:spacing w:after="0" w:line="288" w:lineRule="auto"/>
+        <w:jc w:val="center"/>
+        <w:rPr>
+          <w:rFonts w:ascii="Times New Roman" w:hAnsi="Times New Roman" w:cs="Times New Roman"/>
+          <w:sz w:val="28"/>
+          <w:szCs w:val="28"/>
+        </w:rPr>
+      </w:pPr>
+      <w:r>
+        <w:rPr>
+          <w:rFonts w:ascii="Times New Roman" w:hAnsi="Times New Roman" w:cs="Times New Roman"/>
+          <w:noProof/>
+          <w:sz w:val="28"/>
+          <w:szCs w:val="28"/>
+          <w:lang w:eastAsia="ru-RU"/>
         </w:rPr>
         <w:lastRenderedPageBreak/>
-        <w:t>пользователю в списке выдачи поисковых систем (Рис. 1), а слова, или словосочетания, будут выделены жирным шрифтом (Рис. 2).</w:t>
-      </w:r>
-    </w:p>
-    <w:p>
-      <w:pPr>
-        <w:spacing w:after="0" w:line="288" w:lineRule="auto"/>
-        <w:ind w:firstLine="709"/>
-        <w:jc w:val="both"/>
-        <w:rPr>
-          <w:rFonts w:ascii="Times New Roman" w:hAnsi="Times New Roman" w:cs="Times New Roman"/>
-          <w:sz w:val="28"/>
-          <w:szCs w:val="28"/>
-        </w:rPr>
-      </w:pPr>
-    </w:p>
-    <w:p>
-      <w:pPr>
-        <w:spacing w:after="0" w:line="288" w:lineRule="auto"/>
-        <w:jc w:val="center"/>
-        <w:rPr>
-          <w:rFonts w:ascii="Times New Roman" w:hAnsi="Times New Roman" w:cs="Times New Roman"/>
-          <w:sz w:val="28"/>
-          <w:szCs w:val="28"/>
-        </w:rPr>
-      </w:pPr>
-      <w:r>
-        <w:rPr>
-          <w:rFonts w:ascii="Times New Roman" w:hAnsi="Times New Roman" w:cs="Times New Roman"/>
-          <w:noProof/>
-          <w:sz w:val="28"/>
-          <w:szCs w:val="28"/>
-          <w:lang w:eastAsia="ru-RU"/>
-        </w:rPr>
         <w:drawing>
-          <wp:inline distT="0" distB="0" distL="0" distR="0">
+          <wp:inline distT="0" distB="0" distL="0" distR="0" wp14:anchorId="787C29DD" wp14:editId="4E5F0476">
             <wp:extent cx="5760720" cy="2668270"/>
             <wp:effectExtent l="0" t="0" r="0" b="0"/>
             <wp:docPr id="4" name="Рисунок 4"/>
@@ -5684,7 +5804,7 @@
                     <a:blip r:embed="rId8" cstate="print">
                       <a:extLst>
                         <a:ext uri="{28A0092B-C50C-407E-A947-70E740481C1C}">
-                          <a14:useLocalDpi xmlns="" xmlns:wpc="http://schemas.microsoft.com/office/word/2010/wordprocessingCanvas" xmlns:cx="http://schemas.microsoft.com/office/drawing/2014/chartex" xmlns:cx1="http://schemas.microsoft.com/office/drawing/2015/9/8/chartex" xmlns:cx2="http://schemas.microsoft.com/office/drawing/2015/10/21/chartex" xmlns:cx3="http://schemas.microsoft.com/office/drawing/2016/5/9/chartex" xmlns:cx4="http://schemas.microsoft.com/office/drawing/2016/5/10/chartex" xmlns:cx5="http://schemas.microsoft.com/office/drawing/2016/5/11/chartex" xmlns:cx6="http://schemas.microsoft.com/office/drawing/2016/5/12/chartex" xmlns:cx7="http://schemas.microsoft.com/office/drawing/2016/5/13/chartex" xmlns:cx8="http://schemas.microsoft.com/office/drawing/2016/5/14/chartex" xmlns:mc="http://schemas.openxmlformats.org/markup-compatibility/2006" xmlns:aink="http://schemas.microsoft.com/office/drawing/2016/ink" xmlns:am3d="http://schemas.microsoft.com/office/drawing/2017/model3d" xmlns:o="urn:schemas-microsoft-com:office:office" xmlns:oel="http://schemas.microsoft.com/office/2019/extlst" xmlns:v="urn:schemas-microsoft-com:vml" xmlns:wp14="http://schemas.microsoft.com/office/word/2010/wordprocessingDrawing" xmlns:w10="urn:schemas-microsoft-com:office:word" xmlns:w="http://schemas.openxmlformats.org/wordprocessingml/2006/main" xmlns:w14="http://schemas.microsoft.com/office/word/2010/wordml" xmlns:w15="http://schemas.microsoft.com/office/word/2012/wordml" xmlns:w16cex="http://schemas.microsoft.com/office/word/2018/wordml/cex" xmlns:w16cid="http://schemas.microsoft.com/office/word/2016/wordml/cid" xmlns:w16="http://schemas.microsoft.com/office/word/2018/wordml" xmlns:w16sdtdh="http://schemas.microsoft.com/office/word/2020/wordml/sdtdatahash" xmlns:w16se="http://schemas.microsoft.com/office/word/2015/wordml/symex" xmlns:wpg="http://schemas.microsoft.com/office/word/2010/wordprocessingGroup" xmlns:wpi="http://schemas.microsoft.com/office/word/2010/wordprocessingInk" xmlns:wps="http://schemas.microsoft.com/office/word/2010/wordprocessingShape" xmlns:a14="http://schemas.microsoft.com/office/drawing/2010/main" val="0"/>
+                          <a14:useLocalDpi xmlns:a14="http://schemas.microsoft.com/office/drawing/2010/main" val="0"/>
                         </a:ext>
                       </a:extLst>
                     </a:blip>
@@ -5729,7 +5849,23 @@
           <w:sz w:val="28"/>
           <w:szCs w:val="28"/>
         </w:rPr>
-        <w:t xml:space="preserve">Рис. 1. </w:t>
+        <w:t>Рис. 1</w:t>
+      </w:r>
+      <w:r>
+        <w:rPr>
+          <w:rFonts w:ascii="Times New Roman" w:hAnsi="Times New Roman" w:cs="Times New Roman"/>
+          <w:sz w:val="28"/>
+          <w:szCs w:val="28"/>
+        </w:rPr>
+        <w:t>.4</w:t>
+      </w:r>
+      <w:r>
+        <w:rPr>
+          <w:rFonts w:ascii="Times New Roman" w:hAnsi="Times New Roman" w:cs="Times New Roman"/>
+          <w:sz w:val="28"/>
+          <w:szCs w:val="28"/>
+        </w:rPr>
+        <w:t xml:space="preserve">. </w:t>
       </w:r>
       <w:r>
         <w:rPr>
@@ -5779,7 +5915,7 @@
           <w:lang w:eastAsia="ru-RU"/>
         </w:rPr>
         <w:drawing>
-          <wp:inline distT="0" distB="0" distL="0" distR="0">
+          <wp:inline distT="0" distB="0" distL="0" distR="0" wp14:anchorId="2E3B0267" wp14:editId="28D7F399">
             <wp:extent cx="4199860" cy="3487383"/>
             <wp:effectExtent l="0" t="0" r="0" b="0"/>
             <wp:docPr id="3" name="Рисунок 3"/>
@@ -5799,7 +5935,7 @@
                     <a:blip r:embed="rId9" cstate="print">
                       <a:extLst>
                         <a:ext uri="{28A0092B-C50C-407E-A947-70E740481C1C}">
-                          <a14:useLocalDpi xmlns="" xmlns:wpc="http://schemas.microsoft.com/office/word/2010/wordprocessingCanvas" xmlns:cx="http://schemas.microsoft.com/office/drawing/2014/chartex" xmlns:cx1="http://schemas.microsoft.com/office/drawing/2015/9/8/chartex" xmlns:cx2="http://schemas.microsoft.com/office/drawing/2015/10/21/chartex" xmlns:cx3="http://schemas.microsoft.com/office/drawing/2016/5/9/chartex" xmlns:cx4="http://schemas.microsoft.com/office/drawing/2016/5/10/chartex" xmlns:cx5="http://schemas.microsoft.com/office/drawing/2016/5/11/chartex" xmlns:cx6="http://schemas.microsoft.com/office/drawing/2016/5/12/chartex" xmlns:cx7="http://schemas.microsoft.com/office/drawing/2016/5/13/chartex" xmlns:cx8="http://schemas.microsoft.com/office/drawing/2016/5/14/chartex" xmlns:mc="http://schemas.openxmlformats.org/markup-compatibility/2006" xmlns:aink="http://schemas.microsoft.com/office/drawing/2016/ink" xmlns:am3d="http://schemas.microsoft.com/office/drawing/2017/model3d" xmlns:o="urn:schemas-microsoft-com:office:office" xmlns:oel="http://schemas.microsoft.com/office/2019/extlst" xmlns:v="urn:schemas-microsoft-com:vml" xmlns:wp14="http://schemas.microsoft.com/office/word/2010/wordprocessingDrawing" xmlns:w10="urn:schemas-microsoft-com:office:word" xmlns:w="http://schemas.openxmlformats.org/wordprocessingml/2006/main" xmlns:w14="http://schemas.microsoft.com/office/word/2010/wordml" xmlns:w15="http://schemas.microsoft.com/office/word/2012/wordml" xmlns:w16cex="http://schemas.microsoft.com/office/word/2018/wordml/cex" xmlns:w16cid="http://schemas.microsoft.com/office/word/2016/wordml/cid" xmlns:w16="http://schemas.microsoft.com/office/word/2018/wordml" xmlns:w16sdtdh="http://schemas.microsoft.com/office/word/2020/wordml/sdtdatahash" xmlns:w16se="http://schemas.microsoft.com/office/word/2015/wordml/symex" xmlns:wpg="http://schemas.microsoft.com/office/word/2010/wordprocessingGroup" xmlns:wpi="http://schemas.microsoft.com/office/word/2010/wordprocessingInk" xmlns:wps="http://schemas.microsoft.com/office/word/2010/wordprocessingShape" xmlns:a14="http://schemas.microsoft.com/office/drawing/2010/main" val="0"/>
+                          <a14:useLocalDpi xmlns:a14="http://schemas.microsoft.com/office/drawing/2010/main" val="0"/>
                         </a:ext>
                       </a:extLst>
                     </a:blip>
@@ -5844,7 +5980,23 @@
           <w:sz w:val="28"/>
           <w:szCs w:val="28"/>
         </w:rPr>
-        <w:t>Рис. 2. Список выдачи поисковой системы.</w:t>
+        <w:t xml:space="preserve">Рис. </w:t>
+      </w:r>
+      <w:r>
+        <w:rPr>
+          <w:rFonts w:ascii="Times New Roman" w:hAnsi="Times New Roman" w:cs="Times New Roman"/>
+          <w:sz w:val="28"/>
+          <w:szCs w:val="28"/>
+        </w:rPr>
+        <w:t>1.5</w:t>
+      </w:r>
+      <w:r>
+        <w:rPr>
+          <w:rFonts w:ascii="Times New Roman" w:hAnsi="Times New Roman" w:cs="Times New Roman"/>
+          <w:sz w:val="28"/>
+          <w:szCs w:val="28"/>
+        </w:rPr>
+        <w:t>. Список выдачи поисковой системы.</w:t>
       </w:r>
     </w:p>
     <w:p>
@@ -5896,8 +6048,16 @@
           <w:sz w:val="28"/>
           <w:szCs w:val="28"/>
         </w:rPr>
+        <w:t xml:space="preserve">Внешняя белая оптимизация представляет собой добавление веб-ресурса в базы поисковых систем. Этот способ помогает поисковым </w:t>
+      </w:r>
+      <w:r>
+        <w:rPr>
+          <w:rFonts w:ascii="Times New Roman" w:hAnsi="Times New Roman" w:cs="Times New Roman"/>
+          <w:sz w:val="28"/>
+          <w:szCs w:val="28"/>
+        </w:rPr>
         <w:lastRenderedPageBreak/>
-        <w:t>Внешняя белая оптимизация представляет собой добавление веб-ресурса в базы поисковых систем. Этот способ помогает поисковым роботам проверять данный веб-ресурс и добавлять его в результаты выдачи.</w:t>
+        <w:t>роботам проверять данный веб-ресурс и добавлять его в результаты выдачи.</w:t>
       </w:r>
     </w:p>
     <w:p>
@@ -6340,36 +6500,8 @@
           <w:sz w:val="28"/>
           <w:szCs w:val="28"/>
         </w:rPr>
-        <w:lastRenderedPageBreak/>
-        <w:t xml:space="preserve">В случае обнаружения поисковыми роботами вышеуказанных действий, веб-ресурс может быть </w:t>
-      </w:r>
-      <w:proofErr w:type="gramStart"/>
-      <w:r>
-        <w:rPr>
-          <w:rFonts w:ascii="Times New Roman" w:hAnsi="Times New Roman" w:cs="Times New Roman"/>
-          <w:sz w:val="28"/>
-          <w:szCs w:val="28"/>
-        </w:rPr>
-        <w:t>исключен</w:t>
-      </w:r>
-      <w:proofErr w:type="gramEnd"/>
-      <w:r>
-        <w:rPr>
-          <w:rFonts w:ascii="Times New Roman" w:hAnsi="Times New Roman" w:cs="Times New Roman"/>
-          <w:sz w:val="28"/>
-          <w:szCs w:val="28"/>
-        </w:rPr>
-        <w:t xml:space="preserve"> из результатов поиска.</w:t>
-      </w:r>
-    </w:p>
-    <w:p>
-      <w:pPr>
-        <w:rPr>
-          <w:rFonts w:ascii="Times New Roman" w:hAnsi="Times New Roman" w:cs="Times New Roman"/>
-          <w:sz w:val="28"/>
-          <w:szCs w:val="28"/>
-        </w:rPr>
-      </w:pPr>
+        <w:t>В случае обнаружения поисковыми роботами вышеуказанных действий, веб-ресурс может быть исключен из результатов поиска.</w:t>
+      </w:r>
       <w:r>
         <w:rPr>
           <w:rFonts w:ascii="Times New Roman" w:hAnsi="Times New Roman" w:cs="Times New Roman"/>
@@ -6391,7 +6523,7 @@
           <w:szCs w:val="28"/>
         </w:rPr>
       </w:pPr>
-      <w:bookmarkStart w:id="6" w:name="_Toc126282327"/>
+      <w:bookmarkStart w:id="7" w:name="_Toc126318242"/>
       <w:r>
         <w:rPr>
           <w:rFonts w:ascii="Times New Roman" w:hAnsi="Times New Roman" w:cs="Times New Roman"/>
@@ -6413,19 +6545,574 @@
         </w:rPr>
         <w:t>Математические методы и модели оценки эффективности</w:t>
       </w:r>
-      <w:bookmarkEnd w:id="6"/>
-    </w:p>
-    <w:p>
-      <w:pPr>
-        <w:spacing w:after="0" w:line="288" w:lineRule="auto"/>
-        <w:ind w:firstLine="709"/>
-        <w:jc w:val="both"/>
-        <w:rPr>
-          <w:rFonts w:ascii="Times New Roman" w:hAnsi="Times New Roman" w:cs="Times New Roman"/>
-          <w:sz w:val="28"/>
-          <w:szCs w:val="28"/>
-        </w:rPr>
-      </w:pPr>
+      <w:bookmarkEnd w:id="7"/>
+    </w:p>
+    <w:p>
+      <w:pPr>
+        <w:spacing w:after="0" w:line="288" w:lineRule="auto"/>
+        <w:ind w:firstLine="709"/>
+        <w:jc w:val="both"/>
+        <w:rPr>
+          <w:rFonts w:ascii="Times New Roman" w:hAnsi="Times New Roman" w:cs="Times New Roman"/>
+          <w:sz w:val="28"/>
+          <w:szCs w:val="28"/>
+        </w:rPr>
+      </w:pPr>
+    </w:p>
+    <w:p>
+      <w:pPr>
+        <w:spacing w:after="0" w:line="288" w:lineRule="auto"/>
+        <w:ind w:firstLine="709"/>
+        <w:jc w:val="both"/>
+        <w:rPr>
+          <w:rFonts w:ascii="Times New Roman" w:hAnsi="Times New Roman" w:cs="Times New Roman"/>
+          <w:sz w:val="28"/>
+          <w:szCs w:val="28"/>
+        </w:rPr>
+      </w:pPr>
+      <w:r>
+        <w:rPr>
+          <w:rFonts w:ascii="Times New Roman" w:hAnsi="Times New Roman" w:cs="Times New Roman"/>
+          <w:sz w:val="28"/>
+          <w:szCs w:val="28"/>
+        </w:rPr>
+        <w:t>Математическ</w:t>
+      </w:r>
+      <w:r>
+        <w:rPr>
+          <w:rFonts w:ascii="Times New Roman" w:hAnsi="Times New Roman" w:cs="Times New Roman"/>
+          <w:sz w:val="28"/>
+          <w:szCs w:val="28"/>
+        </w:rPr>
+        <w:t>ая</w:t>
+      </w:r>
+      <w:r>
+        <w:rPr>
+          <w:rFonts w:ascii="Times New Roman" w:hAnsi="Times New Roman" w:cs="Times New Roman"/>
+          <w:sz w:val="28"/>
+          <w:szCs w:val="28"/>
+        </w:rPr>
+        <w:t xml:space="preserve"> модел</w:t>
+      </w:r>
+      <w:r>
+        <w:rPr>
+          <w:rFonts w:ascii="Times New Roman" w:hAnsi="Times New Roman" w:cs="Times New Roman"/>
+          <w:sz w:val="28"/>
+          <w:szCs w:val="28"/>
+        </w:rPr>
+        <w:t>ь</w:t>
+      </w:r>
+      <w:r>
+        <w:rPr>
+          <w:rFonts w:ascii="Times New Roman" w:hAnsi="Times New Roman" w:cs="Times New Roman"/>
+          <w:sz w:val="28"/>
+          <w:szCs w:val="28"/>
+        </w:rPr>
+        <w:t xml:space="preserve"> </w:t>
+      </w:r>
+      <w:r>
+        <w:rPr>
+          <w:rFonts w:ascii="Times New Roman" w:hAnsi="Times New Roman" w:cs="Times New Roman"/>
+          <w:sz w:val="28"/>
+          <w:szCs w:val="28"/>
+        </w:rPr>
+        <w:t>– э</w:t>
+      </w:r>
+      <w:r>
+        <w:rPr>
+          <w:rFonts w:ascii="Times New Roman" w:hAnsi="Times New Roman" w:cs="Times New Roman"/>
+          <w:sz w:val="28"/>
+          <w:szCs w:val="28"/>
+        </w:rPr>
+        <w:t>то эффективн</w:t>
+      </w:r>
+      <w:r>
+        <w:rPr>
+          <w:rFonts w:ascii="Times New Roman" w:hAnsi="Times New Roman" w:cs="Times New Roman"/>
+          <w:sz w:val="28"/>
+          <w:szCs w:val="28"/>
+        </w:rPr>
+        <w:t>ое</w:t>
+      </w:r>
+      <w:r>
+        <w:rPr>
+          <w:rFonts w:ascii="Times New Roman" w:hAnsi="Times New Roman" w:cs="Times New Roman"/>
+          <w:sz w:val="28"/>
+          <w:szCs w:val="28"/>
+        </w:rPr>
+        <w:t xml:space="preserve"> средств</w:t>
+      </w:r>
+      <w:r>
+        <w:rPr>
+          <w:rFonts w:ascii="Times New Roman" w:hAnsi="Times New Roman" w:cs="Times New Roman"/>
+          <w:sz w:val="28"/>
+          <w:szCs w:val="28"/>
+        </w:rPr>
+        <w:t>о</w:t>
+      </w:r>
+      <w:r>
+        <w:rPr>
+          <w:rFonts w:ascii="Times New Roman" w:hAnsi="Times New Roman" w:cs="Times New Roman"/>
+          <w:sz w:val="28"/>
+          <w:szCs w:val="28"/>
+        </w:rPr>
+        <w:t xml:space="preserve"> ответов, созданн</w:t>
+      </w:r>
+      <w:r>
+        <w:rPr>
+          <w:rFonts w:ascii="Times New Roman" w:hAnsi="Times New Roman" w:cs="Times New Roman"/>
+          <w:sz w:val="28"/>
+          <w:szCs w:val="28"/>
+        </w:rPr>
+        <w:t>о</w:t>
+      </w:r>
+      <w:r>
+        <w:rPr>
+          <w:rFonts w:ascii="Times New Roman" w:hAnsi="Times New Roman" w:cs="Times New Roman"/>
+          <w:sz w:val="28"/>
+          <w:szCs w:val="28"/>
+        </w:rPr>
+        <w:t>е людьми для решения проблем реального мира.</w:t>
+      </w:r>
+    </w:p>
+    <w:p>
+      <w:pPr>
+        <w:spacing w:after="0" w:line="288" w:lineRule="auto"/>
+        <w:ind w:firstLine="709"/>
+        <w:jc w:val="both"/>
+        <w:rPr>
+          <w:rFonts w:ascii="Times New Roman" w:hAnsi="Times New Roman" w:cs="Times New Roman"/>
+          <w:sz w:val="28"/>
+          <w:szCs w:val="28"/>
+        </w:rPr>
+      </w:pPr>
+      <w:r>
+        <w:rPr>
+          <w:rFonts w:ascii="Times New Roman" w:hAnsi="Times New Roman" w:cs="Times New Roman"/>
+          <w:sz w:val="28"/>
+          <w:szCs w:val="28"/>
+        </w:rPr>
+        <w:t xml:space="preserve">Суть математической модели </w:t>
+      </w:r>
+      <w:r>
+        <w:rPr>
+          <w:rFonts w:ascii="Times New Roman" w:hAnsi="Times New Roman" w:cs="Times New Roman"/>
+          <w:sz w:val="28"/>
+          <w:szCs w:val="28"/>
+        </w:rPr>
+        <w:t>–</w:t>
+      </w:r>
+      <w:r>
+        <w:rPr>
+          <w:rFonts w:ascii="Times New Roman" w:hAnsi="Times New Roman" w:cs="Times New Roman"/>
+          <w:sz w:val="28"/>
+          <w:szCs w:val="28"/>
+        </w:rPr>
+        <w:t xml:space="preserve"> </w:t>
+      </w:r>
+      <w:r>
+        <w:rPr>
+          <w:rFonts w:ascii="Times New Roman" w:hAnsi="Times New Roman" w:cs="Times New Roman"/>
+          <w:sz w:val="28"/>
+          <w:szCs w:val="28"/>
+        </w:rPr>
+        <w:t>это динамическое моделирование, а не фиксированный способ мышления</w:t>
+      </w:r>
+      <w:r>
+        <w:rPr>
+          <w:rFonts w:ascii="Times New Roman" w:hAnsi="Times New Roman" w:cs="Times New Roman"/>
+          <w:sz w:val="28"/>
+          <w:szCs w:val="28"/>
+        </w:rPr>
+        <w:t xml:space="preserve"> с </w:t>
+      </w:r>
+      <w:r>
+        <w:rPr>
+          <w:rFonts w:ascii="Times New Roman" w:hAnsi="Times New Roman" w:cs="Times New Roman"/>
+          <w:sz w:val="28"/>
+          <w:szCs w:val="28"/>
+        </w:rPr>
+        <w:t>использование</w:t>
+      </w:r>
+      <w:r>
+        <w:rPr>
+          <w:rFonts w:ascii="Times New Roman" w:hAnsi="Times New Roman" w:cs="Times New Roman"/>
+          <w:sz w:val="28"/>
+          <w:szCs w:val="28"/>
+        </w:rPr>
+        <w:t>м</w:t>
+      </w:r>
+      <w:r>
+        <w:rPr>
+          <w:rFonts w:ascii="Times New Roman" w:hAnsi="Times New Roman" w:cs="Times New Roman"/>
+          <w:sz w:val="28"/>
+          <w:szCs w:val="28"/>
+        </w:rPr>
+        <w:t xml:space="preserve"> математических символов, формул, языков, графиков и т.д. для абстрагирования, обобщения и описания сути проблемы, </w:t>
+      </w:r>
+      <w:r>
+        <w:rPr>
+          <w:rFonts w:ascii="Times New Roman" w:hAnsi="Times New Roman" w:cs="Times New Roman"/>
+          <w:sz w:val="28"/>
+          <w:szCs w:val="28"/>
+        </w:rPr>
+        <w:t>направленные на</w:t>
+      </w:r>
+      <w:r>
+        <w:rPr>
+          <w:rFonts w:ascii="Times New Roman" w:hAnsi="Times New Roman" w:cs="Times New Roman"/>
+          <w:sz w:val="28"/>
+          <w:szCs w:val="28"/>
+        </w:rPr>
+        <w:t xml:space="preserve"> объясн</w:t>
+      </w:r>
+      <w:r>
+        <w:rPr>
+          <w:rFonts w:ascii="Times New Roman" w:hAnsi="Times New Roman" w:cs="Times New Roman"/>
+          <w:sz w:val="28"/>
+          <w:szCs w:val="28"/>
+        </w:rPr>
+        <w:t>ение</w:t>
+      </w:r>
+      <w:r>
+        <w:rPr>
+          <w:rFonts w:ascii="Times New Roman" w:hAnsi="Times New Roman" w:cs="Times New Roman"/>
+          <w:sz w:val="28"/>
+          <w:szCs w:val="28"/>
+        </w:rPr>
+        <w:t xml:space="preserve"> некоторы</w:t>
+      </w:r>
+      <w:r>
+        <w:rPr>
+          <w:rFonts w:ascii="Times New Roman" w:hAnsi="Times New Roman" w:cs="Times New Roman"/>
+          <w:sz w:val="28"/>
+          <w:szCs w:val="28"/>
+        </w:rPr>
+        <w:t>х</w:t>
+      </w:r>
+      <w:r>
+        <w:rPr>
+          <w:rFonts w:ascii="Times New Roman" w:hAnsi="Times New Roman" w:cs="Times New Roman"/>
+          <w:sz w:val="28"/>
+          <w:szCs w:val="28"/>
+        </w:rPr>
+        <w:t xml:space="preserve"> объективны</w:t>
+      </w:r>
+      <w:r>
+        <w:rPr>
+          <w:rFonts w:ascii="Times New Roman" w:hAnsi="Times New Roman" w:cs="Times New Roman"/>
+          <w:sz w:val="28"/>
+          <w:szCs w:val="28"/>
+        </w:rPr>
+        <w:t>х</w:t>
+      </w:r>
+      <w:r>
+        <w:rPr>
+          <w:rFonts w:ascii="Times New Roman" w:hAnsi="Times New Roman" w:cs="Times New Roman"/>
+          <w:sz w:val="28"/>
+          <w:szCs w:val="28"/>
+        </w:rPr>
+        <w:t xml:space="preserve"> явлени</w:t>
+      </w:r>
+      <w:r>
+        <w:rPr>
+          <w:rFonts w:ascii="Times New Roman" w:hAnsi="Times New Roman" w:cs="Times New Roman"/>
+          <w:sz w:val="28"/>
+          <w:szCs w:val="28"/>
+        </w:rPr>
+        <w:t>й</w:t>
+      </w:r>
+      <w:r>
+        <w:rPr>
+          <w:rFonts w:ascii="Times New Roman" w:hAnsi="Times New Roman" w:cs="Times New Roman"/>
+          <w:sz w:val="28"/>
+          <w:szCs w:val="28"/>
+        </w:rPr>
+        <w:t xml:space="preserve"> и закон</w:t>
+      </w:r>
+      <w:r>
+        <w:rPr>
+          <w:rFonts w:ascii="Times New Roman" w:hAnsi="Times New Roman" w:cs="Times New Roman"/>
+          <w:sz w:val="28"/>
+          <w:szCs w:val="28"/>
+        </w:rPr>
+        <w:t>ов</w:t>
+      </w:r>
+      <w:r>
+        <w:rPr>
+          <w:rFonts w:ascii="Times New Roman" w:hAnsi="Times New Roman" w:cs="Times New Roman"/>
+          <w:sz w:val="28"/>
+          <w:szCs w:val="28"/>
+        </w:rPr>
+        <w:t xml:space="preserve"> развития в жизни.</w:t>
+      </w:r>
+      <w:r>
+        <w:rPr>
+          <w:rFonts w:ascii="Times New Roman" w:hAnsi="Times New Roman" w:cs="Times New Roman"/>
+          <w:sz w:val="28"/>
+          <w:szCs w:val="28"/>
+        </w:rPr>
+        <w:t xml:space="preserve"> </w:t>
+      </w:r>
+      <w:r>
+        <w:rPr>
+          <w:rFonts w:ascii="Times New Roman" w:hAnsi="Times New Roman" w:cs="Times New Roman"/>
+          <w:sz w:val="28"/>
+          <w:szCs w:val="28"/>
+        </w:rPr>
+        <w:t xml:space="preserve">Математическое моделирование требует от </w:t>
+      </w:r>
+      <w:r>
+        <w:rPr>
+          <w:rFonts w:ascii="Times New Roman" w:hAnsi="Times New Roman" w:cs="Times New Roman"/>
+          <w:sz w:val="28"/>
+          <w:szCs w:val="28"/>
+        </w:rPr>
+        <w:t>человека</w:t>
+      </w:r>
+      <w:r>
+        <w:rPr>
+          <w:rFonts w:ascii="Times New Roman" w:hAnsi="Times New Roman" w:cs="Times New Roman"/>
+          <w:sz w:val="28"/>
+          <w:szCs w:val="28"/>
+        </w:rPr>
+        <w:t xml:space="preserve"> гибкого использования соответствующих знаний математики, а также тщательного наблюдения и анализа реальных проблем в </w:t>
+      </w:r>
+      <w:r>
+        <w:rPr>
+          <w:rFonts w:ascii="Times New Roman" w:hAnsi="Times New Roman" w:cs="Times New Roman"/>
+          <w:sz w:val="28"/>
+          <w:szCs w:val="28"/>
+        </w:rPr>
+        <w:t>той или иной области</w:t>
+      </w:r>
+      <w:r>
+        <w:rPr>
+          <w:rFonts w:ascii="Times New Roman" w:hAnsi="Times New Roman" w:cs="Times New Roman"/>
+          <w:sz w:val="28"/>
+          <w:szCs w:val="28"/>
+        </w:rPr>
+        <w:t>, абстрагирования от проблем</w:t>
+      </w:r>
+      <w:r>
+        <w:rPr>
+          <w:rFonts w:ascii="Times New Roman" w:hAnsi="Times New Roman" w:cs="Times New Roman"/>
+          <w:sz w:val="28"/>
+          <w:szCs w:val="28"/>
+        </w:rPr>
+        <w:t>, а также</w:t>
+      </w:r>
+      <w:r>
+        <w:rPr>
+          <w:rFonts w:ascii="Times New Roman" w:hAnsi="Times New Roman" w:cs="Times New Roman"/>
+          <w:sz w:val="28"/>
+          <w:szCs w:val="28"/>
+        </w:rPr>
+        <w:t xml:space="preserve"> извлечения математической модели, что и называется математическим моделированием.</w:t>
+      </w:r>
+    </w:p>
+    <w:p>
+      <w:pPr>
+        <w:spacing w:after="0" w:line="288" w:lineRule="auto"/>
+        <w:ind w:firstLine="709"/>
+        <w:jc w:val="both"/>
+        <w:rPr>
+          <w:rFonts w:ascii="Times New Roman" w:hAnsi="Times New Roman" w:cs="Times New Roman"/>
+          <w:sz w:val="28"/>
+          <w:szCs w:val="28"/>
+        </w:rPr>
+      </w:pPr>
+      <w:r>
+        <w:rPr>
+          <w:rFonts w:ascii="Times New Roman" w:hAnsi="Times New Roman" w:cs="Times New Roman"/>
+          <w:sz w:val="28"/>
+          <w:szCs w:val="28"/>
+        </w:rPr>
+        <w:t xml:space="preserve">Процесс математического моделирования </w:t>
+      </w:r>
+      <w:r>
+        <w:rPr>
+          <w:rFonts w:ascii="Times New Roman" w:hAnsi="Times New Roman" w:cs="Times New Roman"/>
+          <w:sz w:val="28"/>
+          <w:szCs w:val="28"/>
+        </w:rPr>
+        <w:t>– э</w:t>
+      </w:r>
+      <w:r>
+        <w:rPr>
+          <w:rFonts w:ascii="Times New Roman" w:hAnsi="Times New Roman" w:cs="Times New Roman"/>
+          <w:sz w:val="28"/>
+          <w:szCs w:val="28"/>
+        </w:rPr>
+        <w:t>то представление способа мышления от абстракции к образности, которое реализуется в реальном процессе моделирования с помощью цифр, букв и соответствий. В процессе математического моделирования</w:t>
+      </w:r>
+      <w:r>
+        <w:rPr>
+          <w:rFonts w:ascii="Times New Roman" w:hAnsi="Times New Roman" w:cs="Times New Roman"/>
+          <w:sz w:val="28"/>
+          <w:szCs w:val="28"/>
+        </w:rPr>
+        <w:t>,</w:t>
+      </w:r>
+      <w:r>
+        <w:rPr>
+          <w:rFonts w:ascii="Times New Roman" w:hAnsi="Times New Roman" w:cs="Times New Roman"/>
+          <w:sz w:val="28"/>
+          <w:szCs w:val="28"/>
+        </w:rPr>
+        <w:t xml:space="preserve"> и решения с его помощью практических задач</w:t>
+      </w:r>
+      <w:r>
+        <w:rPr>
+          <w:rFonts w:ascii="Times New Roman" w:hAnsi="Times New Roman" w:cs="Times New Roman"/>
+          <w:sz w:val="28"/>
+          <w:szCs w:val="28"/>
+        </w:rPr>
+        <w:t>,</w:t>
+      </w:r>
+      <w:r>
+        <w:rPr>
+          <w:rFonts w:ascii="Times New Roman" w:hAnsi="Times New Roman" w:cs="Times New Roman"/>
+          <w:sz w:val="28"/>
+          <w:szCs w:val="28"/>
+        </w:rPr>
+        <w:t xml:space="preserve"> существует разделение уровней и иерархические требования, основная блок-схема которых представлена на </w:t>
+      </w:r>
+      <w:r>
+        <w:rPr>
+          <w:rFonts w:ascii="Times New Roman" w:hAnsi="Times New Roman" w:cs="Times New Roman"/>
+          <w:sz w:val="28"/>
+          <w:szCs w:val="28"/>
+        </w:rPr>
+        <w:t>Рис. 2.1</w:t>
+      </w:r>
+      <w:r>
+        <w:rPr>
+          <w:rFonts w:ascii="Times New Roman" w:hAnsi="Times New Roman" w:cs="Times New Roman"/>
+          <w:sz w:val="28"/>
+          <w:szCs w:val="28"/>
+        </w:rPr>
+        <w:t>.</w:t>
+      </w:r>
+    </w:p>
+    <w:p>
+      <w:pPr>
+        <w:spacing w:after="0" w:line="288" w:lineRule="auto"/>
+        <w:ind w:firstLine="709"/>
+        <w:jc w:val="both"/>
+        <w:rPr>
+          <w:rFonts w:ascii="Times New Roman" w:hAnsi="Times New Roman" w:cs="Times New Roman"/>
+          <w:sz w:val="28"/>
+          <w:szCs w:val="28"/>
+        </w:rPr>
+      </w:pPr>
+    </w:p>
+    <w:p>
+      <w:pPr>
+        <w:spacing w:after="0" w:line="288" w:lineRule="auto"/>
+        <w:ind w:firstLine="709"/>
+        <w:jc w:val="center"/>
+        <w:rPr>
+          <w:rFonts w:ascii="Times New Roman" w:hAnsi="Times New Roman" w:cs="Times New Roman"/>
+          <w:sz w:val="28"/>
+          <w:szCs w:val="28"/>
+        </w:rPr>
+      </w:pPr>
+      <w:r>
+        <w:rPr>
+          <w:noProof/>
+        </w:rPr>
+        <w:lastRenderedPageBreak/>
+        <w:drawing>
+          <wp:inline distT="0" distB="0" distL="0" distR="0" wp14:anchorId="099D96CF" wp14:editId="2EA7B225">
+            <wp:extent cx="3232298" cy="4213275"/>
+            <wp:effectExtent l="0" t="0" r="0" b="0"/>
+            <wp:docPr id="1" name="Рисунок 1"/>
+            <wp:cNvGraphicFramePr>
+              <a:graphicFrameLocks xmlns:a="http://schemas.openxmlformats.org/drawingml/2006/main" noChangeAspect="1"/>
+            </wp:cNvGraphicFramePr>
+            <a:graphic xmlns:a="http://schemas.openxmlformats.org/drawingml/2006/main">
+              <a:graphicData uri="http://schemas.openxmlformats.org/drawingml/2006/picture">
+                <pic:pic xmlns:pic="http://schemas.openxmlformats.org/drawingml/2006/picture">
+                  <pic:nvPicPr>
+                    <pic:cNvPr id="0" name="Picture 1"/>
+                    <pic:cNvPicPr>
+                      <a:picLocks noChangeAspect="1" noChangeArrowheads="1"/>
+                    </pic:cNvPicPr>
+                  </pic:nvPicPr>
+                  <pic:blipFill>
+                    <a:blip r:embed="rId10">
+                      <a:extLst>
+                        <a:ext uri="{28A0092B-C50C-407E-A947-70E740481C1C}">
+                          <a14:useLocalDpi xmlns:a14="http://schemas.microsoft.com/office/drawing/2010/main" val="0"/>
+                        </a:ext>
+                      </a:extLst>
+                    </a:blip>
+                    <a:srcRect/>
+                    <a:stretch>
+                      <a:fillRect/>
+                    </a:stretch>
+                  </pic:blipFill>
+                  <pic:spPr bwMode="auto">
+                    <a:xfrm>
+                      <a:off x="0" y="0"/>
+                      <a:ext cx="3242624" cy="4226735"/>
+                    </a:xfrm>
+                    <a:prstGeom prst="rect">
+                      <a:avLst/>
+                    </a:prstGeom>
+                    <a:noFill/>
+                    <a:ln>
+                      <a:noFill/>
+                    </a:ln>
+                  </pic:spPr>
+                </pic:pic>
+              </a:graphicData>
+            </a:graphic>
+          </wp:inline>
+        </w:drawing>
+      </w:r>
+    </w:p>
+    <w:p>
+      <w:pPr>
+        <w:spacing w:after="0" w:line="288" w:lineRule="auto"/>
+        <w:ind w:firstLine="709"/>
+        <w:jc w:val="center"/>
+        <w:rPr>
+          <w:rFonts w:ascii="Times New Roman" w:hAnsi="Times New Roman" w:cs="Times New Roman"/>
+          <w:sz w:val="28"/>
+          <w:szCs w:val="28"/>
+        </w:rPr>
+      </w:pPr>
+      <w:r>
+        <w:rPr>
+          <w:rFonts w:ascii="Times New Roman" w:hAnsi="Times New Roman" w:cs="Times New Roman"/>
+          <w:sz w:val="28"/>
+          <w:szCs w:val="28"/>
+          <w:highlight w:val="red"/>
+        </w:rPr>
+        <w:t>*перерисовать на русском*</w:t>
+      </w:r>
+    </w:p>
+    <w:p>
+      <w:pPr>
+        <w:spacing w:after="0" w:line="288" w:lineRule="auto"/>
+        <w:ind w:firstLine="709"/>
+        <w:jc w:val="center"/>
+        <w:rPr>
+          <w:rFonts w:ascii="Times New Roman" w:hAnsi="Times New Roman" w:cs="Times New Roman"/>
+          <w:sz w:val="28"/>
+          <w:szCs w:val="28"/>
+        </w:rPr>
+      </w:pPr>
+      <w:r>
+        <w:rPr>
+          <w:rFonts w:ascii="Times New Roman" w:hAnsi="Times New Roman" w:cs="Times New Roman"/>
+          <w:sz w:val="28"/>
+          <w:szCs w:val="28"/>
+        </w:rPr>
+        <w:t>Рис. 2.1. Блок-схема иерархических требований.</w:t>
+      </w:r>
     </w:p>
     <w:p>
       <w:pPr>
@@ -6491,7 +7178,7 @@
           <w:color w:val="auto"/>
         </w:rPr>
       </w:pPr>
-      <w:bookmarkStart w:id="7" w:name="_Toc126282328"/>
+      <w:bookmarkStart w:id="8" w:name="_Toc126318243"/>
       <w:r>
         <w:rPr>
           <w:rFonts w:ascii="Times New Roman" w:hAnsi="Times New Roman" w:cs="Times New Roman"/>
@@ -6502,7 +7189,7 @@
         <w:lastRenderedPageBreak/>
         <w:t>3. Практическая часть</w:t>
       </w:r>
-      <w:bookmarkEnd w:id="7"/>
+      <w:bookmarkEnd w:id="8"/>
     </w:p>
     <w:p>
       <w:pPr>
@@ -6551,7 +7238,7 @@
           <w:color w:val="auto"/>
         </w:rPr>
       </w:pPr>
-      <w:bookmarkStart w:id="8" w:name="_Toc126282329"/>
+      <w:bookmarkStart w:id="9" w:name="_Toc126318244"/>
       <w:r>
         <w:rPr>
           <w:rFonts w:ascii="Times New Roman" w:hAnsi="Times New Roman" w:cs="Times New Roman"/>
@@ -6562,7 +7249,7 @@
         <w:lastRenderedPageBreak/>
         <w:t>Список литературы</w:t>
       </w:r>
-      <w:bookmarkEnd w:id="8"/>
+      <w:bookmarkEnd w:id="9"/>
     </w:p>
     <w:p>
       <w:pPr>
@@ -6629,7 +7316,7 @@
       </w:pPr>
     </w:p>
     <w:sectPr>
-      <w:footerReference w:type="default" r:id="rId10"/>
+      <w:footerReference w:type="default" r:id="rId11"/>
       <w:pgSz w:w="11906" w:h="16838"/>
       <w:pgMar w:top="1134" w:right="1133" w:bottom="1134" w:left="1701" w:header="708" w:footer="708" w:gutter="0"/>
       <w:cols w:space="708"/>
@@ -6640,7 +7327,7 @@
 </file>
 
 <file path=word/endnotes.xml><?xml version="1.0" encoding="utf-8"?>
-<w:endnotes xmlns:ve="http://schemas.openxmlformats.org/markup-compatibility/2006" xmlns:o="urn:schemas-microsoft-com:office:office" xmlns:r="http://schemas.openxmlformats.org/officeDocument/2006/relationships" xmlns:m="http://schemas.openxmlformats.org/officeDocument/2006/math" xmlns:v="urn:schemas-microsoft-com:vml" xmlns:wp="http://schemas.openxmlformats.org/drawingml/2006/wordprocessingDrawing" xmlns:w10="urn:schemas-microsoft-com:office:word" xmlns:w="http://schemas.openxmlformats.org/wordprocessingml/2006/main" xmlns:wne="http://schemas.microsoft.com/office/word/2006/wordml">
+<w:endnotes xmlns:wpc="http://schemas.microsoft.com/office/word/2010/wordprocessingCanvas" xmlns:cx="http://schemas.microsoft.com/office/drawing/2014/chartex" xmlns:cx1="http://schemas.microsoft.com/office/drawing/2015/9/8/chartex" xmlns:cx2="http://schemas.microsoft.com/office/drawing/2015/10/21/chartex" xmlns:cx3="http://schemas.microsoft.com/office/drawing/2016/5/9/chartex" xmlns:cx4="http://schemas.microsoft.com/office/drawing/2016/5/10/chartex" xmlns:cx5="http://schemas.microsoft.com/office/drawing/2016/5/11/chartex" xmlns:cx6="http://schemas.microsoft.com/office/drawing/2016/5/12/chartex" xmlns:cx7="http://schemas.microsoft.com/office/drawing/2016/5/13/chartex" xmlns:cx8="http://schemas.microsoft.com/office/drawing/2016/5/14/chartex" xmlns:mc="http://schemas.openxmlformats.org/markup-compatibility/2006" xmlns:aink="http://schemas.microsoft.com/office/drawing/2016/ink" xmlns:am3d="http://schemas.microsoft.com/office/drawing/2017/model3d" xmlns:o="urn:schemas-microsoft-com:office:office" xmlns:oel="http://schemas.microsoft.com/office/2019/extlst" xmlns:r="http://schemas.openxmlformats.org/officeDocument/2006/relationships" xmlns:m="http://schemas.openxmlformats.org/officeDocument/2006/math" xmlns:v="urn:schemas-microsoft-com:vml" xmlns:wp14="http://schemas.microsoft.com/office/word/2010/wordprocessingDrawing" xmlns:wp="http://schemas.openxmlformats.org/drawingml/2006/wordprocessingDrawing" xmlns:w10="urn:schemas-microsoft-com:office:word" xmlns:w="http://schemas.openxmlformats.org/wordprocessingml/2006/main" xmlns:w14="http://schemas.microsoft.com/office/word/2010/wordml" xmlns:w15="http://schemas.microsoft.com/office/word/2012/wordml" xmlns:w16cex="http://schemas.microsoft.com/office/word/2018/wordml/cex" xmlns:w16cid="http://schemas.microsoft.com/office/word/2016/wordml/cid" xmlns:w16="http://schemas.microsoft.com/office/word/2018/wordml" xmlns:w16sdtdh="http://schemas.microsoft.com/office/word/2020/wordml/sdtdatahash" xmlns:w16se="http://schemas.microsoft.com/office/word/2015/wordml/symex" xmlns:wpg="http://schemas.microsoft.com/office/word/2010/wordprocessingGroup" xmlns:wpi="http://schemas.microsoft.com/office/word/2010/wordprocessingInk" xmlns:wne="http://schemas.microsoft.com/office/word/2006/wordml" xmlns:wps="http://schemas.microsoft.com/office/word/2010/wordprocessingShape" mc:Ignorable="w14 w15 w16se w16cid w16 w16cex w16sdtdh wp14">
   <w:endnote w:type="separator" w:id="-1">
     <w:p>
       <w:pPr>
@@ -6665,7 +7352,7 @@
 </file>
 
 <file path=word/footer1.xml><?xml version="1.0" encoding="utf-8"?>
-<w:ftr xmlns:ve="http://schemas.openxmlformats.org/markup-compatibility/2006" xmlns:o="urn:schemas-microsoft-com:office:office" xmlns:r="http://schemas.openxmlformats.org/officeDocument/2006/relationships" xmlns:m="http://schemas.openxmlformats.org/officeDocument/2006/math" xmlns:v="urn:schemas-microsoft-com:vml" xmlns:wp="http://schemas.openxmlformats.org/drawingml/2006/wordprocessingDrawing" xmlns:w10="urn:schemas-microsoft-com:office:word" xmlns:w="http://schemas.openxmlformats.org/wordprocessingml/2006/main" xmlns:wne="http://schemas.microsoft.com/office/word/2006/wordml">
+<w:ftr xmlns:wpc="http://schemas.microsoft.com/office/word/2010/wordprocessingCanvas" xmlns:cx="http://schemas.microsoft.com/office/drawing/2014/chartex" xmlns:cx1="http://schemas.microsoft.com/office/drawing/2015/9/8/chartex" xmlns:cx2="http://schemas.microsoft.com/office/drawing/2015/10/21/chartex" xmlns:cx3="http://schemas.microsoft.com/office/drawing/2016/5/9/chartex" xmlns:cx4="http://schemas.microsoft.com/office/drawing/2016/5/10/chartex" xmlns:cx5="http://schemas.microsoft.com/office/drawing/2016/5/11/chartex" xmlns:cx6="http://schemas.microsoft.com/office/drawing/2016/5/12/chartex" xmlns:cx7="http://schemas.microsoft.com/office/drawing/2016/5/13/chartex" xmlns:cx8="http://schemas.microsoft.com/office/drawing/2016/5/14/chartex" xmlns:mc="http://schemas.openxmlformats.org/markup-compatibility/2006" xmlns:aink="http://schemas.microsoft.com/office/drawing/2016/ink" xmlns:am3d="http://schemas.microsoft.com/office/drawing/2017/model3d" xmlns:o="urn:schemas-microsoft-com:office:office" xmlns:oel="http://schemas.microsoft.com/office/2019/extlst" xmlns:r="http://schemas.openxmlformats.org/officeDocument/2006/relationships" xmlns:m="http://schemas.openxmlformats.org/officeDocument/2006/math" xmlns:v="urn:schemas-microsoft-com:vml" xmlns:wp14="http://schemas.microsoft.com/office/word/2010/wordprocessingDrawing" xmlns:wp="http://schemas.openxmlformats.org/drawingml/2006/wordprocessingDrawing" xmlns:w10="urn:schemas-microsoft-com:office:word" xmlns:w="http://schemas.openxmlformats.org/wordprocessingml/2006/main" xmlns:w14="http://schemas.microsoft.com/office/word/2010/wordml" xmlns:w15="http://schemas.microsoft.com/office/word/2012/wordml" xmlns:w16cex="http://schemas.microsoft.com/office/word/2018/wordml/cex" xmlns:w16cid="http://schemas.microsoft.com/office/word/2016/wordml/cid" xmlns:w16="http://schemas.microsoft.com/office/word/2018/wordml" xmlns:w16sdtdh="http://schemas.microsoft.com/office/word/2020/wordml/sdtdatahash" xmlns:w16se="http://schemas.microsoft.com/office/word/2015/wordml/symex" xmlns:wpg="http://schemas.microsoft.com/office/word/2010/wordprocessingGroup" xmlns:wpi="http://schemas.microsoft.com/office/word/2010/wordprocessingInk" xmlns:wne="http://schemas.microsoft.com/office/word/2006/wordml" xmlns:wps="http://schemas.microsoft.com/office/word/2010/wordprocessingShape" mc:Ignorable="w14 w15 w16se w16cid w16 w16cex w16sdtdh wp14">
   <w:sdt>
     <w:sdtPr>
       <w:rPr>
@@ -6738,7 +7425,7 @@
 </file>
 
 <file path=word/footnotes.xml><?xml version="1.0" encoding="utf-8"?>
-<w:footnotes xmlns:ve="http://schemas.openxmlformats.org/markup-compatibility/2006" xmlns:o="urn:schemas-microsoft-com:office:office" xmlns:r="http://schemas.openxmlformats.org/officeDocument/2006/relationships" xmlns:m="http://schemas.openxmlformats.org/officeDocument/2006/math" xmlns:v="urn:schemas-microsoft-com:vml" xmlns:wp="http://schemas.openxmlformats.org/drawingml/2006/wordprocessingDrawing" xmlns:w10="urn:schemas-microsoft-com:office:word" xmlns:w="http://schemas.openxmlformats.org/wordprocessingml/2006/main" xmlns:wne="http://schemas.microsoft.com/office/word/2006/wordml">
+<w:footnotes xmlns:wpc="http://schemas.microsoft.com/office/word/2010/wordprocessingCanvas" xmlns:cx="http://schemas.microsoft.com/office/drawing/2014/chartex" xmlns:cx1="http://schemas.microsoft.com/office/drawing/2015/9/8/chartex" xmlns:cx2="http://schemas.microsoft.com/office/drawing/2015/10/21/chartex" xmlns:cx3="http://schemas.microsoft.com/office/drawing/2016/5/9/chartex" xmlns:cx4="http://schemas.microsoft.com/office/drawing/2016/5/10/chartex" xmlns:cx5="http://schemas.microsoft.com/office/drawing/2016/5/11/chartex" xmlns:cx6="http://schemas.microsoft.com/office/drawing/2016/5/12/chartex" xmlns:cx7="http://schemas.microsoft.com/office/drawing/2016/5/13/chartex" xmlns:cx8="http://schemas.microsoft.com/office/drawing/2016/5/14/chartex" xmlns:mc="http://schemas.openxmlformats.org/markup-compatibility/2006" xmlns:aink="http://schemas.microsoft.com/office/drawing/2016/ink" xmlns:am3d="http://schemas.microsoft.com/office/drawing/2017/model3d" xmlns:o="urn:schemas-microsoft-com:office:office" xmlns:oel="http://schemas.microsoft.com/office/2019/extlst" xmlns:r="http://schemas.openxmlformats.org/officeDocument/2006/relationships" xmlns:m="http://schemas.openxmlformats.org/officeDocument/2006/math" xmlns:v="urn:schemas-microsoft-com:vml" xmlns:wp14="http://schemas.microsoft.com/office/word/2010/wordprocessingDrawing" xmlns:wp="http://schemas.openxmlformats.org/drawingml/2006/wordprocessingDrawing" xmlns:w10="urn:schemas-microsoft-com:office:word" xmlns:w="http://schemas.openxmlformats.org/wordprocessingml/2006/main" xmlns:w14="http://schemas.microsoft.com/office/word/2010/wordml" xmlns:w15="http://schemas.microsoft.com/office/word/2012/wordml" xmlns:w16cex="http://schemas.microsoft.com/office/word/2018/wordml/cex" xmlns:w16cid="http://schemas.microsoft.com/office/word/2016/wordml/cid" xmlns:w16="http://schemas.microsoft.com/office/word/2018/wordml" xmlns:w16sdtdh="http://schemas.microsoft.com/office/word/2020/wordml/sdtdatahash" xmlns:w16se="http://schemas.microsoft.com/office/word/2015/wordml/symex" xmlns:wpg="http://schemas.microsoft.com/office/word/2010/wordprocessingGroup" xmlns:wpi="http://schemas.microsoft.com/office/word/2010/wordprocessingInk" xmlns:wne="http://schemas.microsoft.com/office/word/2006/wordml" xmlns:wps="http://schemas.microsoft.com/office/word/2010/wordprocessingShape" mc:Ignorable="w14 w15 w16se w16cid w16 w16cex w16sdtdh wp14">
   <w:footnote w:type="separator" w:id="-1">
     <w:p>
       <w:pPr>
@@ -6763,8 +7450,8 @@
 </file>
 
 <file path=word/numbering.xml><?xml version="1.0" encoding="utf-8"?>
-<w:numbering xmlns:ve="http://schemas.openxmlformats.org/markup-compatibility/2006" xmlns:o="urn:schemas-microsoft-com:office:office" xmlns:r="http://schemas.openxmlformats.org/officeDocument/2006/relationships" xmlns:m="http://schemas.openxmlformats.org/officeDocument/2006/math" xmlns:v="urn:schemas-microsoft-com:vml" xmlns:wp="http://schemas.openxmlformats.org/drawingml/2006/wordprocessingDrawing" xmlns:w10="urn:schemas-microsoft-com:office:word" xmlns:w="http://schemas.openxmlformats.org/wordprocessingml/2006/main" xmlns:wne="http://schemas.microsoft.com/office/word/2006/wordml">
-  <w:abstractNum w:abstractNumId="0">
+<w:numbering xmlns:wpc="http://schemas.microsoft.com/office/word/2010/wordprocessingCanvas" xmlns:cx="http://schemas.microsoft.com/office/drawing/2014/chartex" xmlns:cx1="http://schemas.microsoft.com/office/drawing/2015/9/8/chartex" xmlns:cx2="http://schemas.microsoft.com/office/drawing/2015/10/21/chartex" xmlns:cx3="http://schemas.microsoft.com/office/drawing/2016/5/9/chartex" xmlns:cx4="http://schemas.microsoft.com/office/drawing/2016/5/10/chartex" xmlns:cx5="http://schemas.microsoft.com/office/drawing/2016/5/11/chartex" xmlns:cx6="http://schemas.microsoft.com/office/drawing/2016/5/12/chartex" xmlns:cx7="http://schemas.microsoft.com/office/drawing/2016/5/13/chartex" xmlns:cx8="http://schemas.microsoft.com/office/drawing/2016/5/14/chartex" xmlns:mc="http://schemas.openxmlformats.org/markup-compatibility/2006" xmlns:aink="http://schemas.microsoft.com/office/drawing/2016/ink" xmlns:am3d="http://schemas.microsoft.com/office/drawing/2017/model3d" xmlns:o="urn:schemas-microsoft-com:office:office" xmlns:oel="http://schemas.microsoft.com/office/2019/extlst" xmlns:r="http://schemas.openxmlformats.org/officeDocument/2006/relationships" xmlns:m="http://schemas.openxmlformats.org/officeDocument/2006/math" xmlns:v="urn:schemas-microsoft-com:vml" xmlns:wp14="http://schemas.microsoft.com/office/word/2010/wordprocessingDrawing" xmlns:wp="http://schemas.openxmlformats.org/drawingml/2006/wordprocessingDrawing" xmlns:w10="urn:schemas-microsoft-com:office:word" xmlns:w="http://schemas.openxmlformats.org/wordprocessingml/2006/main" xmlns:w14="http://schemas.microsoft.com/office/word/2010/wordml" xmlns:w15="http://schemas.microsoft.com/office/word/2012/wordml" xmlns:w16cex="http://schemas.microsoft.com/office/word/2018/wordml/cex" xmlns:w16cid="http://schemas.microsoft.com/office/word/2016/wordml/cid" xmlns:w16="http://schemas.microsoft.com/office/word/2018/wordml" xmlns:w16sdtdh="http://schemas.microsoft.com/office/word/2020/wordml/sdtdatahash" xmlns:w16se="http://schemas.microsoft.com/office/word/2015/wordml/symex" xmlns:wpg="http://schemas.microsoft.com/office/word/2010/wordprocessingGroup" xmlns:wpi="http://schemas.microsoft.com/office/word/2010/wordprocessingInk" xmlns:wne="http://schemas.microsoft.com/office/word/2006/wordml" xmlns:wps="http://schemas.microsoft.com/office/word/2010/wordprocessingShape" mc:Ignorable="w14 w15 w16se w16cid w16 w16cex w16sdtdh wp14">
+  <w:abstractNum w:abstractNumId="0" w15:restartNumberingAfterBreak="0">
     <w:nsid w:val="03D939BE"/>
     <w:multiLevelType w:val="hybridMultilevel"/>
     <w:tmpl w:val="E29AF3D6"/>
@@ -6877,7 +7564,7 @@
       </w:rPr>
     </w:lvl>
   </w:abstractNum>
-  <w:abstractNum w:abstractNumId="1">
+  <w:abstractNum w:abstractNumId="1" w15:restartNumberingAfterBreak="0">
     <w:nsid w:val="0ADC54D6"/>
     <w:multiLevelType w:val="hybridMultilevel"/>
     <w:tmpl w:val="C7D01F4E"/>
@@ -6963,7 +7650,7 @@
       </w:pPr>
     </w:lvl>
   </w:abstractNum>
-  <w:abstractNum w:abstractNumId="2">
+  <w:abstractNum w:abstractNumId="2" w15:restartNumberingAfterBreak="0">
     <w:nsid w:val="237E5EC0"/>
     <w:multiLevelType w:val="multilevel"/>
     <w:tmpl w:val="4D6A2954"/>
@@ -7084,7 +7771,7 @@
       </w:rPr>
     </w:lvl>
   </w:abstractNum>
-  <w:abstractNum w:abstractNumId="3">
+  <w:abstractNum w:abstractNumId="3" w15:restartNumberingAfterBreak="0">
     <w:nsid w:val="2F9D62C6"/>
     <w:multiLevelType w:val="hybridMultilevel"/>
     <w:tmpl w:val="FF0E650C"/>
@@ -7170,7 +7857,7 @@
       </w:pPr>
     </w:lvl>
   </w:abstractNum>
-  <w:abstractNum w:abstractNumId="4">
+  <w:abstractNum w:abstractNumId="4" w15:restartNumberingAfterBreak="0">
     <w:nsid w:val="3A8B2831"/>
     <w:multiLevelType w:val="hybridMultilevel"/>
     <w:tmpl w:val="1678585E"/>
@@ -7259,7 +7946,7 @@
       </w:pPr>
     </w:lvl>
   </w:abstractNum>
-  <w:abstractNum w:abstractNumId="5">
+  <w:abstractNum w:abstractNumId="5" w15:restartNumberingAfterBreak="0">
     <w:nsid w:val="42C54325"/>
     <w:multiLevelType w:val="hybridMultilevel"/>
     <w:tmpl w:val="6D0AB3BE"/>
@@ -7348,7 +8035,7 @@
       </w:pPr>
     </w:lvl>
   </w:abstractNum>
-  <w:abstractNum w:abstractNumId="6">
+  <w:abstractNum w:abstractNumId="6" w15:restartNumberingAfterBreak="0">
     <w:nsid w:val="63D07468"/>
     <w:multiLevelType w:val="hybridMultilevel"/>
     <w:tmpl w:val="35F687E6"/>
@@ -7434,32 +8121,32 @@
       </w:pPr>
     </w:lvl>
   </w:abstractNum>
-  <w:num w:numId="1">
+  <w:num w:numId="1" w16cid:durableId="936060867">
     <w:abstractNumId w:val="3"/>
   </w:num>
-  <w:num w:numId="2">
+  <w:num w:numId="2" w16cid:durableId="68162734">
     <w:abstractNumId w:val="5"/>
   </w:num>
-  <w:num w:numId="3">
+  <w:num w:numId="3" w16cid:durableId="622658340">
     <w:abstractNumId w:val="2"/>
   </w:num>
-  <w:num w:numId="4">
+  <w:num w:numId="4" w16cid:durableId="596670810">
     <w:abstractNumId w:val="4"/>
   </w:num>
-  <w:num w:numId="5">
+  <w:num w:numId="5" w16cid:durableId="1343975036">
     <w:abstractNumId w:val="1"/>
   </w:num>
-  <w:num w:numId="6">
+  <w:num w:numId="6" w16cid:durableId="89281626">
     <w:abstractNumId w:val="6"/>
   </w:num>
-  <w:num w:numId="7">
+  <w:num w:numId="7" w16cid:durableId="2141998349">
     <w:abstractNumId w:val="0"/>
   </w:num>
 </w:numbering>
 </file>
 
 <file path=word/styles.xml><?xml version="1.0" encoding="utf-8"?>
-<w:styles xmlns:r="http://schemas.openxmlformats.org/officeDocument/2006/relationships" xmlns:w="http://schemas.openxmlformats.org/wordprocessingml/2006/main">
+<w:styles xmlns:mc="http://schemas.openxmlformats.org/markup-compatibility/2006" xmlns:r="http://schemas.openxmlformats.org/officeDocument/2006/relationships" xmlns:w="http://schemas.openxmlformats.org/wordprocessingml/2006/main" xmlns:w14="http://schemas.microsoft.com/office/word/2010/wordml" xmlns:w15="http://schemas.microsoft.com/office/word/2012/wordml" xmlns:w16cex="http://schemas.microsoft.com/office/word/2018/wordml/cex" xmlns:w16cid="http://schemas.microsoft.com/office/word/2016/wordml/cid" xmlns:w16="http://schemas.microsoft.com/office/word/2018/wordml" xmlns:w16sdtdh="http://schemas.microsoft.com/office/word/2020/wordml/sdtdatahash" xmlns:w16se="http://schemas.microsoft.com/office/word/2015/wordml/symex" mc:Ignorable="w14 w15 w16se w16cid w16 w16cex w16sdtdh">
   <w:docDefaults>
     <w:rPrDefault>
       <w:rPr>
@@ -7475,144 +8162,383 @@
       </w:pPr>
     </w:pPrDefault>
   </w:docDefaults>
-  <w:latentStyles w:defLockedState="0" w:defUIPriority="99" w:defSemiHidden="1" w:defUnhideWhenUsed="1" w:defQFormat="0" w:count="267">
-    <w:lsdException w:name="Normal" w:semiHidden="0" w:uiPriority="0" w:unhideWhenUsed="0" w:qFormat="1"/>
-    <w:lsdException w:name="heading 1" w:semiHidden="0" w:uiPriority="9" w:unhideWhenUsed="0" w:qFormat="1"/>
-    <w:lsdException w:name="heading 2" w:uiPriority="9" w:qFormat="1"/>
-    <w:lsdException w:name="heading 3" w:uiPriority="9" w:qFormat="1"/>
-    <w:lsdException w:name="heading 4" w:uiPriority="9" w:qFormat="1"/>
-    <w:lsdException w:name="heading 5" w:uiPriority="9" w:qFormat="1"/>
-    <w:lsdException w:name="heading 6" w:uiPriority="9" w:qFormat="1"/>
-    <w:lsdException w:name="heading 7" w:uiPriority="9" w:qFormat="1"/>
-    <w:lsdException w:name="heading 8" w:uiPriority="9" w:qFormat="1"/>
-    <w:lsdException w:name="heading 9" w:uiPriority="9" w:qFormat="1"/>
-    <w:lsdException w:name="toc 1" w:uiPriority="39"/>
-    <w:lsdException w:name="toc 2" w:uiPriority="39"/>
-    <w:lsdException w:name="toc 3" w:uiPriority="39"/>
-    <w:lsdException w:name="toc 4" w:uiPriority="39"/>
-    <w:lsdException w:name="toc 5" w:uiPriority="39"/>
-    <w:lsdException w:name="toc 6" w:uiPriority="39"/>
-    <w:lsdException w:name="toc 7" w:uiPriority="39"/>
-    <w:lsdException w:name="toc 8" w:uiPriority="39"/>
-    <w:lsdException w:name="toc 9" w:uiPriority="39"/>
-    <w:lsdException w:name="caption" w:uiPriority="35" w:qFormat="1"/>
-    <w:lsdException w:name="Title" w:semiHidden="0" w:uiPriority="10" w:unhideWhenUsed="0" w:qFormat="1"/>
-    <w:lsdException w:name="Default Paragraph Font" w:uiPriority="1"/>
-    <w:lsdException w:name="Subtitle" w:semiHidden="0" w:uiPriority="11" w:unhideWhenUsed="0" w:qFormat="1"/>
-    <w:lsdException w:name="Strong" w:semiHidden="0" w:uiPriority="22" w:unhideWhenUsed="0" w:qFormat="1"/>
-    <w:lsdException w:name="Emphasis" w:semiHidden="0" w:uiPriority="20" w:unhideWhenUsed="0" w:qFormat="1"/>
-    <w:lsdException w:name="Table Grid" w:semiHidden="0" w:uiPriority="39" w:unhideWhenUsed="0"/>
-    <w:lsdException w:name="Placeholder Text" w:unhideWhenUsed="0"/>
-    <w:lsdException w:name="No Spacing" w:semiHidden="0" w:uiPriority="1" w:unhideWhenUsed="0" w:qFormat="1"/>
-    <w:lsdException w:name="Light Shading" w:semiHidden="0" w:uiPriority="60" w:unhideWhenUsed="0"/>
-    <w:lsdException w:name="Light List" w:semiHidden="0" w:uiPriority="61" w:unhideWhenUsed="0"/>
-    <w:lsdException w:name="Light Grid" w:semiHidden="0" w:uiPriority="62" w:unhideWhenUsed="0"/>
-    <w:lsdException w:name="Medium Shading 1" w:semiHidden="0" w:uiPriority="63" w:unhideWhenUsed="0"/>
-    <w:lsdException w:name="Medium Shading 2" w:semiHidden="0" w:uiPriority="64" w:unhideWhenUsed="0"/>
-    <w:lsdException w:name="Medium List 1" w:semiHidden="0" w:uiPriority="65" w:unhideWhenUsed="0"/>
-    <w:lsdException w:name="Medium List 2" w:semiHidden="0" w:uiPriority="66" w:unhideWhenUsed="0"/>
-    <w:lsdException w:name="Medium Grid 1" w:semiHidden="0" w:uiPriority="67" w:unhideWhenUsed="0"/>
-    <w:lsdException w:name="Medium Grid 2" w:semiHidden="0" w:uiPriority="68" w:unhideWhenUsed="0"/>
-    <w:lsdException w:name="Medium Grid 3" w:semiHidden="0" w:uiPriority="69" w:unhideWhenUsed="0"/>
-    <w:lsdException w:name="Dark List" w:semiHidden="0" w:uiPriority="70" w:unhideWhenUsed="0"/>
-    <w:lsdException w:name="Colorful Shading" w:semiHidden="0" w:uiPriority="71" w:unhideWhenUsed="0"/>
-    <w:lsdException w:name="Colorful List" w:semiHidden="0" w:uiPriority="72" w:unhideWhenUsed="0"/>
-    <w:lsdException w:name="Colorful Grid" w:semiHidden="0" w:uiPriority="73" w:unhideWhenUsed="0"/>
-    <w:lsdException w:name="Light Shading Accent 1" w:semiHidden="0" w:uiPriority="60" w:unhideWhenUsed="0"/>
-    <w:lsdException w:name="Light List Accent 1" w:semiHidden="0" w:uiPriority="61" w:unhideWhenUsed="0"/>
-    <w:lsdException w:name="Light Grid Accent 1" w:semiHidden="0" w:uiPriority="62" w:unhideWhenUsed="0"/>
-    <w:lsdException w:name="Medium Shading 1 Accent 1" w:semiHidden="0" w:uiPriority="63" w:unhideWhenUsed="0"/>
-    <w:lsdException w:name="Medium Shading 2 Accent 1" w:semiHidden="0" w:uiPriority="64" w:unhideWhenUsed="0"/>
-    <w:lsdException w:name="Medium List 1 Accent 1" w:semiHidden="0" w:uiPriority="65" w:unhideWhenUsed="0"/>
-    <w:lsdException w:name="Revision" w:unhideWhenUsed="0"/>
-    <w:lsdException w:name="List Paragraph" w:semiHidden="0" w:uiPriority="34" w:unhideWhenUsed="0" w:qFormat="1"/>
-    <w:lsdException w:name="Quote" w:semiHidden="0" w:uiPriority="29" w:unhideWhenUsed="0" w:qFormat="1"/>
-    <w:lsdException w:name="Intense Quote" w:semiHidden="0" w:uiPriority="30" w:unhideWhenUsed="0" w:qFormat="1"/>
-    <w:lsdException w:name="Medium List 2 Accent 1" w:semiHidden="0" w:uiPriority="66" w:unhideWhenUsed="0"/>
-    <w:lsdException w:name="Medium Grid 1 Accent 1" w:semiHidden="0" w:uiPriority="67" w:unhideWhenUsed="0"/>
-    <w:lsdException w:name="Medium Grid 2 Accent 1" w:semiHidden="0" w:uiPriority="68" w:unhideWhenUsed="0"/>
-    <w:lsdException w:name="Medium Grid 3 Accent 1" w:semiHidden="0" w:uiPriority="69" w:unhideWhenUsed="0"/>
-    <w:lsdException w:name="Dark List Accent 1" w:semiHidden="0" w:uiPriority="70" w:unhideWhenUsed="0"/>
-    <w:lsdException w:name="Colorful Shading Accent 1" w:semiHidden="0" w:uiPriority="71" w:unhideWhenUsed="0"/>
-    <w:lsdException w:name="Colorful List Accent 1" w:semiHidden="0" w:uiPriority="72" w:unhideWhenUsed="0"/>
-    <w:lsdException w:name="Colorful Grid Accent 1" w:semiHidden="0" w:uiPriority="73" w:unhideWhenUsed="0"/>
-    <w:lsdException w:name="Light Shading Accent 2" w:semiHidden="0" w:uiPriority="60" w:unhideWhenUsed="0"/>
-    <w:lsdException w:name="Light List Accent 2" w:semiHidden="0" w:uiPriority="61" w:unhideWhenUsed="0"/>
-    <w:lsdException w:name="Light Grid Accent 2" w:semiHidden="0" w:uiPriority="62" w:unhideWhenUsed="0"/>
-    <w:lsdException w:name="Medium Shading 1 Accent 2" w:semiHidden="0" w:uiPriority="63" w:unhideWhenUsed="0"/>
-    <w:lsdException w:name="Medium Shading 2 Accent 2" w:semiHidden="0" w:uiPriority="64" w:unhideWhenUsed="0"/>
-    <w:lsdException w:name="Medium List 1 Accent 2" w:semiHidden="0" w:uiPriority="65" w:unhideWhenUsed="0"/>
-    <w:lsdException w:name="Medium List 2 Accent 2" w:semiHidden="0" w:uiPriority="66" w:unhideWhenUsed="0"/>
-    <w:lsdException w:name="Medium Grid 1 Accent 2" w:semiHidden="0" w:uiPriority="67" w:unhideWhenUsed="0"/>
-    <w:lsdException w:name="Medium Grid 2 Accent 2" w:semiHidden="0" w:uiPriority="68" w:unhideWhenUsed="0"/>
-    <w:lsdException w:name="Medium Grid 3 Accent 2" w:semiHidden="0" w:uiPriority="69" w:unhideWhenUsed="0"/>
-    <w:lsdException w:name="Dark List Accent 2" w:semiHidden="0" w:uiPriority="70" w:unhideWhenUsed="0"/>
-    <w:lsdException w:name="Colorful Shading Accent 2" w:semiHidden="0" w:uiPriority="71" w:unhideWhenUsed="0"/>
-    <w:lsdException w:name="Colorful List Accent 2" w:semiHidden="0" w:uiPriority="72" w:unhideWhenUsed="0"/>
-    <w:lsdException w:name="Colorful Grid Accent 2" w:semiHidden="0" w:uiPriority="73" w:unhideWhenUsed="0"/>
-    <w:lsdException w:name="Light Shading Accent 3" w:semiHidden="0" w:uiPriority="60" w:unhideWhenUsed="0"/>
-    <w:lsdException w:name="Light List Accent 3" w:semiHidden="0" w:uiPriority="61" w:unhideWhenUsed="0"/>
-    <w:lsdException w:name="Light Grid Accent 3" w:semiHidden="0" w:uiPriority="62" w:unhideWhenUsed="0"/>
-    <w:lsdException w:name="Medium Shading 1 Accent 3" w:semiHidden="0" w:uiPriority="63" w:unhideWhenUsed="0"/>
-    <w:lsdException w:name="Medium Shading 2 Accent 3" w:semiHidden="0" w:uiPriority="64" w:unhideWhenUsed="0"/>
-    <w:lsdException w:name="Medium List 1 Accent 3" w:semiHidden="0" w:uiPriority="65" w:unhideWhenUsed="0"/>
-    <w:lsdException w:name="Medium List 2 Accent 3" w:semiHidden="0" w:uiPriority="66" w:unhideWhenUsed="0"/>
-    <w:lsdException w:name="Medium Grid 1 Accent 3" w:semiHidden="0" w:uiPriority="67" w:unhideWhenUsed="0"/>
-    <w:lsdException w:name="Medium Grid 2 Accent 3" w:semiHidden="0" w:uiPriority="68" w:unhideWhenUsed="0"/>
-    <w:lsdException w:name="Medium Grid 3 Accent 3" w:semiHidden="0" w:uiPriority="69" w:unhideWhenUsed="0"/>
-    <w:lsdException w:name="Dark List Accent 3" w:semiHidden="0" w:uiPriority="70" w:unhideWhenUsed="0"/>
-    <w:lsdException w:name="Colorful Shading Accent 3" w:semiHidden="0" w:uiPriority="71" w:unhideWhenUsed="0"/>
-    <w:lsdException w:name="Colorful List Accent 3" w:semiHidden="0" w:uiPriority="72" w:unhideWhenUsed="0"/>
-    <w:lsdException w:name="Colorful Grid Accent 3" w:semiHidden="0" w:uiPriority="73" w:unhideWhenUsed="0"/>
-    <w:lsdException w:name="Light Shading Accent 4" w:semiHidden="0" w:uiPriority="60" w:unhideWhenUsed="0"/>
-    <w:lsdException w:name="Light List Accent 4" w:semiHidden="0" w:uiPriority="61" w:unhideWhenUsed="0"/>
-    <w:lsdException w:name="Light Grid Accent 4" w:semiHidden="0" w:uiPriority="62" w:unhideWhenUsed="0"/>
-    <w:lsdException w:name="Medium Shading 1 Accent 4" w:semiHidden="0" w:uiPriority="63" w:unhideWhenUsed="0"/>
-    <w:lsdException w:name="Medium Shading 2 Accent 4" w:semiHidden="0" w:uiPriority="64" w:unhideWhenUsed="0"/>
-    <w:lsdException w:name="Medium List 1 Accent 4" w:semiHidden="0" w:uiPriority="65" w:unhideWhenUsed="0"/>
-    <w:lsdException w:name="Medium List 2 Accent 4" w:semiHidden="0" w:uiPriority="66" w:unhideWhenUsed="0"/>
-    <w:lsdException w:name="Medium Grid 1 Accent 4" w:semiHidden="0" w:uiPriority="67" w:unhideWhenUsed="0"/>
-    <w:lsdException w:name="Medium Grid 2 Accent 4" w:semiHidden="0" w:uiPriority="68" w:unhideWhenUsed="0"/>
-    <w:lsdException w:name="Medium Grid 3 Accent 4" w:semiHidden="0" w:uiPriority="69" w:unhideWhenUsed="0"/>
-    <w:lsdException w:name="Dark List Accent 4" w:semiHidden="0" w:uiPriority="70" w:unhideWhenUsed="0"/>
-    <w:lsdException w:name="Colorful Shading Accent 4" w:semiHidden="0" w:uiPriority="71" w:unhideWhenUsed="0"/>
-    <w:lsdException w:name="Colorful List Accent 4" w:semiHidden="0" w:uiPriority="72" w:unhideWhenUsed="0"/>
-    <w:lsdException w:name="Colorful Grid Accent 4" w:semiHidden="0" w:uiPriority="73" w:unhideWhenUsed="0"/>
-    <w:lsdException w:name="Light Shading Accent 5" w:semiHidden="0" w:uiPriority="60" w:unhideWhenUsed="0"/>
-    <w:lsdException w:name="Light List Accent 5" w:semiHidden="0" w:uiPriority="61" w:unhideWhenUsed="0"/>
-    <w:lsdException w:name="Light Grid Accent 5" w:semiHidden="0" w:uiPriority="62" w:unhideWhenUsed="0"/>
-    <w:lsdException w:name="Medium Shading 1 Accent 5" w:semiHidden="0" w:uiPriority="63" w:unhideWhenUsed="0"/>
-    <w:lsdException w:name="Medium Shading 2 Accent 5" w:semiHidden="0" w:uiPriority="64" w:unhideWhenUsed="0"/>
-    <w:lsdException w:name="Medium List 1 Accent 5" w:semiHidden="0" w:uiPriority="65" w:unhideWhenUsed="0"/>
-    <w:lsdException w:name="Medium List 2 Accent 5" w:semiHidden="0" w:uiPriority="66" w:unhideWhenUsed="0"/>
-    <w:lsdException w:name="Medium Grid 1 Accent 5" w:semiHidden="0" w:uiPriority="67" w:unhideWhenUsed="0"/>
-    <w:lsdException w:name="Medium Grid 2 Accent 5" w:semiHidden="0" w:uiPriority="68" w:unhideWhenUsed="0"/>
-    <w:lsdException w:name="Medium Grid 3 Accent 5" w:semiHidden="0" w:uiPriority="69" w:unhideWhenUsed="0"/>
-    <w:lsdException w:name="Dark List Accent 5" w:semiHidden="0" w:uiPriority="70" w:unhideWhenUsed="0"/>
-    <w:lsdException w:name="Colorful Shading Accent 5" w:semiHidden="0" w:uiPriority="71" w:unhideWhenUsed="0"/>
-    <w:lsdException w:name="Colorful List Accent 5" w:semiHidden="0" w:uiPriority="72" w:unhideWhenUsed="0"/>
-    <w:lsdException w:name="Colorful Grid Accent 5" w:semiHidden="0" w:uiPriority="73" w:unhideWhenUsed="0"/>
-    <w:lsdException w:name="Light Shading Accent 6" w:semiHidden="0" w:uiPriority="60" w:unhideWhenUsed="0"/>
-    <w:lsdException w:name="Light List Accent 6" w:semiHidden="0" w:uiPriority="61" w:unhideWhenUsed="0"/>
-    <w:lsdException w:name="Light Grid Accent 6" w:semiHidden="0" w:uiPriority="62" w:unhideWhenUsed="0"/>
-    <w:lsdException w:name="Medium Shading 1 Accent 6" w:semiHidden="0" w:uiPriority="63" w:unhideWhenUsed="0"/>
-    <w:lsdException w:name="Medium Shading 2 Accent 6" w:semiHidden="0" w:uiPriority="64" w:unhideWhenUsed="0"/>
-    <w:lsdException w:name="Medium List 1 Accent 6" w:semiHidden="0" w:uiPriority="65" w:unhideWhenUsed="0"/>
-    <w:lsdException w:name="Medium List 2 Accent 6" w:semiHidden="0" w:uiPriority="66" w:unhideWhenUsed="0"/>
-    <w:lsdException w:name="Medium Grid 1 Accent 6" w:semiHidden="0" w:uiPriority="67" w:unhideWhenUsed="0"/>
-    <w:lsdException w:name="Medium Grid 2 Accent 6" w:semiHidden="0" w:uiPriority="68" w:unhideWhenUsed="0"/>
-    <w:lsdException w:name="Medium Grid 3 Accent 6" w:semiHidden="0" w:uiPriority="69" w:unhideWhenUsed="0"/>
-    <w:lsdException w:name="Dark List Accent 6" w:semiHidden="0" w:uiPriority="70" w:unhideWhenUsed="0"/>
-    <w:lsdException w:name="Colorful Shading Accent 6" w:semiHidden="0" w:uiPriority="71" w:unhideWhenUsed="0"/>
-    <w:lsdException w:name="Colorful List Accent 6" w:semiHidden="0" w:uiPriority="72" w:unhideWhenUsed="0"/>
-    <w:lsdException w:name="Colorful Grid Accent 6" w:semiHidden="0" w:uiPriority="73" w:unhideWhenUsed="0"/>
-    <w:lsdException w:name="Subtle Emphasis" w:semiHidden="0" w:uiPriority="19" w:unhideWhenUsed="0" w:qFormat="1"/>
-    <w:lsdException w:name="Intense Emphasis" w:semiHidden="0" w:uiPriority="21" w:unhideWhenUsed="0" w:qFormat="1"/>
-    <w:lsdException w:name="Subtle Reference" w:semiHidden="0" w:uiPriority="31" w:unhideWhenUsed="0" w:qFormat="1"/>
-    <w:lsdException w:name="Intense Reference" w:semiHidden="0" w:uiPriority="32" w:unhideWhenUsed="0" w:qFormat="1"/>
-    <w:lsdException w:name="Book Title" w:semiHidden="0" w:uiPriority="33" w:unhideWhenUsed="0" w:qFormat="1"/>
-    <w:lsdException w:name="Bibliography" w:uiPriority="37"/>
-    <w:lsdException w:name="TOC Heading" w:uiPriority="39" w:qFormat="1"/>
+  <w:latentStyles w:defLockedState="0" w:defUIPriority="99" w:defSemiHidden="0" w:defUnhideWhenUsed="0" w:defQFormat="0" w:count="376">
+    <w:lsdException w:name="Normal" w:uiPriority="0" w:qFormat="1"/>
+    <w:lsdException w:name="heading 1" w:uiPriority="9" w:qFormat="1"/>
+    <w:lsdException w:name="heading 2" w:semiHidden="1" w:uiPriority="9" w:unhideWhenUsed="1" w:qFormat="1"/>
+    <w:lsdException w:name="heading 3" w:semiHidden="1" w:uiPriority="9" w:unhideWhenUsed="1" w:qFormat="1"/>
+    <w:lsdException w:name="heading 4" w:semiHidden="1" w:uiPriority="9" w:unhideWhenUsed="1" w:qFormat="1"/>
+    <w:lsdException w:name="heading 5" w:semiHidden="1" w:uiPriority="9" w:unhideWhenUsed="1" w:qFormat="1"/>
+    <w:lsdException w:name="heading 6" w:semiHidden="1" w:uiPriority="9" w:unhideWhenUsed="1" w:qFormat="1"/>
+    <w:lsdException w:name="heading 7" w:semiHidden="1" w:uiPriority="9" w:unhideWhenUsed="1" w:qFormat="1"/>
+    <w:lsdException w:name="heading 8" w:semiHidden="1" w:uiPriority="9" w:unhideWhenUsed="1" w:qFormat="1"/>
+    <w:lsdException w:name="heading 9" w:semiHidden="1" w:uiPriority="9" w:unhideWhenUsed="1" w:qFormat="1"/>
+    <w:lsdException w:name="index 1" w:semiHidden="1" w:unhideWhenUsed="1"/>
+    <w:lsdException w:name="index 2" w:semiHidden="1" w:unhideWhenUsed="1"/>
+    <w:lsdException w:name="index 3" w:semiHidden="1" w:unhideWhenUsed="1"/>
+    <w:lsdException w:name="index 4" w:semiHidden="1" w:unhideWhenUsed="1"/>
+    <w:lsdException w:name="index 5" w:semiHidden="1" w:unhideWhenUsed="1"/>
+    <w:lsdException w:name="index 6" w:semiHidden="1" w:unhideWhenUsed="1"/>
+    <w:lsdException w:name="index 7" w:semiHidden="1" w:unhideWhenUsed="1"/>
+    <w:lsdException w:name="index 8" w:semiHidden="1" w:unhideWhenUsed="1"/>
+    <w:lsdException w:name="index 9" w:semiHidden="1" w:unhideWhenUsed="1"/>
+    <w:lsdException w:name="toc 1" w:semiHidden="1" w:uiPriority="39" w:unhideWhenUsed="1"/>
+    <w:lsdException w:name="toc 2" w:semiHidden="1" w:uiPriority="39" w:unhideWhenUsed="1"/>
+    <w:lsdException w:name="toc 3" w:semiHidden="1" w:uiPriority="39" w:unhideWhenUsed="1"/>
+    <w:lsdException w:name="toc 4" w:semiHidden="1" w:uiPriority="39" w:unhideWhenUsed="1"/>
+    <w:lsdException w:name="toc 5" w:semiHidden="1" w:uiPriority="39" w:unhideWhenUsed="1"/>
+    <w:lsdException w:name="toc 6" w:semiHidden="1" w:uiPriority="39" w:unhideWhenUsed="1"/>
+    <w:lsdException w:name="toc 7" w:semiHidden="1" w:uiPriority="39" w:unhideWhenUsed="1"/>
+    <w:lsdException w:name="toc 8" w:semiHidden="1" w:uiPriority="39" w:unhideWhenUsed="1"/>
+    <w:lsdException w:name="toc 9" w:semiHidden="1" w:uiPriority="39" w:unhideWhenUsed="1"/>
+    <w:lsdException w:name="Normal Indent" w:semiHidden="1" w:unhideWhenUsed="1"/>
+    <w:lsdException w:name="footnote text" w:semiHidden="1" w:unhideWhenUsed="1"/>
+    <w:lsdException w:name="annotation text" w:semiHidden="1" w:unhideWhenUsed="1"/>
+    <w:lsdException w:name="header" w:semiHidden="1" w:unhideWhenUsed="1"/>
+    <w:lsdException w:name="footer" w:semiHidden="1" w:unhideWhenUsed="1"/>
+    <w:lsdException w:name="index heading" w:semiHidden="1" w:unhideWhenUsed="1"/>
+    <w:lsdException w:name="caption" w:semiHidden="1" w:uiPriority="35" w:unhideWhenUsed="1" w:qFormat="1"/>
+    <w:lsdException w:name="table of figures" w:semiHidden="1" w:unhideWhenUsed="1"/>
+    <w:lsdException w:name="envelope address" w:semiHidden="1" w:unhideWhenUsed="1"/>
+    <w:lsdException w:name="envelope return" w:semiHidden="1" w:unhideWhenUsed="1"/>
+    <w:lsdException w:name="footnote reference" w:semiHidden="1" w:unhideWhenUsed="1"/>
+    <w:lsdException w:name="annotation reference" w:semiHidden="1" w:unhideWhenUsed="1"/>
+    <w:lsdException w:name="line number" w:semiHidden="1" w:unhideWhenUsed="1"/>
+    <w:lsdException w:name="page number" w:semiHidden="1" w:unhideWhenUsed="1"/>
+    <w:lsdException w:name="endnote reference" w:semiHidden="1" w:unhideWhenUsed="1"/>
+    <w:lsdException w:name="endnote text" w:semiHidden="1" w:unhideWhenUsed="1"/>
+    <w:lsdException w:name="table of authorities" w:semiHidden="1" w:unhideWhenUsed="1"/>
+    <w:lsdException w:name="macro" w:semiHidden="1" w:unhideWhenUsed="1"/>
+    <w:lsdException w:name="toa heading" w:semiHidden="1" w:unhideWhenUsed="1"/>
+    <w:lsdException w:name="List" w:semiHidden="1" w:unhideWhenUsed="1"/>
+    <w:lsdException w:name="List Bullet" w:semiHidden="1" w:unhideWhenUsed="1"/>
+    <w:lsdException w:name="List Number" w:semiHidden="1" w:unhideWhenUsed="1"/>
+    <w:lsdException w:name="List 2" w:semiHidden="1" w:unhideWhenUsed="1"/>
+    <w:lsdException w:name="List 3" w:semiHidden="1" w:unhideWhenUsed="1"/>
+    <w:lsdException w:name="List 4" w:semiHidden="1" w:unhideWhenUsed="1"/>
+    <w:lsdException w:name="List 5" w:semiHidden="1" w:unhideWhenUsed="1"/>
+    <w:lsdException w:name="List Bullet 2" w:semiHidden="1" w:unhideWhenUsed="1"/>
+    <w:lsdException w:name="List Bullet 3" w:semiHidden="1" w:unhideWhenUsed="1"/>
+    <w:lsdException w:name="List Bullet 4" w:semiHidden="1" w:unhideWhenUsed="1"/>
+    <w:lsdException w:name="List Bullet 5" w:semiHidden="1" w:unhideWhenUsed="1"/>
+    <w:lsdException w:name="List Number 2" w:semiHidden="1" w:unhideWhenUsed="1"/>
+    <w:lsdException w:name="List Number 3" w:semiHidden="1" w:unhideWhenUsed="1"/>
+    <w:lsdException w:name="List Number 4" w:semiHidden="1" w:unhideWhenUsed="1"/>
+    <w:lsdException w:name="List Number 5" w:semiHidden="1" w:unhideWhenUsed="1"/>
+    <w:lsdException w:name="Title" w:uiPriority="10" w:qFormat="1"/>
+    <w:lsdException w:name="Closing" w:semiHidden="1" w:unhideWhenUsed="1"/>
+    <w:lsdException w:name="Signature" w:semiHidden="1" w:unhideWhenUsed="1"/>
+    <w:lsdException w:name="Default Paragraph Font" w:semiHidden="1" w:uiPriority="1" w:unhideWhenUsed="1"/>
+    <w:lsdException w:name="Body Text" w:semiHidden="1" w:unhideWhenUsed="1"/>
+    <w:lsdException w:name="Body Text Indent" w:semiHidden="1" w:unhideWhenUsed="1"/>
+    <w:lsdException w:name="List Continue" w:semiHidden="1" w:unhideWhenUsed="1"/>
+    <w:lsdException w:name="List Continue 2" w:semiHidden="1" w:unhideWhenUsed="1"/>
+    <w:lsdException w:name="List Continue 3" w:semiHidden="1" w:unhideWhenUsed="1"/>
+    <w:lsdException w:name="List Continue 4" w:semiHidden="1" w:unhideWhenUsed="1"/>
+    <w:lsdException w:name="List Continue 5" w:semiHidden="1" w:unhideWhenUsed="1"/>
+    <w:lsdException w:name="Message Header" w:semiHidden="1" w:unhideWhenUsed="1"/>
+    <w:lsdException w:name="Subtitle" w:uiPriority="11" w:qFormat="1"/>
+    <w:lsdException w:name="Salutation" w:semiHidden="1" w:unhideWhenUsed="1"/>
+    <w:lsdException w:name="Date" w:semiHidden="1" w:unhideWhenUsed="1"/>
+    <w:lsdException w:name="Body Text First Indent" w:semiHidden="1" w:unhideWhenUsed="1"/>
+    <w:lsdException w:name="Body Text First Indent 2" w:semiHidden="1" w:unhideWhenUsed="1"/>
+    <w:lsdException w:name="Note Heading" w:semiHidden="1" w:unhideWhenUsed="1"/>
+    <w:lsdException w:name="Body Text 2" w:semiHidden="1" w:unhideWhenUsed="1"/>
+    <w:lsdException w:name="Body Text 3" w:semiHidden="1" w:unhideWhenUsed="1"/>
+    <w:lsdException w:name="Body Text Indent 2" w:semiHidden="1" w:unhideWhenUsed="1"/>
+    <w:lsdException w:name="Body Text Indent 3" w:semiHidden="1" w:unhideWhenUsed="1"/>
+    <w:lsdException w:name="Block Text" w:semiHidden="1" w:unhideWhenUsed="1"/>
+    <w:lsdException w:name="Hyperlink" w:semiHidden="1" w:unhideWhenUsed="1"/>
+    <w:lsdException w:name="FollowedHyperlink" w:semiHidden="1" w:unhideWhenUsed="1"/>
+    <w:lsdException w:name="Strong" w:uiPriority="22" w:qFormat="1"/>
+    <w:lsdException w:name="Emphasis" w:uiPriority="20" w:qFormat="1"/>
+    <w:lsdException w:name="Document Map" w:semiHidden="1" w:unhideWhenUsed="1"/>
+    <w:lsdException w:name="Plain Text" w:semiHidden="1" w:unhideWhenUsed="1"/>
+    <w:lsdException w:name="E-mail Signature" w:semiHidden="1" w:unhideWhenUsed="1"/>
+    <w:lsdException w:name="HTML Top of Form" w:semiHidden="1" w:unhideWhenUsed="1"/>
+    <w:lsdException w:name="HTML Bottom of Form" w:semiHidden="1" w:unhideWhenUsed="1"/>
+    <w:lsdException w:name="Normal (Web)" w:semiHidden="1" w:unhideWhenUsed="1"/>
+    <w:lsdException w:name="HTML Acronym" w:semiHidden="1" w:unhideWhenUsed="1"/>
+    <w:lsdException w:name="HTML Address" w:semiHidden="1" w:unhideWhenUsed="1"/>
+    <w:lsdException w:name="HTML Cite" w:semiHidden="1" w:unhideWhenUsed="1"/>
+    <w:lsdException w:name="HTML Code" w:semiHidden="1" w:unhideWhenUsed="1"/>
+    <w:lsdException w:name="HTML Definition" w:semiHidden="1" w:unhideWhenUsed="1"/>
+    <w:lsdException w:name="HTML Keyboard" w:semiHidden="1" w:unhideWhenUsed="1"/>
+    <w:lsdException w:name="HTML Preformatted" w:semiHidden="1" w:unhideWhenUsed="1"/>
+    <w:lsdException w:name="HTML Sample" w:semiHidden="1" w:unhideWhenUsed="1"/>
+    <w:lsdException w:name="HTML Typewriter" w:semiHidden="1" w:unhideWhenUsed="1"/>
+    <w:lsdException w:name="HTML Variable" w:semiHidden="1" w:unhideWhenUsed="1"/>
+    <w:lsdException w:name="Normal Table" w:semiHidden="1" w:unhideWhenUsed="1"/>
+    <w:lsdException w:name="annotation subject" w:semiHidden="1" w:unhideWhenUsed="1"/>
+    <w:lsdException w:name="No List" w:semiHidden="1" w:unhideWhenUsed="1"/>
+    <w:lsdException w:name="Outline List 1" w:semiHidden="1" w:unhideWhenUsed="1"/>
+    <w:lsdException w:name="Outline List 2" w:semiHidden="1" w:unhideWhenUsed="1"/>
+    <w:lsdException w:name="Outline List 3" w:semiHidden="1" w:unhideWhenUsed="1"/>
+    <w:lsdException w:name="Table Simple 1" w:semiHidden="1" w:unhideWhenUsed="1"/>
+    <w:lsdException w:name="Table Simple 2" w:semiHidden="1" w:unhideWhenUsed="1"/>
+    <w:lsdException w:name="Table Simple 3" w:semiHidden="1" w:unhideWhenUsed="1"/>
+    <w:lsdException w:name="Table Classic 1" w:semiHidden="1" w:unhideWhenUsed="1"/>
+    <w:lsdException w:name="Table Classic 2" w:semiHidden="1" w:unhideWhenUsed="1"/>
+    <w:lsdException w:name="Table Classic 3" w:semiHidden="1" w:unhideWhenUsed="1"/>
+    <w:lsdException w:name="Table Classic 4" w:semiHidden="1" w:unhideWhenUsed="1"/>
+    <w:lsdException w:name="Table Colorful 1" w:semiHidden="1" w:unhideWhenUsed="1"/>
+    <w:lsdException w:name="Table Colorful 2" w:semiHidden="1" w:unhideWhenUsed="1"/>
+    <w:lsdException w:name="Table Colorful 3" w:semiHidden="1" w:unhideWhenUsed="1"/>
+    <w:lsdException w:name="Table Columns 1" w:semiHidden="1" w:unhideWhenUsed="1"/>
+    <w:lsdException w:name="Table Columns 2" w:semiHidden="1" w:unhideWhenUsed="1"/>
+    <w:lsdException w:name="Table Columns 3" w:semiHidden="1" w:unhideWhenUsed="1"/>
+    <w:lsdException w:name="Table Columns 4" w:semiHidden="1" w:unhideWhenUsed="1"/>
+    <w:lsdException w:name="Table Columns 5" w:semiHidden="1" w:unhideWhenUsed="1"/>
+    <w:lsdException w:name="Table Grid 1" w:semiHidden="1" w:unhideWhenUsed="1"/>
+    <w:lsdException w:name="Table Grid 2" w:semiHidden="1" w:unhideWhenUsed="1"/>
+    <w:lsdException w:name="Table Grid 3" w:semiHidden="1" w:unhideWhenUsed="1"/>
+    <w:lsdException w:name="Table Grid 4" w:semiHidden="1" w:unhideWhenUsed="1"/>
+    <w:lsdException w:name="Table Grid 5" w:semiHidden="1" w:unhideWhenUsed="1"/>
+    <w:lsdException w:name="Table Grid 6" w:semiHidden="1" w:unhideWhenUsed="1"/>
+    <w:lsdException w:name="Table Grid 7" w:semiHidden="1" w:unhideWhenUsed="1"/>
+    <w:lsdException w:name="Table Grid 8" w:semiHidden="1" w:unhideWhenUsed="1"/>
+    <w:lsdException w:name="Table List 1" w:semiHidden="1" w:unhideWhenUsed="1"/>
+    <w:lsdException w:name="Table List 2" w:semiHidden="1" w:unhideWhenUsed="1"/>
+    <w:lsdException w:name="Table List 3" w:semiHidden="1" w:unhideWhenUsed="1"/>
+    <w:lsdException w:name="Table List 4" w:semiHidden="1" w:unhideWhenUsed="1"/>
+    <w:lsdException w:name="Table List 5" w:semiHidden="1" w:unhideWhenUsed="1"/>
+    <w:lsdException w:name="Table List 6" w:semiHidden="1" w:unhideWhenUsed="1"/>
+    <w:lsdException w:name="Table List 7" w:semiHidden="1" w:unhideWhenUsed="1"/>
+    <w:lsdException w:name="Table List 8" w:semiHidden="1" w:unhideWhenUsed="1"/>
+    <w:lsdException w:name="Table 3D effects 1" w:semiHidden="1" w:unhideWhenUsed="1"/>
+    <w:lsdException w:name="Table 3D effects 2" w:semiHidden="1" w:unhideWhenUsed="1"/>
+    <w:lsdException w:name="Table 3D effects 3" w:semiHidden="1" w:unhideWhenUsed="1"/>
+    <w:lsdException w:name="Table Contemporary" w:semiHidden="1" w:unhideWhenUsed="1"/>
+    <w:lsdException w:name="Table Elegant" w:semiHidden="1" w:unhideWhenUsed="1"/>
+    <w:lsdException w:name="Table Professional" w:semiHidden="1" w:unhideWhenUsed="1"/>
+    <w:lsdException w:name="Table Subtle 1" w:semiHidden="1" w:unhideWhenUsed="1"/>
+    <w:lsdException w:name="Table Subtle 2" w:semiHidden="1" w:unhideWhenUsed="1"/>
+    <w:lsdException w:name="Table Web 1" w:semiHidden="1" w:unhideWhenUsed="1"/>
+    <w:lsdException w:name="Table Web 2" w:semiHidden="1" w:unhideWhenUsed="1"/>
+    <w:lsdException w:name="Table Web 3" w:semiHidden="1" w:unhideWhenUsed="1"/>
+    <w:lsdException w:name="Balloon Text" w:semiHidden="1" w:unhideWhenUsed="1"/>
+    <w:lsdException w:name="Table Grid" w:semiHidden="1" w:uiPriority="39" w:unhideWhenUsed="1"/>
+    <w:lsdException w:name="Table Theme" w:semiHidden="1" w:unhideWhenUsed="1"/>
+    <w:lsdException w:name="Placeholder Text" w:semiHidden="1"/>
+    <w:lsdException w:name="No Spacing" w:uiPriority="1" w:qFormat="1"/>
+    <w:lsdException w:name="Light Shading" w:uiPriority="60"/>
+    <w:lsdException w:name="Light List" w:uiPriority="61"/>
+    <w:lsdException w:name="Light Grid" w:uiPriority="62"/>
+    <w:lsdException w:name="Medium Shading 1" w:uiPriority="63"/>
+    <w:lsdException w:name="Medium Shading 2" w:uiPriority="64"/>
+    <w:lsdException w:name="Medium List 1" w:uiPriority="65"/>
+    <w:lsdException w:name="Medium List 2" w:uiPriority="66"/>
+    <w:lsdException w:name="Medium Grid 1" w:uiPriority="67"/>
+    <w:lsdException w:name="Medium Grid 2" w:uiPriority="68"/>
+    <w:lsdException w:name="Medium Grid 3" w:uiPriority="69"/>
+    <w:lsdException w:name="Dark List" w:uiPriority="70"/>
+    <w:lsdException w:name="Colorful Shading" w:uiPriority="71"/>
+    <w:lsdException w:name="Colorful List" w:uiPriority="72"/>
+    <w:lsdException w:name="Colorful Grid" w:uiPriority="73"/>
+    <w:lsdException w:name="Light Shading Accent 1" w:uiPriority="60"/>
+    <w:lsdException w:name="Light List Accent 1" w:uiPriority="61"/>
+    <w:lsdException w:name="Light Grid Accent 1" w:uiPriority="62"/>
+    <w:lsdException w:name="Medium Shading 1 Accent 1" w:uiPriority="63"/>
+    <w:lsdException w:name="Medium Shading 2 Accent 1" w:uiPriority="64"/>
+    <w:lsdException w:name="Medium List 1 Accent 1" w:uiPriority="65"/>
+    <w:lsdException w:name="Revision" w:semiHidden="1"/>
+    <w:lsdException w:name="List Paragraph" w:uiPriority="34" w:qFormat="1"/>
+    <w:lsdException w:name="Quote" w:uiPriority="29" w:qFormat="1"/>
+    <w:lsdException w:name="Intense Quote" w:uiPriority="30" w:qFormat="1"/>
+    <w:lsdException w:name="Medium List 2 Accent 1" w:uiPriority="66"/>
+    <w:lsdException w:name="Medium Grid 1 Accent 1" w:uiPriority="67"/>
+    <w:lsdException w:name="Medium Grid 2 Accent 1" w:uiPriority="68"/>
+    <w:lsdException w:name="Medium Grid 3 Accent 1" w:uiPriority="69"/>
+    <w:lsdException w:name="Dark List Accent 1" w:uiPriority="70"/>
+    <w:lsdException w:name="Colorful Shading Accent 1" w:uiPriority="71"/>
+    <w:lsdException w:name="Colorful List Accent 1" w:uiPriority="72"/>
+    <w:lsdException w:name="Colorful Grid Accent 1" w:uiPriority="73"/>
+    <w:lsdException w:name="Light Shading Accent 2" w:uiPriority="60"/>
+    <w:lsdException w:name="Light List Accent 2" w:uiPriority="61"/>
+    <w:lsdException w:name="Light Grid Accent 2" w:uiPriority="62"/>
+    <w:lsdException w:name="Medium Shading 1 Accent 2" w:uiPriority="63"/>
+    <w:lsdException w:name="Medium Shading 2 Accent 2" w:uiPriority="64"/>
+    <w:lsdException w:name="Medium List 1 Accent 2" w:uiPriority="65"/>
+    <w:lsdException w:name="Medium List 2 Accent 2" w:uiPriority="66"/>
+    <w:lsdException w:name="Medium Grid 1 Accent 2" w:uiPriority="67"/>
+    <w:lsdException w:name="Medium Grid 2 Accent 2" w:uiPriority="68"/>
+    <w:lsdException w:name="Medium Grid 3 Accent 2" w:uiPriority="69"/>
+    <w:lsdException w:name="Dark List Accent 2" w:uiPriority="70"/>
+    <w:lsdException w:name="Colorful Shading Accent 2" w:uiPriority="71"/>
+    <w:lsdException w:name="Colorful List Accent 2" w:uiPriority="72"/>
+    <w:lsdException w:name="Colorful Grid Accent 2" w:uiPriority="73"/>
+    <w:lsdException w:name="Light Shading Accent 3" w:uiPriority="60"/>
+    <w:lsdException w:name="Light List Accent 3" w:uiPriority="61"/>
+    <w:lsdException w:name="Light Grid Accent 3" w:uiPriority="62"/>
+    <w:lsdException w:name="Medium Shading 1 Accent 3" w:uiPriority="63"/>
+    <w:lsdException w:name="Medium Shading 2 Accent 3" w:uiPriority="64"/>
+    <w:lsdException w:name="Medium List 1 Accent 3" w:uiPriority="65"/>
+    <w:lsdException w:name="Medium List 2 Accent 3" w:uiPriority="66"/>
+    <w:lsdException w:name="Medium Grid 1 Accent 3" w:uiPriority="67"/>
+    <w:lsdException w:name="Medium Grid 2 Accent 3" w:uiPriority="68"/>
+    <w:lsdException w:name="Medium Grid 3 Accent 3" w:uiPriority="69"/>
+    <w:lsdException w:name="Dark List Accent 3" w:uiPriority="70"/>
+    <w:lsdException w:name="Colorful Shading Accent 3" w:uiPriority="71"/>
+    <w:lsdException w:name="Colorful List Accent 3" w:uiPriority="72"/>
+    <w:lsdException w:name="Colorful Grid Accent 3" w:uiPriority="73"/>
+    <w:lsdException w:name="Light Shading Accent 4" w:uiPriority="60"/>
+    <w:lsdException w:name="Light List Accent 4" w:uiPriority="61"/>
+    <w:lsdException w:name="Light Grid Accent 4" w:uiPriority="62"/>
+    <w:lsdException w:name="Medium Shading 1 Accent 4" w:uiPriority="63"/>
+    <w:lsdException w:name="Medium Shading 2 Accent 4" w:uiPriority="64"/>
+    <w:lsdException w:name="Medium List 1 Accent 4" w:uiPriority="65"/>
+    <w:lsdException w:name="Medium List 2 Accent 4" w:uiPriority="66"/>
+    <w:lsdException w:name="Medium Grid 1 Accent 4" w:uiPriority="67"/>
+    <w:lsdException w:name="Medium Grid 2 Accent 4" w:uiPriority="68"/>
+    <w:lsdException w:name="Medium Grid 3 Accent 4" w:uiPriority="69"/>
+    <w:lsdException w:name="Dark List Accent 4" w:uiPriority="70"/>
+    <w:lsdException w:name="Colorful Shading Accent 4" w:uiPriority="71"/>
+    <w:lsdException w:name="Colorful List Accent 4" w:uiPriority="72"/>
+    <w:lsdException w:name="Colorful Grid Accent 4" w:uiPriority="73"/>
+    <w:lsdException w:name="Light Shading Accent 5" w:uiPriority="60"/>
+    <w:lsdException w:name="Light List Accent 5" w:uiPriority="61"/>
+    <w:lsdException w:name="Light Grid Accent 5" w:uiPriority="62"/>
+    <w:lsdException w:name="Medium Shading 1 Accent 5" w:uiPriority="63"/>
+    <w:lsdException w:name="Medium Shading 2 Accent 5" w:uiPriority="64"/>
+    <w:lsdException w:name="Medium List 1 Accent 5" w:uiPriority="65"/>
+    <w:lsdException w:name="Medium List 2 Accent 5" w:uiPriority="66"/>
+    <w:lsdException w:name="Medium Grid 1 Accent 5" w:uiPriority="67"/>
+    <w:lsdException w:name="Medium Grid 2 Accent 5" w:uiPriority="68"/>
+    <w:lsdException w:name="Medium Grid 3 Accent 5" w:uiPriority="69"/>
+    <w:lsdException w:name="Dark List Accent 5" w:uiPriority="70"/>
+    <w:lsdException w:name="Colorful Shading Accent 5" w:uiPriority="71"/>
+    <w:lsdException w:name="Colorful List Accent 5" w:uiPriority="72"/>
+    <w:lsdException w:name="Colorful Grid Accent 5" w:uiPriority="73"/>
+    <w:lsdException w:name="Light Shading Accent 6" w:uiPriority="60"/>
+    <w:lsdException w:name="Light List Accent 6" w:uiPriority="61"/>
+    <w:lsdException w:name="Light Grid Accent 6" w:uiPriority="62"/>
+    <w:lsdException w:name="Medium Shading 1 Accent 6" w:uiPriority="63"/>
+    <w:lsdException w:name="Medium Shading 2 Accent 6" w:uiPriority="64"/>
+    <w:lsdException w:name="Medium List 1 Accent 6" w:uiPriority="65"/>
+    <w:lsdException w:name="Medium List 2 Accent 6" w:uiPriority="66"/>
+    <w:lsdException w:name="Medium Grid 1 Accent 6" w:uiPriority="67"/>
+    <w:lsdException w:name="Medium Grid 2 Accent 6" w:uiPriority="68"/>
+    <w:lsdException w:name="Medium Grid 3 Accent 6" w:uiPriority="69"/>
+    <w:lsdException w:name="Dark List Accent 6" w:uiPriority="70"/>
+    <w:lsdException w:name="Colorful Shading Accent 6" w:uiPriority="71"/>
+    <w:lsdException w:name="Colorful List Accent 6" w:uiPriority="72"/>
+    <w:lsdException w:name="Colorful Grid Accent 6" w:uiPriority="73"/>
+    <w:lsdException w:name="Subtle Emphasis" w:uiPriority="19" w:qFormat="1"/>
+    <w:lsdException w:name="Intense Emphasis" w:uiPriority="21" w:qFormat="1"/>
+    <w:lsdException w:name="Subtle Reference" w:uiPriority="31" w:qFormat="1"/>
+    <w:lsdException w:name="Intense Reference" w:uiPriority="32" w:qFormat="1"/>
+    <w:lsdException w:name="Book Title" w:uiPriority="33" w:qFormat="1"/>
+    <w:lsdException w:name="Bibliography" w:semiHidden="1" w:uiPriority="37" w:unhideWhenUsed="1"/>
+    <w:lsdException w:name="TOC Heading" w:semiHidden="1" w:uiPriority="39" w:unhideWhenUsed="1" w:qFormat="1"/>
+    <w:lsdException w:name="Plain Table 1" w:uiPriority="41"/>
+    <w:lsdException w:name="Plain Table 2" w:uiPriority="42"/>
+    <w:lsdException w:name="Plain Table 3" w:uiPriority="43"/>
+    <w:lsdException w:name="Plain Table 4" w:uiPriority="44"/>
+    <w:lsdException w:name="Plain Table 5" w:uiPriority="45"/>
+    <w:lsdException w:name="Grid Table Light" w:uiPriority="40"/>
+    <w:lsdException w:name="Grid Table 1 Light" w:uiPriority="46"/>
+    <w:lsdException w:name="Grid Table 2" w:uiPriority="47"/>
+    <w:lsdException w:name="Grid Table 3" w:uiPriority="48"/>
+    <w:lsdException w:name="Grid Table 4" w:uiPriority="49"/>
+    <w:lsdException w:name="Grid Table 5 Dark" w:uiPriority="50"/>
+    <w:lsdException w:name="Grid Table 6 Colorful" w:uiPriority="51"/>
+    <w:lsdException w:name="Grid Table 7 Colorful" w:uiPriority="52"/>
+    <w:lsdException w:name="Grid Table 1 Light Accent 1" w:uiPriority="46"/>
+    <w:lsdException w:name="Grid Table 2 Accent 1" w:uiPriority="47"/>
+    <w:lsdException w:name="Grid Table 3 Accent 1" w:uiPriority="48"/>
+    <w:lsdException w:name="Grid Table 4 Accent 1" w:uiPriority="49"/>
+    <w:lsdException w:name="Grid Table 5 Dark Accent 1" w:uiPriority="50"/>
+    <w:lsdException w:name="Grid Table 6 Colorful Accent 1" w:uiPriority="51"/>
+    <w:lsdException w:name="Grid Table 7 Colorful Accent 1" w:uiPriority="52"/>
+    <w:lsdException w:name="Grid Table 1 Light Accent 2" w:uiPriority="46"/>
+    <w:lsdException w:name="Grid Table 2 Accent 2" w:uiPriority="47"/>
+    <w:lsdException w:name="Grid Table 3 Accent 2" w:uiPriority="48"/>
+    <w:lsdException w:name="Grid Table 4 Accent 2" w:uiPriority="49"/>
+    <w:lsdException w:name="Grid Table 5 Dark Accent 2" w:uiPriority="50"/>
+    <w:lsdException w:name="Grid Table 6 Colorful Accent 2" w:uiPriority="51"/>
+    <w:lsdException w:name="Grid Table 7 Colorful Accent 2" w:uiPriority="52"/>
+    <w:lsdException w:name="Grid Table 1 Light Accent 3" w:uiPriority="46"/>
+    <w:lsdException w:name="Grid Table 2 Accent 3" w:uiPriority="47"/>
+    <w:lsdException w:name="Grid Table 3 Accent 3" w:uiPriority="48"/>
+    <w:lsdException w:name="Grid Table 4 Accent 3" w:uiPriority="49"/>
+    <w:lsdException w:name="Grid Table 5 Dark Accent 3" w:uiPriority="50"/>
+    <w:lsdException w:name="Grid Table 6 Colorful Accent 3" w:uiPriority="51"/>
+    <w:lsdException w:name="Grid Table 7 Colorful Accent 3" w:uiPriority="52"/>
+    <w:lsdException w:name="Grid Table 1 Light Accent 4" w:uiPriority="46"/>
+    <w:lsdException w:name="Grid Table 2 Accent 4" w:uiPriority="47"/>
+    <w:lsdException w:name="Grid Table 3 Accent 4" w:uiPriority="48"/>
+    <w:lsdException w:name="Grid Table 4 Accent 4" w:uiPriority="49"/>
+    <w:lsdException w:name="Grid Table 5 Dark Accent 4" w:uiPriority="50"/>
+    <w:lsdException w:name="Grid Table 6 Colorful Accent 4" w:uiPriority="51"/>
+    <w:lsdException w:name="Grid Table 7 Colorful Accent 4" w:uiPriority="52"/>
+    <w:lsdException w:name="Grid Table 1 Light Accent 5" w:uiPriority="46"/>
+    <w:lsdException w:name="Grid Table 2 Accent 5" w:uiPriority="47"/>
+    <w:lsdException w:name="Grid Table 3 Accent 5" w:uiPriority="48"/>
+    <w:lsdException w:name="Grid Table 4 Accent 5" w:uiPriority="49"/>
+    <w:lsdException w:name="Grid Table 5 Dark Accent 5" w:uiPriority="50"/>
+    <w:lsdException w:name="Grid Table 6 Colorful Accent 5" w:uiPriority="51"/>
+    <w:lsdException w:name="Grid Table 7 Colorful Accent 5" w:uiPriority="52"/>
+    <w:lsdException w:name="Grid Table 1 Light Accent 6" w:uiPriority="46"/>
+    <w:lsdException w:name="Grid Table 2 Accent 6" w:uiPriority="47"/>
+    <w:lsdException w:name="Grid Table 3 Accent 6" w:uiPriority="48"/>
+    <w:lsdException w:name="Grid Table 4 Accent 6" w:uiPriority="49"/>
+    <w:lsdException w:name="Grid Table 5 Dark Accent 6" w:uiPriority="50"/>
+    <w:lsdException w:name="Grid Table 6 Colorful Accent 6" w:uiPriority="51"/>
+    <w:lsdException w:name="Grid Table 7 Colorful Accent 6" w:uiPriority="52"/>
+    <w:lsdException w:name="List Table 1 Light" w:uiPriority="46"/>
+    <w:lsdException w:name="List Table 2" w:uiPriority="47"/>
+    <w:lsdException w:name="List Table 3" w:uiPriority="48"/>
+    <w:lsdException w:name="List Table 4" w:uiPriority="49"/>
+    <w:lsdException w:name="List Table 5 Dark" w:uiPriority="50"/>
+    <w:lsdException w:name="List Table 6 Colorful" w:uiPriority="51"/>
+    <w:lsdException w:name="List Table 7 Colorful" w:uiPriority="52"/>
+    <w:lsdException w:name="List Table 1 Light Accent 1" w:uiPriority="46"/>
+    <w:lsdException w:name="List Table 2 Accent 1" w:uiPriority="47"/>
+    <w:lsdException w:name="List Table 3 Accent 1" w:uiPriority="48"/>
+    <w:lsdException w:name="List Table 4 Accent 1" w:uiPriority="49"/>
+    <w:lsdException w:name="List Table 5 Dark Accent 1" w:uiPriority="50"/>
+    <w:lsdException w:name="List Table 6 Colorful Accent 1" w:uiPriority="51"/>
+    <w:lsdException w:name="List Table 7 Colorful Accent 1" w:uiPriority="52"/>
+    <w:lsdException w:name="List Table 1 Light Accent 2" w:uiPriority="46"/>
+    <w:lsdException w:name="List Table 2 Accent 2" w:uiPriority="47"/>
+    <w:lsdException w:name="List Table 3 Accent 2" w:uiPriority="48"/>
+    <w:lsdException w:name="List Table 4 Accent 2" w:uiPriority="49"/>
+    <w:lsdException w:name="List Table 5 Dark Accent 2" w:uiPriority="50"/>
+    <w:lsdException w:name="List Table 6 Colorful Accent 2" w:uiPriority="51"/>
+    <w:lsdException w:name="List Table 7 Colorful Accent 2" w:uiPriority="52"/>
+    <w:lsdException w:name="List Table 1 Light Accent 3" w:uiPriority="46"/>
+    <w:lsdException w:name="List Table 2 Accent 3" w:uiPriority="47"/>
+    <w:lsdException w:name="List Table 3 Accent 3" w:uiPriority="48"/>
+    <w:lsdException w:name="List Table 4 Accent 3" w:uiPriority="49"/>
+    <w:lsdException w:name="List Table 5 Dark Accent 3" w:uiPriority="50"/>
+    <w:lsdException w:name="List Table 6 Colorful Accent 3" w:uiPriority="51"/>
+    <w:lsdException w:name="List Table 7 Colorful Accent 3" w:uiPriority="52"/>
+    <w:lsdException w:name="List Table 1 Light Accent 4" w:uiPriority="46"/>
+    <w:lsdException w:name="List Table 2 Accent 4" w:uiPriority="47"/>
+    <w:lsdException w:name="List Table 3 Accent 4" w:uiPriority="48"/>
+    <w:lsdException w:name="List Table 4 Accent 4" w:uiPriority="49"/>
+    <w:lsdException w:name="List Table 5 Dark Accent 4" w:uiPriority="50"/>
+    <w:lsdException w:name="List Table 6 Colorful Accent 4" w:uiPriority="51"/>
+    <w:lsdException w:name="List Table 7 Colorful Accent 4" w:uiPriority="52"/>
+    <w:lsdException w:name="List Table 1 Light Accent 5" w:uiPriority="46"/>
+    <w:lsdException w:name="List Table 2 Accent 5" w:uiPriority="47"/>
+    <w:lsdException w:name="List Table 3 Accent 5" w:uiPriority="48"/>
+    <w:lsdException w:name="List Table 4 Accent 5" w:uiPriority="49"/>
+    <w:lsdException w:name="List Table 5 Dark Accent 5" w:uiPriority="50"/>
+    <w:lsdException w:name="List Table 6 Colorful Accent 5" w:uiPriority="51"/>
+    <w:lsdException w:name="List Table 7 Colorful Accent 5" w:uiPriority="52"/>
+    <w:lsdException w:name="List Table 1 Light Accent 6" w:uiPriority="46"/>
+    <w:lsdException w:name="List Table 2 Accent 6" w:uiPriority="47"/>
+    <w:lsdException w:name="List Table 3 Accent 6" w:uiPriority="48"/>
+    <w:lsdException w:name="List Table 4 Accent 6" w:uiPriority="49"/>
+    <w:lsdException w:name="List Table 5 Dark Accent 6" w:uiPriority="50"/>
+    <w:lsdException w:name="List Table 6 Colorful Accent 6" w:uiPriority="51"/>
+    <w:lsdException w:name="List Table 7 Colorful Accent 6" w:uiPriority="52"/>
+    <w:lsdException w:name="Mention" w:semiHidden="1" w:unhideWhenUsed="1"/>
+    <w:lsdException w:name="Smart Hyperlink" w:semiHidden="1" w:unhideWhenUsed="1"/>
+    <w:lsdException w:name="Hashtag" w:semiHidden="1" w:unhideWhenUsed="1"/>
+    <w:lsdException w:name="Unresolved Mention" w:semiHidden="1" w:unhideWhenUsed="1"/>
+    <w:lsdException w:name="Smart Link" w:semiHidden="1" w:unhideWhenUsed="1"/>
   </w:latentStyles>
   <w:style w:type="paragraph" w:default="1" w:styleId="a">
     <w:name w:val="Normal"/>
@@ -7675,7 +8601,6 @@
     <w:uiPriority w:val="99"/>
     <w:semiHidden/>
     <w:unhideWhenUsed/>
-    <w:qFormat/>
     <w:tblPr>
       <w:tblInd w:w="0" w:type="dxa"/>
       <w:tblCellMar>
@@ -7771,8 +8696,8 @@
       <w:u w:val="single"/>
     </w:rPr>
   </w:style>
-  <w:style w:type="character" w:customStyle="1" w:styleId="UnresolvedMention">
-    <w:name w:val="Unresolved Mention"/>
+  <w:style w:type="character" w:customStyle="1" w:styleId="11">
+    <w:name w:val="Неразрешенное упоминание1"/>
     <w:basedOn w:val="a0"/>
     <w:uiPriority w:val="99"/>
     <w:semiHidden/>
@@ -7798,7 +8723,7 @@
       <w:lang w:eastAsia="ru-RU"/>
     </w:rPr>
   </w:style>
-  <w:style w:type="paragraph" w:styleId="11">
+  <w:style w:type="paragraph" w:styleId="12">
     <w:name w:val="toc 1"/>
     <w:basedOn w:val="a"/>
     <w:next w:val="a"/>
@@ -8160,7 +9085,7 @@
   <a:extraClrSchemeLst/>
   <a:extLst>
     <a:ext uri="{05A4C25C-085E-4340-85A3-A5531E510DB2}">
-      <thm15:themeFamily xmlns="" xmlns:thm15="http://schemas.microsoft.com/office/thememl/2012/main" name="Office Theme" id="{62F939B6-93AF-4DB8-9C6B-D6C7DFDC589F}" vid="{4A3C46E8-61CC-4603-A589-7422A47A8E4A}"/>
+      <thm15:themeFamily xmlns:thm15="http://schemas.microsoft.com/office/thememl/2012/main" name="Office Theme" id="{62F939B6-93AF-4DB8-9C6B-D6C7DFDC589F}" vid="{4A3C46E8-61CC-4603-A589-7422A47A8E4A}"/>
     </a:ext>
   </a:extLst>
 </a:theme>

</xml_diff>